<commit_message>
reported & reformated a bit
</commit_message>
<xml_diff>
--- a/report/Arbeitsjournal&Zeitplan.docx
+++ b/report/Arbeitsjournal&Zeitplan.docx
@@ -30,6 +30,346 @@
           <w:rFonts w:ascii="Constantia" w:hAnsi="Constantia"/>
         </w:rPr>
       </w:pPr>
+    </w:p>
+    <w:sdt>
+      <w:sdtPr>
+        <w:id w:val="587582579"/>
+        <w:docPartObj>
+          <w:docPartGallery w:val="Table of Contents"/>
+          <w:docPartUnique/>
+        </w:docPartObj>
+      </w:sdtPr>
+      <w:sdtEndPr>
+        <w:rPr>
+          <w:rFonts w:asciiTheme="minorHAnsi" w:eastAsiaTheme="minorEastAsia" w:hAnsiTheme="minorHAnsi" w:cstheme="minorBidi"/>
+          <w:caps w:val="0"/>
+          <w:noProof/>
+          <w:spacing w:val="0"/>
+          <w:sz w:val="22"/>
+          <w:szCs w:val="22"/>
+        </w:rPr>
+      </w:sdtEndPr>
+      <w:sdtContent>
+        <w:p>
+          <w:pPr>
+            <w:pStyle w:val="TOCHeading"/>
+          </w:pPr>
+          <w:r>
+            <w:t>Inhalt</w:t>
+          </w:r>
+        </w:p>
+        <w:p>
+          <w:pPr>
+            <w:pStyle w:val="TOC1"/>
+            <w:tabs>
+              <w:tab w:val="right" w:leader="dot" w:pos="9062"/>
+            </w:tabs>
+            <w:rPr>
+              <w:noProof/>
+              <w:kern w:val="2"/>
+              <w:sz w:val="24"/>
+              <w:szCs w:val="24"/>
+              <w:lang w:eastAsia="de-CH"/>
+              <w14:ligatures w14:val="standardContextual"/>
+            </w:rPr>
+          </w:pPr>
+          <w:r>
+            <w:fldChar w:fldCharType="begin"/>
+          </w:r>
+          <w:r>
+            <w:instrText xml:space="preserve"> TOC \o "1-3" \h \z \u </w:instrText>
+          </w:r>
+          <w:r>
+            <w:fldChar w:fldCharType="separate"/>
+          </w:r>
+          <w:hyperlink w:anchor="_Toc201854096" w:history="1">
+            <w:r>
+              <w:rPr>
+                <w:rStyle w:val="Hyperlink"/>
+                <w:noProof/>
+              </w:rPr>
+              <w:t>Arbeitsjournal</w:t>
+            </w:r>
+            <w:r>
+              <w:rPr>
+                <w:noProof/>
+                <w:webHidden/>
+              </w:rPr>
+              <w:tab/>
+            </w:r>
+            <w:r>
+              <w:rPr>
+                <w:noProof/>
+                <w:webHidden/>
+              </w:rPr>
+              <w:fldChar w:fldCharType="begin"/>
+            </w:r>
+            <w:r>
+              <w:rPr>
+                <w:noProof/>
+                <w:webHidden/>
+              </w:rPr>
+              <w:instrText xml:space="preserve"> PAGEREF _Toc201854096 \h </w:instrText>
+            </w:r>
+            <w:r>
+              <w:rPr>
+                <w:noProof/>
+                <w:webHidden/>
+              </w:rPr>
+            </w:r>
+            <w:r>
+              <w:rPr>
+                <w:noProof/>
+                <w:webHidden/>
+              </w:rPr>
+              <w:fldChar w:fldCharType="separate"/>
+            </w:r>
+            <w:r>
+              <w:rPr>
+                <w:noProof/>
+                <w:webHidden/>
+              </w:rPr>
+              <w:t>1</w:t>
+            </w:r>
+            <w:r>
+              <w:rPr>
+                <w:noProof/>
+                <w:webHidden/>
+              </w:rPr>
+              <w:fldChar w:fldCharType="end"/>
+            </w:r>
+          </w:hyperlink>
+        </w:p>
+        <w:p>
+          <w:pPr>
+            <w:pStyle w:val="TOC1"/>
+            <w:tabs>
+              <w:tab w:val="right" w:leader="dot" w:pos="9062"/>
+            </w:tabs>
+            <w:rPr>
+              <w:noProof/>
+              <w:kern w:val="2"/>
+              <w:sz w:val="24"/>
+              <w:szCs w:val="24"/>
+              <w:lang w:eastAsia="de-CH"/>
+              <w14:ligatures w14:val="standardContextual"/>
+            </w:rPr>
+          </w:pPr>
+          <w:hyperlink w:anchor="_Toc201854097" w:history="1">
+            <w:r>
+              <w:rPr>
+                <w:rStyle w:val="Hyperlink"/>
+                <w:noProof/>
+              </w:rPr>
+              <w:t>Zeitplan</w:t>
+            </w:r>
+            <w:r>
+              <w:rPr>
+                <w:noProof/>
+                <w:webHidden/>
+              </w:rPr>
+              <w:tab/>
+            </w:r>
+            <w:r>
+              <w:rPr>
+                <w:noProof/>
+                <w:webHidden/>
+              </w:rPr>
+              <w:fldChar w:fldCharType="begin"/>
+            </w:r>
+            <w:r>
+              <w:rPr>
+                <w:noProof/>
+                <w:webHidden/>
+              </w:rPr>
+              <w:instrText xml:space="preserve"> PAGEREF _Toc201854097 \h </w:instrText>
+            </w:r>
+            <w:r>
+              <w:rPr>
+                <w:noProof/>
+                <w:webHidden/>
+              </w:rPr>
+            </w:r>
+            <w:r>
+              <w:rPr>
+                <w:noProof/>
+                <w:webHidden/>
+              </w:rPr>
+              <w:fldChar w:fldCharType="separate"/>
+            </w:r>
+            <w:r>
+              <w:rPr>
+                <w:noProof/>
+                <w:webHidden/>
+              </w:rPr>
+              <w:t>3</w:t>
+            </w:r>
+            <w:r>
+              <w:rPr>
+                <w:noProof/>
+                <w:webHidden/>
+              </w:rPr>
+              <w:fldChar w:fldCharType="end"/>
+            </w:r>
+          </w:hyperlink>
+        </w:p>
+        <w:p>
+          <w:pPr>
+            <w:pStyle w:val="TOC2"/>
+            <w:tabs>
+              <w:tab w:val="right" w:leader="dot" w:pos="9062"/>
+            </w:tabs>
+            <w:rPr>
+              <w:noProof/>
+            </w:rPr>
+          </w:pPr>
+          <w:hyperlink w:anchor="_Toc201854098" w:history="1">
+            <w:r>
+              <w:rPr>
+                <w:rStyle w:val="Hyperlink"/>
+                <w:noProof/>
+              </w:rPr>
+              <w:t>Grob</w:t>
+            </w:r>
+            <w:r>
+              <w:rPr>
+                <w:noProof/>
+                <w:webHidden/>
+              </w:rPr>
+              <w:tab/>
+            </w:r>
+            <w:r>
+              <w:rPr>
+                <w:noProof/>
+                <w:webHidden/>
+              </w:rPr>
+              <w:fldChar w:fldCharType="begin"/>
+            </w:r>
+            <w:r>
+              <w:rPr>
+                <w:noProof/>
+                <w:webHidden/>
+              </w:rPr>
+              <w:instrText xml:space="preserve"> PAGEREF _Toc201854098 \h </w:instrText>
+            </w:r>
+            <w:r>
+              <w:rPr>
+                <w:noProof/>
+                <w:webHidden/>
+              </w:rPr>
+            </w:r>
+            <w:r>
+              <w:rPr>
+                <w:noProof/>
+                <w:webHidden/>
+              </w:rPr>
+              <w:fldChar w:fldCharType="separate"/>
+            </w:r>
+            <w:r>
+              <w:rPr>
+                <w:noProof/>
+                <w:webHidden/>
+              </w:rPr>
+              <w:t>3</w:t>
+            </w:r>
+            <w:r>
+              <w:rPr>
+                <w:noProof/>
+                <w:webHidden/>
+              </w:rPr>
+              <w:fldChar w:fldCharType="end"/>
+            </w:r>
+          </w:hyperlink>
+        </w:p>
+        <w:p>
+          <w:pPr>
+            <w:pStyle w:val="TOC2"/>
+            <w:tabs>
+              <w:tab w:val="right" w:leader="dot" w:pos="9062"/>
+            </w:tabs>
+            <w:rPr>
+              <w:noProof/>
+            </w:rPr>
+          </w:pPr>
+          <w:hyperlink w:anchor="_Toc201854099" w:history="1">
+            <w:r>
+              <w:rPr>
+                <w:rStyle w:val="Hyperlink"/>
+                <w:noProof/>
+              </w:rPr>
+              <w:t>Detailliert Sommer (insgesamt 7-8 Wochen)</w:t>
+            </w:r>
+            <w:r>
+              <w:rPr>
+                <w:noProof/>
+                <w:webHidden/>
+              </w:rPr>
+              <w:tab/>
+            </w:r>
+            <w:r>
+              <w:rPr>
+                <w:noProof/>
+                <w:webHidden/>
+              </w:rPr>
+              <w:fldChar w:fldCharType="begin"/>
+            </w:r>
+            <w:r>
+              <w:rPr>
+                <w:noProof/>
+                <w:webHidden/>
+              </w:rPr>
+              <w:instrText xml:space="preserve"> PAGEREF _Toc201854099 \h </w:instrText>
+            </w:r>
+            <w:r>
+              <w:rPr>
+                <w:noProof/>
+                <w:webHidden/>
+              </w:rPr>
+            </w:r>
+            <w:r>
+              <w:rPr>
+                <w:noProof/>
+                <w:webHidden/>
+              </w:rPr>
+              <w:fldChar w:fldCharType="separate"/>
+            </w:r>
+            <w:r>
+              <w:rPr>
+                <w:noProof/>
+                <w:webHidden/>
+              </w:rPr>
+              <w:t>3</w:t>
+            </w:r>
+            <w:r>
+              <w:rPr>
+                <w:noProof/>
+                <w:webHidden/>
+              </w:rPr>
+              <w:fldChar w:fldCharType="end"/>
+            </w:r>
+          </w:hyperlink>
+        </w:p>
+        <w:p>
+          <w:r>
+            <w:rPr>
+              <w:b/>
+              <w:bCs/>
+              <w:noProof/>
+            </w:rPr>
+            <w:fldChar w:fldCharType="end"/>
+          </w:r>
+        </w:p>
+      </w:sdtContent>
+    </w:sdt>
+    <w:p>
+      <w:pPr>
+        <w:pStyle w:val="Heading1"/>
+      </w:pPr>
+      <w:bookmarkStart w:id="0" w:name="_Toc201854096"/>
+      <w:r>
+        <w:t>Arbeitsjournal</w:t>
+      </w:r>
+      <w:bookmarkEnd w:id="0"/>
     </w:p>
     <w:p>
       <w:pPr>
@@ -115,7 +455,19 @@
         <w:rPr>
           <w:rFonts w:ascii="Constantia" w:hAnsi="Constantia"/>
         </w:rPr>
-        <w:t>Den Zeitaufwand ist in Minuten oder Stunden notiert.</w:t>
+        <w:t>Den Zeitaufwand ist in</w:t>
+      </w:r>
+      <w:r>
+        <w:rPr>
+          <w:rFonts w:ascii="Constantia" w:hAnsi="Constantia"/>
+        </w:rPr>
+        <w:t xml:space="preserve"> </w:t>
+      </w:r>
+      <w:r>
+        <w:rPr>
+          <w:rFonts w:ascii="Constantia" w:hAnsi="Constantia"/>
+        </w:rPr>
+        <w:t>Stunden notiert.</w:t>
       </w:r>
       <w:r>
         <w:rPr>
@@ -134,7 +486,21 @@
         <w:rPr>
           <w:rFonts w:ascii="Constantia" w:hAnsi="Constantia"/>
         </w:rPr>
-        <w:t>Um eine detailliertere Änderungshistorie des Projekts zu sehen, können Sie die GitHub Commits des Projekts besuchen. (Wenn Sie Zugang haben)</w:t>
+        <w:t xml:space="preserve">Um eine detailliertere Änderungshistorie des Projekts zu sehen, können Sie die GitHub </w:t>
+      </w:r>
+      <w:proofErr w:type="spellStart"/>
+      <w:r>
+        <w:rPr>
+          <w:rFonts w:ascii="Constantia" w:hAnsi="Constantia"/>
+        </w:rPr>
+        <w:t>Commits</w:t>
+      </w:r>
+      <w:proofErr w:type="spellEnd"/>
+      <w:r>
+        <w:rPr>
+          <w:rFonts w:ascii="Constantia" w:hAnsi="Constantia"/>
+        </w:rPr>
+        <w:t xml:space="preserve"> des Projekts besuchen. (Wenn Sie Zugang haben)</w:t>
       </w:r>
       <w:r>
         <w:rPr>
@@ -388,7 +754,35 @@
               <w:rPr>
                 <w:rFonts w:ascii="Constantia" w:hAnsi="Constantia"/>
               </w:rPr>
-              <w:t>Repository auf Github erstellt; dieses Dokument erstellt; auf Overleaf nach Vorlagen</w:t>
+              <w:t xml:space="preserve">Repository auf </w:t>
+            </w:r>
+            <w:proofErr w:type="spellStart"/>
+            <w:r>
+              <w:rPr>
+                <w:rFonts w:ascii="Constantia" w:hAnsi="Constantia"/>
+              </w:rPr>
+              <w:t>Github</w:t>
+            </w:r>
+            <w:proofErr w:type="spellEnd"/>
+            <w:r>
+              <w:rPr>
+                <w:rFonts w:ascii="Constantia" w:hAnsi="Constantia"/>
+              </w:rPr>
+              <w:t xml:space="preserve"> erstellt; dieses Dokument erstellt; auf </w:t>
+            </w:r>
+            <w:proofErr w:type="spellStart"/>
+            <w:r>
+              <w:rPr>
+                <w:rFonts w:ascii="Constantia" w:hAnsi="Constantia"/>
+              </w:rPr>
+              <w:t>Overleaf</w:t>
+            </w:r>
+            <w:proofErr w:type="spellEnd"/>
+            <w:r>
+              <w:rPr>
+                <w:rFonts w:ascii="Constantia" w:hAnsi="Constantia"/>
+              </w:rPr>
+              <w:t xml:space="preserve"> nach Vorlagen</w:t>
             </w:r>
             <w:r>
               <w:rPr>
@@ -482,7 +876,35 @@
               <w:rPr>
                 <w:rFonts w:ascii="Constantia" w:hAnsi="Constantia"/>
               </w:rPr>
-              <w:t>Weiteres Plannung, Struktur des Berichts in Overleaf gemacht. Recherche über die Q-Learning und Genetische Algorithmen.</w:t>
+              <w:t xml:space="preserve">Weiteres </w:t>
+            </w:r>
+            <w:proofErr w:type="spellStart"/>
+            <w:r>
+              <w:rPr>
+                <w:rFonts w:ascii="Constantia" w:hAnsi="Constantia"/>
+              </w:rPr>
+              <w:t>Plannung</w:t>
+            </w:r>
+            <w:proofErr w:type="spellEnd"/>
+            <w:r>
+              <w:rPr>
+                <w:rFonts w:ascii="Constantia" w:hAnsi="Constantia"/>
+              </w:rPr>
+              <w:t xml:space="preserve">, Struktur des Berichts in </w:t>
+            </w:r>
+            <w:proofErr w:type="spellStart"/>
+            <w:r>
+              <w:rPr>
+                <w:rFonts w:ascii="Constantia" w:hAnsi="Constantia"/>
+              </w:rPr>
+              <w:t>Overleaf</w:t>
+            </w:r>
+            <w:proofErr w:type="spellEnd"/>
+            <w:r>
+              <w:rPr>
+                <w:rFonts w:ascii="Constantia" w:hAnsi="Constantia"/>
+              </w:rPr>
+              <w:t xml:space="preserve"> gemacht. Recherche über die Q-Learning und Genetische Algorithmen.</w:t>
             </w:r>
           </w:p>
         </w:tc>
@@ -683,7 +1105,7 @@
               <w:rPr>
                 <w:rFonts w:ascii="Constantia" w:hAnsi="Constantia"/>
               </w:rPr>
-              <w:t>30 min</w:t>
+              <w:t>0.5 St.</w:t>
             </w:r>
           </w:p>
         </w:tc>
@@ -728,7 +1150,7 @@
               </w:rPr>
               <w:t xml:space="preserve">Die Sommer Arbeit ausgeplant. Mithilfe </w:t>
             </w:r>
-            <w:hyperlink r:id="rId5" w:history="1">
+            <w:hyperlink r:id="rId6" w:history="1">
               <w:r>
                 <w:rPr>
                   <w:rStyle w:val="Hyperlink"/>
@@ -741,7 +1163,21 @@
               <w:rPr>
                 <w:rFonts w:ascii="Constantia" w:hAnsi="Constantia"/>
               </w:rPr>
-              <w:t xml:space="preserve"> an Produkt gearbeitet: Player, Schiessen- und dashing- Mechaniken gemacht. Die Folder-Struktur weiterentwickelt.</w:t>
+              <w:t xml:space="preserve"> an Produkt gearbeitet: Player, Schiessen- und </w:t>
+            </w:r>
+            <w:proofErr w:type="spellStart"/>
+            <w:r>
+              <w:rPr>
+                <w:rFonts w:ascii="Constantia" w:hAnsi="Constantia"/>
+              </w:rPr>
+              <w:t>dashing</w:t>
+            </w:r>
+            <w:proofErr w:type="spellEnd"/>
+            <w:r>
+              <w:rPr>
+                <w:rFonts w:ascii="Constantia" w:hAnsi="Constantia"/>
+              </w:rPr>
+              <w:t>- Mechaniken gemacht. Die Folder-Struktur weiterentwickelt.</w:t>
             </w:r>
           </w:p>
         </w:tc>
@@ -779,8 +1215,16 @@
               <w:rPr>
                 <w:rFonts w:ascii="Constantia" w:hAnsi="Constantia"/>
               </w:rPr>
-              <w:t>6 st.</w:t>
-            </w:r>
+              <w:t xml:space="preserve">6 </w:t>
+            </w:r>
+            <w:proofErr w:type="spellStart"/>
+            <w:r>
+              <w:rPr>
+                <w:rFonts w:ascii="Constantia" w:hAnsi="Constantia"/>
+              </w:rPr>
+              <w:t>st.</w:t>
+            </w:r>
+            <w:proofErr w:type="spellEnd"/>
           </w:p>
         </w:tc>
       </w:tr>
@@ -835,8 +1279,44 @@
               <w:rPr>
                 <w:rFonts w:ascii="Constantia" w:hAnsi="Constantia"/>
               </w:rPr>
-              <w:t xml:space="preserve"> (GameManager, ProjectilesManager, EntitiesManager</w:t>
-            </w:r>
+              <w:t xml:space="preserve"> (</w:t>
+            </w:r>
+            <w:proofErr w:type="spellStart"/>
+            <w:r>
+              <w:rPr>
+                <w:rFonts w:ascii="Constantia" w:hAnsi="Constantia"/>
+              </w:rPr>
+              <w:t>GameManager</w:t>
+            </w:r>
+            <w:proofErr w:type="spellEnd"/>
+            <w:r>
+              <w:rPr>
+                <w:rFonts w:ascii="Constantia" w:hAnsi="Constantia"/>
+              </w:rPr>
+              <w:t xml:space="preserve">, </w:t>
+            </w:r>
+            <w:proofErr w:type="spellStart"/>
+            <w:r>
+              <w:rPr>
+                <w:rFonts w:ascii="Constantia" w:hAnsi="Constantia"/>
+              </w:rPr>
+              <w:t>ProjectilesManager</w:t>
+            </w:r>
+            <w:proofErr w:type="spellEnd"/>
+            <w:r>
+              <w:rPr>
+                <w:rFonts w:ascii="Constantia" w:hAnsi="Constantia"/>
+              </w:rPr>
+              <w:t xml:space="preserve">, </w:t>
+            </w:r>
+            <w:proofErr w:type="spellStart"/>
+            <w:r>
+              <w:rPr>
+                <w:rFonts w:ascii="Constantia" w:hAnsi="Constantia"/>
+              </w:rPr>
+              <w:t>EntitiesManager</w:t>
+            </w:r>
+            <w:proofErr w:type="spellEnd"/>
             <w:r>
               <w:rPr>
                 <w:rFonts w:ascii="Constantia" w:hAnsi="Constantia"/>
@@ -847,7 +1327,21 @@
               <w:rPr>
                 <w:rFonts w:ascii="Constantia" w:hAnsi="Constantia"/>
               </w:rPr>
-              <w:t xml:space="preserve">…). Spawning Mechanik der Gegner – </w:t>
+              <w:t xml:space="preserve">…). </w:t>
+            </w:r>
+            <w:proofErr w:type="spellStart"/>
+            <w:r>
+              <w:rPr>
+                <w:rFonts w:ascii="Constantia" w:hAnsi="Constantia"/>
+              </w:rPr>
+              <w:t>Spawning</w:t>
+            </w:r>
+            <w:proofErr w:type="spellEnd"/>
+            <w:r>
+              <w:rPr>
+                <w:rFonts w:ascii="Constantia" w:hAnsi="Constantia"/>
+              </w:rPr>
+              <w:t xml:space="preserve"> Mechanik der Gegner – </w:t>
             </w:r>
             <w:proofErr w:type="gramStart"/>
             <w:r>
@@ -861,7 +1355,21 @@
               <w:rPr>
                 <w:rFonts w:ascii="Constantia" w:hAnsi="Constantia"/>
               </w:rPr>
-              <w:t xml:space="preserve"> rechteckige Spawners.</w:t>
+              <w:t xml:space="preserve"> rechteckige </w:t>
+            </w:r>
+            <w:proofErr w:type="spellStart"/>
+            <w:r>
+              <w:rPr>
+                <w:rFonts w:ascii="Constantia" w:hAnsi="Constantia"/>
+              </w:rPr>
+              <w:t>Spawners</w:t>
+            </w:r>
+            <w:proofErr w:type="spellEnd"/>
+            <w:r>
+              <w:rPr>
+                <w:rFonts w:ascii="Constantia" w:hAnsi="Constantia"/>
+              </w:rPr>
+              <w:t>.</w:t>
             </w:r>
           </w:p>
         </w:tc>
@@ -911,8 +1419,16 @@
               <w:rPr>
                 <w:rFonts w:ascii="Constantia" w:hAnsi="Constantia"/>
               </w:rPr>
-              <w:t xml:space="preserve"> st.</w:t>
-            </w:r>
+              <w:t xml:space="preserve"> </w:t>
+            </w:r>
+            <w:proofErr w:type="spellStart"/>
+            <w:r>
+              <w:rPr>
+                <w:rFonts w:ascii="Constantia" w:hAnsi="Constantia"/>
+              </w:rPr>
+              <w:t>st.</w:t>
+            </w:r>
+            <w:proofErr w:type="spellEnd"/>
           </w:p>
         </w:tc>
       </w:tr>
@@ -992,8 +1508,16 @@
               <w:rPr>
                 <w:rFonts w:ascii="Constantia" w:hAnsi="Constantia"/>
               </w:rPr>
-              <w:t>5,5 st.</w:t>
-            </w:r>
+              <w:t xml:space="preserve">5,5 </w:t>
+            </w:r>
+            <w:proofErr w:type="spellStart"/>
+            <w:r>
+              <w:rPr>
+                <w:rFonts w:ascii="Constantia" w:hAnsi="Constantia"/>
+              </w:rPr>
+              <w:t>st.</w:t>
+            </w:r>
+            <w:proofErr w:type="spellEnd"/>
           </w:p>
         </w:tc>
       </w:tr>
@@ -1013,6 +1537,13 @@
                 <w:rFonts w:cstheme="minorHAnsi"/>
               </w:rPr>
             </w:pPr>
+            <w:r>
+              <w:rPr>
+                <w:rFonts w:cstheme="minorHAnsi"/>
+              </w:rPr>
+              <w:lastRenderedPageBreak/>
+              <w:t>26.06</w:t>
+            </w:r>
           </w:p>
         </w:tc>
         <w:tc>
@@ -1026,6 +1557,12 @@
                 <w:rFonts w:ascii="Constantia" w:hAnsi="Constantia"/>
               </w:rPr>
             </w:pPr>
+            <w:r>
+              <w:rPr>
+                <w:rFonts w:ascii="Constantia" w:hAnsi="Constantia"/>
+              </w:rPr>
+              <w:t>GUI gemacht: Haupt Menu, Tod Menu, Pause Menu. Die Logik dahinter hinzugefügt. 1 Stunde an einem dummen Fehler verschwendet.</w:t>
+            </w:r>
           </w:p>
         </w:tc>
         <w:tc>
@@ -1039,6 +1576,12 @@
                 <w:rFonts w:ascii="Constantia" w:hAnsi="Constantia"/>
               </w:rPr>
             </w:pPr>
+            <w:r>
+              <w:rPr>
+                <w:rFonts w:ascii="Constantia" w:hAnsi="Constantia"/>
+              </w:rPr>
+              <w:t>A, I</w:t>
+            </w:r>
           </w:p>
         </w:tc>
         <w:tc>
@@ -1052,6 +1595,20 @@
                 <w:rFonts w:ascii="Constantia" w:hAnsi="Constantia"/>
               </w:rPr>
             </w:pPr>
+            <w:r>
+              <w:rPr>
+                <w:rFonts w:ascii="Constantia" w:hAnsi="Constantia"/>
+              </w:rPr>
+              <w:t xml:space="preserve">5 </w:t>
+            </w:r>
+            <w:proofErr w:type="spellStart"/>
+            <w:r>
+              <w:rPr>
+                <w:rFonts w:ascii="Constantia" w:hAnsi="Constantia"/>
+              </w:rPr>
+              <w:t>st.</w:t>
+            </w:r>
+            <w:proofErr w:type="spellEnd"/>
           </w:p>
         </w:tc>
       </w:tr>
@@ -1550,11 +2107,365 @@
     </w:p>
     <w:p>
       <w:pPr>
+        <w:rPr>
+          <w:rFonts w:ascii="Constantia" w:hAnsi="Constantia"/>
+        </w:rPr>
+      </w:pPr>
+      <w:r>
+        <w:rPr>
+          <w:rFonts w:ascii="Constantia" w:hAnsi="Constantia"/>
+        </w:rPr>
+        <w:br w:type="page"/>
+      </w:r>
+    </w:p>
+    <w:p>
+      <w:pPr>
         <w:pStyle w:val="Heading1"/>
       </w:pPr>
+      <w:bookmarkStart w:id="1" w:name="_Toc201854097"/>
       <w:r>
+        <w:lastRenderedPageBreak/>
         <w:t>Zeitplan</w:t>
       </w:r>
+      <w:bookmarkEnd w:id="1"/>
+    </w:p>
+    <w:p>
+      <w:pPr>
+        <w:pStyle w:val="Heading2"/>
+      </w:pPr>
+      <w:bookmarkStart w:id="2" w:name="_Toc201854098"/>
+      <w:r>
+        <w:t>Grob</w:t>
+      </w:r>
+      <w:bookmarkEnd w:id="2"/>
+      <w:r>
+        <w:t xml:space="preserve"> </w:t>
+      </w:r>
+    </w:p>
+    <w:tbl>
+      <w:tblPr>
+        <w:tblStyle w:val="GridTable4"/>
+        <w:tblpPr w:leftFromText="141" w:rightFromText="141" w:vertAnchor="text" w:horzAnchor="margin" w:tblpY="106"/>
+        <w:tblW w:w="9413" w:type="dxa"/>
+        <w:tblLook w:val="04A0" w:firstRow="1" w:lastRow="0" w:firstColumn="1" w:lastColumn="0" w:noHBand="0" w:noVBand="1"/>
+      </w:tblPr>
+      <w:tblGrid>
+        <w:gridCol w:w="3261"/>
+        <w:gridCol w:w="6152"/>
+      </w:tblGrid>
+      <w:tr>
+        <w:trPr>
+          <w:cnfStyle w:val="100000000000" w:firstRow="1" w:lastRow="0" w:firstColumn="0" w:lastColumn="0" w:oddVBand="0" w:evenVBand="0" w:oddHBand="0" w:evenHBand="0" w:firstRowFirstColumn="0" w:firstRowLastColumn="0" w:lastRowFirstColumn="0" w:lastRowLastColumn="0"/>
+          <w:trHeight w:val="493"/>
+        </w:trPr>
+        <w:tc>
+          <w:tcPr>
+            <w:cnfStyle w:val="001000000000" w:firstRow="0" w:lastRow="0" w:firstColumn="1" w:lastColumn="0" w:oddVBand="0" w:evenVBand="0" w:oddHBand="0" w:evenHBand="0" w:firstRowFirstColumn="0" w:firstRowLastColumn="0" w:lastRowFirstColumn="0" w:lastRowLastColumn="0"/>
+            <w:tcW w:w="3261" w:type="dxa"/>
+          </w:tcPr>
+          <w:p>
+            <w:pPr>
+              <w:rPr>
+                <w:rFonts w:ascii="Constantia" w:hAnsi="Constantia"/>
+              </w:rPr>
+            </w:pPr>
+            <w:r>
+              <w:rPr>
+                <w:rFonts w:ascii="Constantia" w:hAnsi="Constantia"/>
+              </w:rPr>
+              <w:t>Zeitpunkt</w:t>
+            </w:r>
+          </w:p>
+        </w:tc>
+        <w:tc>
+          <w:tcPr>
+            <w:tcW w:w="6152" w:type="dxa"/>
+          </w:tcPr>
+          <w:p>
+            <w:pPr>
+              <w:cnfStyle w:val="100000000000" w:firstRow="1" w:lastRow="0" w:firstColumn="0" w:lastColumn="0" w:oddVBand="0" w:evenVBand="0" w:oddHBand="0" w:evenHBand="0" w:firstRowFirstColumn="0" w:firstRowLastColumn="0" w:lastRowFirstColumn="0" w:lastRowLastColumn="0"/>
+              <w:rPr>
+                <w:rFonts w:ascii="Constantia" w:hAnsi="Constantia"/>
+              </w:rPr>
+            </w:pPr>
+            <w:r>
+              <w:rPr>
+                <w:rFonts w:ascii="Constantia" w:hAnsi="Constantia"/>
+              </w:rPr>
+              <w:t>Ziel</w:t>
+            </w:r>
+          </w:p>
+        </w:tc>
+      </w:tr>
+      <w:tr>
+        <w:trPr>
+          <w:cnfStyle w:val="000000100000" w:firstRow="0" w:lastRow="0" w:firstColumn="0" w:lastColumn="0" w:oddVBand="0" w:evenVBand="0" w:oddHBand="1" w:evenHBand="0" w:firstRowFirstColumn="0" w:firstRowLastColumn="0" w:lastRowFirstColumn="0" w:lastRowLastColumn="0"/>
+          <w:trHeight w:val="465"/>
+        </w:trPr>
+        <w:tc>
+          <w:tcPr>
+            <w:cnfStyle w:val="001000000000" w:firstRow="0" w:lastRow="0" w:firstColumn="1" w:lastColumn="0" w:oddVBand="0" w:evenVBand="0" w:oddHBand="0" w:evenHBand="0" w:firstRowFirstColumn="0" w:firstRowLastColumn="0" w:lastRowFirstColumn="0" w:lastRowLastColumn="0"/>
+            <w:tcW w:w="3261" w:type="dxa"/>
+          </w:tcPr>
+          <w:p>
+            <w:pPr>
+              <w:rPr>
+                <w:rFonts w:cstheme="minorHAnsi"/>
+              </w:rPr>
+            </w:pPr>
+          </w:p>
+        </w:tc>
+        <w:tc>
+          <w:tcPr>
+            <w:tcW w:w="6152" w:type="dxa"/>
+          </w:tcPr>
+          <w:p>
+            <w:pPr>
+              <w:cnfStyle w:val="000000100000" w:firstRow="0" w:lastRow="0" w:firstColumn="0" w:lastColumn="0" w:oddVBand="0" w:evenVBand="0" w:oddHBand="1" w:evenHBand="0" w:firstRowFirstColumn="0" w:firstRowLastColumn="0" w:lastRowFirstColumn="0" w:lastRowLastColumn="0"/>
+              <w:rPr>
+                <w:rFonts w:ascii="Constantia" w:hAnsi="Constantia"/>
+              </w:rPr>
+            </w:pPr>
+          </w:p>
+        </w:tc>
+      </w:tr>
+      <w:tr>
+        <w:trPr>
+          <w:trHeight w:val="465"/>
+        </w:trPr>
+        <w:tc>
+          <w:tcPr>
+            <w:cnfStyle w:val="001000000000" w:firstRow="0" w:lastRow="0" w:firstColumn="1" w:lastColumn="0" w:oddVBand="0" w:evenVBand="0" w:oddHBand="0" w:evenHBand="0" w:firstRowFirstColumn="0" w:firstRowLastColumn="0" w:lastRowFirstColumn="0" w:lastRowLastColumn="0"/>
+            <w:tcW w:w="3261" w:type="dxa"/>
+          </w:tcPr>
+          <w:p>
+            <w:pPr>
+              <w:rPr>
+                <w:rFonts w:cstheme="minorHAnsi"/>
+              </w:rPr>
+            </w:pPr>
+            <w:r>
+              <w:rPr>
+                <w:rFonts w:cstheme="minorHAnsi"/>
+              </w:rPr>
+              <w:t>Bis Intensivwoche</w:t>
+            </w:r>
+          </w:p>
+        </w:tc>
+        <w:tc>
+          <w:tcPr>
+            <w:tcW w:w="6152" w:type="dxa"/>
+          </w:tcPr>
+          <w:p>
+            <w:pPr>
+              <w:cnfStyle w:val="000000000000" w:firstRow="0" w:lastRow="0" w:firstColumn="0" w:lastColumn="0" w:oddVBand="0" w:evenVBand="0" w:oddHBand="0" w:evenHBand="0" w:firstRowFirstColumn="0" w:firstRowLastColumn="0" w:lastRowFirstColumn="0" w:lastRowLastColumn="0"/>
+              <w:rPr>
+                <w:rFonts w:ascii="Constantia" w:hAnsi="Constantia"/>
+              </w:rPr>
+            </w:pPr>
+            <w:r>
+              <w:rPr>
+                <w:rFonts w:ascii="Constantia" w:hAnsi="Constantia"/>
+              </w:rPr>
+              <w:t xml:space="preserve">Game </w:t>
+            </w:r>
+            <w:proofErr w:type="spellStart"/>
+            <w:r>
+              <w:rPr>
+                <w:rFonts w:ascii="Constantia" w:hAnsi="Constantia"/>
+              </w:rPr>
+              <w:t>engine</w:t>
+            </w:r>
+            <w:proofErr w:type="spellEnd"/>
+            <w:r>
+              <w:rPr>
+                <w:rFonts w:ascii="Constantia" w:hAnsi="Constantia"/>
+              </w:rPr>
+              <w:t>; Tool zu schreiben (</w:t>
+            </w:r>
+            <w:proofErr w:type="spellStart"/>
+            <w:r>
+              <w:rPr>
+                <w:rFonts w:ascii="Constantia" w:hAnsi="Constantia"/>
+              </w:rPr>
+              <w:t>Overleaf</w:t>
+            </w:r>
+            <w:proofErr w:type="spellEnd"/>
+            <w:r>
+              <w:rPr>
+                <w:rFonts w:ascii="Constantia" w:hAnsi="Constantia"/>
+              </w:rPr>
+              <w:t xml:space="preserve"> oder </w:t>
+            </w:r>
+            <w:proofErr w:type="spellStart"/>
+            <w:r>
+              <w:rPr>
+                <w:rFonts w:ascii="Constantia" w:hAnsi="Constantia"/>
+              </w:rPr>
+              <w:t>word</w:t>
+            </w:r>
+            <w:proofErr w:type="spellEnd"/>
+            <w:r>
+              <w:rPr>
+                <w:rFonts w:ascii="Constantia" w:hAnsi="Constantia"/>
+              </w:rPr>
+              <w:t>) und Algorithmen wählen, Hintergrund Info studieren, die Tools nutzen zu lernen.</w:t>
+            </w:r>
+          </w:p>
+        </w:tc>
+      </w:tr>
+      <w:tr>
+        <w:trPr>
+          <w:cnfStyle w:val="000000100000" w:firstRow="0" w:lastRow="0" w:firstColumn="0" w:lastColumn="0" w:oddVBand="0" w:evenVBand="0" w:oddHBand="1" w:evenHBand="0" w:firstRowFirstColumn="0" w:firstRowLastColumn="0" w:lastRowFirstColumn="0" w:lastRowLastColumn="0"/>
+          <w:trHeight w:val="493"/>
+        </w:trPr>
+        <w:tc>
+          <w:tcPr>
+            <w:cnfStyle w:val="001000000000" w:firstRow="0" w:lastRow="0" w:firstColumn="1" w:lastColumn="0" w:oddVBand="0" w:evenVBand="0" w:oddHBand="0" w:evenHBand="0" w:firstRowFirstColumn="0" w:firstRowLastColumn="0" w:lastRowFirstColumn="0" w:lastRowLastColumn="0"/>
+            <w:tcW w:w="3261" w:type="dxa"/>
+          </w:tcPr>
+          <w:p>
+            <w:pPr>
+              <w:rPr>
+                <w:rFonts w:cstheme="minorHAnsi"/>
+              </w:rPr>
+            </w:pPr>
+            <w:r>
+              <w:rPr>
+                <w:rFonts w:cstheme="minorHAnsi"/>
+              </w:rPr>
+              <w:t>Bis Ende Sommer</w:t>
+            </w:r>
+          </w:p>
+        </w:tc>
+        <w:tc>
+          <w:tcPr>
+            <w:tcW w:w="6152" w:type="dxa"/>
+          </w:tcPr>
+          <w:p>
+            <w:pPr>
+              <w:cnfStyle w:val="000000100000" w:firstRow="0" w:lastRow="0" w:firstColumn="0" w:lastColumn="0" w:oddVBand="0" w:evenVBand="0" w:oddHBand="1" w:evenHBand="0" w:firstRowFirstColumn="0" w:firstRowLastColumn="0" w:lastRowFirstColumn="0" w:lastRowLastColumn="0"/>
+              <w:rPr>
+                <w:rFonts w:ascii="Constantia" w:hAnsi="Constantia"/>
+              </w:rPr>
+            </w:pPr>
+            <w:r>
+              <w:rPr>
+                <w:rFonts w:ascii="Constantia" w:hAnsi="Constantia"/>
+              </w:rPr>
+              <w:t xml:space="preserve">Haupt Arbeitsphase. Das Spiel strukturieren und dann implementieren.  </w:t>
+            </w:r>
+          </w:p>
+        </w:tc>
+      </w:tr>
+      <w:tr>
+        <w:trPr>
+          <w:trHeight w:val="465"/>
+        </w:trPr>
+        <w:tc>
+          <w:tcPr>
+            <w:cnfStyle w:val="001000000000" w:firstRow="0" w:lastRow="0" w:firstColumn="1" w:lastColumn="0" w:oddVBand="0" w:evenVBand="0" w:oddHBand="0" w:evenHBand="0" w:firstRowFirstColumn="0" w:firstRowLastColumn="0" w:lastRowFirstColumn="0" w:lastRowLastColumn="0"/>
+            <w:tcW w:w="3261" w:type="dxa"/>
+          </w:tcPr>
+          <w:p>
+            <w:pPr>
+              <w:rPr>
+                <w:rFonts w:cstheme="minorHAnsi"/>
+              </w:rPr>
+            </w:pPr>
+            <w:r>
+              <w:rPr>
+                <w:rFonts w:cstheme="minorHAnsi"/>
+              </w:rPr>
+              <w:t>Bis Ende Matur Abgabe</w:t>
+            </w:r>
+          </w:p>
+        </w:tc>
+        <w:tc>
+          <w:tcPr>
+            <w:tcW w:w="6152" w:type="dxa"/>
+          </w:tcPr>
+          <w:p>
+            <w:pPr>
+              <w:cnfStyle w:val="000000000000" w:firstRow="0" w:lastRow="0" w:firstColumn="0" w:lastColumn="0" w:oddVBand="0" w:evenVBand="0" w:oddHBand="0" w:evenHBand="0" w:firstRowFirstColumn="0" w:firstRowLastColumn="0" w:lastRowFirstColumn="0" w:lastRowLastColumn="0"/>
+              <w:rPr>
+                <w:rFonts w:ascii="Constantia" w:hAnsi="Constantia"/>
+              </w:rPr>
+            </w:pPr>
+            <w:r>
+              <w:rPr>
+                <w:rFonts w:ascii="Constantia" w:hAnsi="Constantia"/>
+              </w:rPr>
+              <w:t>Das Spiel polieren, schriftliche Arbeit zu Spiel schreiben.</w:t>
+            </w:r>
+          </w:p>
+        </w:tc>
+      </w:tr>
+      <w:tr>
+        <w:trPr>
+          <w:cnfStyle w:val="000000100000" w:firstRow="0" w:lastRow="0" w:firstColumn="0" w:lastColumn="0" w:oddVBand="0" w:evenVBand="0" w:oddHBand="1" w:evenHBand="0" w:firstRowFirstColumn="0" w:firstRowLastColumn="0" w:lastRowFirstColumn="0" w:lastRowLastColumn="0"/>
+          <w:trHeight w:val="493"/>
+        </w:trPr>
+        <w:tc>
+          <w:tcPr>
+            <w:cnfStyle w:val="001000000000" w:firstRow="0" w:lastRow="0" w:firstColumn="1" w:lastColumn="0" w:oddVBand="0" w:evenVBand="0" w:oddHBand="0" w:evenHBand="0" w:firstRowFirstColumn="0" w:firstRowLastColumn="0" w:lastRowFirstColumn="0" w:lastRowLastColumn="0"/>
+            <w:tcW w:w="3261" w:type="dxa"/>
+          </w:tcPr>
+          <w:p>
+            <w:pPr>
+              <w:rPr>
+                <w:rFonts w:cstheme="minorHAnsi"/>
+              </w:rPr>
+            </w:pPr>
+            <w:r>
+              <w:rPr>
+                <w:rFonts w:cstheme="minorHAnsi"/>
+              </w:rPr>
+              <w:t>Bis Mündliche Matur.</w:t>
+            </w:r>
+          </w:p>
+        </w:tc>
+        <w:tc>
+          <w:tcPr>
+            <w:tcW w:w="6152" w:type="dxa"/>
+          </w:tcPr>
+          <w:p>
+            <w:pPr>
+              <w:cnfStyle w:val="000000100000" w:firstRow="0" w:lastRow="0" w:firstColumn="0" w:lastColumn="0" w:oddVBand="0" w:evenVBand="0" w:oddHBand="1" w:evenHBand="0" w:firstRowFirstColumn="0" w:firstRowLastColumn="0" w:lastRowFirstColumn="0" w:lastRowLastColumn="0"/>
+              <w:rPr>
+                <w:rFonts w:ascii="Constantia" w:hAnsi="Constantia"/>
+              </w:rPr>
+            </w:pPr>
+            <w:r>
+              <w:rPr>
+                <w:rFonts w:ascii="Constantia" w:hAnsi="Constantia"/>
+              </w:rPr>
+              <w:t>Sich vorbereiten.</w:t>
+            </w:r>
+          </w:p>
+        </w:tc>
+      </w:tr>
+    </w:tbl>
+    <w:p>
+      <w:pPr>
+        <w:rPr>
+          <w:b/>
+          <w:bCs/>
+        </w:rPr>
+      </w:pPr>
+    </w:p>
+    <w:p>
+      <w:pPr>
+        <w:pStyle w:val="Heading2"/>
+      </w:pPr>
+      <w:bookmarkStart w:id="3" w:name="_Toc201854099"/>
+      <w:r>
+        <w:t>Detailliert Sommer</w:t>
+      </w:r>
+      <w:r>
+        <w:t xml:space="preserve"> (insgesamt 7-8 Wochen)</w:t>
+      </w:r>
+      <w:bookmarkEnd w:id="3"/>
     </w:p>
     <w:tbl>
       <w:tblPr>
@@ -1627,6 +2538,12 @@
                 <w:rFonts w:cstheme="minorHAnsi"/>
               </w:rPr>
             </w:pPr>
+            <w:r>
+              <w:rPr>
+                <w:rFonts w:cstheme="minorHAnsi"/>
+              </w:rPr>
+              <w:t>1,2 Woche (23.06 – 6.07)</w:t>
+            </w:r>
           </w:p>
         </w:tc>
         <w:tc>
@@ -1638,337 +2555,6 @@
               <w:cnfStyle w:val="000000100000" w:firstRow="0" w:lastRow="0" w:firstColumn="0" w:lastColumn="0" w:oddVBand="0" w:evenVBand="0" w:oddHBand="1" w:evenHBand="0" w:firstRowFirstColumn="0" w:firstRowLastColumn="0" w:lastRowFirstColumn="0" w:lastRowLastColumn="0"/>
               <w:rPr>
                 <w:rFonts w:ascii="Constantia" w:hAnsi="Constantia"/>
-              </w:rPr>
-            </w:pPr>
-          </w:p>
-        </w:tc>
-      </w:tr>
-      <w:tr>
-        <w:trPr>
-          <w:trHeight w:val="465"/>
-        </w:trPr>
-        <w:tc>
-          <w:tcPr>
-            <w:cnfStyle w:val="001000000000" w:firstRow="0" w:lastRow="0" w:firstColumn="1" w:lastColumn="0" w:oddVBand="0" w:evenVBand="0" w:oddHBand="0" w:evenHBand="0" w:firstRowFirstColumn="0" w:firstRowLastColumn="0" w:lastRowFirstColumn="0" w:lastRowLastColumn="0"/>
-            <w:tcW w:w="3261" w:type="dxa"/>
-          </w:tcPr>
-          <w:p>
-            <w:pPr>
-              <w:rPr>
-                <w:rFonts w:cstheme="minorHAnsi"/>
-              </w:rPr>
-            </w:pPr>
-            <w:r>
-              <w:rPr>
-                <w:rFonts w:cstheme="minorHAnsi"/>
-              </w:rPr>
-              <w:t>Bis Intensivwoche</w:t>
-            </w:r>
-          </w:p>
-        </w:tc>
-        <w:tc>
-          <w:tcPr>
-            <w:tcW w:w="6152" w:type="dxa"/>
-          </w:tcPr>
-          <w:p>
-            <w:pPr>
-              <w:cnfStyle w:val="000000000000" w:firstRow="0" w:lastRow="0" w:firstColumn="0" w:lastColumn="0" w:oddVBand="0" w:evenVBand="0" w:oddHBand="0" w:evenHBand="0" w:firstRowFirstColumn="0" w:firstRowLastColumn="0" w:lastRowFirstColumn="0" w:lastRowLastColumn="0"/>
-              <w:rPr>
-                <w:rFonts w:ascii="Constantia" w:hAnsi="Constantia"/>
-              </w:rPr>
-            </w:pPr>
-            <w:r>
-              <w:rPr>
-                <w:rFonts w:ascii="Constantia" w:hAnsi="Constantia"/>
-              </w:rPr>
-              <w:t>Game engine; Tool zu schreiben (Overleaf oder word) und Algorithmen wählen, Hintergrund Info studieren, die Tools nutzen zu lernen.</w:t>
-            </w:r>
-          </w:p>
-        </w:tc>
-      </w:tr>
-      <w:tr>
-        <w:trPr>
-          <w:cnfStyle w:val="000000100000" w:firstRow="0" w:lastRow="0" w:firstColumn="0" w:lastColumn="0" w:oddVBand="0" w:evenVBand="0" w:oddHBand="1" w:evenHBand="0" w:firstRowFirstColumn="0" w:firstRowLastColumn="0" w:lastRowFirstColumn="0" w:lastRowLastColumn="0"/>
-          <w:trHeight w:val="493"/>
-        </w:trPr>
-        <w:tc>
-          <w:tcPr>
-            <w:cnfStyle w:val="001000000000" w:firstRow="0" w:lastRow="0" w:firstColumn="1" w:lastColumn="0" w:oddVBand="0" w:evenVBand="0" w:oddHBand="0" w:evenHBand="0" w:firstRowFirstColumn="0" w:firstRowLastColumn="0" w:lastRowFirstColumn="0" w:lastRowLastColumn="0"/>
-            <w:tcW w:w="3261" w:type="dxa"/>
-          </w:tcPr>
-          <w:p>
-            <w:pPr>
-              <w:rPr>
-                <w:rFonts w:cstheme="minorHAnsi"/>
-              </w:rPr>
-            </w:pPr>
-            <w:r>
-              <w:rPr>
-                <w:rFonts w:cstheme="minorHAnsi"/>
-              </w:rPr>
-              <w:t>Bis Ende Sommer</w:t>
-            </w:r>
-          </w:p>
-        </w:tc>
-        <w:tc>
-          <w:tcPr>
-            <w:tcW w:w="6152" w:type="dxa"/>
-          </w:tcPr>
-          <w:p>
-            <w:pPr>
-              <w:cnfStyle w:val="000000100000" w:firstRow="0" w:lastRow="0" w:firstColumn="0" w:lastColumn="0" w:oddVBand="0" w:evenVBand="0" w:oddHBand="1" w:evenHBand="0" w:firstRowFirstColumn="0" w:firstRowLastColumn="0" w:lastRowFirstColumn="0" w:lastRowLastColumn="0"/>
-              <w:rPr>
-                <w:rFonts w:ascii="Constantia" w:hAnsi="Constantia"/>
-              </w:rPr>
-            </w:pPr>
-            <w:r>
-              <w:rPr>
-                <w:rFonts w:ascii="Constantia" w:hAnsi="Constantia"/>
-              </w:rPr>
-              <w:t>Haupt Arbeitsphase</w:t>
-            </w:r>
-            <w:r>
-              <w:rPr>
-                <w:rFonts w:ascii="Constantia" w:hAnsi="Constantia"/>
-              </w:rPr>
-              <w:t xml:space="preserve">. Das Spiel strukturieren und dann implementieren.  </w:t>
-            </w:r>
-          </w:p>
-        </w:tc>
-      </w:tr>
-      <w:tr>
-        <w:trPr>
-          <w:trHeight w:val="465"/>
-        </w:trPr>
-        <w:tc>
-          <w:tcPr>
-            <w:cnfStyle w:val="001000000000" w:firstRow="0" w:lastRow="0" w:firstColumn="1" w:lastColumn="0" w:oddVBand="0" w:evenVBand="0" w:oddHBand="0" w:evenHBand="0" w:firstRowFirstColumn="0" w:firstRowLastColumn="0" w:lastRowFirstColumn="0" w:lastRowLastColumn="0"/>
-            <w:tcW w:w="3261" w:type="dxa"/>
-          </w:tcPr>
-          <w:p>
-            <w:pPr>
-              <w:rPr>
-                <w:rFonts w:cstheme="minorHAnsi"/>
-              </w:rPr>
-            </w:pPr>
-            <w:r>
-              <w:rPr>
-                <w:rFonts w:cstheme="minorHAnsi"/>
-              </w:rPr>
-              <w:t xml:space="preserve">Bis Ende </w:t>
-            </w:r>
-            <w:r>
-              <w:rPr>
-                <w:rFonts w:cstheme="minorHAnsi"/>
-              </w:rPr>
-              <w:t>Matur Abgabe</w:t>
-            </w:r>
-          </w:p>
-        </w:tc>
-        <w:tc>
-          <w:tcPr>
-            <w:tcW w:w="6152" w:type="dxa"/>
-          </w:tcPr>
-          <w:p>
-            <w:pPr>
-              <w:cnfStyle w:val="000000000000" w:firstRow="0" w:lastRow="0" w:firstColumn="0" w:lastColumn="0" w:oddVBand="0" w:evenVBand="0" w:oddHBand="0" w:evenHBand="0" w:firstRowFirstColumn="0" w:firstRowLastColumn="0" w:lastRowFirstColumn="0" w:lastRowLastColumn="0"/>
-              <w:rPr>
-                <w:rFonts w:ascii="Constantia" w:hAnsi="Constantia"/>
-              </w:rPr>
-            </w:pPr>
-            <w:r>
-              <w:rPr>
-                <w:rFonts w:ascii="Constantia" w:hAnsi="Constantia"/>
-              </w:rPr>
-              <w:t>Das Spiel polieren, schriftliche Arbeit zu Spiel schreiben.</w:t>
-            </w:r>
-          </w:p>
-        </w:tc>
-      </w:tr>
-      <w:tr>
-        <w:trPr>
-          <w:cnfStyle w:val="000000100000" w:firstRow="0" w:lastRow="0" w:firstColumn="0" w:lastColumn="0" w:oddVBand="0" w:evenVBand="0" w:oddHBand="1" w:evenHBand="0" w:firstRowFirstColumn="0" w:firstRowLastColumn="0" w:lastRowFirstColumn="0" w:lastRowLastColumn="0"/>
-          <w:trHeight w:val="493"/>
-        </w:trPr>
-        <w:tc>
-          <w:tcPr>
-            <w:cnfStyle w:val="001000000000" w:firstRow="0" w:lastRow="0" w:firstColumn="1" w:lastColumn="0" w:oddVBand="0" w:evenVBand="0" w:oddHBand="0" w:evenHBand="0" w:firstRowFirstColumn="0" w:firstRowLastColumn="0" w:lastRowFirstColumn="0" w:lastRowLastColumn="0"/>
-            <w:tcW w:w="3261" w:type="dxa"/>
-          </w:tcPr>
-          <w:p>
-            <w:pPr>
-              <w:rPr>
-                <w:rFonts w:cstheme="minorHAnsi"/>
-              </w:rPr>
-            </w:pPr>
-            <w:r>
-              <w:rPr>
-                <w:rFonts w:cstheme="minorHAnsi"/>
-              </w:rPr>
-              <w:t xml:space="preserve">Bis </w:t>
-            </w:r>
-            <w:r>
-              <w:rPr>
-                <w:rFonts w:cstheme="minorHAnsi"/>
-              </w:rPr>
-              <w:t>Mündliche Matur.</w:t>
-            </w:r>
-          </w:p>
-        </w:tc>
-        <w:tc>
-          <w:tcPr>
-            <w:tcW w:w="6152" w:type="dxa"/>
-          </w:tcPr>
-          <w:p>
-            <w:pPr>
-              <w:cnfStyle w:val="000000100000" w:firstRow="0" w:lastRow="0" w:firstColumn="0" w:lastColumn="0" w:oddVBand="0" w:evenVBand="0" w:oddHBand="1" w:evenHBand="0" w:firstRowFirstColumn="0" w:firstRowLastColumn="0" w:lastRowFirstColumn="0" w:lastRowLastColumn="0"/>
-              <w:rPr>
-                <w:rFonts w:ascii="Constantia" w:hAnsi="Constantia"/>
-              </w:rPr>
-            </w:pPr>
-            <w:r>
-              <w:rPr>
-                <w:rFonts w:ascii="Constantia" w:hAnsi="Constantia"/>
-              </w:rPr>
-              <w:t>Sich vorbereiten.</w:t>
-            </w:r>
-          </w:p>
-        </w:tc>
-      </w:tr>
-    </w:tbl>
-    <w:p>
-      <w:pPr>
-        <w:rPr>
-          <w:b/>
-          <w:bCs/>
-        </w:rPr>
-      </w:pPr>
-      <w:r>
-        <w:rPr>
-          <w:b/>
-          <w:bCs/>
-        </w:rPr>
-        <w:t>Grob</w:t>
-      </w:r>
-    </w:p>
-    <w:p>
-      <w:pPr>
-        <w:rPr>
-          <w:b/>
-          <w:bCs/>
-        </w:rPr>
-      </w:pPr>
-    </w:p>
-    <w:p>
-      <w:pPr>
-        <w:rPr>
-          <w:b/>
-          <w:bCs/>
-        </w:rPr>
-      </w:pPr>
-      <w:r>
-        <w:rPr>
-          <w:b/>
-          <w:bCs/>
-        </w:rPr>
-        <w:t>Detailliert Sommer</w:t>
-      </w:r>
-      <w:r>
-        <w:rPr>
-          <w:b/>
-          <w:bCs/>
-        </w:rPr>
-        <w:t xml:space="preserve"> (insgesamt 7-8 Wochen)</w:t>
-      </w:r>
-    </w:p>
-    <w:tbl>
-      <w:tblPr>
-        <w:tblStyle w:val="GridTable4"/>
-        <w:tblpPr w:leftFromText="141" w:rightFromText="141" w:vertAnchor="text" w:horzAnchor="margin" w:tblpY="286"/>
-        <w:tblW w:w="9413" w:type="dxa"/>
-        <w:tblLook w:val="04A0" w:firstRow="1" w:lastRow="0" w:firstColumn="1" w:lastColumn="0" w:noHBand="0" w:noVBand="1"/>
-      </w:tblPr>
-      <w:tblGrid>
-        <w:gridCol w:w="3261"/>
-        <w:gridCol w:w="6152"/>
-      </w:tblGrid>
-      <w:tr>
-        <w:trPr>
-          <w:cnfStyle w:val="100000000000" w:firstRow="1" w:lastRow="0" w:firstColumn="0" w:lastColumn="0" w:oddVBand="0" w:evenVBand="0" w:oddHBand="0" w:evenHBand="0" w:firstRowFirstColumn="0" w:firstRowLastColumn="0" w:lastRowFirstColumn="0" w:lastRowLastColumn="0"/>
-          <w:trHeight w:val="493"/>
-        </w:trPr>
-        <w:tc>
-          <w:tcPr>
-            <w:cnfStyle w:val="001000000000" w:firstRow="0" w:lastRow="0" w:firstColumn="1" w:lastColumn="0" w:oddVBand="0" w:evenVBand="0" w:oddHBand="0" w:evenHBand="0" w:firstRowFirstColumn="0" w:firstRowLastColumn="0" w:lastRowFirstColumn="0" w:lastRowLastColumn="0"/>
-            <w:tcW w:w="3261" w:type="dxa"/>
-          </w:tcPr>
-          <w:p>
-            <w:pPr>
-              <w:rPr>
-                <w:rFonts w:ascii="Constantia" w:hAnsi="Constantia"/>
-              </w:rPr>
-            </w:pPr>
-            <w:r>
-              <w:rPr>
-                <w:rFonts w:ascii="Constantia" w:hAnsi="Constantia"/>
-              </w:rPr>
-              <w:t>Zeitpunkt</w:t>
-            </w:r>
-          </w:p>
-        </w:tc>
-        <w:tc>
-          <w:tcPr>
-            <w:tcW w:w="6152" w:type="dxa"/>
-          </w:tcPr>
-          <w:p>
-            <w:pPr>
-              <w:cnfStyle w:val="100000000000" w:firstRow="1" w:lastRow="0" w:firstColumn="0" w:lastColumn="0" w:oddVBand="0" w:evenVBand="0" w:oddHBand="0" w:evenHBand="0" w:firstRowFirstColumn="0" w:firstRowLastColumn="0" w:lastRowFirstColumn="0" w:lastRowLastColumn="0"/>
-              <w:rPr>
-                <w:rFonts w:ascii="Constantia" w:hAnsi="Constantia"/>
-              </w:rPr>
-            </w:pPr>
-            <w:r>
-              <w:rPr>
-                <w:rFonts w:ascii="Constantia" w:hAnsi="Constantia"/>
-              </w:rPr>
-              <w:t>Ziel</w:t>
-            </w:r>
-          </w:p>
-        </w:tc>
-      </w:tr>
-      <w:tr>
-        <w:trPr>
-          <w:cnfStyle w:val="000000100000" w:firstRow="0" w:lastRow="0" w:firstColumn="0" w:lastColumn="0" w:oddVBand="0" w:evenVBand="0" w:oddHBand="1" w:evenHBand="0" w:firstRowFirstColumn="0" w:firstRowLastColumn="0" w:lastRowFirstColumn="0" w:lastRowLastColumn="0"/>
-          <w:trHeight w:val="465"/>
-        </w:trPr>
-        <w:tc>
-          <w:tcPr>
-            <w:cnfStyle w:val="001000000000" w:firstRow="0" w:lastRow="0" w:firstColumn="1" w:lastColumn="0" w:oddVBand="0" w:evenVBand="0" w:oddHBand="0" w:evenHBand="0" w:firstRowFirstColumn="0" w:firstRowLastColumn="0" w:lastRowFirstColumn="0" w:lastRowLastColumn="0"/>
-            <w:tcW w:w="3261" w:type="dxa"/>
-          </w:tcPr>
-          <w:p>
-            <w:pPr>
-              <w:rPr>
-                <w:rFonts w:cstheme="minorHAnsi"/>
-              </w:rPr>
-            </w:pPr>
-            <w:r>
-              <w:rPr>
-                <w:rFonts w:cstheme="minorHAnsi"/>
-              </w:rPr>
-              <w:t>1,2 Woche (23.06 – 6.07)</w:t>
-            </w:r>
-          </w:p>
-        </w:tc>
-        <w:tc>
-          <w:tcPr>
-            <w:tcW w:w="6152" w:type="dxa"/>
-          </w:tcPr>
-          <w:p>
-            <w:pPr>
-              <w:cnfStyle w:val="000000100000" w:firstRow="0" w:lastRow="0" w:firstColumn="0" w:lastColumn="0" w:oddVBand="0" w:evenVBand="0" w:oddHBand="1" w:evenHBand="0" w:firstRowFirstColumn="0" w:firstRowLastColumn="0" w:lastRowFirstColumn="0" w:lastRowLastColumn="0"/>
-              <w:rPr>
-                <w:rFonts w:ascii="Constantia" w:hAnsi="Constantia"/>
                 <w:lang w:val="en-GB"/>
               </w:rPr>
             </w:pPr>
@@ -1977,7 +2563,30 @@
                 <w:rFonts w:ascii="Constantia" w:hAnsi="Constantia"/>
                 <w:lang w:val="en-GB"/>
               </w:rPr>
-              <w:t xml:space="preserve">Ein normales </w:t>
+              <w:t xml:space="preserve">Ein </w:t>
+            </w:r>
+            <w:proofErr w:type="spellStart"/>
+            <w:r>
+              <w:rPr>
+                <w:rFonts w:ascii="Constantia" w:hAnsi="Constantia"/>
+                <w:lang w:val="en-GB"/>
+              </w:rPr>
+              <w:t>normale</w:t>
+            </w:r>
+            <w:r>
+              <w:rPr>
+                <w:rFonts w:ascii="Constantia" w:hAnsi="Constantia"/>
+                <w:lang w:val="en-GB"/>
+              </w:rPr>
+              <w:t>r</w:t>
+            </w:r>
+            <w:proofErr w:type="spellEnd"/>
+            <w:r>
+              <w:rPr>
+                <w:rFonts w:ascii="Constantia" w:hAnsi="Constantia"/>
+                <w:lang w:val="en-GB"/>
+              </w:rPr>
+              <w:t xml:space="preserve"> </w:t>
             </w:r>
             <w:proofErr w:type="gramStart"/>
             <w:r>
@@ -1993,7 +2602,23 @@
                 <w:rFonts w:ascii="Constantia" w:hAnsi="Constantia"/>
                 <w:lang w:val="en-GB"/>
               </w:rPr>
-              <w:t xml:space="preserve"> shooter roguelike schaffen. </w:t>
+              <w:t xml:space="preserve"> shooter roguelike </w:t>
+            </w:r>
+            <w:proofErr w:type="spellStart"/>
+            <w:r>
+              <w:rPr>
+                <w:rFonts w:ascii="Constantia" w:hAnsi="Constantia"/>
+                <w:lang w:val="en-GB"/>
+              </w:rPr>
+              <w:t>schaffen</w:t>
+            </w:r>
+            <w:proofErr w:type="spellEnd"/>
+            <w:r>
+              <w:rPr>
+                <w:rFonts w:ascii="Constantia" w:hAnsi="Constantia"/>
+                <w:lang w:val="en-GB"/>
+              </w:rPr>
+              <w:t xml:space="preserve">. </w:t>
             </w:r>
           </w:p>
         </w:tc>
@@ -2727,7 +3352,6 @@
     <w:next w:val="Normal"/>
     <w:link w:val="Heading3Char"/>
     <w:uiPriority w:val="9"/>
-    <w:semiHidden/>
     <w:unhideWhenUsed/>
     <w:qFormat/>
     <w:rsid w:val="00E24913"/>
@@ -3562,7 +4186,6 @@
     <w:basedOn w:val="DefaultParagraphFont"/>
     <w:link w:val="Heading3"/>
     <w:uiPriority w:val="9"/>
-    <w:semiHidden/>
     <w:rsid w:val="00E24913"/>
     <w:rPr>
       <w:rFonts w:asciiTheme="majorHAnsi" w:eastAsiaTheme="majorEastAsia" w:hAnsiTheme="majorHAnsi" w:cstheme="majorBidi"/>
@@ -3868,7 +4491,6 @@
     <w:basedOn w:val="Heading1"/>
     <w:next w:val="Normal"/>
     <w:uiPriority w:val="39"/>
-    <w:semiHidden/>
     <w:unhideWhenUsed/>
     <w:qFormat/>
     <w:rsid w:val="00E24913"/>
@@ -3910,6 +4532,31 @@
       <w:color w:val="954F72" w:themeColor="followedHyperlink"/>
       <w:u w:val="single"/>
     </w:rPr>
+  </w:style>
+  <w:style w:type="paragraph" w:styleId="TOC1">
+    <w:name w:val="toc 1"/>
+    <w:basedOn w:val="Normal"/>
+    <w:next w:val="Normal"/>
+    <w:autoRedefine/>
+    <w:uiPriority w:val="39"/>
+    <w:unhideWhenUsed/>
+    <w:rsid w:val="00A7401D"/>
+    <w:pPr>
+      <w:spacing w:after="100"/>
+    </w:pPr>
+  </w:style>
+  <w:style w:type="paragraph" w:styleId="TOC2">
+    <w:name w:val="toc 2"/>
+    <w:basedOn w:val="Normal"/>
+    <w:next w:val="Normal"/>
+    <w:autoRedefine/>
+    <w:uiPriority w:val="39"/>
+    <w:unhideWhenUsed/>
+    <w:rsid w:val="00A7401D"/>
+    <w:pPr>
+      <w:spacing w:after="100"/>
+      <w:ind w:left="220"/>
+    </w:pPr>
   </w:style>
 </w:styles>
 </file>
@@ -4207,4 +4854,16 @@
     </a:ext>
   </a:extLst>
 </a:theme>
+</file>
+
+<file path=customXml/item1.xml><?xml version="1.0" encoding="utf-8"?>
+<b:Sources xmlns:b="http://schemas.openxmlformats.org/officeDocument/2006/bibliography" xmlns="http://schemas.openxmlformats.org/officeDocument/2006/bibliography" SelectedStyle="\APASixthEditionOfficeOnline.xsl" StyleName="APA" Version="6"/>
+</file>
+
+<file path=customXml/itemProps1.xml><?xml version="1.0" encoding="utf-8"?>
+<ds:datastoreItem xmlns:ds="http://schemas.openxmlformats.org/officeDocument/2006/customXml" ds:itemID="{4B1C092F-388A-45D1-93A0-3F87E9A1FC2C}">
+  <ds:schemaRefs>
+    <ds:schemaRef ds:uri="http://schemas.openxmlformats.org/officeDocument/2006/bibliography"/>
+  </ds:schemaRefs>
+</ds:datastoreItem>
 </file>
</xml_diff>

<commit_message>
reported / formated a bit
</commit_message>
<xml_diff>
--- a/report/Arbeitsjournal&Zeitplan.docx
+++ b/report/Arbeitsjournal&Zeitplan.docx
@@ -86,13 +86,13 @@
           <w:r>
             <w:fldChar w:fldCharType="separate"/>
           </w:r>
-          <w:hyperlink w:anchor="_Toc201854096" w:history="1">
+          <w:hyperlink w:anchor="_Toc203504637" w:history="1">
             <w:r>
               <w:rPr>
                 <w:rStyle w:val="Hyperlink"/>
                 <w:noProof/>
               </w:rPr>
-              <w:t>Arbeitsjournal</w:t>
+              <w:t>Zeitplan</w:t>
             </w:r>
             <w:r>
               <w:rPr>
@@ -113,7 +113,7 @@
                 <w:noProof/>
                 <w:webHidden/>
               </w:rPr>
-              <w:instrText xml:space="preserve"> PAGEREF _Toc201854096 \h </w:instrText>
+              <w:instrText xml:space="preserve"> PAGEREF _Toc203504637 \h </w:instrText>
             </w:r>
             <w:r>
               <w:rPr>
@@ -134,6 +134,225 @@
                 <w:webHidden/>
               </w:rPr>
               <w:t>1</w:t>
+            </w:r>
+            <w:r>
+              <w:rPr>
+                <w:noProof/>
+                <w:webHidden/>
+              </w:rPr>
+              <w:fldChar w:fldCharType="end"/>
+            </w:r>
+          </w:hyperlink>
+        </w:p>
+        <w:p>
+          <w:pPr>
+            <w:pStyle w:val="TOC2"/>
+            <w:tabs>
+              <w:tab w:val="right" w:leader="dot" w:pos="9062"/>
+            </w:tabs>
+            <w:rPr>
+              <w:noProof/>
+              <w:kern w:val="2"/>
+              <w:sz w:val="24"/>
+              <w:szCs w:val="24"/>
+              <w:lang w:eastAsia="de-CH"/>
+              <w14:ligatures w14:val="standardContextual"/>
+            </w:rPr>
+          </w:pPr>
+          <w:hyperlink w:anchor="_Toc203504638" w:history="1">
+            <w:r>
+              <w:rPr>
+                <w:rStyle w:val="Hyperlink"/>
+                <w:noProof/>
+              </w:rPr>
+              <w:t>Grob</w:t>
+            </w:r>
+            <w:r>
+              <w:rPr>
+                <w:noProof/>
+                <w:webHidden/>
+              </w:rPr>
+              <w:tab/>
+            </w:r>
+            <w:r>
+              <w:rPr>
+                <w:noProof/>
+                <w:webHidden/>
+              </w:rPr>
+              <w:fldChar w:fldCharType="begin"/>
+            </w:r>
+            <w:r>
+              <w:rPr>
+                <w:noProof/>
+                <w:webHidden/>
+              </w:rPr>
+              <w:instrText xml:space="preserve"> PAGEREF _Toc203504638 \h </w:instrText>
+            </w:r>
+            <w:r>
+              <w:rPr>
+                <w:noProof/>
+                <w:webHidden/>
+              </w:rPr>
+            </w:r>
+            <w:r>
+              <w:rPr>
+                <w:noProof/>
+                <w:webHidden/>
+              </w:rPr>
+              <w:fldChar w:fldCharType="separate"/>
+            </w:r>
+            <w:r>
+              <w:rPr>
+                <w:noProof/>
+                <w:webHidden/>
+              </w:rPr>
+              <w:t>1</w:t>
+            </w:r>
+            <w:r>
+              <w:rPr>
+                <w:noProof/>
+                <w:webHidden/>
+              </w:rPr>
+              <w:fldChar w:fldCharType="end"/>
+            </w:r>
+          </w:hyperlink>
+        </w:p>
+        <w:p>
+          <w:pPr>
+            <w:pStyle w:val="TOC2"/>
+            <w:tabs>
+              <w:tab w:val="right" w:leader="dot" w:pos="9062"/>
+            </w:tabs>
+            <w:rPr>
+              <w:noProof/>
+              <w:kern w:val="2"/>
+              <w:sz w:val="24"/>
+              <w:szCs w:val="24"/>
+              <w:lang w:eastAsia="de-CH"/>
+              <w14:ligatures w14:val="standardContextual"/>
+            </w:rPr>
+          </w:pPr>
+          <w:hyperlink w:anchor="_Toc203504639" w:history="1">
+            <w:r>
+              <w:rPr>
+                <w:rStyle w:val="Hyperlink"/>
+                <w:noProof/>
+              </w:rPr>
+              <w:t>Detailliert Sommer (insgesamt 7-8 Wochen) (geplant)</w:t>
+            </w:r>
+            <w:r>
+              <w:rPr>
+                <w:noProof/>
+                <w:webHidden/>
+              </w:rPr>
+              <w:tab/>
+            </w:r>
+            <w:r>
+              <w:rPr>
+                <w:noProof/>
+                <w:webHidden/>
+              </w:rPr>
+              <w:fldChar w:fldCharType="begin"/>
+            </w:r>
+            <w:r>
+              <w:rPr>
+                <w:noProof/>
+                <w:webHidden/>
+              </w:rPr>
+              <w:instrText xml:space="preserve"> PAGEREF _Toc203504639 \h </w:instrText>
+            </w:r>
+            <w:r>
+              <w:rPr>
+                <w:noProof/>
+                <w:webHidden/>
+              </w:rPr>
+            </w:r>
+            <w:r>
+              <w:rPr>
+                <w:noProof/>
+                <w:webHidden/>
+              </w:rPr>
+              <w:fldChar w:fldCharType="separate"/>
+            </w:r>
+            <w:r>
+              <w:rPr>
+                <w:noProof/>
+                <w:webHidden/>
+              </w:rPr>
+              <w:t>1</w:t>
+            </w:r>
+            <w:r>
+              <w:rPr>
+                <w:noProof/>
+                <w:webHidden/>
+              </w:rPr>
+              <w:fldChar w:fldCharType="end"/>
+            </w:r>
+          </w:hyperlink>
+        </w:p>
+        <w:p>
+          <w:pPr>
+            <w:pStyle w:val="TOC2"/>
+            <w:tabs>
+              <w:tab w:val="right" w:leader="dot" w:pos="9062"/>
+            </w:tabs>
+            <w:rPr>
+              <w:noProof/>
+              <w:kern w:val="2"/>
+              <w:sz w:val="24"/>
+              <w:szCs w:val="24"/>
+              <w:lang w:eastAsia="de-CH"/>
+              <w14:ligatures w14:val="standardContextual"/>
+            </w:rPr>
+          </w:pPr>
+          <w:hyperlink w:anchor="_Toc203504640" w:history="1">
+            <w:r>
+              <w:rPr>
+                <w:rStyle w:val="Hyperlink"/>
+                <w:noProof/>
+              </w:rPr>
+              <w:t>Detailliert Sommer (insgesamt 7-8 Wochen) (realisiert)</w:t>
+            </w:r>
+            <w:r>
+              <w:rPr>
+                <w:noProof/>
+                <w:webHidden/>
+              </w:rPr>
+              <w:tab/>
+            </w:r>
+            <w:r>
+              <w:rPr>
+                <w:noProof/>
+                <w:webHidden/>
+              </w:rPr>
+              <w:fldChar w:fldCharType="begin"/>
+            </w:r>
+            <w:r>
+              <w:rPr>
+                <w:noProof/>
+                <w:webHidden/>
+              </w:rPr>
+              <w:instrText xml:space="preserve"> PAGEREF _Toc203504640 \h </w:instrText>
+            </w:r>
+            <w:r>
+              <w:rPr>
+                <w:noProof/>
+                <w:webHidden/>
+              </w:rPr>
+            </w:r>
+            <w:r>
+              <w:rPr>
+                <w:noProof/>
+                <w:webHidden/>
+              </w:rPr>
+              <w:fldChar w:fldCharType="separate"/>
+            </w:r>
+            <w:r>
+              <w:rPr>
+                <w:noProof/>
+                <w:webHidden/>
+              </w:rPr>
+              <w:t>2</w:t>
             </w:r>
             <w:r>
               <w:rPr>
@@ -159,13 +378,13 @@
               <w14:ligatures w14:val="standardContextual"/>
             </w:rPr>
           </w:pPr>
-          <w:hyperlink w:anchor="_Toc201854097" w:history="1">
+          <w:hyperlink w:anchor="_Toc203504641" w:history="1">
             <w:r>
               <w:rPr>
                 <w:rStyle w:val="Hyperlink"/>
                 <w:noProof/>
               </w:rPr>
-              <w:t>Zeitplan</w:t>
+              <w:t>Arbeitsjournal</w:t>
             </w:r>
             <w:r>
               <w:rPr>
@@ -186,7 +405,7 @@
                 <w:noProof/>
                 <w:webHidden/>
               </w:rPr>
-              <w:instrText xml:space="preserve"> PAGEREF _Toc201854097 \h </w:instrText>
+              <w:instrText xml:space="preserve"> PAGEREF _Toc203504641 \h </w:instrText>
             </w:r>
             <w:r>
               <w:rPr>
@@ -206,7 +425,7 @@
                 <w:noProof/>
                 <w:webHidden/>
               </w:rPr>
-              <w:t>3</w:t>
+              <w:t>2</w:t>
             </w:r>
             <w:r>
               <w:rPr>
@@ -219,141 +438,10 @@
         </w:p>
         <w:p>
           <w:pPr>
-            <w:pStyle w:val="TOC2"/>
-            <w:tabs>
-              <w:tab w:val="right" w:leader="dot" w:pos="9062"/>
-            </w:tabs>
             <w:rPr>
               <w:noProof/>
             </w:rPr>
           </w:pPr>
-          <w:hyperlink w:anchor="_Toc201854098" w:history="1">
-            <w:r>
-              <w:rPr>
-                <w:rStyle w:val="Hyperlink"/>
-                <w:noProof/>
-              </w:rPr>
-              <w:t>Grob</w:t>
-            </w:r>
-            <w:r>
-              <w:rPr>
-                <w:noProof/>
-                <w:webHidden/>
-              </w:rPr>
-              <w:tab/>
-            </w:r>
-            <w:r>
-              <w:rPr>
-                <w:noProof/>
-                <w:webHidden/>
-              </w:rPr>
-              <w:fldChar w:fldCharType="begin"/>
-            </w:r>
-            <w:r>
-              <w:rPr>
-                <w:noProof/>
-                <w:webHidden/>
-              </w:rPr>
-              <w:instrText xml:space="preserve"> PAGEREF _Toc201854098 \h </w:instrText>
-            </w:r>
-            <w:r>
-              <w:rPr>
-                <w:noProof/>
-                <w:webHidden/>
-              </w:rPr>
-            </w:r>
-            <w:r>
-              <w:rPr>
-                <w:noProof/>
-                <w:webHidden/>
-              </w:rPr>
-              <w:fldChar w:fldCharType="separate"/>
-            </w:r>
-            <w:r>
-              <w:rPr>
-                <w:noProof/>
-                <w:webHidden/>
-              </w:rPr>
-              <w:t>3</w:t>
-            </w:r>
-            <w:r>
-              <w:rPr>
-                <w:noProof/>
-                <w:webHidden/>
-              </w:rPr>
-              <w:fldChar w:fldCharType="end"/>
-            </w:r>
-          </w:hyperlink>
-        </w:p>
-        <w:p>
-          <w:pPr>
-            <w:pStyle w:val="TOC2"/>
-            <w:tabs>
-              <w:tab w:val="right" w:leader="dot" w:pos="9062"/>
-            </w:tabs>
-            <w:rPr>
-              <w:noProof/>
-            </w:rPr>
-          </w:pPr>
-          <w:hyperlink w:anchor="_Toc201854099" w:history="1">
-            <w:r>
-              <w:rPr>
-                <w:rStyle w:val="Hyperlink"/>
-                <w:noProof/>
-              </w:rPr>
-              <w:t>Detailliert Sommer (insgesamt 7-8 Wochen)</w:t>
-            </w:r>
-            <w:r>
-              <w:rPr>
-                <w:noProof/>
-                <w:webHidden/>
-              </w:rPr>
-              <w:tab/>
-            </w:r>
-            <w:r>
-              <w:rPr>
-                <w:noProof/>
-                <w:webHidden/>
-              </w:rPr>
-              <w:fldChar w:fldCharType="begin"/>
-            </w:r>
-            <w:r>
-              <w:rPr>
-                <w:noProof/>
-                <w:webHidden/>
-              </w:rPr>
-              <w:instrText xml:space="preserve"> PAGEREF _Toc201854099 \h </w:instrText>
-            </w:r>
-            <w:r>
-              <w:rPr>
-                <w:noProof/>
-                <w:webHidden/>
-              </w:rPr>
-            </w:r>
-            <w:r>
-              <w:rPr>
-                <w:noProof/>
-                <w:webHidden/>
-              </w:rPr>
-              <w:fldChar w:fldCharType="separate"/>
-            </w:r>
-            <w:r>
-              <w:rPr>
-                <w:noProof/>
-                <w:webHidden/>
-              </w:rPr>
-              <w:t>3</w:t>
-            </w:r>
-            <w:r>
-              <w:rPr>
-                <w:noProof/>
-                <w:webHidden/>
-              </w:rPr>
-              <w:fldChar w:fldCharType="end"/>
-            </w:r>
-          </w:hyperlink>
-        </w:p>
-        <w:p>
           <w:r>
             <w:rPr>
               <w:b/>
@@ -369,11 +457,1076 @@
       <w:pPr>
         <w:pStyle w:val="Heading1"/>
       </w:pPr>
-      <w:bookmarkStart w:id="0" w:name="_Toc201854096"/>
+      <w:bookmarkStart w:id="0" w:name="_Toc203504637"/>
+      <w:r>
+        <w:t>Zeitplan</w:t>
+      </w:r>
+      <w:bookmarkEnd w:id="0"/>
+    </w:p>
+    <w:p>
+      <w:pPr>
+        <w:pStyle w:val="Heading2"/>
+      </w:pPr>
+      <w:bookmarkStart w:id="1" w:name="_Toc203504638"/>
+      <w:r>
+        <w:t>Grob</w:t>
+      </w:r>
+      <w:bookmarkEnd w:id="1"/>
+      <w:r>
+        <w:t xml:space="preserve"> </w:t>
+      </w:r>
+    </w:p>
+    <w:tbl>
+      <w:tblPr>
+        <w:tblStyle w:val="GridTable4"/>
+        <w:tblpPr w:leftFromText="141" w:rightFromText="141" w:vertAnchor="text" w:horzAnchor="margin" w:tblpY="106"/>
+        <w:tblW w:w="9290" w:type="dxa"/>
+        <w:tblLook w:val="04A0" w:firstRow="1" w:lastRow="0" w:firstColumn="1" w:lastColumn="0" w:noHBand="0" w:noVBand="1"/>
+      </w:tblPr>
+      <w:tblGrid>
+        <w:gridCol w:w="3218"/>
+        <w:gridCol w:w="6072"/>
+      </w:tblGrid>
+      <w:tr>
+        <w:trPr>
+          <w:cnfStyle w:val="100000000000" w:firstRow="1" w:lastRow="0" w:firstColumn="0" w:lastColumn="0" w:oddVBand="0" w:evenVBand="0" w:oddHBand="0" w:evenHBand="0" w:firstRowFirstColumn="0" w:firstRowLastColumn="0" w:lastRowFirstColumn="0" w:lastRowLastColumn="0"/>
+          <w:trHeight w:val="498"/>
+        </w:trPr>
+        <w:tc>
+          <w:tcPr>
+            <w:cnfStyle w:val="001000000000" w:firstRow="0" w:lastRow="0" w:firstColumn="1" w:lastColumn="0" w:oddVBand="0" w:evenVBand="0" w:oddHBand="0" w:evenHBand="0" w:firstRowFirstColumn="0" w:firstRowLastColumn="0" w:lastRowFirstColumn="0" w:lastRowLastColumn="0"/>
+            <w:tcW w:w="3218" w:type="dxa"/>
+          </w:tcPr>
+          <w:p>
+            <w:pPr>
+              <w:rPr>
+                <w:rFonts w:ascii="Constantia" w:hAnsi="Constantia"/>
+              </w:rPr>
+            </w:pPr>
+            <w:r>
+              <w:rPr>
+                <w:rFonts w:ascii="Constantia" w:hAnsi="Constantia"/>
+              </w:rPr>
+              <w:t>Zeitpunkt</w:t>
+            </w:r>
+          </w:p>
+        </w:tc>
+        <w:tc>
+          <w:tcPr>
+            <w:tcW w:w="6072" w:type="dxa"/>
+          </w:tcPr>
+          <w:p>
+            <w:pPr>
+              <w:cnfStyle w:val="100000000000" w:firstRow="1" w:lastRow="0" w:firstColumn="0" w:lastColumn="0" w:oddVBand="0" w:evenVBand="0" w:oddHBand="0" w:evenHBand="0" w:firstRowFirstColumn="0" w:firstRowLastColumn="0" w:lastRowFirstColumn="0" w:lastRowLastColumn="0"/>
+              <w:rPr>
+                <w:rFonts w:ascii="Constantia" w:hAnsi="Constantia"/>
+              </w:rPr>
+            </w:pPr>
+            <w:r>
+              <w:rPr>
+                <w:rFonts w:ascii="Constantia" w:hAnsi="Constantia"/>
+              </w:rPr>
+              <w:t>Ziel</w:t>
+            </w:r>
+          </w:p>
+        </w:tc>
+      </w:tr>
+      <w:tr>
+        <w:trPr>
+          <w:cnfStyle w:val="000000100000" w:firstRow="0" w:lastRow="0" w:firstColumn="0" w:lastColumn="0" w:oddVBand="0" w:evenVBand="0" w:oddHBand="1" w:evenHBand="0" w:firstRowFirstColumn="0" w:firstRowLastColumn="0" w:lastRowFirstColumn="0" w:lastRowLastColumn="0"/>
+          <w:trHeight w:val="470"/>
+        </w:trPr>
+        <w:tc>
+          <w:tcPr>
+            <w:cnfStyle w:val="001000000000" w:firstRow="0" w:lastRow="0" w:firstColumn="1" w:lastColumn="0" w:oddVBand="0" w:evenVBand="0" w:oddHBand="0" w:evenHBand="0" w:firstRowFirstColumn="0" w:firstRowLastColumn="0" w:lastRowFirstColumn="0" w:lastRowLastColumn="0"/>
+            <w:tcW w:w="3218" w:type="dxa"/>
+          </w:tcPr>
+          <w:p>
+            <w:pPr>
+              <w:rPr>
+                <w:rFonts w:cstheme="minorHAnsi"/>
+              </w:rPr>
+            </w:pPr>
+            <w:r>
+              <w:rPr>
+                <w:rFonts w:cstheme="minorHAnsi"/>
+              </w:rPr>
+              <w:t>Bis Intensivwoche</w:t>
+            </w:r>
+          </w:p>
+        </w:tc>
+        <w:tc>
+          <w:tcPr>
+            <w:tcW w:w="6072" w:type="dxa"/>
+          </w:tcPr>
+          <w:p>
+            <w:pPr>
+              <w:cnfStyle w:val="000000100000" w:firstRow="0" w:lastRow="0" w:firstColumn="0" w:lastColumn="0" w:oddVBand="0" w:evenVBand="0" w:oddHBand="1" w:evenHBand="0" w:firstRowFirstColumn="0" w:firstRowLastColumn="0" w:lastRowFirstColumn="0" w:lastRowLastColumn="0"/>
+              <w:rPr>
+                <w:rFonts w:ascii="Constantia" w:hAnsi="Constantia"/>
+              </w:rPr>
+            </w:pPr>
+            <w:r>
+              <w:rPr>
+                <w:rFonts w:ascii="Constantia" w:hAnsi="Constantia"/>
+              </w:rPr>
+              <w:t xml:space="preserve">Game </w:t>
+            </w:r>
+            <w:proofErr w:type="spellStart"/>
+            <w:r>
+              <w:rPr>
+                <w:rFonts w:ascii="Constantia" w:hAnsi="Constantia"/>
+              </w:rPr>
+              <w:t>engine</w:t>
+            </w:r>
+            <w:proofErr w:type="spellEnd"/>
+            <w:r>
+              <w:rPr>
+                <w:rFonts w:ascii="Constantia" w:hAnsi="Constantia"/>
+              </w:rPr>
+              <w:t>; Tool zu</w:t>
+            </w:r>
+            <w:r>
+              <w:rPr>
+                <w:rFonts w:ascii="Constantia" w:hAnsi="Constantia"/>
+              </w:rPr>
+              <w:t>m</w:t>
+            </w:r>
+            <w:r>
+              <w:rPr>
+                <w:rFonts w:ascii="Constantia" w:hAnsi="Constantia"/>
+              </w:rPr>
+              <w:t xml:space="preserve"> </w:t>
+            </w:r>
+            <w:r>
+              <w:rPr>
+                <w:rFonts w:ascii="Constantia" w:hAnsi="Constantia"/>
+              </w:rPr>
+              <w:t>S</w:t>
+            </w:r>
+            <w:r>
+              <w:rPr>
+                <w:rFonts w:ascii="Constantia" w:hAnsi="Constantia"/>
+              </w:rPr>
+              <w:t>chreiben (</w:t>
+            </w:r>
+            <w:proofErr w:type="spellStart"/>
+            <w:r>
+              <w:rPr>
+                <w:rFonts w:ascii="Constantia" w:hAnsi="Constantia"/>
+              </w:rPr>
+              <w:t>Overleaf</w:t>
+            </w:r>
+            <w:proofErr w:type="spellEnd"/>
+            <w:r>
+              <w:rPr>
+                <w:rFonts w:ascii="Constantia" w:hAnsi="Constantia"/>
+              </w:rPr>
+              <w:t xml:space="preserve"> oder </w:t>
+            </w:r>
+            <w:proofErr w:type="spellStart"/>
+            <w:r>
+              <w:rPr>
+                <w:rFonts w:ascii="Constantia" w:hAnsi="Constantia"/>
+              </w:rPr>
+              <w:t>word</w:t>
+            </w:r>
+            <w:proofErr w:type="spellEnd"/>
+            <w:r>
+              <w:rPr>
+                <w:rFonts w:ascii="Constantia" w:hAnsi="Constantia"/>
+              </w:rPr>
+              <w:t>) und Algorithmen wählen, Hintergrund Info studieren, die Tools nutzen zu lernen.</w:t>
+            </w:r>
+          </w:p>
+        </w:tc>
+      </w:tr>
+      <w:tr>
+        <w:trPr>
+          <w:trHeight w:val="498"/>
+        </w:trPr>
+        <w:tc>
+          <w:tcPr>
+            <w:cnfStyle w:val="001000000000" w:firstRow="0" w:lastRow="0" w:firstColumn="1" w:lastColumn="0" w:oddVBand="0" w:evenVBand="0" w:oddHBand="0" w:evenHBand="0" w:firstRowFirstColumn="0" w:firstRowLastColumn="0" w:lastRowFirstColumn="0" w:lastRowLastColumn="0"/>
+            <w:tcW w:w="3218" w:type="dxa"/>
+          </w:tcPr>
+          <w:p>
+            <w:pPr>
+              <w:rPr>
+                <w:rFonts w:cstheme="minorHAnsi"/>
+              </w:rPr>
+            </w:pPr>
+            <w:r>
+              <w:rPr>
+                <w:rFonts w:cstheme="minorHAnsi"/>
+              </w:rPr>
+              <w:t>Bis Ende Sommer</w:t>
+            </w:r>
+          </w:p>
+        </w:tc>
+        <w:tc>
+          <w:tcPr>
+            <w:tcW w:w="6072" w:type="dxa"/>
+          </w:tcPr>
+          <w:p>
+            <w:pPr>
+              <w:cnfStyle w:val="000000000000" w:firstRow="0" w:lastRow="0" w:firstColumn="0" w:lastColumn="0" w:oddVBand="0" w:evenVBand="0" w:oddHBand="0" w:evenHBand="0" w:firstRowFirstColumn="0" w:firstRowLastColumn="0" w:lastRowFirstColumn="0" w:lastRowLastColumn="0"/>
+              <w:rPr>
+                <w:rFonts w:ascii="Constantia" w:hAnsi="Constantia"/>
+              </w:rPr>
+            </w:pPr>
+            <w:r>
+              <w:rPr>
+                <w:rFonts w:ascii="Constantia" w:hAnsi="Constantia"/>
+              </w:rPr>
+              <w:t xml:space="preserve">Haupt Arbeitsphase. Das Spiel strukturieren und dann implementieren.  </w:t>
+            </w:r>
+          </w:p>
+        </w:tc>
+      </w:tr>
+      <w:tr>
+        <w:trPr>
+          <w:cnfStyle w:val="000000100000" w:firstRow="0" w:lastRow="0" w:firstColumn="0" w:lastColumn="0" w:oddVBand="0" w:evenVBand="0" w:oddHBand="1" w:evenHBand="0" w:firstRowFirstColumn="0" w:firstRowLastColumn="0" w:lastRowFirstColumn="0" w:lastRowLastColumn="0"/>
+          <w:trHeight w:val="470"/>
+        </w:trPr>
+        <w:tc>
+          <w:tcPr>
+            <w:cnfStyle w:val="001000000000" w:firstRow="0" w:lastRow="0" w:firstColumn="1" w:lastColumn="0" w:oddVBand="0" w:evenVBand="0" w:oddHBand="0" w:evenHBand="0" w:firstRowFirstColumn="0" w:firstRowLastColumn="0" w:lastRowFirstColumn="0" w:lastRowLastColumn="0"/>
+            <w:tcW w:w="3218" w:type="dxa"/>
+          </w:tcPr>
+          <w:p>
+            <w:pPr>
+              <w:rPr>
+                <w:rFonts w:cstheme="minorHAnsi"/>
+              </w:rPr>
+            </w:pPr>
+            <w:r>
+              <w:rPr>
+                <w:rFonts w:cstheme="minorHAnsi"/>
+              </w:rPr>
+              <w:t>Bis Ende Matur Abgabe</w:t>
+            </w:r>
+          </w:p>
+        </w:tc>
+        <w:tc>
+          <w:tcPr>
+            <w:tcW w:w="6072" w:type="dxa"/>
+          </w:tcPr>
+          <w:p>
+            <w:pPr>
+              <w:cnfStyle w:val="000000100000" w:firstRow="0" w:lastRow="0" w:firstColumn="0" w:lastColumn="0" w:oddVBand="0" w:evenVBand="0" w:oddHBand="1" w:evenHBand="0" w:firstRowFirstColumn="0" w:firstRowLastColumn="0" w:lastRowFirstColumn="0" w:lastRowLastColumn="0"/>
+              <w:rPr>
+                <w:rFonts w:ascii="Constantia" w:hAnsi="Constantia"/>
+              </w:rPr>
+            </w:pPr>
+            <w:r>
+              <w:rPr>
+                <w:rFonts w:ascii="Constantia" w:hAnsi="Constantia"/>
+              </w:rPr>
+              <w:t>Das Spiel polieren, schriftliche Arbeit zu</w:t>
+            </w:r>
+            <w:r>
+              <w:rPr>
+                <w:rFonts w:ascii="Constantia" w:hAnsi="Constantia"/>
+              </w:rPr>
+              <w:t>m</w:t>
+            </w:r>
+            <w:r>
+              <w:rPr>
+                <w:rFonts w:ascii="Constantia" w:hAnsi="Constantia"/>
+              </w:rPr>
+              <w:t xml:space="preserve"> Spiel schreiben.</w:t>
+            </w:r>
+          </w:p>
+        </w:tc>
+      </w:tr>
+      <w:tr>
+        <w:trPr>
+          <w:trHeight w:val="498"/>
+        </w:trPr>
+        <w:tc>
+          <w:tcPr>
+            <w:cnfStyle w:val="001000000000" w:firstRow="0" w:lastRow="0" w:firstColumn="1" w:lastColumn="0" w:oddVBand="0" w:evenVBand="0" w:oddHBand="0" w:evenHBand="0" w:firstRowFirstColumn="0" w:firstRowLastColumn="0" w:lastRowFirstColumn="0" w:lastRowLastColumn="0"/>
+            <w:tcW w:w="3218" w:type="dxa"/>
+          </w:tcPr>
+          <w:p>
+            <w:pPr>
+              <w:rPr>
+                <w:rFonts w:cstheme="minorHAnsi"/>
+              </w:rPr>
+            </w:pPr>
+            <w:r>
+              <w:rPr>
+                <w:rFonts w:cstheme="minorHAnsi"/>
+              </w:rPr>
+              <w:t>Bis Mündliche Matur.</w:t>
+            </w:r>
+          </w:p>
+        </w:tc>
+        <w:tc>
+          <w:tcPr>
+            <w:tcW w:w="6072" w:type="dxa"/>
+          </w:tcPr>
+          <w:p>
+            <w:pPr>
+              <w:cnfStyle w:val="000000000000" w:firstRow="0" w:lastRow="0" w:firstColumn="0" w:lastColumn="0" w:oddVBand="0" w:evenVBand="0" w:oddHBand="0" w:evenHBand="0" w:firstRowFirstColumn="0" w:firstRowLastColumn="0" w:lastRowFirstColumn="0" w:lastRowLastColumn="0"/>
+              <w:rPr>
+                <w:rFonts w:ascii="Constantia" w:hAnsi="Constantia"/>
+              </w:rPr>
+            </w:pPr>
+            <w:r>
+              <w:rPr>
+                <w:rFonts w:ascii="Constantia" w:hAnsi="Constantia"/>
+              </w:rPr>
+              <w:t>Sich vorbereiten.</w:t>
+            </w:r>
+          </w:p>
+        </w:tc>
+      </w:tr>
+    </w:tbl>
+    <w:p>
+      <w:pPr>
+        <w:rPr>
+          <w:b/>
+          <w:bCs/>
+        </w:rPr>
+      </w:pPr>
+    </w:p>
+    <w:p>
+      <w:pPr>
+        <w:rPr>
+          <w:b/>
+          <w:bCs/>
+        </w:rPr>
+      </w:pPr>
+    </w:p>
+    <w:p>
+      <w:pPr>
+        <w:pStyle w:val="Heading2"/>
+      </w:pPr>
+      <w:bookmarkStart w:id="2" w:name="_Toc203504639"/>
+      <w:r>
+        <w:t>Detailliert Sommer (insgesamt 7-8 Wochen)</w:t>
+      </w:r>
+      <w:r>
+        <w:t xml:space="preserve"> (geplant)</w:t>
+      </w:r>
+      <w:bookmarkEnd w:id="2"/>
+    </w:p>
+    <w:tbl>
+      <w:tblPr>
+        <w:tblStyle w:val="GridTable4"/>
+        <w:tblpPr w:leftFromText="141" w:rightFromText="141" w:vertAnchor="text" w:horzAnchor="margin" w:tblpY="286"/>
+        <w:tblW w:w="9310" w:type="dxa"/>
+        <w:tblLook w:val="04A0" w:firstRow="1" w:lastRow="0" w:firstColumn="1" w:lastColumn="0" w:noHBand="0" w:noVBand="1"/>
+      </w:tblPr>
+      <w:tblGrid>
+        <w:gridCol w:w="3225"/>
+        <w:gridCol w:w="6085"/>
+      </w:tblGrid>
+      <w:tr>
+        <w:trPr>
+          <w:cnfStyle w:val="100000000000" w:firstRow="1" w:lastRow="0" w:firstColumn="0" w:lastColumn="0" w:oddVBand="0" w:evenVBand="0" w:oddHBand="0" w:evenHBand="0" w:firstRowFirstColumn="0" w:firstRowLastColumn="0" w:lastRowFirstColumn="0" w:lastRowLastColumn="0"/>
+          <w:trHeight w:val="427"/>
+        </w:trPr>
+        <w:tc>
+          <w:tcPr>
+            <w:cnfStyle w:val="001000000000" w:firstRow="0" w:lastRow="0" w:firstColumn="1" w:lastColumn="0" w:oddVBand="0" w:evenVBand="0" w:oddHBand="0" w:evenHBand="0" w:firstRowFirstColumn="0" w:firstRowLastColumn="0" w:lastRowFirstColumn="0" w:lastRowLastColumn="0"/>
+            <w:tcW w:w="3225" w:type="dxa"/>
+          </w:tcPr>
+          <w:p>
+            <w:pPr>
+              <w:rPr>
+                <w:rFonts w:ascii="Constantia" w:hAnsi="Constantia"/>
+              </w:rPr>
+            </w:pPr>
+            <w:r>
+              <w:rPr>
+                <w:rFonts w:ascii="Constantia" w:hAnsi="Constantia"/>
+              </w:rPr>
+              <w:t>Zeitpunkt</w:t>
+            </w:r>
+          </w:p>
+        </w:tc>
+        <w:tc>
+          <w:tcPr>
+            <w:tcW w:w="6085" w:type="dxa"/>
+          </w:tcPr>
+          <w:p>
+            <w:pPr>
+              <w:cnfStyle w:val="100000000000" w:firstRow="1" w:lastRow="0" w:firstColumn="0" w:lastColumn="0" w:oddVBand="0" w:evenVBand="0" w:oddHBand="0" w:evenHBand="0" w:firstRowFirstColumn="0" w:firstRowLastColumn="0" w:lastRowFirstColumn="0" w:lastRowLastColumn="0"/>
+              <w:rPr>
+                <w:rFonts w:ascii="Constantia" w:hAnsi="Constantia"/>
+              </w:rPr>
+            </w:pPr>
+            <w:r>
+              <w:rPr>
+                <w:rFonts w:ascii="Constantia" w:hAnsi="Constantia"/>
+              </w:rPr>
+              <w:t>Ziel</w:t>
+            </w:r>
+          </w:p>
+        </w:tc>
+      </w:tr>
+      <w:tr>
+        <w:trPr>
+          <w:cnfStyle w:val="000000100000" w:firstRow="0" w:lastRow="0" w:firstColumn="0" w:lastColumn="0" w:oddVBand="0" w:evenVBand="0" w:oddHBand="1" w:evenHBand="0" w:firstRowFirstColumn="0" w:firstRowLastColumn="0" w:lastRowFirstColumn="0" w:lastRowLastColumn="0"/>
+          <w:trHeight w:val="403"/>
+        </w:trPr>
+        <w:tc>
+          <w:tcPr>
+            <w:cnfStyle w:val="001000000000" w:firstRow="0" w:lastRow="0" w:firstColumn="1" w:lastColumn="0" w:oddVBand="0" w:evenVBand="0" w:oddHBand="0" w:evenHBand="0" w:firstRowFirstColumn="0" w:firstRowLastColumn="0" w:lastRowFirstColumn="0" w:lastRowLastColumn="0"/>
+            <w:tcW w:w="3225" w:type="dxa"/>
+          </w:tcPr>
+          <w:p>
+            <w:pPr>
+              <w:rPr>
+                <w:rFonts w:cstheme="minorHAnsi"/>
+              </w:rPr>
+            </w:pPr>
+            <w:r>
+              <w:rPr>
+                <w:rFonts w:cstheme="minorHAnsi"/>
+              </w:rPr>
+              <w:t>1,2 Woche (23.06 – 6.07)</w:t>
+            </w:r>
+          </w:p>
+        </w:tc>
+        <w:tc>
+          <w:tcPr>
+            <w:tcW w:w="6085" w:type="dxa"/>
+          </w:tcPr>
+          <w:p>
+            <w:pPr>
+              <w:cnfStyle w:val="000000100000" w:firstRow="0" w:lastRow="0" w:firstColumn="0" w:lastColumn="0" w:oddVBand="0" w:evenVBand="0" w:oddHBand="1" w:evenHBand="0" w:firstRowFirstColumn="0" w:firstRowLastColumn="0" w:lastRowFirstColumn="0" w:lastRowLastColumn="0"/>
+              <w:rPr>
+                <w:rFonts w:ascii="Constantia" w:hAnsi="Constantia"/>
+                <w:lang w:val="en-GB"/>
+              </w:rPr>
+            </w:pPr>
+            <w:r>
+              <w:rPr>
+                <w:rFonts w:ascii="Constantia" w:hAnsi="Constantia"/>
+                <w:lang w:val="en-GB"/>
+              </w:rPr>
+              <w:t xml:space="preserve">Ein </w:t>
+            </w:r>
+            <w:proofErr w:type="spellStart"/>
+            <w:r>
+              <w:rPr>
+                <w:rFonts w:ascii="Constantia" w:hAnsi="Constantia"/>
+                <w:lang w:val="en-GB"/>
+              </w:rPr>
+              <w:t>normale</w:t>
+            </w:r>
+            <w:r>
+              <w:rPr>
+                <w:rFonts w:ascii="Constantia" w:hAnsi="Constantia"/>
+                <w:lang w:val="en-GB"/>
+              </w:rPr>
+              <w:t>r</w:t>
+            </w:r>
+            <w:proofErr w:type="spellEnd"/>
+            <w:r>
+              <w:rPr>
+                <w:rFonts w:ascii="Constantia" w:hAnsi="Constantia"/>
+                <w:lang w:val="en-GB"/>
+              </w:rPr>
+              <w:t xml:space="preserve"> </w:t>
+            </w:r>
+            <w:proofErr w:type="gramStart"/>
+            <w:r>
+              <w:rPr>
+                <w:rFonts w:ascii="Constantia" w:hAnsi="Constantia"/>
+                <w:lang w:val="en-GB"/>
+              </w:rPr>
+              <w:t>Top down</w:t>
+            </w:r>
+            <w:proofErr w:type="gramEnd"/>
+            <w:r>
+              <w:rPr>
+                <w:rFonts w:ascii="Constantia" w:hAnsi="Constantia"/>
+                <w:lang w:val="en-GB"/>
+              </w:rPr>
+              <w:t xml:space="preserve"> shooter roguelike </w:t>
+            </w:r>
+            <w:proofErr w:type="spellStart"/>
+            <w:r>
+              <w:rPr>
+                <w:rFonts w:ascii="Constantia" w:hAnsi="Constantia"/>
+                <w:lang w:val="en-GB"/>
+              </w:rPr>
+              <w:t>schaffen</w:t>
+            </w:r>
+            <w:proofErr w:type="spellEnd"/>
+            <w:r>
+              <w:rPr>
+                <w:rFonts w:ascii="Constantia" w:hAnsi="Constantia"/>
+                <w:lang w:val="en-GB"/>
+              </w:rPr>
+              <w:t xml:space="preserve">. </w:t>
+            </w:r>
+          </w:p>
+        </w:tc>
+      </w:tr>
+      <w:tr>
+        <w:trPr>
+          <w:trHeight w:val="403"/>
+        </w:trPr>
+        <w:tc>
+          <w:tcPr>
+            <w:cnfStyle w:val="001000000000" w:firstRow="0" w:lastRow="0" w:firstColumn="1" w:lastColumn="0" w:oddVBand="0" w:evenVBand="0" w:oddHBand="0" w:evenHBand="0" w:firstRowFirstColumn="0" w:firstRowLastColumn="0" w:lastRowFirstColumn="0" w:lastRowLastColumn="0"/>
+            <w:tcW w:w="3225" w:type="dxa"/>
+          </w:tcPr>
+          <w:p>
+            <w:pPr>
+              <w:rPr>
+                <w:rFonts w:cstheme="minorHAnsi"/>
+              </w:rPr>
+            </w:pPr>
+            <w:r>
+              <w:rPr>
+                <w:rFonts w:cstheme="minorHAnsi"/>
+              </w:rPr>
+              <w:t>3,4 Woche (7.07 – 20.07)</w:t>
+            </w:r>
+          </w:p>
+        </w:tc>
+        <w:tc>
+          <w:tcPr>
+            <w:tcW w:w="6085" w:type="dxa"/>
+          </w:tcPr>
+          <w:p>
+            <w:pPr>
+              <w:cnfStyle w:val="000000000000" w:firstRow="0" w:lastRow="0" w:firstColumn="0" w:lastColumn="0" w:oddVBand="0" w:evenVBand="0" w:oddHBand="0" w:evenHBand="0" w:firstRowFirstColumn="0" w:firstRowLastColumn="0" w:lastRowFirstColumn="0" w:lastRowLastColumn="0"/>
+              <w:rPr>
+                <w:rFonts w:ascii="Constantia" w:hAnsi="Constantia"/>
+              </w:rPr>
+            </w:pPr>
+            <w:r>
+              <w:rPr>
+                <w:rFonts w:ascii="Constantia" w:hAnsi="Constantia"/>
+              </w:rPr>
+              <w:t xml:space="preserve">Die KI-Mechaniken mehr studieren und in dem Spiel implementieren und mit denen experimentieren. </w:t>
+            </w:r>
+          </w:p>
+        </w:tc>
+      </w:tr>
+      <w:tr>
+        <w:trPr>
+          <w:cnfStyle w:val="000000100000" w:firstRow="0" w:lastRow="0" w:firstColumn="0" w:lastColumn="0" w:oddVBand="0" w:evenVBand="0" w:oddHBand="1" w:evenHBand="0" w:firstRowFirstColumn="0" w:firstRowLastColumn="0" w:lastRowFirstColumn="0" w:lastRowLastColumn="0"/>
+          <w:trHeight w:val="427"/>
+        </w:trPr>
+        <w:tc>
+          <w:tcPr>
+            <w:cnfStyle w:val="001000000000" w:firstRow="0" w:lastRow="0" w:firstColumn="1" w:lastColumn="0" w:oddVBand="0" w:evenVBand="0" w:oddHBand="0" w:evenHBand="0" w:firstRowFirstColumn="0" w:firstRowLastColumn="0" w:lastRowFirstColumn="0" w:lastRowLastColumn="0"/>
+            <w:tcW w:w="3225" w:type="dxa"/>
+          </w:tcPr>
+          <w:p>
+            <w:pPr>
+              <w:rPr>
+                <w:rFonts w:cstheme="minorHAnsi"/>
+              </w:rPr>
+            </w:pPr>
+            <w:r>
+              <w:rPr>
+                <w:rFonts w:cstheme="minorHAnsi"/>
+              </w:rPr>
+              <w:t>5,6 Woche (21.07 – 3.08)</w:t>
+            </w:r>
+          </w:p>
+        </w:tc>
+        <w:tc>
+          <w:tcPr>
+            <w:tcW w:w="6085" w:type="dxa"/>
+          </w:tcPr>
+          <w:p>
+            <w:pPr>
+              <w:cnfStyle w:val="000000100000" w:firstRow="0" w:lastRow="0" w:firstColumn="0" w:lastColumn="0" w:oddVBand="0" w:evenVBand="0" w:oddHBand="1" w:evenHBand="0" w:firstRowFirstColumn="0" w:firstRowLastColumn="0" w:lastRowFirstColumn="0" w:lastRowLastColumn="0"/>
+              <w:rPr>
+                <w:rFonts w:ascii="Constantia" w:hAnsi="Constantia"/>
+              </w:rPr>
+            </w:pPr>
+            <w:r>
+              <w:rPr>
+                <w:rFonts w:ascii="Constantia" w:hAnsi="Constantia"/>
+              </w:rPr>
+              <w:t>Assets finden (eventuell kaufen), sie im Spiel gut nutzen, möglicherweise die Geschichte zum Spiel addieren. Allgemein das Spiel polieren und beenden.</w:t>
+            </w:r>
+          </w:p>
+        </w:tc>
+      </w:tr>
+      <w:tr>
+        <w:trPr>
+          <w:trHeight w:val="403"/>
+        </w:trPr>
+        <w:tc>
+          <w:tcPr>
+            <w:cnfStyle w:val="001000000000" w:firstRow="0" w:lastRow="0" w:firstColumn="1" w:lastColumn="0" w:oddVBand="0" w:evenVBand="0" w:oddHBand="0" w:evenHBand="0" w:firstRowFirstColumn="0" w:firstRowLastColumn="0" w:lastRowFirstColumn="0" w:lastRowLastColumn="0"/>
+            <w:tcW w:w="3225" w:type="dxa"/>
+          </w:tcPr>
+          <w:p>
+            <w:pPr>
+              <w:rPr>
+                <w:rFonts w:cstheme="minorHAnsi"/>
+              </w:rPr>
+            </w:pPr>
+            <w:r>
+              <w:rPr>
+                <w:rFonts w:cstheme="minorHAnsi"/>
+              </w:rPr>
+              <w:t>7,8 Woche (4.08 – 17.08)</w:t>
+            </w:r>
+          </w:p>
+        </w:tc>
+        <w:tc>
+          <w:tcPr>
+            <w:tcW w:w="6085" w:type="dxa"/>
+          </w:tcPr>
+          <w:p>
+            <w:pPr>
+              <w:cnfStyle w:val="000000000000" w:firstRow="0" w:lastRow="0" w:firstColumn="0" w:lastColumn="0" w:oddVBand="0" w:evenVBand="0" w:oddHBand="0" w:evenHBand="0" w:firstRowFirstColumn="0" w:firstRowLastColumn="0" w:lastRowFirstColumn="0" w:lastRowLastColumn="0"/>
+              <w:rPr>
+                <w:rFonts w:ascii="Constantia" w:hAnsi="Constantia"/>
+              </w:rPr>
+            </w:pPr>
+            <w:r>
+              <w:rPr>
+                <w:rFonts w:ascii="Constantia" w:hAnsi="Constantia"/>
+              </w:rPr>
+              <w:t>Die Schriftliche Arbeit schreiben.</w:t>
+            </w:r>
+          </w:p>
+        </w:tc>
+      </w:tr>
+      <w:tr>
+        <w:trPr>
+          <w:cnfStyle w:val="000000100000" w:firstRow="0" w:lastRow="0" w:firstColumn="0" w:lastColumn="0" w:oddVBand="0" w:evenVBand="0" w:oddHBand="1" w:evenHBand="0" w:firstRowFirstColumn="0" w:firstRowLastColumn="0" w:lastRowFirstColumn="0" w:lastRowLastColumn="0"/>
+          <w:trHeight w:val="427"/>
+        </w:trPr>
+        <w:tc>
+          <w:tcPr>
+            <w:cnfStyle w:val="001000000000" w:firstRow="0" w:lastRow="0" w:firstColumn="1" w:lastColumn="0" w:oddVBand="0" w:evenVBand="0" w:oddHBand="0" w:evenHBand="0" w:firstRowFirstColumn="0" w:firstRowLastColumn="0" w:lastRowFirstColumn="0" w:lastRowLastColumn="0"/>
+            <w:tcW w:w="3225" w:type="dxa"/>
+          </w:tcPr>
+          <w:p>
+            <w:pPr>
+              <w:rPr>
+                <w:rFonts w:cstheme="minorHAnsi"/>
+              </w:rPr>
+            </w:pPr>
+            <w:r>
+              <w:rPr>
+                <w:rFonts w:cstheme="minorHAnsi"/>
+              </w:rPr>
+              <w:t>Bis Abgabe</w:t>
+            </w:r>
+          </w:p>
+        </w:tc>
+        <w:tc>
+          <w:tcPr>
+            <w:tcW w:w="6085" w:type="dxa"/>
+          </w:tcPr>
+          <w:p>
+            <w:pPr>
+              <w:cnfStyle w:val="000000100000" w:firstRow="0" w:lastRow="0" w:firstColumn="0" w:lastColumn="0" w:oddVBand="0" w:evenVBand="0" w:oddHBand="1" w:evenHBand="0" w:firstRowFirstColumn="0" w:firstRowLastColumn="0" w:lastRowFirstColumn="0" w:lastRowLastColumn="0"/>
+              <w:rPr>
+                <w:rFonts w:ascii="Constantia" w:hAnsi="Constantia"/>
+              </w:rPr>
+            </w:pPr>
+            <w:r>
+              <w:rPr>
+                <w:rFonts w:ascii="Constantia" w:hAnsi="Constantia"/>
+              </w:rPr>
+              <w:t xml:space="preserve">Alles Mögliche verbessern. </w:t>
+            </w:r>
+          </w:p>
+        </w:tc>
+      </w:tr>
+    </w:tbl>
+    <w:p>
+      <w:pPr>
+        <w:pStyle w:val="Heading2"/>
+      </w:pPr>
+    </w:p>
+    <w:p>
+      <w:pPr>
+        <w:pStyle w:val="Heading2"/>
+      </w:pPr>
+    </w:p>
+    <w:p>
+      <w:pPr>
+        <w:pStyle w:val="Heading2"/>
+      </w:pPr>
+      <w:bookmarkStart w:id="3" w:name="_Toc203504640"/>
+      <w:r>
+        <w:t>Detailliert Sommer (insgesamt 7-8 Wochen)</w:t>
+      </w:r>
+      <w:r>
+        <w:t xml:space="preserve"> (</w:t>
+      </w:r>
+      <w:r>
+        <w:t>realisiert</w:t>
+      </w:r>
+      <w:r>
+        <w:t>)</w:t>
+      </w:r>
+      <w:bookmarkEnd w:id="3"/>
+    </w:p>
+    <w:tbl>
+      <w:tblPr>
+        <w:tblStyle w:val="GridTable4"/>
+        <w:tblpPr w:leftFromText="141" w:rightFromText="141" w:vertAnchor="text" w:horzAnchor="margin" w:tblpY="286"/>
+        <w:tblW w:w="9310" w:type="dxa"/>
+        <w:tblLook w:val="04A0" w:firstRow="1" w:lastRow="0" w:firstColumn="1" w:lastColumn="0" w:noHBand="0" w:noVBand="1"/>
+      </w:tblPr>
+      <w:tblGrid>
+        <w:gridCol w:w="3225"/>
+        <w:gridCol w:w="6085"/>
+      </w:tblGrid>
+      <w:tr>
+        <w:trPr>
+          <w:cnfStyle w:val="100000000000" w:firstRow="1" w:lastRow="0" w:firstColumn="0" w:lastColumn="0" w:oddVBand="0" w:evenVBand="0" w:oddHBand="0" w:evenHBand="0" w:firstRowFirstColumn="0" w:firstRowLastColumn="0" w:lastRowFirstColumn="0" w:lastRowLastColumn="0"/>
+          <w:trHeight w:val="427"/>
+        </w:trPr>
+        <w:tc>
+          <w:tcPr>
+            <w:cnfStyle w:val="001000000000" w:firstRow="0" w:lastRow="0" w:firstColumn="1" w:lastColumn="0" w:oddVBand="0" w:evenVBand="0" w:oddHBand="0" w:evenHBand="0" w:firstRowFirstColumn="0" w:firstRowLastColumn="0" w:lastRowFirstColumn="0" w:lastRowLastColumn="0"/>
+            <w:tcW w:w="3225" w:type="dxa"/>
+          </w:tcPr>
+          <w:p>
+            <w:pPr>
+              <w:rPr>
+                <w:rFonts w:ascii="Constantia" w:hAnsi="Constantia"/>
+              </w:rPr>
+            </w:pPr>
+            <w:r>
+              <w:rPr>
+                <w:rFonts w:ascii="Constantia" w:hAnsi="Constantia"/>
+              </w:rPr>
+              <w:t>Zeitpunkt</w:t>
+            </w:r>
+          </w:p>
+        </w:tc>
+        <w:tc>
+          <w:tcPr>
+            <w:tcW w:w="6085" w:type="dxa"/>
+          </w:tcPr>
+          <w:p>
+            <w:pPr>
+              <w:cnfStyle w:val="100000000000" w:firstRow="1" w:lastRow="0" w:firstColumn="0" w:lastColumn="0" w:oddVBand="0" w:evenVBand="0" w:oddHBand="0" w:evenHBand="0" w:firstRowFirstColumn="0" w:firstRowLastColumn="0" w:lastRowFirstColumn="0" w:lastRowLastColumn="0"/>
+              <w:rPr>
+                <w:rFonts w:ascii="Constantia" w:hAnsi="Constantia"/>
+              </w:rPr>
+            </w:pPr>
+            <w:r>
+              <w:rPr>
+                <w:rFonts w:ascii="Constantia" w:hAnsi="Constantia"/>
+              </w:rPr>
+              <w:t xml:space="preserve">Realisation des </w:t>
+            </w:r>
+            <w:r>
+              <w:rPr>
+                <w:rFonts w:ascii="Constantia" w:hAnsi="Constantia"/>
+              </w:rPr>
+              <w:t>Ziel</w:t>
+            </w:r>
+            <w:r>
+              <w:rPr>
+                <w:rFonts w:ascii="Constantia" w:hAnsi="Constantia"/>
+              </w:rPr>
+              <w:t>s</w:t>
+            </w:r>
+          </w:p>
+        </w:tc>
+      </w:tr>
+      <w:tr>
+        <w:trPr>
+          <w:cnfStyle w:val="000000100000" w:firstRow="0" w:lastRow="0" w:firstColumn="0" w:lastColumn="0" w:oddVBand="0" w:evenVBand="0" w:oddHBand="1" w:evenHBand="0" w:firstRowFirstColumn="0" w:firstRowLastColumn="0" w:lastRowFirstColumn="0" w:lastRowLastColumn="0"/>
+          <w:trHeight w:val="403"/>
+        </w:trPr>
+        <w:tc>
+          <w:tcPr>
+            <w:cnfStyle w:val="001000000000" w:firstRow="0" w:lastRow="0" w:firstColumn="1" w:lastColumn="0" w:oddVBand="0" w:evenVBand="0" w:oddHBand="0" w:evenHBand="0" w:firstRowFirstColumn="0" w:firstRowLastColumn="0" w:lastRowFirstColumn="0" w:lastRowLastColumn="0"/>
+            <w:tcW w:w="3225" w:type="dxa"/>
+          </w:tcPr>
+          <w:p>
+            <w:pPr>
+              <w:rPr>
+                <w:rFonts w:cstheme="minorHAnsi"/>
+              </w:rPr>
+            </w:pPr>
+            <w:r>
+              <w:rPr>
+                <w:rFonts w:cstheme="minorHAnsi"/>
+              </w:rPr>
+              <w:t>1,2 Woche (23.06 – 6.07)</w:t>
+            </w:r>
+          </w:p>
+        </w:tc>
+        <w:tc>
+          <w:tcPr>
+            <w:tcW w:w="6085" w:type="dxa"/>
+          </w:tcPr>
+          <w:p>
+            <w:pPr>
+              <w:cnfStyle w:val="000000100000" w:firstRow="0" w:lastRow="0" w:firstColumn="0" w:lastColumn="0" w:oddVBand="0" w:evenVBand="0" w:oddHBand="1" w:evenHBand="0" w:firstRowFirstColumn="0" w:firstRowLastColumn="0" w:lastRowFirstColumn="0" w:lastRowLastColumn="0"/>
+              <w:rPr>
+                <w:rFonts w:ascii="Constantia" w:hAnsi="Constantia"/>
+                <w:lang w:val="en-GB"/>
+              </w:rPr>
+            </w:pPr>
+            <w:r>
+              <w:rPr>
+                <w:rFonts w:ascii="Constantia" w:hAnsi="Constantia"/>
+                <w:lang w:val="en-GB"/>
+              </w:rPr>
+              <w:t xml:space="preserve">Ein </w:t>
+            </w:r>
+            <w:proofErr w:type="spellStart"/>
+            <w:r>
+              <w:rPr>
+                <w:rFonts w:ascii="Constantia" w:hAnsi="Constantia"/>
+                <w:lang w:val="en-GB"/>
+              </w:rPr>
+              <w:t>normale</w:t>
+            </w:r>
+            <w:r>
+              <w:rPr>
+                <w:rFonts w:ascii="Constantia" w:hAnsi="Constantia"/>
+                <w:lang w:val="en-GB"/>
+              </w:rPr>
+              <w:t>r</w:t>
+            </w:r>
+            <w:proofErr w:type="spellEnd"/>
+            <w:r>
+              <w:rPr>
+                <w:rFonts w:ascii="Constantia" w:hAnsi="Constantia"/>
+                <w:lang w:val="en-GB"/>
+              </w:rPr>
+              <w:t xml:space="preserve"> </w:t>
+            </w:r>
+            <w:proofErr w:type="gramStart"/>
+            <w:r>
+              <w:rPr>
+                <w:rFonts w:ascii="Constantia" w:hAnsi="Constantia"/>
+                <w:lang w:val="en-GB"/>
+              </w:rPr>
+              <w:t>Top down</w:t>
+            </w:r>
+            <w:proofErr w:type="gramEnd"/>
+            <w:r>
+              <w:rPr>
+                <w:rFonts w:ascii="Constantia" w:hAnsi="Constantia"/>
+                <w:lang w:val="en-GB"/>
+              </w:rPr>
+              <w:t xml:space="preserve"> shooter roguelike </w:t>
+            </w:r>
+            <w:proofErr w:type="spellStart"/>
+            <w:r>
+              <w:rPr>
+                <w:rFonts w:ascii="Constantia" w:hAnsi="Constantia"/>
+                <w:lang w:val="en-GB"/>
+              </w:rPr>
+              <w:t>schaffen</w:t>
+            </w:r>
+            <w:proofErr w:type="spellEnd"/>
+            <w:r>
+              <w:rPr>
+                <w:rFonts w:ascii="Constantia" w:hAnsi="Constantia"/>
+                <w:lang w:val="en-GB"/>
+              </w:rPr>
+              <w:t xml:space="preserve">. </w:t>
+            </w:r>
+          </w:p>
+        </w:tc>
+      </w:tr>
+      <w:tr>
+        <w:trPr>
+          <w:trHeight w:val="403"/>
+        </w:trPr>
+        <w:tc>
+          <w:tcPr>
+            <w:cnfStyle w:val="001000000000" w:firstRow="0" w:lastRow="0" w:firstColumn="1" w:lastColumn="0" w:oddVBand="0" w:evenVBand="0" w:oddHBand="0" w:evenHBand="0" w:firstRowFirstColumn="0" w:firstRowLastColumn="0" w:lastRowFirstColumn="0" w:lastRowLastColumn="0"/>
+            <w:tcW w:w="3225" w:type="dxa"/>
+          </w:tcPr>
+          <w:p>
+            <w:pPr>
+              <w:rPr>
+                <w:rFonts w:cstheme="minorHAnsi"/>
+              </w:rPr>
+            </w:pPr>
+            <w:r>
+              <w:rPr>
+                <w:rFonts w:cstheme="minorHAnsi"/>
+              </w:rPr>
+              <w:t>3,4 Woche (7.07 – 20.07)</w:t>
+            </w:r>
+          </w:p>
+        </w:tc>
+        <w:tc>
+          <w:tcPr>
+            <w:tcW w:w="6085" w:type="dxa"/>
+          </w:tcPr>
+          <w:p>
+            <w:pPr>
+              <w:cnfStyle w:val="000000000000" w:firstRow="0" w:lastRow="0" w:firstColumn="0" w:lastColumn="0" w:oddVBand="0" w:evenVBand="0" w:oddHBand="0" w:evenHBand="0" w:firstRowFirstColumn="0" w:firstRowLastColumn="0" w:lastRowFirstColumn="0" w:lastRowLastColumn="0"/>
+              <w:rPr>
+                <w:rFonts w:ascii="Constantia" w:hAnsi="Constantia"/>
+              </w:rPr>
+            </w:pPr>
+            <w:r>
+              <w:rPr>
+                <w:rFonts w:ascii="Constantia" w:hAnsi="Constantia"/>
+              </w:rPr>
+              <w:t xml:space="preserve">Die KI-Mechaniken mehr studieren und in dem Spiel implementieren und mit denen experimentieren. </w:t>
+            </w:r>
+          </w:p>
+        </w:tc>
+      </w:tr>
+      <w:tr>
+        <w:trPr>
+          <w:cnfStyle w:val="000000100000" w:firstRow="0" w:lastRow="0" w:firstColumn="0" w:lastColumn="0" w:oddVBand="0" w:evenVBand="0" w:oddHBand="1" w:evenHBand="0" w:firstRowFirstColumn="0" w:firstRowLastColumn="0" w:lastRowFirstColumn="0" w:lastRowLastColumn="0"/>
+          <w:trHeight w:val="427"/>
+        </w:trPr>
+        <w:tc>
+          <w:tcPr>
+            <w:cnfStyle w:val="001000000000" w:firstRow="0" w:lastRow="0" w:firstColumn="1" w:lastColumn="0" w:oddVBand="0" w:evenVBand="0" w:oddHBand="0" w:evenHBand="0" w:firstRowFirstColumn="0" w:firstRowLastColumn="0" w:lastRowFirstColumn="0" w:lastRowLastColumn="0"/>
+            <w:tcW w:w="3225" w:type="dxa"/>
+          </w:tcPr>
+          <w:p>
+            <w:pPr>
+              <w:rPr>
+                <w:rFonts w:cstheme="minorHAnsi"/>
+              </w:rPr>
+            </w:pPr>
+            <w:r>
+              <w:rPr>
+                <w:rFonts w:cstheme="minorHAnsi"/>
+              </w:rPr>
+              <w:t>5,6 Woche (21.07 – 3.08)</w:t>
+            </w:r>
+          </w:p>
+        </w:tc>
+        <w:tc>
+          <w:tcPr>
+            <w:tcW w:w="6085" w:type="dxa"/>
+          </w:tcPr>
+          <w:p>
+            <w:pPr>
+              <w:cnfStyle w:val="000000100000" w:firstRow="0" w:lastRow="0" w:firstColumn="0" w:lastColumn="0" w:oddVBand="0" w:evenVBand="0" w:oddHBand="1" w:evenHBand="0" w:firstRowFirstColumn="0" w:firstRowLastColumn="0" w:lastRowFirstColumn="0" w:lastRowLastColumn="0"/>
+              <w:rPr>
+                <w:rFonts w:ascii="Constantia" w:hAnsi="Constantia"/>
+              </w:rPr>
+            </w:pPr>
+            <w:r>
+              <w:rPr>
+                <w:rFonts w:ascii="Constantia" w:hAnsi="Constantia"/>
+              </w:rPr>
+              <w:t>Assets finden (eventuell kaufen), sie im Spiel gut nutzen, möglicherweise die Geschichte zum Spiel addieren. Allgemein das Spiel polieren und beenden.</w:t>
+            </w:r>
+          </w:p>
+        </w:tc>
+      </w:tr>
+      <w:tr>
+        <w:trPr>
+          <w:trHeight w:val="403"/>
+        </w:trPr>
+        <w:tc>
+          <w:tcPr>
+            <w:cnfStyle w:val="001000000000" w:firstRow="0" w:lastRow="0" w:firstColumn="1" w:lastColumn="0" w:oddVBand="0" w:evenVBand="0" w:oddHBand="0" w:evenHBand="0" w:firstRowFirstColumn="0" w:firstRowLastColumn="0" w:lastRowFirstColumn="0" w:lastRowLastColumn="0"/>
+            <w:tcW w:w="3225" w:type="dxa"/>
+          </w:tcPr>
+          <w:p>
+            <w:pPr>
+              <w:rPr>
+                <w:rFonts w:cstheme="minorHAnsi"/>
+              </w:rPr>
+            </w:pPr>
+            <w:r>
+              <w:rPr>
+                <w:rFonts w:cstheme="minorHAnsi"/>
+              </w:rPr>
+              <w:t>7,8 Woche (4.08 – 17.08)</w:t>
+            </w:r>
+          </w:p>
+        </w:tc>
+        <w:tc>
+          <w:tcPr>
+            <w:tcW w:w="6085" w:type="dxa"/>
+          </w:tcPr>
+          <w:p>
+            <w:pPr>
+              <w:cnfStyle w:val="000000000000" w:firstRow="0" w:lastRow="0" w:firstColumn="0" w:lastColumn="0" w:oddVBand="0" w:evenVBand="0" w:oddHBand="0" w:evenHBand="0" w:firstRowFirstColumn="0" w:firstRowLastColumn="0" w:lastRowFirstColumn="0" w:lastRowLastColumn="0"/>
+              <w:rPr>
+                <w:rFonts w:ascii="Constantia" w:hAnsi="Constantia"/>
+              </w:rPr>
+            </w:pPr>
+            <w:r>
+              <w:rPr>
+                <w:rFonts w:ascii="Constantia" w:hAnsi="Constantia"/>
+              </w:rPr>
+              <w:t>Die Schriftliche Arbeit schreiben.</w:t>
+            </w:r>
+          </w:p>
+        </w:tc>
+      </w:tr>
+      <w:tr>
+        <w:trPr>
+          <w:cnfStyle w:val="000000100000" w:firstRow="0" w:lastRow="0" w:firstColumn="0" w:lastColumn="0" w:oddVBand="0" w:evenVBand="0" w:oddHBand="1" w:evenHBand="0" w:firstRowFirstColumn="0" w:firstRowLastColumn="0" w:lastRowFirstColumn="0" w:lastRowLastColumn="0"/>
+          <w:trHeight w:val="427"/>
+        </w:trPr>
+        <w:tc>
+          <w:tcPr>
+            <w:cnfStyle w:val="001000000000" w:firstRow="0" w:lastRow="0" w:firstColumn="1" w:lastColumn="0" w:oddVBand="0" w:evenVBand="0" w:oddHBand="0" w:evenHBand="0" w:firstRowFirstColumn="0" w:firstRowLastColumn="0" w:lastRowFirstColumn="0" w:lastRowLastColumn="0"/>
+            <w:tcW w:w="3225" w:type="dxa"/>
+          </w:tcPr>
+          <w:p>
+            <w:pPr>
+              <w:rPr>
+                <w:rFonts w:cstheme="minorHAnsi"/>
+              </w:rPr>
+            </w:pPr>
+            <w:r>
+              <w:rPr>
+                <w:rFonts w:cstheme="minorHAnsi"/>
+              </w:rPr>
+              <w:t>Bis Abgabe</w:t>
+            </w:r>
+          </w:p>
+        </w:tc>
+        <w:tc>
+          <w:tcPr>
+            <w:tcW w:w="6085" w:type="dxa"/>
+          </w:tcPr>
+          <w:p>
+            <w:pPr>
+              <w:cnfStyle w:val="000000100000" w:firstRow="0" w:lastRow="0" w:firstColumn="0" w:lastColumn="0" w:oddVBand="0" w:evenVBand="0" w:oddHBand="1" w:evenHBand="0" w:firstRowFirstColumn="0" w:firstRowLastColumn="0" w:lastRowFirstColumn="0" w:lastRowLastColumn="0"/>
+              <w:rPr>
+                <w:rFonts w:ascii="Constantia" w:hAnsi="Constantia"/>
+              </w:rPr>
+            </w:pPr>
+            <w:r>
+              <w:rPr>
+                <w:rFonts w:ascii="Constantia" w:hAnsi="Constantia"/>
+              </w:rPr>
+              <w:t xml:space="preserve">Alles Mögliche verbessern. </w:t>
+            </w:r>
+          </w:p>
+        </w:tc>
+      </w:tr>
+    </w:tbl>
+    <w:p/>
+    <w:p/>
+    <w:p>
+      <w:pPr>
+        <w:pStyle w:val="Heading1"/>
+      </w:pPr>
+      <w:bookmarkStart w:id="4" w:name="_Toc203504641"/>
       <w:r>
         <w:t>Arbeitsjournal</w:t>
       </w:r>
-      <w:bookmarkEnd w:id="0"/>
+      <w:bookmarkEnd w:id="4"/>
     </w:p>
     <w:p>
       <w:pPr>
@@ -1286,6 +2439,7 @@
               <w:rPr>
                 <w:rFonts w:cstheme="minorHAnsi"/>
               </w:rPr>
+              <w:lastRenderedPageBreak/>
               <w:t>24.06</w:t>
             </w:r>
           </w:p>
@@ -1488,7 +2642,6 @@
               <w:rPr>
                 <w:rFonts w:cstheme="minorHAnsi"/>
               </w:rPr>
-              <w:lastRenderedPageBreak/>
               <w:t>25.06</w:t>
             </w:r>
           </w:p>
@@ -2568,6 +3721,7 @@
               <w:rPr>
                 <w:rFonts w:ascii="Constantia" w:hAnsi="Constantia"/>
               </w:rPr>
+              <w:lastRenderedPageBreak/>
               <w:t>A, I</w:t>
             </w:r>
           </w:p>
@@ -2719,7 +3873,6 @@
               <w:rPr>
                 <w:rFonts w:ascii="Constantia" w:hAnsi="Constantia"/>
               </w:rPr>
-              <w:lastRenderedPageBreak/>
               <w:t>3 Woche</w:t>
             </w:r>
             <w:r>
@@ -3094,6 +4247,26 @@
               </w:rPr>
               <w:t>», die bestimmt wie häufig es nach der Welle in dem Upgrade Menu erscheinen kann.</w:t>
             </w:r>
+            <w:r>
+              <w:rPr>
+                <w:rFonts w:ascii="Constantia" w:hAnsi="Constantia"/>
+              </w:rPr>
+              <w:t xml:space="preserve"> Die </w:t>
+            </w:r>
+            <w:proofErr w:type="spellStart"/>
+            <w:r>
+              <w:rPr>
+                <w:rFonts w:ascii="Constantia" w:hAnsi="Constantia"/>
+              </w:rPr>
+              <w:t>Rarity</w:t>
+            </w:r>
+            <w:proofErr w:type="spellEnd"/>
+            <w:r>
+              <w:rPr>
+                <w:rFonts w:ascii="Constantia" w:hAnsi="Constantia"/>
+              </w:rPr>
+              <w:t xml:space="preserve"> bestimmt zudem die Farbe von Border der Upgrade Knopf</w:t>
+            </w:r>
           </w:p>
         </w:tc>
         <w:tc>
@@ -3158,6 +4331,12 @@
                 <w:rFonts w:cstheme="minorHAnsi"/>
               </w:rPr>
             </w:pPr>
+            <w:r>
+              <w:rPr>
+                <w:rFonts w:cstheme="minorHAnsi"/>
+              </w:rPr>
+              <w:t>15.07</w:t>
+            </w:r>
           </w:p>
         </w:tc>
         <w:tc>
@@ -3171,6 +4350,206 @@
                 <w:rFonts w:ascii="Constantia" w:hAnsi="Constantia"/>
               </w:rPr>
             </w:pPr>
+            <w:r>
+              <w:rPr>
+                <w:rFonts w:ascii="Constantia" w:hAnsi="Constantia"/>
+              </w:rPr>
+              <w:t xml:space="preserve">KI-Logik zu Python geschoben. Dafür die Python Scripts für Server, </w:t>
+            </w:r>
+            <w:proofErr w:type="spellStart"/>
+            <w:r>
+              <w:rPr>
+                <w:rFonts w:ascii="Constantia" w:hAnsi="Constantia"/>
+              </w:rPr>
+              <w:t>Q_Learner</w:t>
+            </w:r>
+            <w:proofErr w:type="spellEnd"/>
+            <w:r>
+              <w:rPr>
+                <w:rFonts w:ascii="Constantia" w:hAnsi="Constantia"/>
+              </w:rPr>
+              <w:t xml:space="preserve"> </w:t>
+            </w:r>
+            <w:proofErr w:type="spellStart"/>
+            <w:r>
+              <w:rPr>
+                <w:rFonts w:ascii="Constantia" w:hAnsi="Constantia"/>
+              </w:rPr>
+              <w:t>class</w:t>
+            </w:r>
+            <w:proofErr w:type="spellEnd"/>
+            <w:r>
+              <w:rPr>
+                <w:rFonts w:ascii="Constantia" w:hAnsi="Constantia"/>
+              </w:rPr>
+              <w:t xml:space="preserve">, und </w:t>
+            </w:r>
+            <w:proofErr w:type="spellStart"/>
+            <w:r>
+              <w:rPr>
+                <w:rFonts w:ascii="Constantia" w:hAnsi="Constantia"/>
+              </w:rPr>
+              <w:t>Config</w:t>
+            </w:r>
+            <w:proofErr w:type="spellEnd"/>
+            <w:r>
+              <w:rPr>
+                <w:rFonts w:ascii="Constantia" w:hAnsi="Constantia"/>
+              </w:rPr>
+              <w:t xml:space="preserve"> gemacht. Die Verbindung zwischen Server (Python Scripts) und Client (Godot Gegnern) durch TPC Sockets gemacht, die Kommunikation ist durch Austausch von JSON-Dateien passiert. </w:t>
+            </w:r>
+          </w:p>
+          <w:p>
+            <w:pPr>
+              <w:cnfStyle w:val="000000000000" w:firstRow="0" w:lastRow="0" w:firstColumn="0" w:lastColumn="0" w:oddVBand="0" w:evenVBand="0" w:oddHBand="0" w:evenHBand="0" w:firstRowFirstColumn="0" w:firstRowLastColumn="0" w:lastRowFirstColumn="0" w:lastRowLastColumn="0"/>
+              <w:rPr>
+                <w:rFonts w:ascii="Constantia" w:hAnsi="Constantia"/>
+              </w:rPr>
+            </w:pPr>
+            <w:r>
+              <w:rPr>
+                <w:rFonts w:ascii="Constantia" w:hAnsi="Constantia"/>
+              </w:rPr>
+              <w:t>Durch Delegation der Code zum Python, konnte ich viel mehr flexibel programmieren. Das ermöglicht viel</w:t>
+            </w:r>
+            <w:r>
+              <w:rPr>
+                <w:rFonts w:ascii="Constantia" w:hAnsi="Constantia"/>
+              </w:rPr>
+              <w:t xml:space="preserve"> Libraries</w:t>
+            </w:r>
+            <w:r>
+              <w:rPr>
+                <w:rFonts w:ascii="Constantia" w:hAnsi="Constantia"/>
+              </w:rPr>
+              <w:t xml:space="preserve"> zum KI, wie z, B, </w:t>
+            </w:r>
+            <w:proofErr w:type="spellStart"/>
+            <w:r>
+              <w:rPr>
+                <w:rFonts w:ascii="Constantia" w:hAnsi="Constantia"/>
+              </w:rPr>
+              <w:t>Pytorch</w:t>
+            </w:r>
+            <w:proofErr w:type="spellEnd"/>
+            <w:r>
+              <w:rPr>
+                <w:rFonts w:ascii="Constantia" w:hAnsi="Constantia"/>
+              </w:rPr>
+              <w:t xml:space="preserve"> und </w:t>
+            </w:r>
+            <w:r>
+              <w:rPr>
+                <w:rFonts w:ascii="Constantia" w:hAnsi="Constantia"/>
+              </w:rPr>
+              <w:t>zur Schaffung der</w:t>
+            </w:r>
+            <w:r>
+              <w:rPr>
+                <w:rFonts w:ascii="Constantia" w:hAnsi="Constantia"/>
+              </w:rPr>
+              <w:t xml:space="preserve"> Grafiken für schriftliche Arbeit einfach </w:t>
+            </w:r>
+            <w:proofErr w:type="gramStart"/>
+            <w:r>
+              <w:rPr>
+                <w:rFonts w:ascii="Constantia" w:hAnsi="Constantia"/>
+              </w:rPr>
+              <w:t xml:space="preserve">mit  </w:t>
+            </w:r>
+            <w:proofErr w:type="spellStart"/>
+            <w:r>
+              <w:rPr>
+                <w:rFonts w:ascii="Constantia" w:hAnsi="Constantia"/>
+              </w:rPr>
+              <w:t>matplotlib</w:t>
+            </w:r>
+            <w:proofErr w:type="spellEnd"/>
+            <w:proofErr w:type="gramEnd"/>
+            <w:r>
+              <w:rPr>
+                <w:rFonts w:ascii="Constantia" w:hAnsi="Constantia"/>
+              </w:rPr>
+              <w:t xml:space="preserve"> oder </w:t>
+            </w:r>
+            <w:proofErr w:type="spellStart"/>
+            <w:r>
+              <w:rPr>
+                <w:rFonts w:ascii="Constantia" w:hAnsi="Constantia"/>
+              </w:rPr>
+              <w:t>seaborn</w:t>
+            </w:r>
+            <w:proofErr w:type="spellEnd"/>
+            <w:r>
+              <w:rPr>
+                <w:rFonts w:ascii="Constantia" w:hAnsi="Constantia"/>
+              </w:rPr>
+              <w:t xml:space="preserve">. Ich kenne zudem Python viel besser als </w:t>
+            </w:r>
+            <w:proofErr w:type="spellStart"/>
+            <w:r>
+              <w:rPr>
+                <w:rFonts w:ascii="Constantia" w:hAnsi="Constantia"/>
+              </w:rPr>
+              <w:t>GdScript</w:t>
+            </w:r>
+            <w:proofErr w:type="spellEnd"/>
+            <w:r>
+              <w:rPr>
+                <w:rFonts w:ascii="Constantia" w:hAnsi="Constantia"/>
+              </w:rPr>
+              <w:t xml:space="preserve"> oder Godot.</w:t>
+            </w:r>
+          </w:p>
+          <w:p>
+            <w:pPr>
+              <w:cnfStyle w:val="000000000000" w:firstRow="0" w:lastRow="0" w:firstColumn="0" w:lastColumn="0" w:oddVBand="0" w:evenVBand="0" w:oddHBand="0" w:evenHBand="0" w:firstRowFirstColumn="0" w:firstRowLastColumn="0" w:lastRowFirstColumn="0" w:lastRowLastColumn="0"/>
+              <w:rPr>
+                <w:rFonts w:ascii="Constantia" w:hAnsi="Constantia"/>
+              </w:rPr>
+            </w:pPr>
+          </w:p>
+          <w:p>
+            <w:pPr>
+              <w:cnfStyle w:val="000000000000" w:firstRow="0" w:lastRow="0" w:firstColumn="0" w:lastColumn="0" w:oddVBand="0" w:evenVBand="0" w:oddHBand="0" w:evenHBand="0" w:firstRowFirstColumn="0" w:firstRowLastColumn="0" w:lastRowFirstColumn="0" w:lastRowLastColumn="0"/>
+              <w:rPr>
+                <w:rFonts w:ascii="Constantia" w:hAnsi="Constantia"/>
+              </w:rPr>
+            </w:pPr>
+            <w:r>
+              <w:rPr>
+                <w:rFonts w:ascii="Constantia" w:hAnsi="Constantia"/>
+              </w:rPr>
+              <w:t xml:space="preserve">Begann an </w:t>
+            </w:r>
+            <w:proofErr w:type="spellStart"/>
+            <w:r>
+              <w:rPr>
+                <w:rFonts w:ascii="Constantia" w:hAnsi="Constantia"/>
+              </w:rPr>
+              <w:t>Logging</w:t>
+            </w:r>
+            <w:proofErr w:type="spellEnd"/>
+            <w:r>
+              <w:rPr>
+                <w:rFonts w:ascii="Constantia" w:hAnsi="Constantia"/>
+              </w:rPr>
+              <w:t xml:space="preserve">, </w:t>
+            </w:r>
+            <w:proofErr w:type="spellStart"/>
+            <w:r>
+              <w:rPr>
+                <w:rFonts w:ascii="Constantia" w:hAnsi="Constantia"/>
+              </w:rPr>
+              <w:t>server</w:t>
+            </w:r>
+            <w:proofErr w:type="spellEnd"/>
+            <w:r>
+              <w:rPr>
+                <w:rFonts w:ascii="Constantia" w:hAnsi="Constantia"/>
+              </w:rPr>
+              <w:t xml:space="preserve"> Seite sagt nun alle nötige Info, um effektiv debuggen zu können.</w:t>
+            </w:r>
           </w:p>
         </w:tc>
         <w:tc>
@@ -3184,6 +4563,12 @@
                 <w:rFonts w:ascii="Constantia" w:hAnsi="Constantia"/>
               </w:rPr>
             </w:pPr>
+            <w:r>
+              <w:rPr>
+                <w:rFonts w:ascii="Constantia" w:hAnsi="Constantia"/>
+              </w:rPr>
+              <w:t>I, A, O</w:t>
+            </w:r>
           </w:p>
         </w:tc>
         <w:tc>
@@ -3197,6 +4582,20 @@
                 <w:rFonts w:ascii="Constantia" w:hAnsi="Constantia"/>
               </w:rPr>
             </w:pPr>
+            <w:r>
+              <w:rPr>
+                <w:rFonts w:ascii="Constantia" w:hAnsi="Constantia"/>
+              </w:rPr>
+              <w:t xml:space="preserve">7.5 </w:t>
+            </w:r>
+            <w:proofErr w:type="spellStart"/>
+            <w:r>
+              <w:rPr>
+                <w:rFonts w:ascii="Constantia" w:hAnsi="Constantia"/>
+              </w:rPr>
+              <w:t>st.</w:t>
+            </w:r>
+            <w:proofErr w:type="spellEnd"/>
           </w:p>
         </w:tc>
       </w:tr>
@@ -3508,6 +4907,7 @@
               <w:rPr>
                 <w:rFonts w:ascii="Constantia" w:eastAsia="Arial" w:hAnsi="Constantia" w:cs="Arial"/>
               </w:rPr>
+              <w:lastRenderedPageBreak/>
               <w:t>Totale Arbeitszeit in Stunden:</w:t>
             </w:r>
           </w:p>
@@ -3533,713 +4933,6 @@
         </w:rPr>
         <w:br w:type="page"/>
       </w:r>
-    </w:p>
-    <w:p>
-      <w:pPr>
-        <w:pStyle w:val="Heading1"/>
-      </w:pPr>
-      <w:bookmarkStart w:id="1" w:name="_Toc201854097"/>
-      <w:r>
-        <w:lastRenderedPageBreak/>
-        <w:t>Zeitplan</w:t>
-      </w:r>
-      <w:bookmarkEnd w:id="1"/>
-    </w:p>
-    <w:p>
-      <w:pPr>
-        <w:pStyle w:val="Heading2"/>
-      </w:pPr>
-      <w:bookmarkStart w:id="2" w:name="_Toc201854098"/>
-      <w:r>
-        <w:t>Grob</w:t>
-      </w:r>
-      <w:bookmarkEnd w:id="2"/>
-      <w:r>
-        <w:t xml:space="preserve"> </w:t>
-      </w:r>
-    </w:p>
-    <w:tbl>
-      <w:tblPr>
-        <w:tblStyle w:val="GridTable4"/>
-        <w:tblpPr w:leftFromText="141" w:rightFromText="141" w:vertAnchor="text" w:horzAnchor="margin" w:tblpY="106"/>
-        <w:tblW w:w="9413" w:type="dxa"/>
-        <w:tblLook w:val="04A0" w:firstRow="1" w:lastRow="0" w:firstColumn="1" w:lastColumn="0" w:noHBand="0" w:noVBand="1"/>
-      </w:tblPr>
-      <w:tblGrid>
-        <w:gridCol w:w="3261"/>
-        <w:gridCol w:w="6152"/>
-      </w:tblGrid>
-      <w:tr>
-        <w:trPr>
-          <w:cnfStyle w:val="100000000000" w:firstRow="1" w:lastRow="0" w:firstColumn="0" w:lastColumn="0" w:oddVBand="0" w:evenVBand="0" w:oddHBand="0" w:evenHBand="0" w:firstRowFirstColumn="0" w:firstRowLastColumn="0" w:lastRowFirstColumn="0" w:lastRowLastColumn="0"/>
-          <w:trHeight w:val="493"/>
-        </w:trPr>
-        <w:tc>
-          <w:tcPr>
-            <w:cnfStyle w:val="001000000000" w:firstRow="0" w:lastRow="0" w:firstColumn="1" w:lastColumn="0" w:oddVBand="0" w:evenVBand="0" w:oddHBand="0" w:evenHBand="0" w:firstRowFirstColumn="0" w:firstRowLastColumn="0" w:lastRowFirstColumn="0" w:lastRowLastColumn="0"/>
-            <w:tcW w:w="3261" w:type="dxa"/>
-          </w:tcPr>
-          <w:p>
-            <w:pPr>
-              <w:rPr>
-                <w:rFonts w:ascii="Constantia" w:hAnsi="Constantia"/>
-              </w:rPr>
-            </w:pPr>
-            <w:r>
-              <w:rPr>
-                <w:rFonts w:ascii="Constantia" w:hAnsi="Constantia"/>
-              </w:rPr>
-              <w:t>Zeitpunkt</w:t>
-            </w:r>
-          </w:p>
-        </w:tc>
-        <w:tc>
-          <w:tcPr>
-            <w:tcW w:w="6152" w:type="dxa"/>
-          </w:tcPr>
-          <w:p>
-            <w:pPr>
-              <w:cnfStyle w:val="100000000000" w:firstRow="1" w:lastRow="0" w:firstColumn="0" w:lastColumn="0" w:oddVBand="0" w:evenVBand="0" w:oddHBand="0" w:evenHBand="0" w:firstRowFirstColumn="0" w:firstRowLastColumn="0" w:lastRowFirstColumn="0" w:lastRowLastColumn="0"/>
-              <w:rPr>
-                <w:rFonts w:ascii="Constantia" w:hAnsi="Constantia"/>
-              </w:rPr>
-            </w:pPr>
-            <w:r>
-              <w:rPr>
-                <w:rFonts w:ascii="Constantia" w:hAnsi="Constantia"/>
-              </w:rPr>
-              <w:t>Ziel</w:t>
-            </w:r>
-          </w:p>
-        </w:tc>
-      </w:tr>
-      <w:tr>
-        <w:trPr>
-          <w:cnfStyle w:val="000000100000" w:firstRow="0" w:lastRow="0" w:firstColumn="0" w:lastColumn="0" w:oddVBand="0" w:evenVBand="0" w:oddHBand="1" w:evenHBand="0" w:firstRowFirstColumn="0" w:firstRowLastColumn="0" w:lastRowFirstColumn="0" w:lastRowLastColumn="0"/>
-          <w:trHeight w:val="465"/>
-        </w:trPr>
-        <w:tc>
-          <w:tcPr>
-            <w:cnfStyle w:val="001000000000" w:firstRow="0" w:lastRow="0" w:firstColumn="1" w:lastColumn="0" w:oddVBand="0" w:evenVBand="0" w:oddHBand="0" w:evenHBand="0" w:firstRowFirstColumn="0" w:firstRowLastColumn="0" w:lastRowFirstColumn="0" w:lastRowLastColumn="0"/>
-            <w:tcW w:w="3261" w:type="dxa"/>
-          </w:tcPr>
-          <w:p>
-            <w:pPr>
-              <w:rPr>
-                <w:rFonts w:cstheme="minorHAnsi"/>
-              </w:rPr>
-            </w:pPr>
-            <w:r>
-              <w:rPr>
-                <w:rFonts w:cstheme="minorHAnsi"/>
-              </w:rPr>
-              <w:t>Bis Intensivwoche</w:t>
-            </w:r>
-          </w:p>
-        </w:tc>
-        <w:tc>
-          <w:tcPr>
-            <w:tcW w:w="6152" w:type="dxa"/>
-          </w:tcPr>
-          <w:p>
-            <w:pPr>
-              <w:cnfStyle w:val="000000100000" w:firstRow="0" w:lastRow="0" w:firstColumn="0" w:lastColumn="0" w:oddVBand="0" w:evenVBand="0" w:oddHBand="1" w:evenHBand="0" w:firstRowFirstColumn="0" w:firstRowLastColumn="0" w:lastRowFirstColumn="0" w:lastRowLastColumn="0"/>
-              <w:rPr>
-                <w:rFonts w:ascii="Constantia" w:hAnsi="Constantia"/>
-              </w:rPr>
-            </w:pPr>
-            <w:r>
-              <w:rPr>
-                <w:rFonts w:ascii="Constantia" w:hAnsi="Constantia"/>
-              </w:rPr>
-              <w:t xml:space="preserve">Game </w:t>
-            </w:r>
-            <w:proofErr w:type="spellStart"/>
-            <w:r>
-              <w:rPr>
-                <w:rFonts w:ascii="Constantia" w:hAnsi="Constantia"/>
-              </w:rPr>
-              <w:t>engine</w:t>
-            </w:r>
-            <w:proofErr w:type="spellEnd"/>
-            <w:r>
-              <w:rPr>
-                <w:rFonts w:ascii="Constantia" w:hAnsi="Constantia"/>
-              </w:rPr>
-              <w:t>; Tool zu</w:t>
-            </w:r>
-            <w:r>
-              <w:rPr>
-                <w:rFonts w:ascii="Constantia" w:hAnsi="Constantia"/>
-              </w:rPr>
-              <w:t>m</w:t>
-            </w:r>
-            <w:r>
-              <w:rPr>
-                <w:rFonts w:ascii="Constantia" w:hAnsi="Constantia"/>
-              </w:rPr>
-              <w:t xml:space="preserve"> </w:t>
-            </w:r>
-            <w:r>
-              <w:rPr>
-                <w:rFonts w:ascii="Constantia" w:hAnsi="Constantia"/>
-              </w:rPr>
-              <w:t>S</w:t>
-            </w:r>
-            <w:r>
-              <w:rPr>
-                <w:rFonts w:ascii="Constantia" w:hAnsi="Constantia"/>
-              </w:rPr>
-              <w:t>chreiben (</w:t>
-            </w:r>
-            <w:proofErr w:type="spellStart"/>
-            <w:r>
-              <w:rPr>
-                <w:rFonts w:ascii="Constantia" w:hAnsi="Constantia"/>
-              </w:rPr>
-              <w:t>Overleaf</w:t>
-            </w:r>
-            <w:proofErr w:type="spellEnd"/>
-            <w:r>
-              <w:rPr>
-                <w:rFonts w:ascii="Constantia" w:hAnsi="Constantia"/>
-              </w:rPr>
-              <w:t xml:space="preserve"> oder </w:t>
-            </w:r>
-            <w:proofErr w:type="spellStart"/>
-            <w:r>
-              <w:rPr>
-                <w:rFonts w:ascii="Constantia" w:hAnsi="Constantia"/>
-              </w:rPr>
-              <w:t>word</w:t>
-            </w:r>
-            <w:proofErr w:type="spellEnd"/>
-            <w:r>
-              <w:rPr>
-                <w:rFonts w:ascii="Constantia" w:hAnsi="Constantia"/>
-              </w:rPr>
-              <w:t>) und Algorithmen wählen, Hintergrund Info studieren, die Tools nutzen zu lernen.</w:t>
-            </w:r>
-          </w:p>
-        </w:tc>
-      </w:tr>
-      <w:tr>
-        <w:trPr>
-          <w:trHeight w:val="493"/>
-        </w:trPr>
-        <w:tc>
-          <w:tcPr>
-            <w:cnfStyle w:val="001000000000" w:firstRow="0" w:lastRow="0" w:firstColumn="1" w:lastColumn="0" w:oddVBand="0" w:evenVBand="0" w:oddHBand="0" w:evenHBand="0" w:firstRowFirstColumn="0" w:firstRowLastColumn="0" w:lastRowFirstColumn="0" w:lastRowLastColumn="0"/>
-            <w:tcW w:w="3261" w:type="dxa"/>
-          </w:tcPr>
-          <w:p>
-            <w:pPr>
-              <w:rPr>
-                <w:rFonts w:cstheme="minorHAnsi"/>
-              </w:rPr>
-            </w:pPr>
-            <w:r>
-              <w:rPr>
-                <w:rFonts w:cstheme="minorHAnsi"/>
-              </w:rPr>
-              <w:t>Bis Ende Sommer</w:t>
-            </w:r>
-          </w:p>
-        </w:tc>
-        <w:tc>
-          <w:tcPr>
-            <w:tcW w:w="6152" w:type="dxa"/>
-          </w:tcPr>
-          <w:p>
-            <w:pPr>
-              <w:cnfStyle w:val="000000000000" w:firstRow="0" w:lastRow="0" w:firstColumn="0" w:lastColumn="0" w:oddVBand="0" w:evenVBand="0" w:oddHBand="0" w:evenHBand="0" w:firstRowFirstColumn="0" w:firstRowLastColumn="0" w:lastRowFirstColumn="0" w:lastRowLastColumn="0"/>
-              <w:rPr>
-                <w:rFonts w:ascii="Constantia" w:hAnsi="Constantia"/>
-              </w:rPr>
-            </w:pPr>
-            <w:r>
-              <w:rPr>
-                <w:rFonts w:ascii="Constantia" w:hAnsi="Constantia"/>
-              </w:rPr>
-              <w:t xml:space="preserve">Haupt Arbeitsphase. Das Spiel strukturieren und dann implementieren.  </w:t>
-            </w:r>
-          </w:p>
-        </w:tc>
-      </w:tr>
-      <w:tr>
-        <w:trPr>
-          <w:cnfStyle w:val="000000100000" w:firstRow="0" w:lastRow="0" w:firstColumn="0" w:lastColumn="0" w:oddVBand="0" w:evenVBand="0" w:oddHBand="1" w:evenHBand="0" w:firstRowFirstColumn="0" w:firstRowLastColumn="0" w:lastRowFirstColumn="0" w:lastRowLastColumn="0"/>
-          <w:trHeight w:val="465"/>
-        </w:trPr>
-        <w:tc>
-          <w:tcPr>
-            <w:cnfStyle w:val="001000000000" w:firstRow="0" w:lastRow="0" w:firstColumn="1" w:lastColumn="0" w:oddVBand="0" w:evenVBand="0" w:oddHBand="0" w:evenHBand="0" w:firstRowFirstColumn="0" w:firstRowLastColumn="0" w:lastRowFirstColumn="0" w:lastRowLastColumn="0"/>
-            <w:tcW w:w="3261" w:type="dxa"/>
-          </w:tcPr>
-          <w:p>
-            <w:pPr>
-              <w:rPr>
-                <w:rFonts w:cstheme="minorHAnsi"/>
-              </w:rPr>
-            </w:pPr>
-            <w:r>
-              <w:rPr>
-                <w:rFonts w:cstheme="minorHAnsi"/>
-              </w:rPr>
-              <w:t>Bis Ende Matur Abgabe</w:t>
-            </w:r>
-          </w:p>
-        </w:tc>
-        <w:tc>
-          <w:tcPr>
-            <w:tcW w:w="6152" w:type="dxa"/>
-          </w:tcPr>
-          <w:p>
-            <w:pPr>
-              <w:cnfStyle w:val="000000100000" w:firstRow="0" w:lastRow="0" w:firstColumn="0" w:lastColumn="0" w:oddVBand="0" w:evenVBand="0" w:oddHBand="1" w:evenHBand="0" w:firstRowFirstColumn="0" w:firstRowLastColumn="0" w:lastRowFirstColumn="0" w:lastRowLastColumn="0"/>
-              <w:rPr>
-                <w:rFonts w:ascii="Constantia" w:hAnsi="Constantia"/>
-              </w:rPr>
-            </w:pPr>
-            <w:r>
-              <w:rPr>
-                <w:rFonts w:ascii="Constantia" w:hAnsi="Constantia"/>
-              </w:rPr>
-              <w:t>Das Spiel polieren, schriftliche Arbeit zu</w:t>
-            </w:r>
-            <w:r>
-              <w:rPr>
-                <w:rFonts w:ascii="Constantia" w:hAnsi="Constantia"/>
-              </w:rPr>
-              <w:t>m</w:t>
-            </w:r>
-            <w:r>
-              <w:rPr>
-                <w:rFonts w:ascii="Constantia" w:hAnsi="Constantia"/>
-              </w:rPr>
-              <w:t xml:space="preserve"> Spiel schreiben.</w:t>
-            </w:r>
-          </w:p>
-        </w:tc>
-      </w:tr>
-      <w:tr>
-        <w:trPr>
-          <w:trHeight w:val="493"/>
-        </w:trPr>
-        <w:tc>
-          <w:tcPr>
-            <w:cnfStyle w:val="001000000000" w:firstRow="0" w:lastRow="0" w:firstColumn="1" w:lastColumn="0" w:oddVBand="0" w:evenVBand="0" w:oddHBand="0" w:evenHBand="0" w:firstRowFirstColumn="0" w:firstRowLastColumn="0" w:lastRowFirstColumn="0" w:lastRowLastColumn="0"/>
-            <w:tcW w:w="3261" w:type="dxa"/>
-          </w:tcPr>
-          <w:p>
-            <w:pPr>
-              <w:rPr>
-                <w:rFonts w:cstheme="minorHAnsi"/>
-              </w:rPr>
-            </w:pPr>
-            <w:r>
-              <w:rPr>
-                <w:rFonts w:cstheme="minorHAnsi"/>
-              </w:rPr>
-              <w:t>Bis Mündliche Matur.</w:t>
-            </w:r>
-          </w:p>
-        </w:tc>
-        <w:tc>
-          <w:tcPr>
-            <w:tcW w:w="6152" w:type="dxa"/>
-          </w:tcPr>
-          <w:p>
-            <w:pPr>
-              <w:cnfStyle w:val="000000000000" w:firstRow="0" w:lastRow="0" w:firstColumn="0" w:lastColumn="0" w:oddVBand="0" w:evenVBand="0" w:oddHBand="0" w:evenHBand="0" w:firstRowFirstColumn="0" w:firstRowLastColumn="0" w:lastRowFirstColumn="0" w:lastRowLastColumn="0"/>
-              <w:rPr>
-                <w:rFonts w:ascii="Constantia" w:hAnsi="Constantia"/>
-              </w:rPr>
-            </w:pPr>
-            <w:r>
-              <w:rPr>
-                <w:rFonts w:ascii="Constantia" w:hAnsi="Constantia"/>
-              </w:rPr>
-              <w:t>Sich vorbereiten.</w:t>
-            </w:r>
-          </w:p>
-        </w:tc>
-      </w:tr>
-    </w:tbl>
-    <w:p>
-      <w:pPr>
-        <w:rPr>
-          <w:b/>
-          <w:bCs/>
-        </w:rPr>
-      </w:pPr>
-    </w:p>
-    <w:p>
-      <w:pPr>
-        <w:pStyle w:val="Heading2"/>
-      </w:pPr>
-      <w:bookmarkStart w:id="3" w:name="_Toc201854099"/>
-      <w:r>
-        <w:t>Detailliert Sommer</w:t>
-      </w:r>
-      <w:r>
-        <w:t xml:space="preserve"> (insgesamt 7-8 Wochen)</w:t>
-      </w:r>
-      <w:bookmarkEnd w:id="3"/>
-      <w:r>
-        <w:t xml:space="preserve"> (</w:t>
-      </w:r>
-      <w:r>
-        <w:t>geplant</w:t>
-      </w:r>
-      <w:r>
-        <w:t>)</w:t>
-      </w:r>
-    </w:p>
-    <w:tbl>
-      <w:tblPr>
-        <w:tblStyle w:val="GridTable4"/>
-        <w:tblpPr w:leftFromText="141" w:rightFromText="141" w:vertAnchor="text" w:horzAnchor="margin" w:tblpY="286"/>
-        <w:tblW w:w="9413" w:type="dxa"/>
-        <w:tblLook w:val="04A0" w:firstRow="1" w:lastRow="0" w:firstColumn="1" w:lastColumn="0" w:noHBand="0" w:noVBand="1"/>
-      </w:tblPr>
-      <w:tblGrid>
-        <w:gridCol w:w="3261"/>
-        <w:gridCol w:w="6152"/>
-      </w:tblGrid>
-      <w:tr>
-        <w:trPr>
-          <w:cnfStyle w:val="100000000000" w:firstRow="1" w:lastRow="0" w:firstColumn="0" w:lastColumn="0" w:oddVBand="0" w:evenVBand="0" w:oddHBand="0" w:evenHBand="0" w:firstRowFirstColumn="0" w:firstRowLastColumn="0" w:lastRowFirstColumn="0" w:lastRowLastColumn="0"/>
-          <w:trHeight w:val="493"/>
-        </w:trPr>
-        <w:tc>
-          <w:tcPr>
-            <w:cnfStyle w:val="001000000000" w:firstRow="0" w:lastRow="0" w:firstColumn="1" w:lastColumn="0" w:oddVBand="0" w:evenVBand="0" w:oddHBand="0" w:evenHBand="0" w:firstRowFirstColumn="0" w:firstRowLastColumn="0" w:lastRowFirstColumn="0" w:lastRowLastColumn="0"/>
-            <w:tcW w:w="3261" w:type="dxa"/>
-          </w:tcPr>
-          <w:p>
-            <w:pPr>
-              <w:rPr>
-                <w:rFonts w:ascii="Constantia" w:hAnsi="Constantia"/>
-              </w:rPr>
-            </w:pPr>
-            <w:r>
-              <w:rPr>
-                <w:rFonts w:ascii="Constantia" w:hAnsi="Constantia"/>
-              </w:rPr>
-              <w:t>Zeitpunkt</w:t>
-            </w:r>
-          </w:p>
-        </w:tc>
-        <w:tc>
-          <w:tcPr>
-            <w:tcW w:w="6152" w:type="dxa"/>
-          </w:tcPr>
-          <w:p>
-            <w:pPr>
-              <w:cnfStyle w:val="100000000000" w:firstRow="1" w:lastRow="0" w:firstColumn="0" w:lastColumn="0" w:oddVBand="0" w:evenVBand="0" w:oddHBand="0" w:evenHBand="0" w:firstRowFirstColumn="0" w:firstRowLastColumn="0" w:lastRowFirstColumn="0" w:lastRowLastColumn="0"/>
-              <w:rPr>
-                <w:rFonts w:ascii="Constantia" w:hAnsi="Constantia"/>
-              </w:rPr>
-            </w:pPr>
-            <w:r>
-              <w:rPr>
-                <w:rFonts w:ascii="Constantia" w:hAnsi="Constantia"/>
-              </w:rPr>
-              <w:t>Ziel</w:t>
-            </w:r>
-          </w:p>
-        </w:tc>
-      </w:tr>
-      <w:tr>
-        <w:trPr>
-          <w:cnfStyle w:val="000000100000" w:firstRow="0" w:lastRow="0" w:firstColumn="0" w:lastColumn="0" w:oddVBand="0" w:evenVBand="0" w:oddHBand="1" w:evenHBand="0" w:firstRowFirstColumn="0" w:firstRowLastColumn="0" w:lastRowFirstColumn="0" w:lastRowLastColumn="0"/>
-          <w:trHeight w:val="465"/>
-        </w:trPr>
-        <w:tc>
-          <w:tcPr>
-            <w:cnfStyle w:val="001000000000" w:firstRow="0" w:lastRow="0" w:firstColumn="1" w:lastColumn="0" w:oddVBand="0" w:evenVBand="0" w:oddHBand="0" w:evenHBand="0" w:firstRowFirstColumn="0" w:firstRowLastColumn="0" w:lastRowFirstColumn="0" w:lastRowLastColumn="0"/>
-            <w:tcW w:w="3261" w:type="dxa"/>
-          </w:tcPr>
-          <w:p>
-            <w:pPr>
-              <w:rPr>
-                <w:rFonts w:cstheme="minorHAnsi"/>
-              </w:rPr>
-            </w:pPr>
-            <w:r>
-              <w:rPr>
-                <w:rFonts w:cstheme="minorHAnsi"/>
-              </w:rPr>
-              <w:t>1,2 Woche (23.06 – 6.07)</w:t>
-            </w:r>
-          </w:p>
-        </w:tc>
-        <w:tc>
-          <w:tcPr>
-            <w:tcW w:w="6152" w:type="dxa"/>
-          </w:tcPr>
-          <w:p>
-            <w:pPr>
-              <w:cnfStyle w:val="000000100000" w:firstRow="0" w:lastRow="0" w:firstColumn="0" w:lastColumn="0" w:oddVBand="0" w:evenVBand="0" w:oddHBand="1" w:evenHBand="0" w:firstRowFirstColumn="0" w:firstRowLastColumn="0" w:lastRowFirstColumn="0" w:lastRowLastColumn="0"/>
-              <w:rPr>
-                <w:rFonts w:ascii="Constantia" w:hAnsi="Constantia"/>
-                <w:lang w:val="en-GB"/>
-              </w:rPr>
-            </w:pPr>
-            <w:r>
-              <w:rPr>
-                <w:rFonts w:ascii="Constantia" w:hAnsi="Constantia"/>
-                <w:lang w:val="en-GB"/>
-              </w:rPr>
-              <w:t xml:space="preserve">Ein </w:t>
-            </w:r>
-            <w:proofErr w:type="spellStart"/>
-            <w:r>
-              <w:rPr>
-                <w:rFonts w:ascii="Constantia" w:hAnsi="Constantia"/>
-                <w:lang w:val="en-GB"/>
-              </w:rPr>
-              <w:t>normale</w:t>
-            </w:r>
-            <w:r>
-              <w:rPr>
-                <w:rFonts w:ascii="Constantia" w:hAnsi="Constantia"/>
-                <w:lang w:val="en-GB"/>
-              </w:rPr>
-              <w:t>r</w:t>
-            </w:r>
-            <w:proofErr w:type="spellEnd"/>
-            <w:r>
-              <w:rPr>
-                <w:rFonts w:ascii="Constantia" w:hAnsi="Constantia"/>
-                <w:lang w:val="en-GB"/>
-              </w:rPr>
-              <w:t xml:space="preserve"> </w:t>
-            </w:r>
-            <w:proofErr w:type="gramStart"/>
-            <w:r>
-              <w:rPr>
-                <w:rFonts w:ascii="Constantia" w:hAnsi="Constantia"/>
-                <w:lang w:val="en-GB"/>
-              </w:rPr>
-              <w:t>Top down</w:t>
-            </w:r>
-            <w:proofErr w:type="gramEnd"/>
-            <w:r>
-              <w:rPr>
-                <w:rFonts w:ascii="Constantia" w:hAnsi="Constantia"/>
-                <w:lang w:val="en-GB"/>
-              </w:rPr>
-              <w:t xml:space="preserve"> shooter roguelike </w:t>
-            </w:r>
-            <w:proofErr w:type="spellStart"/>
-            <w:r>
-              <w:rPr>
-                <w:rFonts w:ascii="Constantia" w:hAnsi="Constantia"/>
-                <w:lang w:val="en-GB"/>
-              </w:rPr>
-              <w:t>schaffen</w:t>
-            </w:r>
-            <w:proofErr w:type="spellEnd"/>
-            <w:r>
-              <w:rPr>
-                <w:rFonts w:ascii="Constantia" w:hAnsi="Constantia"/>
-                <w:lang w:val="en-GB"/>
-              </w:rPr>
-              <w:t xml:space="preserve">. </w:t>
-            </w:r>
-          </w:p>
-        </w:tc>
-      </w:tr>
-      <w:tr>
-        <w:trPr>
-          <w:trHeight w:val="465"/>
-        </w:trPr>
-        <w:tc>
-          <w:tcPr>
-            <w:cnfStyle w:val="001000000000" w:firstRow="0" w:lastRow="0" w:firstColumn="1" w:lastColumn="0" w:oddVBand="0" w:evenVBand="0" w:oddHBand="0" w:evenHBand="0" w:firstRowFirstColumn="0" w:firstRowLastColumn="0" w:lastRowFirstColumn="0" w:lastRowLastColumn="0"/>
-            <w:tcW w:w="3261" w:type="dxa"/>
-          </w:tcPr>
-          <w:p>
-            <w:pPr>
-              <w:rPr>
-                <w:rFonts w:cstheme="minorHAnsi"/>
-              </w:rPr>
-            </w:pPr>
-            <w:r>
-              <w:rPr>
-                <w:rFonts w:cstheme="minorHAnsi"/>
-              </w:rPr>
-              <w:t>3,4 Woche (7.07 – 20.07)</w:t>
-            </w:r>
-          </w:p>
-        </w:tc>
-        <w:tc>
-          <w:tcPr>
-            <w:tcW w:w="6152" w:type="dxa"/>
-          </w:tcPr>
-          <w:p>
-            <w:pPr>
-              <w:cnfStyle w:val="000000000000" w:firstRow="0" w:lastRow="0" w:firstColumn="0" w:lastColumn="0" w:oddVBand="0" w:evenVBand="0" w:oddHBand="0" w:evenHBand="0" w:firstRowFirstColumn="0" w:firstRowLastColumn="0" w:lastRowFirstColumn="0" w:lastRowLastColumn="0"/>
-              <w:rPr>
-                <w:rFonts w:ascii="Constantia" w:hAnsi="Constantia"/>
-              </w:rPr>
-            </w:pPr>
-            <w:r>
-              <w:rPr>
-                <w:rFonts w:ascii="Constantia" w:hAnsi="Constantia"/>
-              </w:rPr>
-              <w:t xml:space="preserve">Die KI-Mechaniken mehr studieren und in dem Spiel implementieren und mit denen experimentieren. </w:t>
-            </w:r>
-          </w:p>
-        </w:tc>
-      </w:tr>
-      <w:tr>
-        <w:trPr>
-          <w:cnfStyle w:val="000000100000" w:firstRow="0" w:lastRow="0" w:firstColumn="0" w:lastColumn="0" w:oddVBand="0" w:evenVBand="0" w:oddHBand="1" w:evenHBand="0" w:firstRowFirstColumn="0" w:firstRowLastColumn="0" w:lastRowFirstColumn="0" w:lastRowLastColumn="0"/>
-          <w:trHeight w:val="493"/>
-        </w:trPr>
-        <w:tc>
-          <w:tcPr>
-            <w:cnfStyle w:val="001000000000" w:firstRow="0" w:lastRow="0" w:firstColumn="1" w:lastColumn="0" w:oddVBand="0" w:evenVBand="0" w:oddHBand="0" w:evenHBand="0" w:firstRowFirstColumn="0" w:firstRowLastColumn="0" w:lastRowFirstColumn="0" w:lastRowLastColumn="0"/>
-            <w:tcW w:w="3261" w:type="dxa"/>
-          </w:tcPr>
-          <w:p>
-            <w:pPr>
-              <w:rPr>
-                <w:rFonts w:cstheme="minorHAnsi"/>
-              </w:rPr>
-            </w:pPr>
-            <w:r>
-              <w:rPr>
-                <w:rFonts w:cstheme="minorHAnsi"/>
-              </w:rPr>
-              <w:t>5,6 Woche (21.07 – 3.08)</w:t>
-            </w:r>
-          </w:p>
-        </w:tc>
-        <w:tc>
-          <w:tcPr>
-            <w:tcW w:w="6152" w:type="dxa"/>
-          </w:tcPr>
-          <w:p>
-            <w:pPr>
-              <w:cnfStyle w:val="000000100000" w:firstRow="0" w:lastRow="0" w:firstColumn="0" w:lastColumn="0" w:oddVBand="0" w:evenVBand="0" w:oddHBand="1" w:evenHBand="0" w:firstRowFirstColumn="0" w:firstRowLastColumn="0" w:lastRowFirstColumn="0" w:lastRowLastColumn="0"/>
-              <w:rPr>
-                <w:rFonts w:ascii="Constantia" w:hAnsi="Constantia"/>
-              </w:rPr>
-            </w:pPr>
-            <w:r>
-              <w:rPr>
-                <w:rFonts w:ascii="Constantia" w:hAnsi="Constantia"/>
-              </w:rPr>
-              <w:t>Assets finden</w:t>
-            </w:r>
-            <w:r>
-              <w:rPr>
-                <w:rFonts w:ascii="Constantia" w:hAnsi="Constantia"/>
-              </w:rPr>
-              <w:t xml:space="preserve"> (eventuell kaufen), sie im Spiel gut nutzen, möglicherweise die Geschichte zum Spiel addieren. Allgemein das Spiel polieren und beenden.</w:t>
-            </w:r>
-          </w:p>
-        </w:tc>
-      </w:tr>
-      <w:tr>
-        <w:trPr>
-          <w:trHeight w:val="465"/>
-        </w:trPr>
-        <w:tc>
-          <w:tcPr>
-            <w:cnfStyle w:val="001000000000" w:firstRow="0" w:lastRow="0" w:firstColumn="1" w:lastColumn="0" w:oddVBand="0" w:evenVBand="0" w:oddHBand="0" w:evenHBand="0" w:firstRowFirstColumn="0" w:firstRowLastColumn="0" w:lastRowFirstColumn="0" w:lastRowLastColumn="0"/>
-            <w:tcW w:w="3261" w:type="dxa"/>
-          </w:tcPr>
-          <w:p>
-            <w:pPr>
-              <w:rPr>
-                <w:rFonts w:cstheme="minorHAnsi"/>
-              </w:rPr>
-            </w:pPr>
-            <w:r>
-              <w:rPr>
-                <w:rFonts w:cstheme="minorHAnsi"/>
-              </w:rPr>
-              <w:t>7,8 Woche (4.08 – 17.08)</w:t>
-            </w:r>
-          </w:p>
-        </w:tc>
-        <w:tc>
-          <w:tcPr>
-            <w:tcW w:w="6152" w:type="dxa"/>
-          </w:tcPr>
-          <w:p>
-            <w:pPr>
-              <w:cnfStyle w:val="000000000000" w:firstRow="0" w:lastRow="0" w:firstColumn="0" w:lastColumn="0" w:oddVBand="0" w:evenVBand="0" w:oddHBand="0" w:evenHBand="0" w:firstRowFirstColumn="0" w:firstRowLastColumn="0" w:lastRowFirstColumn="0" w:lastRowLastColumn="0"/>
-              <w:rPr>
-                <w:rFonts w:ascii="Constantia" w:hAnsi="Constantia"/>
-              </w:rPr>
-            </w:pPr>
-            <w:r>
-              <w:rPr>
-                <w:rFonts w:ascii="Constantia" w:hAnsi="Constantia"/>
-              </w:rPr>
-              <w:t>Die Schriftliche Arbeit schreiben.</w:t>
-            </w:r>
-          </w:p>
-        </w:tc>
-      </w:tr>
-      <w:tr>
-        <w:trPr>
-          <w:cnfStyle w:val="000000100000" w:firstRow="0" w:lastRow="0" w:firstColumn="0" w:lastColumn="0" w:oddVBand="0" w:evenVBand="0" w:oddHBand="1" w:evenHBand="0" w:firstRowFirstColumn="0" w:firstRowLastColumn="0" w:lastRowFirstColumn="0" w:lastRowLastColumn="0"/>
-          <w:trHeight w:val="493"/>
-        </w:trPr>
-        <w:tc>
-          <w:tcPr>
-            <w:cnfStyle w:val="001000000000" w:firstRow="0" w:lastRow="0" w:firstColumn="1" w:lastColumn="0" w:oddVBand="0" w:evenVBand="0" w:oddHBand="0" w:evenHBand="0" w:firstRowFirstColumn="0" w:firstRowLastColumn="0" w:lastRowFirstColumn="0" w:lastRowLastColumn="0"/>
-            <w:tcW w:w="3261" w:type="dxa"/>
-          </w:tcPr>
-          <w:p>
-            <w:pPr>
-              <w:rPr>
-                <w:rFonts w:cstheme="minorHAnsi"/>
-              </w:rPr>
-            </w:pPr>
-            <w:r>
-              <w:rPr>
-                <w:rFonts w:cstheme="minorHAnsi"/>
-              </w:rPr>
-              <w:t>Bis Abgabe</w:t>
-            </w:r>
-          </w:p>
-        </w:tc>
-        <w:tc>
-          <w:tcPr>
-            <w:tcW w:w="6152" w:type="dxa"/>
-          </w:tcPr>
-          <w:p>
-            <w:pPr>
-              <w:cnfStyle w:val="000000100000" w:firstRow="0" w:lastRow="0" w:firstColumn="0" w:lastColumn="0" w:oddVBand="0" w:evenVBand="0" w:oddHBand="1" w:evenHBand="0" w:firstRowFirstColumn="0" w:firstRowLastColumn="0" w:lastRowFirstColumn="0" w:lastRowLastColumn="0"/>
-              <w:rPr>
-                <w:rFonts w:ascii="Constantia" w:hAnsi="Constantia"/>
-              </w:rPr>
-            </w:pPr>
-            <w:r>
-              <w:rPr>
-                <w:rFonts w:ascii="Constantia" w:hAnsi="Constantia"/>
-              </w:rPr>
-              <w:t xml:space="preserve">Alles Mögliche verbessern. </w:t>
-            </w:r>
-          </w:p>
-        </w:tc>
-      </w:tr>
-    </w:tbl>
-    <w:p>
-      <w:pPr>
-        <w:rPr>
-          <w:b/>
-          <w:bCs/>
-        </w:rPr>
-      </w:pPr>
     </w:p>
     <w:p>
       <w:pPr>

</xml_diff>

<commit_message>
reported for 16 and 17.08
</commit_message>
<xml_diff>
--- a/report/Arbeitsjournal&Zeitplan.docx
+++ b/report/Arbeitsjournal&Zeitplan.docx
@@ -458,6 +458,19 @@
         <w:pStyle w:val="Heading1"/>
       </w:pPr>
       <w:bookmarkStart w:id="0" w:name="_Toc203504637"/>
+      <w:r>
+        <w:t>Vorwort</w:t>
+      </w:r>
+    </w:p>
+    <w:p>
+      <w:r>
+        <w:t>Das wird noch später mit irgendwelchen KI korrigiert, sodass es keine Text-Fehler gibt.</w:t>
+      </w:r>
+    </w:p>
+    <w:p>
+      <w:pPr>
+        <w:pStyle w:val="Heading1"/>
+      </w:pPr>
       <w:r>
         <w:t>Zeitplan</w:t>
       </w:r>
@@ -4410,7 +4423,51 @@
               <w:rPr>
                 <w:rFonts w:ascii="Constantia" w:hAnsi="Constantia"/>
               </w:rPr>
-              <w:t>Durch Delegation der Code zum Python, konnte ich viel mehr flexibel programmieren. Das ermöglicht viel</w:t>
+              <w:t xml:space="preserve">Durch Delegation der Code zum Python, </w:t>
+            </w:r>
+            <w:r>
+              <w:rPr>
+                <w:rFonts w:ascii="Constantia" w:hAnsi="Constantia"/>
+              </w:rPr>
+              <w:t>ist viel</w:t>
+            </w:r>
+            <w:r>
+              <w:rPr>
+                <w:rFonts w:ascii="Constantia" w:hAnsi="Constantia"/>
+              </w:rPr>
+              <w:t xml:space="preserve"> </w:t>
+            </w:r>
+            <w:r>
+              <w:rPr>
+                <w:rFonts w:ascii="Constantia" w:hAnsi="Constantia"/>
+              </w:rPr>
+              <w:t>Flexibilität</w:t>
+            </w:r>
+            <w:r>
+              <w:rPr>
+                <w:rFonts w:ascii="Constantia" w:hAnsi="Constantia"/>
+              </w:rPr>
+              <w:t xml:space="preserve"> </w:t>
+            </w:r>
+            <w:proofErr w:type="spellStart"/>
+            <w:r>
+              <w:rPr>
+                <w:rFonts w:ascii="Constantia" w:hAnsi="Constantia"/>
+              </w:rPr>
+              <w:t>gewonen</w:t>
+            </w:r>
+            <w:proofErr w:type="spellEnd"/>
+            <w:r>
+              <w:rPr>
+                <w:rFonts w:ascii="Constantia" w:hAnsi="Constantia"/>
+              </w:rPr>
+              <w:t>:</w:t>
+            </w:r>
+            <w:r>
+              <w:rPr>
+                <w:rFonts w:ascii="Constantia" w:hAnsi="Constantia"/>
+              </w:rPr>
+              <w:t xml:space="preserve"> Das ermöglicht viel</w:t>
             </w:r>
             <w:r>
               <w:rPr>
@@ -4534,7 +4591,13 @@
               <w:rPr>
                 <w:rFonts w:ascii="Constantia" w:hAnsi="Constantia"/>
               </w:rPr>
-              <w:t xml:space="preserve">, </w:t>
+              <w:t xml:space="preserve">: </w:t>
+            </w:r>
+            <w:r>
+              <w:rPr>
+                <w:rFonts w:ascii="Constantia" w:hAnsi="Constantia"/>
+              </w:rPr>
+              <w:t xml:space="preserve"> </w:t>
             </w:r>
             <w:proofErr w:type="spellStart"/>
             <w:r>
@@ -4548,7 +4611,13 @@
               <w:rPr>
                 <w:rFonts w:ascii="Constantia" w:hAnsi="Constantia"/>
               </w:rPr>
-              <w:t xml:space="preserve"> Seite sagt nun alle nötige Info, um effektiv debuggen zu können.</w:t>
+              <w:t xml:space="preserve"> </w:t>
+            </w:r>
+            <w:r>
+              <w:rPr>
+                <w:rFonts w:ascii="Constantia" w:hAnsi="Constantia"/>
+              </w:rPr>
+              <w:t>Seite sagt nun alle nötige Info, um effektiv debuggen zu können.</w:t>
             </w:r>
           </w:p>
         </w:tc>
@@ -4615,6 +4684,12 @@
                 <w:rFonts w:cstheme="minorHAnsi"/>
               </w:rPr>
             </w:pPr>
+            <w:r>
+              <w:rPr>
+                <w:rFonts w:cstheme="minorHAnsi"/>
+              </w:rPr>
+              <w:t>16.07</w:t>
+            </w:r>
           </w:p>
         </w:tc>
         <w:tc>
@@ -4628,6 +4703,52 @@
                 <w:rFonts w:ascii="Constantia" w:hAnsi="Constantia"/>
               </w:rPr>
             </w:pPr>
+            <w:r>
+              <w:rPr>
+                <w:rFonts w:ascii="Constantia" w:hAnsi="Constantia"/>
+              </w:rPr>
+              <w:t>Sockets, mit Server und Client hat es ziemlich mehr kompliziert gemacht. Die Kommunikation zwischen Server und Klient funktionierte nicht wirklich. An diesen Tag habe ich die Kommunikation ermöglicht, jedoch die Sachen funktionierten nicht ganz, wenn es mehr als ein Gegner gibt.</w:t>
+            </w:r>
+          </w:p>
+          <w:p>
+            <w:pPr>
+              <w:cnfStyle w:val="000000100000" w:firstRow="0" w:lastRow="0" w:firstColumn="0" w:lastColumn="0" w:oddVBand="0" w:evenVBand="0" w:oddHBand="1" w:evenHBand="0" w:firstRowFirstColumn="0" w:firstRowLastColumn="0" w:lastRowFirstColumn="0" w:lastRowLastColumn="0"/>
+              <w:rPr>
+                <w:rFonts w:ascii="Constantia" w:hAnsi="Constantia"/>
+              </w:rPr>
+            </w:pPr>
+            <w:r>
+              <w:rPr>
+                <w:rFonts w:ascii="Constantia" w:hAnsi="Constantia"/>
+              </w:rPr>
+              <w:t xml:space="preserve">An der </w:t>
+            </w:r>
+            <w:proofErr w:type="spellStart"/>
+            <w:r>
+              <w:rPr>
+                <w:rFonts w:ascii="Constantia" w:hAnsi="Constantia"/>
+              </w:rPr>
+              <w:t>Logging</w:t>
+            </w:r>
+            <w:proofErr w:type="spellEnd"/>
+            <w:r>
+              <w:rPr>
+                <w:rFonts w:ascii="Constantia" w:hAnsi="Constantia"/>
+              </w:rPr>
+              <w:t xml:space="preserve"> von Client (Godot, also </w:t>
+            </w:r>
+            <w:r>
+              <w:rPr>
+                <w:rFonts w:ascii="Constantia" w:hAnsi="Constantia"/>
+              </w:rPr>
+              <w:t>Haupt</w:t>
+            </w:r>
+            <w:r>
+              <w:rPr>
+                <w:rFonts w:ascii="Constantia" w:hAnsi="Constantia"/>
+              </w:rPr>
+              <w:t>spiel), gearbeitet.</w:t>
+            </w:r>
           </w:p>
         </w:tc>
         <w:tc>
@@ -4641,6 +4762,12 @@
                 <w:rFonts w:ascii="Constantia" w:hAnsi="Constantia"/>
               </w:rPr>
             </w:pPr>
+            <w:r>
+              <w:rPr>
+                <w:rFonts w:ascii="Constantia" w:hAnsi="Constantia"/>
+              </w:rPr>
+              <w:t>I, A</w:t>
+            </w:r>
           </w:p>
         </w:tc>
         <w:tc>
@@ -4654,6 +4781,20 @@
                 <w:rFonts w:ascii="Constantia" w:hAnsi="Constantia"/>
               </w:rPr>
             </w:pPr>
+            <w:r>
+              <w:rPr>
+                <w:rFonts w:ascii="Constantia" w:hAnsi="Constantia"/>
+              </w:rPr>
+              <w:t xml:space="preserve">5 </w:t>
+            </w:r>
+            <w:proofErr w:type="spellStart"/>
+            <w:r>
+              <w:rPr>
+                <w:rFonts w:ascii="Constantia" w:hAnsi="Constantia"/>
+              </w:rPr>
+              <w:t>st.</w:t>
+            </w:r>
+            <w:proofErr w:type="spellEnd"/>
           </w:p>
         </w:tc>
       </w:tr>
@@ -4672,6 +4813,13 @@
                 <w:rFonts w:cstheme="minorHAnsi"/>
               </w:rPr>
             </w:pPr>
+            <w:r>
+              <w:rPr>
+                <w:rFonts w:cstheme="minorHAnsi"/>
+              </w:rPr>
+              <w:lastRenderedPageBreak/>
+              <w:t>17.07</w:t>
+            </w:r>
           </w:p>
         </w:tc>
         <w:tc>
@@ -4685,6 +4833,311 @@
                 <w:rFonts w:ascii="Constantia" w:hAnsi="Constantia"/>
               </w:rPr>
             </w:pPr>
+            <w:r>
+              <w:rPr>
+                <w:rFonts w:ascii="Constantia" w:hAnsi="Constantia"/>
+              </w:rPr>
+              <w:t xml:space="preserve">Mehr Socket Arbeit, ein </w:t>
+            </w:r>
+            <w:r>
+              <w:rPr>
+                <w:rFonts w:ascii="Constantia" w:hAnsi="Constantia"/>
+              </w:rPr>
+              <w:t>bisschen</w:t>
+            </w:r>
+            <w:r>
+              <w:rPr>
+                <w:rFonts w:ascii="Constantia" w:hAnsi="Constantia"/>
+              </w:rPr>
+              <w:t xml:space="preserve"> KI </w:t>
+            </w:r>
+            <w:proofErr w:type="spellStart"/>
+            <w:r>
+              <w:rPr>
+                <w:rFonts w:ascii="Constantia" w:hAnsi="Constantia"/>
+              </w:rPr>
+              <w:t>Rewards</w:t>
+            </w:r>
+            <w:proofErr w:type="spellEnd"/>
+            <w:r>
+              <w:rPr>
+                <w:rFonts w:ascii="Constantia" w:hAnsi="Constantia"/>
+              </w:rPr>
+              <w:t xml:space="preserve"> </w:t>
+            </w:r>
+            <w:r>
+              <w:rPr>
+                <w:rFonts w:ascii="Constantia" w:hAnsi="Constantia"/>
+              </w:rPr>
+              <w:t xml:space="preserve">und Aktionen verbessert, aber es gibt immer noch Problem mit Godot – Python – Godot. Es soll folgende Reihe der Sachen passieren (auf Englisch, da ich auch ein prompt zur </w:t>
+            </w:r>
+            <w:proofErr w:type="spellStart"/>
+            <w:r>
+              <w:rPr>
+                <w:rFonts w:ascii="Constantia" w:hAnsi="Constantia"/>
+              </w:rPr>
+              <w:t>ChatGPT</w:t>
+            </w:r>
+            <w:proofErr w:type="spellEnd"/>
+            <w:r>
+              <w:rPr>
+                <w:rFonts w:ascii="Constantia" w:hAnsi="Constantia"/>
+              </w:rPr>
+              <w:t xml:space="preserve"> gemacht, habe um Hilfe zu erhalten):</w:t>
+            </w:r>
+          </w:p>
+          <w:p>
+            <w:pPr>
+              <w:cnfStyle w:val="000000000000" w:firstRow="0" w:lastRow="0" w:firstColumn="0" w:lastColumn="0" w:oddVBand="0" w:evenVBand="0" w:oddHBand="0" w:evenHBand="0" w:firstRowFirstColumn="0" w:firstRowLastColumn="0" w:lastRowFirstColumn="0" w:lastRowLastColumn="0"/>
+              <w:rPr>
+                <w:rFonts w:ascii="Constantia" w:hAnsi="Constantia"/>
+                <w:lang w:val="en-US"/>
+              </w:rPr>
+            </w:pPr>
+            <w:r>
+              <w:rPr>
+                <w:rFonts w:ascii="Constantia" w:hAnsi="Constantia"/>
+                <w:lang w:val="en-US"/>
+              </w:rPr>
+              <w:t>server receives new state --&gt; server chooses some action for that state for that enemy --&gt; client gets the action, does it, and sends reward for that action --&gt; server gets it and updates the reward for that state.</w:t>
+            </w:r>
+          </w:p>
+          <w:p>
+            <w:pPr>
+              <w:cnfStyle w:val="000000000000" w:firstRow="0" w:lastRow="0" w:firstColumn="0" w:lastColumn="0" w:oddVBand="0" w:evenVBand="0" w:oddHBand="0" w:evenHBand="0" w:firstRowFirstColumn="0" w:firstRowLastColumn="0" w:lastRowFirstColumn="0" w:lastRowLastColumn="0"/>
+              <w:rPr>
+                <w:rFonts w:ascii="Constantia" w:hAnsi="Constantia"/>
+              </w:rPr>
+            </w:pPr>
+            <w:r>
+              <w:rPr>
+                <w:rFonts w:ascii="Constantia" w:hAnsi="Constantia"/>
+              </w:rPr>
+              <w:t xml:space="preserve">Passierte aber eher zufällig. </w:t>
+            </w:r>
+            <w:r>
+              <w:rPr>
+                <w:rFonts w:ascii="Constantia" w:hAnsi="Constantia"/>
+              </w:rPr>
+              <w:t xml:space="preserve">Ich habe dann es mit dem Buffer teilweise gelöst, aber es gibt immer noch Problem, wenn es 2+ Gegnern gibt. </w:t>
+            </w:r>
+          </w:p>
+          <w:p>
+            <w:pPr>
+              <w:cnfStyle w:val="000000000000" w:firstRow="0" w:lastRow="0" w:firstColumn="0" w:lastColumn="0" w:oddVBand="0" w:evenVBand="0" w:oddHBand="0" w:evenHBand="0" w:firstRowFirstColumn="0" w:firstRowLastColumn="0" w:lastRowFirstColumn="0" w:lastRowLastColumn="0"/>
+              <w:rPr>
+                <w:rFonts w:ascii="Constantia" w:hAnsi="Constantia"/>
+              </w:rPr>
+            </w:pPr>
+          </w:p>
+          <w:p>
+            <w:pPr>
+              <w:cnfStyle w:val="000000000000" w:firstRow="0" w:lastRow="0" w:firstColumn="0" w:lastColumn="0" w:oddVBand="0" w:evenVBand="0" w:oddHBand="0" w:evenHBand="0" w:firstRowFirstColumn="0" w:firstRowLastColumn="0" w:lastRowFirstColumn="0" w:lastRowLastColumn="0"/>
+              <w:rPr>
+                <w:rFonts w:ascii="Constantia" w:hAnsi="Constantia"/>
+              </w:rPr>
+            </w:pPr>
+            <w:r>
+              <w:rPr>
+                <w:rFonts w:ascii="Constantia" w:hAnsi="Constantia"/>
+              </w:rPr>
+              <w:t xml:space="preserve">Viel Planung und Design-Gedanken: </w:t>
+            </w:r>
+          </w:p>
+          <w:p>
+            <w:pPr>
+              <w:pStyle w:val="ListParagraph"/>
+              <w:numPr>
+                <w:ilvl w:val="0"/>
+                <w:numId w:val="4"/>
+              </w:numPr>
+              <w:cnfStyle w:val="000000000000" w:firstRow="0" w:lastRow="0" w:firstColumn="0" w:lastColumn="0" w:oddVBand="0" w:evenVBand="0" w:oddHBand="0" w:evenHBand="0" w:firstRowFirstColumn="0" w:firstRowLastColumn="0" w:lastRowFirstColumn="0" w:lastRowLastColumn="0"/>
+              <w:rPr>
+                <w:rFonts w:ascii="Constantia" w:hAnsi="Constantia"/>
+              </w:rPr>
+            </w:pPr>
+            <w:r>
+              <w:rPr>
+                <w:rFonts w:ascii="Constantia" w:hAnsi="Constantia"/>
+              </w:rPr>
+              <w:t>Ob Socket Kommunikation durch mehrere Threads und Sockets gemacht werden soll. – Für jetzt entschieden, ein Socket zu haben, wobei verschieden Gegner durch ihre ID</w:t>
+            </w:r>
+            <w:r>
+              <w:rPr>
+                <w:rFonts w:ascii="Constantia" w:hAnsi="Constantia"/>
+              </w:rPr>
+              <w:t xml:space="preserve"> ihre Daten bekommen.</w:t>
+            </w:r>
+          </w:p>
+          <w:p>
+            <w:pPr>
+              <w:pStyle w:val="ListParagraph"/>
+              <w:numPr>
+                <w:ilvl w:val="0"/>
+                <w:numId w:val="4"/>
+              </w:numPr>
+              <w:cnfStyle w:val="000000000000" w:firstRow="0" w:lastRow="0" w:firstColumn="0" w:lastColumn="0" w:oddVBand="0" w:evenVBand="0" w:oddHBand="0" w:evenHBand="0" w:firstRowFirstColumn="0" w:firstRowLastColumn="0" w:lastRowFirstColumn="0" w:lastRowLastColumn="0"/>
+              <w:rPr>
+                <w:rFonts w:ascii="Constantia" w:hAnsi="Constantia"/>
+              </w:rPr>
+            </w:pPr>
+            <w:r>
+              <w:rPr>
+                <w:rFonts w:ascii="Constantia" w:hAnsi="Constantia"/>
+              </w:rPr>
+              <w:t xml:space="preserve">Wie sollen </w:t>
+            </w:r>
+            <w:proofErr w:type="spellStart"/>
+            <w:r>
+              <w:rPr>
+                <w:rFonts w:ascii="Constantia" w:hAnsi="Constantia"/>
+              </w:rPr>
+              <w:t>Reward</w:t>
+            </w:r>
+            <w:proofErr w:type="spellEnd"/>
+            <w:r>
+              <w:rPr>
+                <w:rFonts w:ascii="Constantia" w:hAnsi="Constantia"/>
+              </w:rPr>
+              <w:t xml:space="preserve"> und </w:t>
+            </w:r>
+            <w:proofErr w:type="gramStart"/>
+            <w:r>
+              <w:rPr>
+                <w:rFonts w:ascii="Constantia" w:hAnsi="Constantia"/>
+              </w:rPr>
+              <w:t>Lern</w:t>
+            </w:r>
+            <w:proofErr w:type="gramEnd"/>
+            <w:r>
+              <w:rPr>
+                <w:rFonts w:ascii="Constantia" w:hAnsi="Constantia"/>
+              </w:rPr>
+              <w:t xml:space="preserve"> Parametern nicht arbiträr sein. Entschieden später ein Algorithmus wählen und Spiel mit vielen </w:t>
+            </w:r>
+            <w:proofErr w:type="spellStart"/>
+            <w:r>
+              <w:rPr>
+                <w:rFonts w:ascii="Constantia" w:hAnsi="Constantia"/>
+              </w:rPr>
+              <w:t>Configs</w:t>
+            </w:r>
+            <w:proofErr w:type="spellEnd"/>
+            <w:r>
+              <w:rPr>
+                <w:rFonts w:ascii="Constantia" w:hAnsi="Constantia"/>
+              </w:rPr>
+              <w:t xml:space="preserve"> mit zufälligen (oder </w:t>
+            </w:r>
+            <w:proofErr w:type="spellStart"/>
+            <w:r>
+              <w:rPr>
+                <w:rFonts w:ascii="Constantia" w:hAnsi="Constantia"/>
+              </w:rPr>
+              <w:t>grid</w:t>
+            </w:r>
+            <w:proofErr w:type="spellEnd"/>
+            <w:r>
+              <w:rPr>
+                <w:rFonts w:ascii="Constantia" w:hAnsi="Constantia"/>
+              </w:rPr>
+              <w:t xml:space="preserve">-basierten) Parametern zu simulieren, wobei der Spieler auch simuliert wird. </w:t>
+            </w:r>
+          </w:p>
+          <w:p>
+            <w:pPr>
+              <w:pStyle w:val="ListParagraph"/>
+              <w:numPr>
+                <w:ilvl w:val="0"/>
+                <w:numId w:val="4"/>
+              </w:numPr>
+              <w:cnfStyle w:val="000000000000" w:firstRow="0" w:lastRow="0" w:firstColumn="0" w:lastColumn="0" w:oddVBand="0" w:evenVBand="0" w:oddHBand="0" w:evenHBand="0" w:firstRowFirstColumn="0" w:firstRowLastColumn="0" w:lastRowFirstColumn="0" w:lastRowLastColumn="0"/>
+              <w:rPr>
+                <w:rFonts w:ascii="Constantia" w:hAnsi="Constantia"/>
+              </w:rPr>
+            </w:pPr>
+            <w:r>
+              <w:rPr>
+                <w:rFonts w:ascii="Constantia" w:hAnsi="Constantia"/>
+              </w:rPr>
+              <w:t xml:space="preserve">Setting, mit dummer Geschichte und Ziel des Spiels, und zwar sehr einfache, die durch zufällige Assets, die ich schon von Internet habe, in meinen Kopf gefallen ist: Spieler ist ein Ritter, der einfach mit seiner Familie chillt, aber dann wird teleportiert zu Goblin Camp. Das Ziel wird die Toren zu brechen und einfach fliehen. Um es aber zu machen, wird ein DPS check gemacht. Also es wird nötig </w:t>
+            </w:r>
+            <w:proofErr w:type="spellStart"/>
+            <w:r>
+              <w:rPr>
+                <w:rFonts w:ascii="Constantia" w:hAnsi="Constantia"/>
+              </w:rPr>
+              <w:t>Bonusen</w:t>
+            </w:r>
+            <w:proofErr w:type="spellEnd"/>
+            <w:r>
+              <w:rPr>
+                <w:rFonts w:ascii="Constantia" w:hAnsi="Constantia"/>
+              </w:rPr>
+              <w:t xml:space="preserve"> zu Schaden nehmen, bis es gelangt es in einer bestimmten Zeit zu brechen. </w:t>
+            </w:r>
+          </w:p>
+          <w:p>
+            <w:pPr>
+              <w:pStyle w:val="ListParagraph"/>
+              <w:numPr>
+                <w:ilvl w:val="0"/>
+                <w:numId w:val="4"/>
+              </w:numPr>
+              <w:cnfStyle w:val="000000000000" w:firstRow="0" w:lastRow="0" w:firstColumn="0" w:lastColumn="0" w:oddVBand="0" w:evenVBand="0" w:oddHBand="0" w:evenHBand="0" w:firstRowFirstColumn="0" w:firstRowLastColumn="0" w:lastRowFirstColumn="0" w:lastRowLastColumn="0"/>
+              <w:rPr>
+                <w:rFonts w:ascii="Constantia" w:hAnsi="Constantia"/>
+              </w:rPr>
+            </w:pPr>
+            <w:r>
+              <w:rPr>
+                <w:rFonts w:ascii="Constantia" w:hAnsi="Constantia"/>
+              </w:rPr>
+              <w:t xml:space="preserve">Um 2. Effektiv und nie mehr später machen, braucht es schon, dass das Spiel sich nicht viel ändert. Also </w:t>
+            </w:r>
+            <w:r>
+              <w:rPr>
+                <w:rFonts w:ascii="Constantia" w:hAnsi="Constantia"/>
+              </w:rPr>
+              <w:t>möchte ich 3. zuerst realisieren.</w:t>
+            </w:r>
+          </w:p>
+          <w:p>
+            <w:pPr>
+              <w:ind w:left="360"/>
+              <w:cnfStyle w:val="000000000000" w:firstRow="0" w:lastRow="0" w:firstColumn="0" w:lastColumn="0" w:oddVBand="0" w:evenVBand="0" w:oddHBand="0" w:evenHBand="0" w:firstRowFirstColumn="0" w:firstRowLastColumn="0" w:lastRowFirstColumn="0" w:lastRowLastColumn="0"/>
+              <w:rPr>
+                <w:rFonts w:ascii="Constantia" w:hAnsi="Constantia"/>
+              </w:rPr>
+            </w:pPr>
+            <w:r>
+              <w:rPr>
+                <w:rFonts w:ascii="Constantia" w:hAnsi="Constantia"/>
+              </w:rPr>
+              <w:t xml:space="preserve"> </w:t>
+            </w:r>
+          </w:p>
+          <w:p>
+            <w:pPr>
+              <w:cnfStyle w:val="000000000000" w:firstRow="0" w:lastRow="0" w:firstColumn="0" w:lastColumn="0" w:oddVBand="0" w:evenVBand="0" w:oddHBand="0" w:evenHBand="0" w:firstRowFirstColumn="0" w:firstRowLastColumn="0" w:lastRowFirstColumn="0" w:lastRowLastColumn="0"/>
+              <w:rPr>
+                <w:rFonts w:ascii="Constantia" w:hAnsi="Constantia"/>
+              </w:rPr>
+            </w:pPr>
+            <w:r>
+              <w:rPr>
+                <w:rFonts w:ascii="Constantia" w:hAnsi="Constantia"/>
+              </w:rPr>
+              <w:t>Auch gab es Realisation, dass es nicht viel Zeit gibt, also soll ich mehr Arbeiten.</w:t>
+            </w:r>
+          </w:p>
+          <w:p>
+            <w:pPr>
+              <w:cnfStyle w:val="000000000000" w:firstRow="0" w:lastRow="0" w:firstColumn="0" w:lastColumn="0" w:oddVBand="0" w:evenVBand="0" w:oddHBand="0" w:evenHBand="0" w:firstRowFirstColumn="0" w:firstRowLastColumn="0" w:lastRowFirstColumn="0" w:lastRowLastColumn="0"/>
+              <w:rPr>
+                <w:rFonts w:ascii="Constantia" w:hAnsi="Constantia"/>
+              </w:rPr>
+            </w:pPr>
           </w:p>
         </w:tc>
         <w:tc>
@@ -4698,6 +5151,12 @@
                 <w:rFonts w:ascii="Constantia" w:hAnsi="Constantia"/>
               </w:rPr>
             </w:pPr>
+            <w:r>
+              <w:rPr>
+                <w:rFonts w:ascii="Constantia" w:hAnsi="Constantia"/>
+              </w:rPr>
+              <w:t>I, A, O</w:t>
+            </w:r>
           </w:p>
         </w:tc>
         <w:tc>
@@ -4711,6 +5170,20 @@
                 <w:rFonts w:ascii="Constantia" w:hAnsi="Constantia"/>
               </w:rPr>
             </w:pPr>
+            <w:r>
+              <w:rPr>
+                <w:rFonts w:ascii="Constantia" w:hAnsi="Constantia"/>
+              </w:rPr>
+              <w:t xml:space="preserve">6 </w:t>
+            </w:r>
+            <w:proofErr w:type="spellStart"/>
+            <w:r>
+              <w:rPr>
+                <w:rFonts w:ascii="Constantia" w:hAnsi="Constantia"/>
+              </w:rPr>
+              <w:t>st.</w:t>
+            </w:r>
+            <w:proofErr w:type="spellEnd"/>
           </w:p>
         </w:tc>
       </w:tr>
@@ -4907,7 +5380,6 @@
               <w:rPr>
                 <w:rFonts w:ascii="Constantia" w:eastAsia="Arial" w:hAnsi="Constantia" w:cs="Arial"/>
               </w:rPr>
-              <w:lastRenderedPageBreak/>
               <w:t>Totale Arbeitszeit in Stunden:</w:t>
             </w:r>
           </w:p>
@@ -4931,6 +5403,7 @@
         <w:rPr>
           <w:rFonts w:ascii="Constantia" w:hAnsi="Constantia"/>
         </w:rPr>
+        <w:lastRenderedPageBreak/>
         <w:br w:type="page"/>
       </w:r>
     </w:p>
@@ -5142,6 +5615,95 @@
     </w:lvl>
   </w:abstractNum>
   <w:abstractNum w:abstractNumId="2" w15:restartNumberingAfterBreak="0">
+    <w:nsid w:val="249528AA"/>
+    <w:multiLevelType w:val="hybridMultilevel"/>
+    <w:tmpl w:val="EAD8FFF2"/>
+    <w:lvl w:ilvl="0" w:tplc="0807000F">
+      <w:start w:val="1"/>
+      <w:numFmt w:val="decimal"/>
+      <w:lvlText w:val="%1."/>
+      <w:lvlJc w:val="left"/>
+      <w:pPr>
+        <w:ind w:left="720" w:hanging="360"/>
+      </w:pPr>
+      <w:rPr>
+        <w:rFonts w:hint="default"/>
+      </w:rPr>
+    </w:lvl>
+    <w:lvl w:ilvl="1" w:tplc="08070019" w:tentative="1">
+      <w:start w:val="1"/>
+      <w:numFmt w:val="lowerLetter"/>
+      <w:lvlText w:val="%2."/>
+      <w:lvlJc w:val="left"/>
+      <w:pPr>
+        <w:ind w:left="1440" w:hanging="360"/>
+      </w:pPr>
+    </w:lvl>
+    <w:lvl w:ilvl="2" w:tplc="0807001B" w:tentative="1">
+      <w:start w:val="1"/>
+      <w:numFmt w:val="lowerRoman"/>
+      <w:lvlText w:val="%3."/>
+      <w:lvlJc w:val="right"/>
+      <w:pPr>
+        <w:ind w:left="2160" w:hanging="180"/>
+      </w:pPr>
+    </w:lvl>
+    <w:lvl w:ilvl="3" w:tplc="0807000F" w:tentative="1">
+      <w:start w:val="1"/>
+      <w:numFmt w:val="decimal"/>
+      <w:lvlText w:val="%4."/>
+      <w:lvlJc w:val="left"/>
+      <w:pPr>
+        <w:ind w:left="2880" w:hanging="360"/>
+      </w:pPr>
+    </w:lvl>
+    <w:lvl w:ilvl="4" w:tplc="08070019" w:tentative="1">
+      <w:start w:val="1"/>
+      <w:numFmt w:val="lowerLetter"/>
+      <w:lvlText w:val="%5."/>
+      <w:lvlJc w:val="left"/>
+      <w:pPr>
+        <w:ind w:left="3600" w:hanging="360"/>
+      </w:pPr>
+    </w:lvl>
+    <w:lvl w:ilvl="5" w:tplc="0807001B" w:tentative="1">
+      <w:start w:val="1"/>
+      <w:numFmt w:val="lowerRoman"/>
+      <w:lvlText w:val="%6."/>
+      <w:lvlJc w:val="right"/>
+      <w:pPr>
+        <w:ind w:left="4320" w:hanging="180"/>
+      </w:pPr>
+    </w:lvl>
+    <w:lvl w:ilvl="6" w:tplc="0807000F" w:tentative="1">
+      <w:start w:val="1"/>
+      <w:numFmt w:val="decimal"/>
+      <w:lvlText w:val="%7."/>
+      <w:lvlJc w:val="left"/>
+      <w:pPr>
+        <w:ind w:left="5040" w:hanging="360"/>
+      </w:pPr>
+    </w:lvl>
+    <w:lvl w:ilvl="7" w:tplc="08070019" w:tentative="1">
+      <w:start w:val="1"/>
+      <w:numFmt w:val="lowerLetter"/>
+      <w:lvlText w:val="%8."/>
+      <w:lvlJc w:val="left"/>
+      <w:pPr>
+        <w:ind w:left="5760" w:hanging="360"/>
+      </w:pPr>
+    </w:lvl>
+    <w:lvl w:ilvl="8" w:tplc="0807001B" w:tentative="1">
+      <w:start w:val="1"/>
+      <w:numFmt w:val="lowerRoman"/>
+      <w:lvlText w:val="%9."/>
+      <w:lvlJc w:val="right"/>
+      <w:pPr>
+        <w:ind w:left="6480" w:hanging="180"/>
+      </w:pPr>
+    </w:lvl>
+  </w:abstractNum>
+  <w:abstractNum w:abstractNumId="3" w15:restartNumberingAfterBreak="0">
     <w:nsid w:val="7545E146"/>
     <w:multiLevelType w:val="hybridMultilevel"/>
     <w:tmpl w:val="876228D0"/>
@@ -5193,13 +5755,16 @@
     </w:lvl>
   </w:abstractNum>
   <w:num w:numId="1" w16cid:durableId="1667977845">
-    <w:abstractNumId w:val="2"/>
+    <w:abstractNumId w:val="3"/>
   </w:num>
   <w:num w:numId="2" w16cid:durableId="326784564">
     <w:abstractNumId w:val="1"/>
   </w:num>
   <w:num w:numId="3" w16cid:durableId="860508078">
     <w:abstractNumId w:val="0"/>
+  </w:num>
+  <w:num w:numId="4" w16cid:durableId="2138253273">
+    <w:abstractNumId w:val="2"/>
   </w:num>
 </w:numbering>
 </file>

</xml_diff>

<commit_message>
what could it be
</commit_message>
<xml_diff>
--- a/report/Arbeitsjournal&Zeitplan.docx
+++ b/report/Arbeitsjournal&Zeitplan.docx
@@ -583,21 +583,7 @@
               <w:rPr>
                 <w:rFonts w:ascii="Constantia" w:hAnsi="Constantia"/>
               </w:rPr>
-              <w:t xml:space="preserve">Game </w:t>
-            </w:r>
-            <w:proofErr w:type="spellStart"/>
-            <w:r>
-              <w:rPr>
-                <w:rFonts w:ascii="Constantia" w:hAnsi="Constantia"/>
-              </w:rPr>
-              <w:t>engine</w:t>
-            </w:r>
-            <w:proofErr w:type="spellEnd"/>
-            <w:r>
-              <w:rPr>
-                <w:rFonts w:ascii="Constantia" w:hAnsi="Constantia"/>
-              </w:rPr>
-              <w:t>; Tool zu</w:t>
+              <w:t>Game engine; Tool zu</w:t>
             </w:r>
             <w:r>
               <w:rPr>
@@ -621,35 +607,7 @@
               <w:rPr>
                 <w:rFonts w:ascii="Constantia" w:hAnsi="Constantia"/>
               </w:rPr>
-              <w:t>chreiben (</w:t>
-            </w:r>
-            <w:proofErr w:type="spellStart"/>
-            <w:r>
-              <w:rPr>
-                <w:rFonts w:ascii="Constantia" w:hAnsi="Constantia"/>
-              </w:rPr>
-              <w:t>Overleaf</w:t>
-            </w:r>
-            <w:proofErr w:type="spellEnd"/>
-            <w:r>
-              <w:rPr>
-                <w:rFonts w:ascii="Constantia" w:hAnsi="Constantia"/>
-              </w:rPr>
-              <w:t xml:space="preserve"> oder </w:t>
-            </w:r>
-            <w:proofErr w:type="spellStart"/>
-            <w:r>
-              <w:rPr>
-                <w:rFonts w:ascii="Constantia" w:hAnsi="Constantia"/>
-              </w:rPr>
-              <w:t>word</w:t>
-            </w:r>
-            <w:proofErr w:type="spellEnd"/>
-            <w:r>
-              <w:rPr>
-                <w:rFonts w:ascii="Constantia" w:hAnsi="Constantia"/>
-              </w:rPr>
-              <w:t>) und Algorithmen wählen, Hintergrund Info studieren, die Tools nutzen zu lernen.</w:t>
+              <w:t>chreiben (Overleaf oder word) und Algorithmen wählen, Hintergrund Info studieren, die Tools nutzen zu lernen.</w:t>
             </w:r>
           </w:p>
         </w:tc>
@@ -922,62 +880,21 @@
                 <w:rFonts w:ascii="Constantia" w:hAnsi="Constantia"/>
                 <w:lang w:val="en-GB"/>
               </w:rPr>
-              <w:t xml:space="preserve">Ein </w:t>
-            </w:r>
-            <w:proofErr w:type="spellStart"/>
+              <w:t>Ein normale</w:t>
+            </w:r>
             <w:r>
               <w:rPr>
                 <w:rFonts w:ascii="Constantia" w:hAnsi="Constantia"/>
                 <w:lang w:val="en-GB"/>
               </w:rPr>
-              <w:t>normale</w:t>
+              <w:t>r</w:t>
             </w:r>
             <w:r>
               <w:rPr>
                 <w:rFonts w:ascii="Constantia" w:hAnsi="Constantia"/>
                 <w:lang w:val="en-GB"/>
               </w:rPr>
-              <w:t>r</w:t>
-            </w:r>
-            <w:proofErr w:type="spellEnd"/>
-            <w:r>
-              <w:rPr>
-                <w:rFonts w:ascii="Constantia" w:hAnsi="Constantia"/>
-                <w:lang w:val="en-GB"/>
-              </w:rPr>
-              <w:t xml:space="preserve"> </w:t>
-            </w:r>
-            <w:proofErr w:type="gramStart"/>
-            <w:r>
-              <w:rPr>
-                <w:rFonts w:ascii="Constantia" w:hAnsi="Constantia"/>
-                <w:lang w:val="en-GB"/>
-              </w:rPr>
-              <w:t>Top down</w:t>
-            </w:r>
-            <w:proofErr w:type="gramEnd"/>
-            <w:r>
-              <w:rPr>
-                <w:rFonts w:ascii="Constantia" w:hAnsi="Constantia"/>
-                <w:lang w:val="en-GB"/>
-              </w:rPr>
-              <w:t xml:space="preserve"> shooter roguelike </w:t>
-            </w:r>
-            <w:proofErr w:type="spellStart"/>
-            <w:r>
-              <w:rPr>
-                <w:rFonts w:ascii="Constantia" w:hAnsi="Constantia"/>
-                <w:lang w:val="en-GB"/>
-              </w:rPr>
-              <w:t>schaffen</w:t>
-            </w:r>
-            <w:proofErr w:type="spellEnd"/>
-            <w:r>
-              <w:rPr>
-                <w:rFonts w:ascii="Constantia" w:hAnsi="Constantia"/>
-                <w:lang w:val="en-GB"/>
-              </w:rPr>
-              <w:t xml:space="preserve">. </w:t>
+              <w:t xml:space="preserve"> Top down shooter roguelike schaffen. </w:t>
             </w:r>
           </w:p>
         </w:tc>
@@ -1294,62 +1211,21 @@
                 <w:rFonts w:ascii="Constantia" w:hAnsi="Constantia"/>
                 <w:lang w:val="en-GB"/>
               </w:rPr>
-              <w:t xml:space="preserve">Ein </w:t>
-            </w:r>
-            <w:proofErr w:type="spellStart"/>
+              <w:t>Ein normale</w:t>
+            </w:r>
             <w:r>
               <w:rPr>
                 <w:rFonts w:ascii="Constantia" w:hAnsi="Constantia"/>
                 <w:lang w:val="en-GB"/>
               </w:rPr>
-              <w:t>normale</w:t>
+              <w:t>r</w:t>
             </w:r>
             <w:r>
               <w:rPr>
                 <w:rFonts w:ascii="Constantia" w:hAnsi="Constantia"/>
                 <w:lang w:val="en-GB"/>
               </w:rPr>
-              <w:t>r</w:t>
-            </w:r>
-            <w:proofErr w:type="spellEnd"/>
-            <w:r>
-              <w:rPr>
-                <w:rFonts w:ascii="Constantia" w:hAnsi="Constantia"/>
-                <w:lang w:val="en-GB"/>
-              </w:rPr>
-              <w:t xml:space="preserve"> </w:t>
-            </w:r>
-            <w:proofErr w:type="gramStart"/>
-            <w:r>
-              <w:rPr>
-                <w:rFonts w:ascii="Constantia" w:hAnsi="Constantia"/>
-                <w:lang w:val="en-GB"/>
-              </w:rPr>
-              <w:t>Top down</w:t>
-            </w:r>
-            <w:proofErr w:type="gramEnd"/>
-            <w:r>
-              <w:rPr>
-                <w:rFonts w:ascii="Constantia" w:hAnsi="Constantia"/>
-                <w:lang w:val="en-GB"/>
-              </w:rPr>
-              <w:t xml:space="preserve"> shooter roguelike </w:t>
-            </w:r>
-            <w:proofErr w:type="spellStart"/>
-            <w:r>
-              <w:rPr>
-                <w:rFonts w:ascii="Constantia" w:hAnsi="Constantia"/>
-                <w:lang w:val="en-GB"/>
-              </w:rPr>
-              <w:t>schaffen</w:t>
-            </w:r>
-            <w:proofErr w:type="spellEnd"/>
-            <w:r>
-              <w:rPr>
-                <w:rFonts w:ascii="Constantia" w:hAnsi="Constantia"/>
-                <w:lang w:val="en-GB"/>
-              </w:rPr>
-              <w:t xml:space="preserve">. </w:t>
+              <w:t xml:space="preserve"> Top down shooter roguelike schaffen. </w:t>
             </w:r>
           </w:p>
         </w:tc>
@@ -1668,21 +1544,7 @@
         <w:rPr>
           <w:rFonts w:ascii="Constantia" w:hAnsi="Constantia"/>
         </w:rPr>
-        <w:t xml:space="preserve">Um eine detailliertere Änderungshistorie des Projekts zu sehen, können Sie die GitHub </w:t>
-      </w:r>
-      <w:proofErr w:type="spellStart"/>
-      <w:r>
-        <w:rPr>
-          <w:rFonts w:ascii="Constantia" w:hAnsi="Constantia"/>
-        </w:rPr>
-        <w:t>Commits</w:t>
-      </w:r>
-      <w:proofErr w:type="spellEnd"/>
-      <w:r>
-        <w:rPr>
-          <w:rFonts w:ascii="Constantia" w:hAnsi="Constantia"/>
-        </w:rPr>
-        <w:t xml:space="preserve"> des Projekts besuchen. (Wenn Sie Zugang haben)</w:t>
+        <w:t>Um eine detailliertere Änderungshistorie des Projekts zu sehen, können Sie die GitHub Commits des Projekts besuchen. (Wenn Sie Zugang haben)</w:t>
       </w:r>
       <w:r>
         <w:rPr>
@@ -1936,35 +1798,7 @@
               <w:rPr>
                 <w:rFonts w:ascii="Constantia" w:hAnsi="Constantia"/>
               </w:rPr>
-              <w:t xml:space="preserve">Repository auf </w:t>
-            </w:r>
-            <w:proofErr w:type="spellStart"/>
-            <w:r>
-              <w:rPr>
-                <w:rFonts w:ascii="Constantia" w:hAnsi="Constantia"/>
-              </w:rPr>
-              <w:t>Github</w:t>
-            </w:r>
-            <w:proofErr w:type="spellEnd"/>
-            <w:r>
-              <w:rPr>
-                <w:rFonts w:ascii="Constantia" w:hAnsi="Constantia"/>
-              </w:rPr>
-              <w:t xml:space="preserve"> erstellt; dieses Dokument erstellt; auf </w:t>
-            </w:r>
-            <w:proofErr w:type="spellStart"/>
-            <w:r>
-              <w:rPr>
-                <w:rFonts w:ascii="Constantia" w:hAnsi="Constantia"/>
-              </w:rPr>
-              <w:t>Overleaf</w:t>
-            </w:r>
-            <w:proofErr w:type="spellEnd"/>
-            <w:r>
-              <w:rPr>
-                <w:rFonts w:ascii="Constantia" w:hAnsi="Constantia"/>
-              </w:rPr>
-              <w:t xml:space="preserve"> nach Vorlagen</w:t>
+              <w:t>Repository auf Github erstellt; dieses Dokument erstellt; auf Overleaf nach Vorlagen</w:t>
             </w:r>
             <w:r>
               <w:rPr>
@@ -2070,21 +1904,7 @@
               <w:rPr>
                 <w:rFonts w:ascii="Constantia" w:hAnsi="Constantia"/>
               </w:rPr>
-              <w:t xml:space="preserve">, Struktur des Berichts in </w:t>
-            </w:r>
-            <w:proofErr w:type="spellStart"/>
-            <w:r>
-              <w:rPr>
-                <w:rFonts w:ascii="Constantia" w:hAnsi="Constantia"/>
-              </w:rPr>
-              <w:t>Overleaf</w:t>
-            </w:r>
-            <w:proofErr w:type="spellEnd"/>
-            <w:r>
-              <w:rPr>
-                <w:rFonts w:ascii="Constantia" w:hAnsi="Constantia"/>
-              </w:rPr>
-              <w:t xml:space="preserve"> gemacht. Recherche über die Q-Learning und Genetische Algorithmen.</w:t>
+              <w:t>, Struktur des Berichts in Overleaf gemacht. Recherche über die Q-Learning und Genetische Algorithmen.</w:t>
             </w:r>
           </w:p>
         </w:tc>
@@ -2370,21 +2190,7 @@
               <w:rPr>
                 <w:rFonts w:ascii="Constantia" w:hAnsi="Constantia"/>
               </w:rPr>
-              <w:t xml:space="preserve"> an Produkt gearbeitet: Player, Schiessen- und </w:t>
-            </w:r>
-            <w:proofErr w:type="spellStart"/>
-            <w:r>
-              <w:rPr>
-                <w:rFonts w:ascii="Constantia" w:hAnsi="Constantia"/>
-              </w:rPr>
-              <w:t>dashing</w:t>
-            </w:r>
-            <w:proofErr w:type="spellEnd"/>
-            <w:r>
-              <w:rPr>
-                <w:rFonts w:ascii="Constantia" w:hAnsi="Constantia"/>
-              </w:rPr>
-              <w:t>- Mechaniken gemacht. Die Folder-Struktur weiterentwickelt.</w:t>
+              <w:t xml:space="preserve"> an Produkt gearbeitet: Player, Schiessen- und dashing- Mechaniken gemacht. Die Folder-Struktur weiterentwickelt.</w:t>
             </w:r>
           </w:p>
         </w:tc>
@@ -2484,44 +2290,8 @@
               <w:rPr>
                 <w:rFonts w:ascii="Constantia" w:hAnsi="Constantia"/>
               </w:rPr>
-              <w:t xml:space="preserve"> (</w:t>
-            </w:r>
-            <w:proofErr w:type="spellStart"/>
-            <w:r>
-              <w:rPr>
-                <w:rFonts w:ascii="Constantia" w:hAnsi="Constantia"/>
-              </w:rPr>
-              <w:t>GameManager</w:t>
-            </w:r>
-            <w:proofErr w:type="spellEnd"/>
-            <w:r>
-              <w:rPr>
-                <w:rFonts w:ascii="Constantia" w:hAnsi="Constantia"/>
-              </w:rPr>
-              <w:t xml:space="preserve">, </w:t>
-            </w:r>
-            <w:proofErr w:type="spellStart"/>
-            <w:r>
-              <w:rPr>
-                <w:rFonts w:ascii="Constantia" w:hAnsi="Constantia"/>
-              </w:rPr>
-              <w:t>ProjectilesManager</w:t>
-            </w:r>
-            <w:proofErr w:type="spellEnd"/>
-            <w:r>
-              <w:rPr>
-                <w:rFonts w:ascii="Constantia" w:hAnsi="Constantia"/>
-              </w:rPr>
-              <w:t xml:space="preserve">, </w:t>
-            </w:r>
-            <w:proofErr w:type="spellStart"/>
-            <w:r>
-              <w:rPr>
-                <w:rFonts w:ascii="Constantia" w:hAnsi="Constantia"/>
-              </w:rPr>
-              <w:t>EntitiesManager</w:t>
-            </w:r>
-            <w:proofErr w:type="spellEnd"/>
+              <w:t xml:space="preserve"> (GameManager, ProjectilesManager, EntitiesManager</w:t>
+            </w:r>
             <w:r>
               <w:rPr>
                 <w:rFonts w:ascii="Constantia" w:hAnsi="Constantia"/>
@@ -2532,49 +2302,7 @@
               <w:rPr>
                 <w:rFonts w:ascii="Constantia" w:hAnsi="Constantia"/>
               </w:rPr>
-              <w:t xml:space="preserve">…). </w:t>
-            </w:r>
-            <w:proofErr w:type="spellStart"/>
-            <w:r>
-              <w:rPr>
-                <w:rFonts w:ascii="Constantia" w:hAnsi="Constantia"/>
-              </w:rPr>
-              <w:t>Spawning</w:t>
-            </w:r>
-            <w:proofErr w:type="spellEnd"/>
-            <w:r>
-              <w:rPr>
-                <w:rFonts w:ascii="Constantia" w:hAnsi="Constantia"/>
-              </w:rPr>
-              <w:t xml:space="preserve"> Mechanik der Gegner – </w:t>
-            </w:r>
-            <w:proofErr w:type="gramStart"/>
-            <w:r>
-              <w:rPr>
-                <w:rFonts w:ascii="Constantia" w:hAnsi="Constantia"/>
-              </w:rPr>
-              <w:t>zur Zeit</w:t>
-            </w:r>
-            <w:proofErr w:type="gramEnd"/>
-            <w:r>
-              <w:rPr>
-                <w:rFonts w:ascii="Constantia" w:hAnsi="Constantia"/>
-              </w:rPr>
-              <w:t xml:space="preserve"> rechteckige </w:t>
-            </w:r>
-            <w:proofErr w:type="spellStart"/>
-            <w:r>
-              <w:rPr>
-                <w:rFonts w:ascii="Constantia" w:hAnsi="Constantia"/>
-              </w:rPr>
-              <w:t>Spawners</w:t>
-            </w:r>
-            <w:proofErr w:type="spellEnd"/>
-            <w:r>
-              <w:rPr>
-                <w:rFonts w:ascii="Constantia" w:hAnsi="Constantia"/>
-              </w:rPr>
-              <w:t>.</w:t>
+              <w:t>…). Spawning Mechanik der Gegner – zur Zeit rechteckige Spawners.</w:t>
             </w:r>
           </w:p>
         </w:tc>
@@ -2962,35 +2690,7 @@
               <w:rPr>
                 <w:rFonts w:ascii="Constantia" w:hAnsi="Constantia"/>
               </w:rPr>
-              <w:t xml:space="preserve">Spieler Progression durch </w:t>
-            </w:r>
-            <w:proofErr w:type="spellStart"/>
-            <w:r>
-              <w:rPr>
-                <w:rFonts w:ascii="Constantia" w:hAnsi="Constantia"/>
-              </w:rPr>
-              <w:t>Bonusen</w:t>
-            </w:r>
-            <w:proofErr w:type="spellEnd"/>
-            <w:r>
-              <w:rPr>
-                <w:rFonts w:ascii="Constantia" w:hAnsi="Constantia"/>
-              </w:rPr>
-              <w:t xml:space="preserve">/Items addiert: Nach jeder Welle wird drei Optionen gegeben, die </w:t>
-            </w:r>
-            <w:proofErr w:type="gramStart"/>
-            <w:r>
-              <w:rPr>
-                <w:rFonts w:ascii="Constantia" w:hAnsi="Constantia"/>
-              </w:rPr>
-              <w:t>aus anderen Pool</w:t>
-            </w:r>
-            <w:proofErr w:type="gramEnd"/>
-            <w:r>
-              <w:rPr>
-                <w:rFonts w:ascii="Constantia" w:hAnsi="Constantia"/>
-              </w:rPr>
-              <w:t xml:space="preserve"> zufällig genommen werden und den Spieler stärker machen (z. B. Steigerung der Schaden von Kugeln oder d</w:t>
+              <w:t>Spieler Progression durch Bonusen/Items addiert: Nach jeder Welle wird drei Optionen gegeben, die aus anderen Pool zufällig genommen werden und den Spieler stärker machen (z. B. Steigerung der Schaden von Kugeln oder d</w:t>
             </w:r>
             <w:r>
               <w:rPr>
@@ -3116,35 +2816,7 @@
               <w:rPr>
                 <w:rFonts w:ascii="Constantia" w:hAnsi="Constantia"/>
               </w:rPr>
-              <w:t xml:space="preserve">Gegner, die schiessen können gemacht. Dafür Code mehr modular gemacht: </w:t>
-            </w:r>
-            <w:proofErr w:type="gramStart"/>
-            <w:r>
-              <w:rPr>
-                <w:rFonts w:ascii="Constantia" w:hAnsi="Constantia"/>
-              </w:rPr>
-              <w:t>das</w:t>
-            </w:r>
-            <w:proofErr w:type="gramEnd"/>
-            <w:r>
-              <w:rPr>
-                <w:rFonts w:ascii="Constantia" w:hAnsi="Constantia"/>
-              </w:rPr>
-              <w:t xml:space="preserve"> Spieler und dieses Gegner Typ können </w:t>
-            </w:r>
-            <w:proofErr w:type="spellStart"/>
-            <w:r>
-              <w:rPr>
-                <w:rFonts w:ascii="Constantia" w:hAnsi="Constantia"/>
-              </w:rPr>
-              <w:t>dasseble</w:t>
-            </w:r>
-            <w:proofErr w:type="spellEnd"/>
-            <w:r>
-              <w:rPr>
-                <w:rFonts w:ascii="Constantia" w:hAnsi="Constantia"/>
-              </w:rPr>
-              <w:t xml:space="preserve"> Waffenklassen tragen</w:t>
+              <w:t>Gegner, die schiessen können gemacht. Dafür Code mehr modular gemacht: das Spieler und dieses Gegner Typ können dasseble Waffenklassen tragen</w:t>
             </w:r>
           </w:p>
         </w:tc>
@@ -3232,21 +2904,7 @@
               <w:rPr>
                 <w:rFonts w:ascii="Constantia" w:hAnsi="Constantia"/>
               </w:rPr>
-              <w:t xml:space="preserve">Resources gelernt und im Spiel implementiert. Das hilft um mehr Gegenstände (Upgrades), Waffen, </w:t>
-            </w:r>
-            <w:proofErr w:type="spellStart"/>
-            <w:r>
-              <w:rPr>
-                <w:rFonts w:ascii="Constantia" w:hAnsi="Constantia"/>
-              </w:rPr>
-              <w:t>Gegener</w:t>
-            </w:r>
-            <w:proofErr w:type="spellEnd"/>
-            <w:r>
-              <w:rPr>
-                <w:rFonts w:ascii="Constantia" w:hAnsi="Constantia"/>
-              </w:rPr>
-              <w:t xml:space="preserve"> zu machen. </w:t>
+              <w:t xml:space="preserve">Resources gelernt und im Spiel implementiert. Das hilft um mehr Gegenstände (Upgrades), Waffen, Gegener zu machen. </w:t>
             </w:r>
           </w:p>
         </w:tc>
@@ -3333,42 +2991,7 @@
               <w:rPr>
                 <w:rFonts w:ascii="Constantia" w:hAnsi="Constantia"/>
               </w:rPr>
-              <w:t xml:space="preserve">Code </w:t>
-            </w:r>
-            <w:proofErr w:type="spellStart"/>
-            <w:r>
-              <w:rPr>
-                <w:rFonts w:ascii="Constantia" w:hAnsi="Constantia"/>
-              </w:rPr>
-              <w:t>refactoring</w:t>
-            </w:r>
-            <w:proofErr w:type="spellEnd"/>
-            <w:r>
-              <w:rPr>
-                <w:rFonts w:ascii="Constantia" w:hAnsi="Constantia"/>
-              </w:rPr>
-              <w:t xml:space="preserve">: 3 früher-gemachten Managers (globalen singleton </w:t>
-            </w:r>
-            <w:proofErr w:type="spellStart"/>
-            <w:r>
-              <w:rPr>
-                <w:rFonts w:ascii="Constantia" w:hAnsi="Constantia"/>
-              </w:rPr>
-              <w:t>autoloads</w:t>
-            </w:r>
-            <w:proofErr w:type="spellEnd"/>
-            <w:r>
-              <w:rPr>
-                <w:rFonts w:ascii="Constantia" w:hAnsi="Constantia"/>
-              </w:rPr>
-              <w:t>) abgeschafft und stattdessen Referenzen zu wichtigen Nodes (z. B. Spieler Instanz oder HUD) mehr zentriert in Level Node weitergegeben (was natürlich es schwieriger, aber sauberer macht, da das Prinzip von «</w:t>
-            </w:r>
-            <w:proofErr w:type="spellStart"/>
-            <w:r>
-              <w:rPr>
-                <w:rFonts w:ascii="Constantia" w:hAnsi="Constantia"/>
-              </w:rPr>
-              <w:t>En</w:t>
+              <w:t>Code refactoring: 3 früher-gemachten Managers (globalen singleton autoloads) abgeschafft und stattdessen Referenzen zu wichtigen Nodes (z. B. Spieler Instanz oder HUD) mehr zentriert in Level Node weitergegeben (was natürlich es schwieriger, aber sauberer macht, da das Prinzip von «En</w:t>
             </w:r>
             <w:r>
               <w:rPr>
@@ -3380,84 +3003,7 @@
               <w:rPr>
                 <w:rFonts w:ascii="Constantia" w:hAnsi="Constantia"/>
               </w:rPr>
-              <w:t>apsulation</w:t>
-            </w:r>
-            <w:proofErr w:type="spellEnd"/>
-            <w:r>
-              <w:rPr>
-                <w:rFonts w:ascii="Constantia" w:hAnsi="Constantia"/>
-              </w:rPr>
-              <w:t xml:space="preserve">» besser gehalten wird). Als Resultat ist nur 2 </w:t>
-            </w:r>
-            <w:proofErr w:type="spellStart"/>
-            <w:r>
-              <w:rPr>
-                <w:rFonts w:ascii="Constantia" w:hAnsi="Constantia"/>
-              </w:rPr>
-              <w:t>Autoloads</w:t>
-            </w:r>
-            <w:proofErr w:type="spellEnd"/>
-            <w:r>
-              <w:rPr>
-                <w:rFonts w:ascii="Constantia" w:hAnsi="Constantia"/>
-              </w:rPr>
-              <w:t xml:space="preserve"> geblieben: </w:t>
-            </w:r>
-            <w:proofErr w:type="spellStart"/>
-            <w:r>
-              <w:rPr>
-                <w:rFonts w:ascii="Constantia" w:hAnsi="Constantia"/>
-              </w:rPr>
-              <w:t>GameManager</w:t>
-            </w:r>
-            <w:proofErr w:type="spellEnd"/>
-            <w:r>
-              <w:rPr>
-                <w:rFonts w:ascii="Constantia" w:hAnsi="Constantia"/>
-              </w:rPr>
-              <w:t xml:space="preserve"> – notwendig für Szenen Wechsel (z. B. Main </w:t>
-            </w:r>
-            <w:proofErr w:type="spellStart"/>
-            <w:r>
-              <w:rPr>
-                <w:rFonts w:ascii="Constantia" w:hAnsi="Constantia"/>
-              </w:rPr>
-              <w:t>menu</w:t>
-            </w:r>
-            <w:proofErr w:type="spellEnd"/>
-            <w:r>
-              <w:rPr>
-                <w:rFonts w:ascii="Constantia" w:hAnsi="Constantia"/>
-              </w:rPr>
-              <w:t xml:space="preserve"> -&gt; Spiel) und </w:t>
-            </w:r>
-            <w:proofErr w:type="spellStart"/>
-            <w:r>
-              <w:rPr>
-                <w:rFonts w:ascii="Constantia" w:hAnsi="Constantia"/>
-              </w:rPr>
-              <w:t>EntitiiesManager</w:t>
-            </w:r>
-            <w:proofErr w:type="spellEnd"/>
-            <w:r>
-              <w:rPr>
-                <w:rFonts w:ascii="Constantia" w:hAnsi="Constantia"/>
-              </w:rPr>
-              <w:t xml:space="preserve"> (eher Wave </w:t>
-            </w:r>
-            <w:proofErr w:type="spellStart"/>
-            <w:r>
-              <w:rPr>
-                <w:rFonts w:ascii="Constantia" w:hAnsi="Constantia"/>
-              </w:rPr>
-              <w:t>manager</w:t>
-            </w:r>
-            <w:proofErr w:type="spellEnd"/>
-            <w:r>
-              <w:rPr>
-                <w:rFonts w:ascii="Constantia" w:hAnsi="Constantia"/>
-              </w:rPr>
-              <w:t xml:space="preserve"> eigentlich), den ich vielleicht später abschaffen werde. </w:t>
+              <w:t xml:space="preserve">apsulation» besser gehalten wird). Als Resultat ist nur 2 Autoloads geblieben: GameManager – notwendig für Szenen Wechsel (z. B. Main menu -&gt; Spiel) und EntitiiesManager (eher Wave manager eigentlich), den ich vielleicht später abschaffen werde. </w:t>
             </w:r>
           </w:p>
           <w:p>
@@ -3473,53 +3019,23 @@
               </w:rPr>
               <w:t xml:space="preserve">Der Grund dafür war die Realisation, dass </w:t>
             </w:r>
-            <w:proofErr w:type="gramStart"/>
             <w:r>
               <w:rPr>
                 <w:rFonts w:ascii="Constantia" w:hAnsi="Constantia"/>
               </w:rPr>
               <w:t>die Managers</w:t>
             </w:r>
-            <w:proofErr w:type="gramEnd"/>
-            <w:r>
-              <w:rPr>
-                <w:rFonts w:ascii="Constantia" w:hAnsi="Constantia"/>
-              </w:rPr>
-              <w:t xml:space="preserve"> auch während des Main </w:t>
-            </w:r>
-            <w:proofErr w:type="spellStart"/>
-            <w:r>
-              <w:rPr>
-                <w:rFonts w:ascii="Constantia" w:hAnsi="Constantia"/>
-              </w:rPr>
-              <w:t>menu</w:t>
-            </w:r>
-            <w:proofErr w:type="spellEnd"/>
-            <w:r>
-              <w:rPr>
-                <w:rFonts w:ascii="Constantia" w:hAnsi="Constantia"/>
-              </w:rPr>
-              <w:t xml:space="preserve"> geladen sind und Gedanke es sauberer versuchen zu machen. </w:t>
-            </w:r>
-            <w:r>
-              <w:rPr>
-                <w:rFonts w:ascii="Constantia" w:hAnsi="Constantia"/>
-              </w:rPr>
-              <w:t xml:space="preserve">Später wurde es aber klar, dass es nicht zu nötig war: mein Spiel wird nicht so gross, dass den Prinzipen des OOPs insbesondere </w:t>
-            </w:r>
-            <w:proofErr w:type="spellStart"/>
-            <w:r>
-              <w:rPr>
-                <w:rFonts w:ascii="Constantia" w:hAnsi="Constantia"/>
-              </w:rPr>
-              <w:t>Encapsulation</w:t>
-            </w:r>
-            <w:proofErr w:type="spellEnd"/>
-            <w:r>
-              <w:rPr>
-                <w:rFonts w:ascii="Constantia" w:hAnsi="Constantia"/>
-              </w:rPr>
-              <w:t xml:space="preserve"> wirklich wichtig sind. Ich arbeite zudem in diesem Projekt allein.</w:t>
+            <w:r>
+              <w:rPr>
+                <w:rFonts w:ascii="Constantia" w:hAnsi="Constantia"/>
+              </w:rPr>
+              <w:t xml:space="preserve"> auch während des Main menu geladen sind und Gedanke es sauberer versuchen zu machen. </w:t>
+            </w:r>
+            <w:r>
+              <w:rPr>
+                <w:rFonts w:ascii="Constantia" w:hAnsi="Constantia"/>
+              </w:rPr>
+              <w:t>Später wurde es aber klar, dass es nicht zu nötig war: mein Spiel wird nicht so gross, dass den Prinzipen des OOPs insbesondere Encapsulation wirklich wichtig sind. Ich arbeite zudem in diesem Projekt allein.</w:t>
             </w:r>
           </w:p>
           <w:p>
@@ -3547,77 +3063,7 @@
               <w:rPr>
                 <w:rFonts w:ascii="Constantia" w:hAnsi="Constantia"/>
               </w:rPr>
-              <w:t xml:space="preserve">Waffen gemacht: </w:t>
-            </w:r>
-            <w:proofErr w:type="spellStart"/>
-            <w:r>
-              <w:rPr>
-                <w:rFonts w:ascii="Constantia" w:hAnsi="Constantia"/>
-              </w:rPr>
-              <w:t>Handgun</w:t>
-            </w:r>
-            <w:proofErr w:type="spellEnd"/>
-            <w:r>
-              <w:rPr>
-                <w:rFonts w:ascii="Constantia" w:hAnsi="Constantia"/>
-              </w:rPr>
-              <w:t xml:space="preserve">, Shotgun, </w:t>
-            </w:r>
-            <w:proofErr w:type="spellStart"/>
-            <w:r>
-              <w:rPr>
-                <w:rFonts w:ascii="Constantia" w:hAnsi="Constantia"/>
-              </w:rPr>
-              <w:t>Machine</w:t>
-            </w:r>
-            <w:proofErr w:type="spellEnd"/>
-            <w:r>
-              <w:rPr>
-                <w:rFonts w:ascii="Constantia" w:hAnsi="Constantia"/>
-              </w:rPr>
-              <w:t xml:space="preserve"> </w:t>
-            </w:r>
-            <w:proofErr w:type="spellStart"/>
-            <w:r>
-              <w:rPr>
-                <w:rFonts w:ascii="Constantia" w:hAnsi="Constantia"/>
-              </w:rPr>
-              <w:t>gun</w:t>
-            </w:r>
-            <w:proofErr w:type="spellEnd"/>
-            <w:r>
-              <w:rPr>
-                <w:rFonts w:ascii="Constantia" w:hAnsi="Constantia"/>
-              </w:rPr>
-              <w:t xml:space="preserve">, Sniper </w:t>
-            </w:r>
-            <w:proofErr w:type="spellStart"/>
-            <w:r>
-              <w:rPr>
-                <w:rFonts w:ascii="Constantia" w:hAnsi="Constantia"/>
-              </w:rPr>
-              <w:t>rifle</w:t>
-            </w:r>
-            <w:proofErr w:type="spellEnd"/>
-            <w:r>
-              <w:rPr>
-                <w:rFonts w:ascii="Constantia" w:hAnsi="Constantia"/>
-              </w:rPr>
-              <w:t xml:space="preserve"> – alle mit eigenen </w:t>
-            </w:r>
-            <w:proofErr w:type="spellStart"/>
-            <w:r>
-              <w:rPr>
-                <w:rFonts w:ascii="Constantia" w:hAnsi="Constantia"/>
-              </w:rPr>
-              <w:t>Stats</w:t>
-            </w:r>
-            <w:proofErr w:type="spellEnd"/>
-            <w:r>
-              <w:rPr>
-                <w:rFonts w:ascii="Constantia" w:hAnsi="Constantia"/>
-              </w:rPr>
-              <w:t>.</w:t>
+              <w:t>Waffen gemacht: Handgun, Shotgun, Machine gun, Sniper rifle – alle mit eigenen Stats.</w:t>
             </w:r>
           </w:p>
         </w:tc>
@@ -3695,19 +3141,11 @@
                 <w:rFonts w:ascii="Constantia" w:hAnsi="Constantia"/>
               </w:rPr>
             </w:pPr>
-            <w:proofErr w:type="spellStart"/>
-            <w:r>
-              <w:rPr>
-                <w:rFonts w:ascii="Constantia" w:hAnsi="Constantia"/>
-              </w:rPr>
-              <w:t>Hud</w:t>
-            </w:r>
-            <w:proofErr w:type="spellEnd"/>
-            <w:r>
-              <w:rPr>
-                <w:rFonts w:ascii="Constantia" w:hAnsi="Constantia"/>
-              </w:rPr>
-              <w:t xml:space="preserve"> verbessert: nun zeigt es deine Gegenstände und Waffe. Bugs gefixt</w:t>
+            <w:r>
+              <w:rPr>
+                <w:rFonts w:ascii="Constantia" w:hAnsi="Constantia"/>
+              </w:rPr>
+              <w:t>Hud verbessert: nun zeigt es deine Gegenstände und Waffe. Bugs gefixt</w:t>
             </w:r>
           </w:p>
           <w:p>
@@ -3754,16 +3192,8 @@
               <w:rPr>
                 <w:rFonts w:ascii="Constantia" w:hAnsi="Constantia"/>
               </w:rPr>
-              <w:t xml:space="preserve">3 </w:t>
-            </w:r>
-            <w:proofErr w:type="spellStart"/>
-            <w:r>
-              <w:rPr>
-                <w:rFonts w:ascii="Constantia" w:hAnsi="Constantia"/>
-              </w:rPr>
-              <w:t>st.</w:t>
-            </w:r>
-            <w:proofErr w:type="spellEnd"/>
+              <w:t>3 st.</w:t>
+            </w:r>
           </w:p>
         </w:tc>
       </w:tr>
@@ -3851,16 +3281,8 @@
               <w:rPr>
                 <w:rFonts w:ascii="Constantia" w:hAnsi="Constantia"/>
               </w:rPr>
-              <w:t xml:space="preserve">4 </w:t>
-            </w:r>
-            <w:proofErr w:type="spellStart"/>
-            <w:r>
-              <w:rPr>
-                <w:rFonts w:ascii="Constantia" w:hAnsi="Constantia"/>
-              </w:rPr>
-              <w:t>st.</w:t>
-            </w:r>
-            <w:proofErr w:type="spellEnd"/>
+              <w:t>4 st.</w:t>
+            </w:r>
           </w:p>
         </w:tc>
       </w:tr>
@@ -4045,19 +3467,11 @@
                 <w:rFonts w:ascii="Constantia" w:hAnsi="Constantia"/>
               </w:rPr>
             </w:pPr>
-            <w:proofErr w:type="gramStart"/>
-            <w:r>
-              <w:rPr>
-                <w:rFonts w:ascii="Constantia" w:hAnsi="Constantia"/>
-              </w:rPr>
-              <w:t>I,A</w:t>
-            </w:r>
-            <w:proofErr w:type="gramEnd"/>
-            <w:r>
-              <w:rPr>
-                <w:rFonts w:ascii="Constantia" w:hAnsi="Constantia"/>
-              </w:rPr>
-              <w:t>,O</w:t>
+            <w:r>
+              <w:rPr>
+                <w:rFonts w:ascii="Constantia" w:hAnsi="Constantia"/>
+              </w:rPr>
+              <w:t>I,A,O</w:t>
             </w:r>
           </w:p>
         </w:tc>
@@ -4076,16 +3490,8 @@
               <w:rPr>
                 <w:rFonts w:ascii="Constantia" w:hAnsi="Constantia"/>
               </w:rPr>
-              <w:t xml:space="preserve">5 </w:t>
-            </w:r>
-            <w:proofErr w:type="spellStart"/>
-            <w:r>
-              <w:rPr>
-                <w:rFonts w:ascii="Constantia" w:hAnsi="Constantia"/>
-              </w:rPr>
-              <w:t>st.</w:t>
-            </w:r>
-            <w:proofErr w:type="spellEnd"/>
+              <w:t>5 st.</w:t>
+            </w:r>
           </w:p>
         </w:tc>
       </w:tr>
@@ -4194,35 +3600,7 @@
               <w:rPr>
                 <w:rFonts w:ascii="Constantia" w:hAnsi="Constantia"/>
               </w:rPr>
-              <w:t xml:space="preserve">Entschieden, dass Assets nicht gekauft werden </w:t>
-            </w:r>
-            <w:proofErr w:type="spellStart"/>
-            <w:r>
-              <w:rPr>
-                <w:rFonts w:ascii="Constantia" w:hAnsi="Constantia"/>
-              </w:rPr>
-              <w:t>werden</w:t>
-            </w:r>
-            <w:proofErr w:type="spellEnd"/>
-            <w:r>
-              <w:rPr>
-                <w:rFonts w:ascii="Constantia" w:hAnsi="Constantia"/>
-              </w:rPr>
-              <w:t xml:space="preserve"> (kein Budget, und professionelle kosten zu viel), sondern freie aus Internet herunterladen oder wenn es Zeit </w:t>
-            </w:r>
-            <w:proofErr w:type="gramStart"/>
-            <w:r>
-              <w:rPr>
-                <w:rFonts w:ascii="Constantia" w:hAnsi="Constantia"/>
-              </w:rPr>
-              <w:t>gibt</w:t>
-            </w:r>
-            <w:proofErr w:type="gramEnd"/>
-            <w:r>
-              <w:rPr>
-                <w:rFonts w:ascii="Constantia" w:hAnsi="Constantia"/>
-              </w:rPr>
-              <w:t xml:space="preserve"> selbst machen (unwahrscheinlich).</w:t>
+              <w:t>Entschieden, dass Assets nicht gekauft werden werden (kein Budget, und professionelle kosten zu viel), sondern freie aus Internet herunterladen oder wenn es Zeit gibt selbst machen (unwahrscheinlich).</w:t>
             </w:r>
           </w:p>
           <w:p>
@@ -4244,41 +3622,13 @@
               <w:rPr>
                 <w:rFonts w:ascii="Constantia" w:hAnsi="Constantia"/>
               </w:rPr>
-              <w:t>Waffen zur Gameplay addiert, wobei sie zur Wahl des Spielers jede 5 Welle gegeben werden. Wahl der Items verbessert: jedes Item hat «</w:t>
-            </w:r>
-            <w:proofErr w:type="spellStart"/>
-            <w:r>
-              <w:rPr>
-                <w:rFonts w:ascii="Constantia" w:hAnsi="Constantia"/>
-              </w:rPr>
-              <w:t>rarity</w:t>
-            </w:r>
-            <w:proofErr w:type="spellEnd"/>
-            <w:r>
-              <w:rPr>
-                <w:rFonts w:ascii="Constantia" w:hAnsi="Constantia"/>
-              </w:rPr>
-              <w:t>», die bestimmt wie häufig es nach der Welle in dem Upgrade Menu erscheinen kann.</w:t>
-            </w:r>
-            <w:r>
-              <w:rPr>
-                <w:rFonts w:ascii="Constantia" w:hAnsi="Constantia"/>
-              </w:rPr>
-              <w:t xml:space="preserve"> Die </w:t>
-            </w:r>
-            <w:proofErr w:type="spellStart"/>
-            <w:r>
-              <w:rPr>
-                <w:rFonts w:ascii="Constantia" w:hAnsi="Constantia"/>
-              </w:rPr>
-              <w:t>Rarity</w:t>
-            </w:r>
-            <w:proofErr w:type="spellEnd"/>
-            <w:r>
-              <w:rPr>
-                <w:rFonts w:ascii="Constantia" w:hAnsi="Constantia"/>
-              </w:rPr>
-              <w:t xml:space="preserve"> bestimmt zudem die Farbe von Border der Upgrade Knopf</w:t>
+              <w:t>Waffen zur Gameplay addiert, wobei sie zur Wahl des Spielers jede 5 Welle gegeben werden. Wahl der Items verbessert: jedes Item hat «rarity», die bestimmt wie häufig es nach der Welle in dem Upgrade Menu erscheinen kann.</w:t>
+            </w:r>
+            <w:r>
+              <w:rPr>
+                <w:rFonts w:ascii="Constantia" w:hAnsi="Constantia"/>
+              </w:rPr>
+              <w:t xml:space="preserve"> Die Rarity bestimmt zudem die Farbe von Border der Upgrade Knopf</w:t>
             </w:r>
           </w:p>
         </w:tc>
@@ -4316,16 +3666,8 @@
               <w:rPr>
                 <w:rFonts w:ascii="Constantia" w:hAnsi="Constantia"/>
               </w:rPr>
-              <w:t xml:space="preserve">6 </w:t>
-            </w:r>
-            <w:proofErr w:type="spellStart"/>
-            <w:r>
-              <w:rPr>
-                <w:rFonts w:ascii="Constantia" w:hAnsi="Constantia"/>
-              </w:rPr>
-              <w:t>st.</w:t>
-            </w:r>
-            <w:proofErr w:type="spellEnd"/>
+              <w:t>6 st.</w:t>
+            </w:r>
           </w:p>
         </w:tc>
       </w:tr>
@@ -4367,49 +3709,87 @@
               <w:rPr>
                 <w:rFonts w:ascii="Constantia" w:hAnsi="Constantia"/>
               </w:rPr>
-              <w:t xml:space="preserve">KI-Logik zu Python geschoben. Dafür die Python Scripts für Server, </w:t>
-            </w:r>
-            <w:proofErr w:type="spellStart"/>
-            <w:r>
-              <w:rPr>
-                <w:rFonts w:ascii="Constantia" w:hAnsi="Constantia"/>
-              </w:rPr>
-              <w:t>Q_Learner</w:t>
-            </w:r>
-            <w:proofErr w:type="spellEnd"/>
+              <w:t xml:space="preserve">KI-Logik zu Python geschoben. Dafür die Python Scripts für Server, Q_Learner class, und Config gemacht. Die Verbindung zwischen Server (Python Scripts) und Client (Godot Gegnern) durch TPC Sockets gemacht, die Kommunikation ist durch Austausch von JSON-Dateien passiert. </w:t>
+            </w:r>
+          </w:p>
+          <w:p>
+            <w:pPr>
+              <w:cnfStyle w:val="000000000000" w:firstRow="0" w:lastRow="0" w:firstColumn="0" w:lastColumn="0" w:oddVBand="0" w:evenVBand="0" w:oddHBand="0" w:evenHBand="0" w:firstRowFirstColumn="0" w:firstRowLastColumn="0" w:lastRowFirstColumn="0" w:lastRowLastColumn="0"/>
+              <w:rPr>
+                <w:rFonts w:ascii="Constantia" w:hAnsi="Constantia"/>
+              </w:rPr>
+            </w:pPr>
+            <w:r>
+              <w:rPr>
+                <w:rFonts w:ascii="Constantia" w:hAnsi="Constantia"/>
+              </w:rPr>
+              <w:t xml:space="preserve">Durch Delegation der Code zum Python, </w:t>
+            </w:r>
+            <w:r>
+              <w:rPr>
+                <w:rFonts w:ascii="Constantia" w:hAnsi="Constantia"/>
+              </w:rPr>
+              <w:t>ist viel</w:t>
+            </w:r>
             <w:r>
               <w:rPr>
                 <w:rFonts w:ascii="Constantia" w:hAnsi="Constantia"/>
               </w:rPr>
               <w:t xml:space="preserve"> </w:t>
             </w:r>
-            <w:proofErr w:type="spellStart"/>
-            <w:r>
-              <w:rPr>
-                <w:rFonts w:ascii="Constantia" w:hAnsi="Constantia"/>
-              </w:rPr>
-              <w:t>class</w:t>
-            </w:r>
-            <w:proofErr w:type="spellEnd"/>
-            <w:r>
-              <w:rPr>
-                <w:rFonts w:ascii="Constantia" w:hAnsi="Constantia"/>
-              </w:rPr>
-              <w:t xml:space="preserve">, und </w:t>
-            </w:r>
-            <w:proofErr w:type="spellStart"/>
-            <w:r>
-              <w:rPr>
-                <w:rFonts w:ascii="Constantia" w:hAnsi="Constantia"/>
-              </w:rPr>
-              <w:t>Config</w:t>
-            </w:r>
-            <w:proofErr w:type="spellEnd"/>
-            <w:r>
-              <w:rPr>
-                <w:rFonts w:ascii="Constantia" w:hAnsi="Constantia"/>
-              </w:rPr>
-              <w:t xml:space="preserve"> gemacht. Die Verbindung zwischen Server (Python Scripts) und Client (Godot Gegnern) durch TPC Sockets gemacht, die Kommunikation ist durch Austausch von JSON-Dateien passiert. </w:t>
+            <w:r>
+              <w:rPr>
+                <w:rFonts w:ascii="Constantia" w:hAnsi="Constantia"/>
+              </w:rPr>
+              <w:t>Flexibilität</w:t>
+            </w:r>
+            <w:r>
+              <w:rPr>
+                <w:rFonts w:ascii="Constantia" w:hAnsi="Constantia"/>
+              </w:rPr>
+              <w:t xml:space="preserve"> </w:t>
+            </w:r>
+            <w:r>
+              <w:rPr>
+                <w:rFonts w:ascii="Constantia" w:hAnsi="Constantia"/>
+              </w:rPr>
+              <w:t>gewonen:</w:t>
+            </w:r>
+            <w:r>
+              <w:rPr>
+                <w:rFonts w:ascii="Constantia" w:hAnsi="Constantia"/>
+              </w:rPr>
+              <w:t xml:space="preserve"> Das ermöglicht viel</w:t>
+            </w:r>
+            <w:r>
+              <w:rPr>
+                <w:rFonts w:ascii="Constantia" w:hAnsi="Constantia"/>
+              </w:rPr>
+              <w:t xml:space="preserve"> Libraries</w:t>
+            </w:r>
+            <w:r>
+              <w:rPr>
+                <w:rFonts w:ascii="Constantia" w:hAnsi="Constantia"/>
+              </w:rPr>
+              <w:t xml:space="preserve"> zum KI, wie z, B, Pytorch und </w:t>
+            </w:r>
+            <w:r>
+              <w:rPr>
+                <w:rFonts w:ascii="Constantia" w:hAnsi="Constantia"/>
+              </w:rPr>
+              <w:t>zur Schaffung der</w:t>
+            </w:r>
+            <w:r>
+              <w:rPr>
+                <w:rFonts w:ascii="Constantia" w:hAnsi="Constantia"/>
+              </w:rPr>
+              <w:t xml:space="preserve"> Grafiken für schriftliche Arbeit einfach mit  </w:t>
+            </w:r>
+            <w:r>
+              <w:rPr>
+                <w:rFonts w:ascii="Constantia" w:hAnsi="Constantia"/>
+              </w:rPr>
+              <w:t>matplotlib oder seaborn. Ich kenne zudem Python viel besser als GdScript oder Godot.</w:t>
             </w:r>
           </w:p>
           <w:p>
@@ -4419,17 +3799,31 @@
                 <w:rFonts w:ascii="Constantia" w:hAnsi="Constantia"/>
               </w:rPr>
             </w:pPr>
-            <w:r>
-              <w:rPr>
-                <w:rFonts w:ascii="Constantia" w:hAnsi="Constantia"/>
-              </w:rPr>
-              <w:t xml:space="preserve">Durch Delegation der Code zum Python, </w:t>
-            </w:r>
-            <w:r>
-              <w:rPr>
-                <w:rFonts w:ascii="Constantia" w:hAnsi="Constantia"/>
-              </w:rPr>
-              <w:t>ist viel</w:t>
+          </w:p>
+          <w:p>
+            <w:pPr>
+              <w:cnfStyle w:val="000000000000" w:firstRow="0" w:lastRow="0" w:firstColumn="0" w:lastColumn="0" w:oddVBand="0" w:evenVBand="0" w:oddHBand="0" w:evenHBand="0" w:firstRowFirstColumn="0" w:firstRowLastColumn="0" w:lastRowFirstColumn="0" w:lastRowLastColumn="0"/>
+              <w:rPr>
+                <w:rFonts w:ascii="Constantia" w:hAnsi="Constantia"/>
+              </w:rPr>
+            </w:pPr>
+            <w:r>
+              <w:rPr>
+                <w:rFonts w:ascii="Constantia" w:hAnsi="Constantia"/>
+              </w:rPr>
+              <w:t>Begann an Logging</w:t>
+            </w:r>
+            <w:r>
+              <w:rPr>
+                <w:rFonts w:ascii="Constantia" w:hAnsi="Constantia"/>
+              </w:rPr>
+              <w:t xml:space="preserve">: </w:t>
+            </w:r>
+            <w:r>
+              <w:rPr>
+                <w:rFonts w:ascii="Constantia" w:hAnsi="Constantia"/>
+              </w:rPr>
+              <w:t xml:space="preserve"> server</w:t>
             </w:r>
             <w:r>
               <w:rPr>
@@ -4441,123 +3835,14 @@
               <w:rPr>
                 <w:rFonts w:ascii="Constantia" w:hAnsi="Constantia"/>
               </w:rPr>
-              <w:t>Flexibilität</w:t>
-            </w:r>
-            <w:r>
-              <w:rPr>
-                <w:rFonts w:ascii="Constantia" w:hAnsi="Constantia"/>
-              </w:rPr>
-              <w:t xml:space="preserve"> </w:t>
-            </w:r>
-            <w:proofErr w:type="spellStart"/>
-            <w:r>
-              <w:rPr>
-                <w:rFonts w:ascii="Constantia" w:hAnsi="Constantia"/>
-              </w:rPr>
-              <w:t>gewonen</w:t>
-            </w:r>
-            <w:proofErr w:type="spellEnd"/>
-            <w:r>
-              <w:rPr>
-                <w:rFonts w:ascii="Constantia" w:hAnsi="Constantia"/>
-              </w:rPr>
-              <w:t>:</w:t>
-            </w:r>
-            <w:r>
-              <w:rPr>
-                <w:rFonts w:ascii="Constantia" w:hAnsi="Constantia"/>
-              </w:rPr>
-              <w:t xml:space="preserve"> Das ermöglicht viel</w:t>
-            </w:r>
-            <w:r>
-              <w:rPr>
-                <w:rFonts w:ascii="Constantia" w:hAnsi="Constantia"/>
-              </w:rPr>
-              <w:t xml:space="preserve"> Libraries</w:t>
-            </w:r>
-            <w:r>
-              <w:rPr>
-                <w:rFonts w:ascii="Constantia" w:hAnsi="Constantia"/>
-              </w:rPr>
-              <w:t xml:space="preserve"> zum KI, wie z, B, </w:t>
-            </w:r>
-            <w:proofErr w:type="spellStart"/>
-            <w:r>
-              <w:rPr>
-                <w:rFonts w:ascii="Constantia" w:hAnsi="Constantia"/>
-              </w:rPr>
-              <w:t>Pytorch</w:t>
-            </w:r>
-            <w:proofErr w:type="spellEnd"/>
-            <w:r>
-              <w:rPr>
-                <w:rFonts w:ascii="Constantia" w:hAnsi="Constantia"/>
-              </w:rPr>
-              <w:t xml:space="preserve"> und </w:t>
-            </w:r>
-            <w:r>
-              <w:rPr>
-                <w:rFonts w:ascii="Constantia" w:hAnsi="Constantia"/>
-              </w:rPr>
-              <w:t>zur Schaffung der</w:t>
-            </w:r>
-            <w:r>
-              <w:rPr>
-                <w:rFonts w:ascii="Constantia" w:hAnsi="Constantia"/>
-              </w:rPr>
-              <w:t xml:space="preserve"> Grafiken für schriftliche Arbeit einfach </w:t>
-            </w:r>
-            <w:proofErr w:type="gramStart"/>
-            <w:r>
-              <w:rPr>
-                <w:rFonts w:ascii="Constantia" w:hAnsi="Constantia"/>
-              </w:rPr>
-              <w:t xml:space="preserve">mit  </w:t>
-            </w:r>
-            <w:proofErr w:type="spellStart"/>
-            <w:r>
-              <w:rPr>
-                <w:rFonts w:ascii="Constantia" w:hAnsi="Constantia"/>
-              </w:rPr>
-              <w:t>matplotlib</w:t>
-            </w:r>
-            <w:proofErr w:type="spellEnd"/>
-            <w:proofErr w:type="gramEnd"/>
-            <w:r>
-              <w:rPr>
-                <w:rFonts w:ascii="Constantia" w:hAnsi="Constantia"/>
-              </w:rPr>
-              <w:t xml:space="preserve"> oder </w:t>
-            </w:r>
-            <w:proofErr w:type="spellStart"/>
-            <w:r>
-              <w:rPr>
-                <w:rFonts w:ascii="Constantia" w:hAnsi="Constantia"/>
-              </w:rPr>
-              <w:t>seaborn</w:t>
-            </w:r>
-            <w:proofErr w:type="spellEnd"/>
-            <w:r>
-              <w:rPr>
-                <w:rFonts w:ascii="Constantia" w:hAnsi="Constantia"/>
-              </w:rPr>
-              <w:t xml:space="preserve">. Ich kenne zudem Python viel besser als </w:t>
-            </w:r>
-            <w:proofErr w:type="spellStart"/>
-            <w:r>
-              <w:rPr>
-                <w:rFonts w:ascii="Constantia" w:hAnsi="Constantia"/>
-              </w:rPr>
-              <w:t>GdScript</w:t>
-            </w:r>
-            <w:proofErr w:type="spellEnd"/>
-            <w:r>
-              <w:rPr>
-                <w:rFonts w:ascii="Constantia" w:hAnsi="Constantia"/>
-              </w:rPr>
-              <w:t xml:space="preserve"> oder Godot.</w:t>
-            </w:r>
-          </w:p>
+              <w:t>Seite sagt nun alle nötige Info, um effektiv debuggen zu können.</w:t>
+            </w:r>
+          </w:p>
+        </w:tc>
+        <w:tc>
+          <w:tcPr>
+            <w:tcW w:w="1238" w:type="dxa"/>
+          </w:tcPr>
           <w:p>
             <w:pPr>
               <w:cnfStyle w:val="000000000000" w:firstRow="0" w:lastRow="0" w:firstColumn="0" w:lastColumn="0" w:oddVBand="0" w:evenVBand="0" w:oddHBand="0" w:evenHBand="0" w:firstRowFirstColumn="0" w:firstRowLastColumn="0" w:lastRowFirstColumn="0" w:lastRowLastColumn="0"/>
@@ -4565,7 +3850,18 @@
                 <w:rFonts w:ascii="Constantia" w:hAnsi="Constantia"/>
               </w:rPr>
             </w:pPr>
-          </w:p>
+            <w:r>
+              <w:rPr>
+                <w:rFonts w:ascii="Constantia" w:hAnsi="Constantia"/>
+              </w:rPr>
+              <w:t>I, A, O</w:t>
+            </w:r>
+          </w:p>
+        </w:tc>
+        <w:tc>
+          <w:tcPr>
+            <w:tcW w:w="1076" w:type="dxa"/>
+          </w:tcPr>
           <w:p>
             <w:pPr>
               <w:cnfStyle w:val="000000000000" w:firstRow="0" w:lastRow="0" w:firstColumn="0" w:lastColumn="0" w:oddVBand="0" w:evenVBand="0" w:oddHBand="0" w:evenHBand="0" w:firstRowFirstColumn="0" w:firstRowLastColumn="0" w:lastRowFirstColumn="0" w:lastRowLastColumn="0"/>
@@ -4577,94 +3873,8 @@
               <w:rPr>
                 <w:rFonts w:ascii="Constantia" w:hAnsi="Constantia"/>
               </w:rPr>
-              <w:t xml:space="preserve">Begann an </w:t>
-            </w:r>
-            <w:proofErr w:type="spellStart"/>
-            <w:r>
-              <w:rPr>
-                <w:rFonts w:ascii="Constantia" w:hAnsi="Constantia"/>
-              </w:rPr>
-              <w:t>Logging</w:t>
-            </w:r>
-            <w:proofErr w:type="spellEnd"/>
-            <w:r>
-              <w:rPr>
-                <w:rFonts w:ascii="Constantia" w:hAnsi="Constantia"/>
-              </w:rPr>
-              <w:t xml:space="preserve">: </w:t>
-            </w:r>
-            <w:r>
-              <w:rPr>
-                <w:rFonts w:ascii="Constantia" w:hAnsi="Constantia"/>
-              </w:rPr>
-              <w:t xml:space="preserve"> </w:t>
-            </w:r>
-            <w:proofErr w:type="spellStart"/>
-            <w:r>
-              <w:rPr>
-                <w:rFonts w:ascii="Constantia" w:hAnsi="Constantia"/>
-              </w:rPr>
-              <w:t>server</w:t>
-            </w:r>
-            <w:proofErr w:type="spellEnd"/>
-            <w:r>
-              <w:rPr>
-                <w:rFonts w:ascii="Constantia" w:hAnsi="Constantia"/>
-              </w:rPr>
-              <w:t xml:space="preserve"> </w:t>
-            </w:r>
-            <w:r>
-              <w:rPr>
-                <w:rFonts w:ascii="Constantia" w:hAnsi="Constantia"/>
-              </w:rPr>
-              <w:t>Seite sagt nun alle nötige Info, um effektiv debuggen zu können.</w:t>
-            </w:r>
-          </w:p>
-        </w:tc>
-        <w:tc>
-          <w:tcPr>
-            <w:tcW w:w="1238" w:type="dxa"/>
-          </w:tcPr>
-          <w:p>
-            <w:pPr>
-              <w:cnfStyle w:val="000000000000" w:firstRow="0" w:lastRow="0" w:firstColumn="0" w:lastColumn="0" w:oddVBand="0" w:evenVBand="0" w:oddHBand="0" w:evenHBand="0" w:firstRowFirstColumn="0" w:firstRowLastColumn="0" w:lastRowFirstColumn="0" w:lastRowLastColumn="0"/>
-              <w:rPr>
-                <w:rFonts w:ascii="Constantia" w:hAnsi="Constantia"/>
-              </w:rPr>
-            </w:pPr>
-            <w:r>
-              <w:rPr>
-                <w:rFonts w:ascii="Constantia" w:hAnsi="Constantia"/>
-              </w:rPr>
-              <w:t>I, A, O</w:t>
-            </w:r>
-          </w:p>
-        </w:tc>
-        <w:tc>
-          <w:tcPr>
-            <w:tcW w:w="1076" w:type="dxa"/>
-          </w:tcPr>
-          <w:p>
-            <w:pPr>
-              <w:cnfStyle w:val="000000000000" w:firstRow="0" w:lastRow="0" w:firstColumn="0" w:lastColumn="0" w:oddVBand="0" w:evenVBand="0" w:oddHBand="0" w:evenHBand="0" w:firstRowFirstColumn="0" w:firstRowLastColumn="0" w:lastRowFirstColumn="0" w:lastRowLastColumn="0"/>
-              <w:rPr>
-                <w:rFonts w:ascii="Constantia" w:hAnsi="Constantia"/>
-              </w:rPr>
-            </w:pPr>
-            <w:r>
-              <w:rPr>
-                <w:rFonts w:ascii="Constantia" w:hAnsi="Constantia"/>
-              </w:rPr>
-              <w:t xml:space="preserve">7.5 </w:t>
-            </w:r>
-            <w:proofErr w:type="spellStart"/>
-            <w:r>
-              <w:rPr>
-                <w:rFonts w:ascii="Constantia" w:hAnsi="Constantia"/>
-              </w:rPr>
-              <w:t>st.</w:t>
-            </w:r>
-            <w:proofErr w:type="spellEnd"/>
+              <w:t>7.5 st.</w:t>
+            </w:r>
           </w:p>
         </w:tc>
       </w:tr>
@@ -4721,21 +3931,7 @@
               <w:rPr>
                 <w:rFonts w:ascii="Constantia" w:hAnsi="Constantia"/>
               </w:rPr>
-              <w:t xml:space="preserve">An der </w:t>
-            </w:r>
-            <w:proofErr w:type="spellStart"/>
-            <w:r>
-              <w:rPr>
-                <w:rFonts w:ascii="Constantia" w:hAnsi="Constantia"/>
-              </w:rPr>
-              <w:t>Logging</w:t>
-            </w:r>
-            <w:proofErr w:type="spellEnd"/>
-            <w:r>
-              <w:rPr>
-                <w:rFonts w:ascii="Constantia" w:hAnsi="Constantia"/>
-              </w:rPr>
-              <w:t xml:space="preserve"> von Client (Godot, also </w:t>
+              <w:t xml:space="preserve">An der Logging von Client (Godot, also </w:t>
             </w:r>
             <w:r>
               <w:rPr>
@@ -4785,16 +3981,8 @@
               <w:rPr>
                 <w:rFonts w:ascii="Constantia" w:hAnsi="Constantia"/>
               </w:rPr>
-              <w:t xml:space="preserve">5 </w:t>
-            </w:r>
-            <w:proofErr w:type="spellStart"/>
-            <w:r>
-              <w:rPr>
-                <w:rFonts w:ascii="Constantia" w:hAnsi="Constantia"/>
-              </w:rPr>
-              <w:t>st.</w:t>
-            </w:r>
-            <w:proofErr w:type="spellEnd"/>
+              <w:t>5 st.</w:t>
+            </w:r>
           </w:p>
         </w:tc>
       </w:tr>
@@ -4849,41 +4037,13 @@
               <w:rPr>
                 <w:rFonts w:ascii="Constantia" w:hAnsi="Constantia"/>
               </w:rPr>
-              <w:t xml:space="preserve"> KI </w:t>
-            </w:r>
-            <w:proofErr w:type="spellStart"/>
-            <w:r>
-              <w:rPr>
-                <w:rFonts w:ascii="Constantia" w:hAnsi="Constantia"/>
-              </w:rPr>
-              <w:t>Rewards</w:t>
-            </w:r>
-            <w:proofErr w:type="spellEnd"/>
-            <w:r>
-              <w:rPr>
-                <w:rFonts w:ascii="Constantia" w:hAnsi="Constantia"/>
-              </w:rPr>
-              <w:t xml:space="preserve"> </w:t>
-            </w:r>
-            <w:r>
-              <w:rPr>
-                <w:rFonts w:ascii="Constantia" w:hAnsi="Constantia"/>
-              </w:rPr>
-              <w:t xml:space="preserve">und Aktionen verbessert, aber es gibt immer noch Problem mit Godot – Python – Godot. Es soll folgende Reihe der Sachen passieren (auf Englisch, da ich auch ein prompt zur </w:t>
-            </w:r>
-            <w:proofErr w:type="spellStart"/>
-            <w:r>
-              <w:rPr>
-                <w:rFonts w:ascii="Constantia" w:hAnsi="Constantia"/>
-              </w:rPr>
-              <w:t>ChatGPT</w:t>
-            </w:r>
-            <w:proofErr w:type="spellEnd"/>
-            <w:r>
-              <w:rPr>
-                <w:rFonts w:ascii="Constantia" w:hAnsi="Constantia"/>
-              </w:rPr>
-              <w:t xml:space="preserve"> gemacht, habe um Hilfe zu erhalten):</w:t>
+              <w:t xml:space="preserve"> KI Rewards </w:t>
+            </w:r>
+            <w:r>
+              <w:rPr>
+                <w:rFonts w:ascii="Constantia" w:hAnsi="Constantia"/>
+              </w:rPr>
+              <w:t>und Aktionen verbessert, aber es gibt immer noch Problem mit Godot – Python – Godot. Es soll folgende Reihe der Sachen passieren (auf Englisch, da ich auch ein prompt zur ChatGPT gemacht, habe um Hilfe zu erhalten):</w:t>
             </w:r>
           </w:p>
           <w:p>
@@ -4985,63 +4145,7 @@
               <w:rPr>
                 <w:rFonts w:ascii="Constantia" w:hAnsi="Constantia"/>
               </w:rPr>
-              <w:t xml:space="preserve">Wie sollen </w:t>
-            </w:r>
-            <w:proofErr w:type="spellStart"/>
-            <w:r>
-              <w:rPr>
-                <w:rFonts w:ascii="Constantia" w:hAnsi="Constantia"/>
-              </w:rPr>
-              <w:t>Reward</w:t>
-            </w:r>
-            <w:proofErr w:type="spellEnd"/>
-            <w:r>
-              <w:rPr>
-                <w:rFonts w:ascii="Constantia" w:hAnsi="Constantia"/>
-              </w:rPr>
-              <w:t xml:space="preserve"> und </w:t>
-            </w:r>
-            <w:proofErr w:type="gramStart"/>
-            <w:r>
-              <w:rPr>
-                <w:rFonts w:ascii="Constantia" w:hAnsi="Constantia"/>
-              </w:rPr>
-              <w:t>Lern</w:t>
-            </w:r>
-            <w:proofErr w:type="gramEnd"/>
-            <w:r>
-              <w:rPr>
-                <w:rFonts w:ascii="Constantia" w:hAnsi="Constantia"/>
-              </w:rPr>
-              <w:t xml:space="preserve"> Parametern nicht arbiträr sein. Entschieden später ein Algorithmus wählen und Spiel mit vielen </w:t>
-            </w:r>
-            <w:proofErr w:type="spellStart"/>
-            <w:r>
-              <w:rPr>
-                <w:rFonts w:ascii="Constantia" w:hAnsi="Constantia"/>
-              </w:rPr>
-              <w:t>Configs</w:t>
-            </w:r>
-            <w:proofErr w:type="spellEnd"/>
-            <w:r>
-              <w:rPr>
-                <w:rFonts w:ascii="Constantia" w:hAnsi="Constantia"/>
-              </w:rPr>
-              <w:t xml:space="preserve"> mit zufälligen (oder </w:t>
-            </w:r>
-            <w:proofErr w:type="spellStart"/>
-            <w:r>
-              <w:rPr>
-                <w:rFonts w:ascii="Constantia" w:hAnsi="Constantia"/>
-              </w:rPr>
-              <w:t>grid</w:t>
-            </w:r>
-            <w:proofErr w:type="spellEnd"/>
-            <w:r>
-              <w:rPr>
-                <w:rFonts w:ascii="Constantia" w:hAnsi="Constantia"/>
-              </w:rPr>
-              <w:t xml:space="preserve">-basierten) Parametern zu simulieren, wobei der Spieler auch simuliert wird. </w:t>
+              <w:t xml:space="preserve">Wie sollen Reward und Lern Parametern nicht arbiträr sein. Entschieden später ein Algorithmus wählen und Spiel mit vielen Configs mit zufälligen (oder grid-basierten) Parametern zu simulieren, wobei der Spieler auch simuliert wird. </w:t>
             </w:r>
           </w:p>
           <w:p>
@@ -5060,21 +4164,7 @@
               <w:rPr>
                 <w:rFonts w:ascii="Constantia" w:hAnsi="Constantia"/>
               </w:rPr>
-              <w:t xml:space="preserve">Setting, mit dummer Geschichte und Ziel des Spiels, und zwar sehr einfache, die durch zufällige Assets, die ich schon von Internet habe, in meinen Kopf gefallen ist: Spieler ist ein Ritter, der einfach mit seiner Familie chillt, aber dann wird teleportiert zu Goblin Camp. Das Ziel wird die Toren zu brechen und einfach fliehen. Um es aber zu machen, wird ein DPS check gemacht. Also es wird nötig </w:t>
-            </w:r>
-            <w:proofErr w:type="spellStart"/>
-            <w:r>
-              <w:rPr>
-                <w:rFonts w:ascii="Constantia" w:hAnsi="Constantia"/>
-              </w:rPr>
-              <w:t>Bonusen</w:t>
-            </w:r>
-            <w:proofErr w:type="spellEnd"/>
-            <w:r>
-              <w:rPr>
-                <w:rFonts w:ascii="Constantia" w:hAnsi="Constantia"/>
-              </w:rPr>
-              <w:t xml:space="preserve"> zu Schaden nehmen, bis es gelangt es in einer bestimmten Zeit zu brechen. </w:t>
+              <w:t xml:space="preserve">Setting, mit dummer Geschichte und Ziel des Spiels, und zwar sehr einfache, die durch zufällige Assets, die ich schon von Internet habe, in meinen Kopf gefallen ist: Spieler ist ein Ritter, der einfach mit seiner Familie chillt, aber dann wird teleportiert zu Goblin Camp. Das Ziel wird die Toren zu brechen und einfach fliehen. Um es aber zu machen, wird ein DPS check gemacht. Also es wird nötig Bonusen zu Schaden nehmen, bis es gelangt es in einer bestimmten Zeit zu brechen. </w:t>
             </w:r>
           </w:p>
           <w:p>
@@ -5174,16 +4264,8 @@
               <w:rPr>
                 <w:rFonts w:ascii="Constantia" w:hAnsi="Constantia"/>
               </w:rPr>
-              <w:t xml:space="preserve">6 </w:t>
-            </w:r>
-            <w:proofErr w:type="spellStart"/>
-            <w:r>
-              <w:rPr>
-                <w:rFonts w:ascii="Constantia" w:hAnsi="Constantia"/>
-              </w:rPr>
-              <w:t>st.</w:t>
-            </w:r>
-            <w:proofErr w:type="spellEnd"/>
+              <w:t>6 st.</w:t>
+            </w:r>
           </w:p>
         </w:tc>
       </w:tr>
@@ -5226,63 +4308,7 @@
               <w:rPr>
                 <w:rFonts w:ascii="Constantia" w:hAnsi="Constantia"/>
               </w:rPr>
-              <w:t xml:space="preserve">Mehr Socket Arbeit: alle Gegner q </w:t>
-            </w:r>
-            <w:proofErr w:type="spellStart"/>
-            <w:r>
-              <w:rPr>
-                <w:rFonts w:ascii="Constantia" w:hAnsi="Constantia"/>
-              </w:rPr>
-              <w:t>tables</w:t>
-            </w:r>
-            <w:proofErr w:type="spellEnd"/>
-            <w:r>
-              <w:rPr>
-                <w:rFonts w:ascii="Constantia" w:hAnsi="Constantia"/>
-              </w:rPr>
-              <w:t xml:space="preserve"> und </w:t>
-            </w:r>
-            <w:proofErr w:type="spellStart"/>
-            <w:r>
-              <w:rPr>
-                <w:rFonts w:ascii="Constantia" w:hAnsi="Constantia"/>
-              </w:rPr>
-              <w:t>Rewards</w:t>
-            </w:r>
-            <w:proofErr w:type="spellEnd"/>
-            <w:r>
-              <w:rPr>
-                <w:rFonts w:ascii="Constantia" w:hAnsi="Constantia"/>
-              </w:rPr>
-              <w:t xml:space="preserve"> </w:t>
-            </w:r>
-            <w:proofErr w:type="spellStart"/>
-            <w:r>
-              <w:rPr>
-                <w:rFonts w:ascii="Constantia" w:hAnsi="Constantia"/>
-              </w:rPr>
-              <w:t>requests</w:t>
-            </w:r>
-            <w:proofErr w:type="spellEnd"/>
-            <w:r>
-              <w:rPr>
-                <w:rFonts w:ascii="Constantia" w:hAnsi="Constantia"/>
-              </w:rPr>
-              <w:t xml:space="preserve"> werden zentral verarbeitet und dann gleichzeitig durch ein JSON zu Server geschickt. So wird es viel einfacher das Prozess zu kontrollieren (früher hatten die Gegner selbst immer eigene JSON, nur mit eigenen q </w:t>
-            </w:r>
-            <w:proofErr w:type="spellStart"/>
-            <w:r>
-              <w:rPr>
-                <w:rFonts w:ascii="Constantia" w:hAnsi="Constantia"/>
-              </w:rPr>
-              <w:t>table</w:t>
-            </w:r>
-            <w:proofErr w:type="spellEnd"/>
-            <w:r>
-              <w:rPr>
-                <w:rFonts w:ascii="Constantia" w:hAnsi="Constantia"/>
-              </w:rPr>
-              <w:t xml:space="preserve"> geschickt). Funktionierte aber immer nicht ganz.</w:t>
+              <w:t>Mehr Socket Arbeit: alle Gegner q tables und Rewards requests werden zentral verarbeitet und dann gleichzeitig durch ein JSON zu Server geschickt. So wird es viel einfacher das Prozess zu kontrollieren (früher hatten die Gegner selbst immer eigene JSON, nur mit eigenen q table geschickt). Funktionierte aber immer nicht ganz.</w:t>
             </w:r>
           </w:p>
         </w:tc>
@@ -5320,16 +4346,8 @@
               <w:rPr>
                 <w:rFonts w:ascii="Constantia" w:hAnsi="Constantia"/>
               </w:rPr>
-              <w:t xml:space="preserve">5 </w:t>
-            </w:r>
-            <w:proofErr w:type="spellStart"/>
-            <w:r>
-              <w:rPr>
-                <w:rFonts w:ascii="Constantia" w:hAnsi="Constantia"/>
-              </w:rPr>
-              <w:t>st.</w:t>
-            </w:r>
-            <w:proofErr w:type="spellEnd"/>
+              <w:t>5 st.</w:t>
+            </w:r>
           </w:p>
         </w:tc>
       </w:tr>
@@ -5377,21 +4395,7 @@
               <w:rPr>
                 <w:rFonts w:ascii="Constantia" w:hAnsi="Constantia"/>
               </w:rPr>
-              <w:t xml:space="preserve">Options und </w:t>
-            </w:r>
-            <w:proofErr w:type="spellStart"/>
-            <w:r>
-              <w:rPr>
-                <w:rFonts w:ascii="Constantia" w:hAnsi="Constantia"/>
-              </w:rPr>
-              <w:t>Credits</w:t>
-            </w:r>
-            <w:proofErr w:type="spellEnd"/>
-            <w:r>
-              <w:rPr>
-                <w:rFonts w:ascii="Constantia" w:hAnsi="Constantia"/>
-              </w:rPr>
-              <w:t xml:space="preserve"> Menus hinzugefü</w:t>
+              <w:t>Options und Credits Menus hinzugefü</w:t>
             </w:r>
             <w:r>
               <w:rPr>
@@ -5443,16 +4447,8 @@
               <w:rPr>
                 <w:rFonts w:ascii="Constantia" w:hAnsi="Constantia"/>
               </w:rPr>
-              <w:t xml:space="preserve">6 </w:t>
-            </w:r>
-            <w:proofErr w:type="spellStart"/>
-            <w:r>
-              <w:rPr>
-                <w:rFonts w:ascii="Constantia" w:hAnsi="Constantia"/>
-              </w:rPr>
-              <w:t>st.</w:t>
-            </w:r>
-            <w:proofErr w:type="spellEnd"/>
+              <w:t>6 st.</w:t>
+            </w:r>
           </w:p>
         </w:tc>
       </w:tr>
@@ -5495,35 +4491,7 @@
               <w:rPr>
                 <w:rFonts w:ascii="Constantia" w:hAnsi="Constantia"/>
               </w:rPr>
-              <w:t xml:space="preserve">Schatten, </w:t>
-            </w:r>
-            <w:proofErr w:type="spellStart"/>
-            <w:r>
-              <w:rPr>
-                <w:rFonts w:ascii="Constantia" w:hAnsi="Constantia"/>
-              </w:rPr>
-              <w:t>Gewin</w:t>
-            </w:r>
-            <w:proofErr w:type="spellEnd"/>
-            <w:r>
-              <w:rPr>
-                <w:rFonts w:ascii="Constantia" w:hAnsi="Constantia"/>
-              </w:rPr>
-              <w:t xml:space="preserve"> Bedingung, Toren, </w:t>
-            </w:r>
-            <w:proofErr w:type="spellStart"/>
-            <w:r>
-              <w:rPr>
-                <w:rFonts w:ascii="Constantia" w:hAnsi="Constantia"/>
-              </w:rPr>
-              <w:t>Gewin</w:t>
-            </w:r>
-            <w:proofErr w:type="spellEnd"/>
-            <w:r>
-              <w:rPr>
-                <w:rFonts w:ascii="Constantia" w:hAnsi="Constantia"/>
-              </w:rPr>
-              <w:t xml:space="preserve"> Menu.</w:t>
+              <w:t>Schatten, Gewin Bedingung, Toren, Gewin Menu.</w:t>
             </w:r>
           </w:p>
         </w:tc>
@@ -5561,16 +4529,8 @@
               <w:rPr>
                 <w:rFonts w:ascii="Constantia" w:hAnsi="Constantia"/>
               </w:rPr>
-              <w:t xml:space="preserve">5 </w:t>
-            </w:r>
-            <w:proofErr w:type="spellStart"/>
-            <w:r>
-              <w:rPr>
-                <w:rFonts w:ascii="Constantia" w:hAnsi="Constantia"/>
-              </w:rPr>
-              <w:t>st.</w:t>
-            </w:r>
-            <w:proofErr w:type="spellEnd"/>
+              <w:t>5 st.</w:t>
+            </w:r>
           </w:p>
         </w:tc>
       </w:tr>
@@ -5589,6 +4549,12 @@
                 <w:rFonts w:cstheme="minorHAnsi"/>
               </w:rPr>
             </w:pPr>
+            <w:r>
+              <w:rPr>
+                <w:rFonts w:cstheme="minorHAnsi"/>
+              </w:rPr>
+              <w:t>23.07</w:t>
+            </w:r>
           </w:p>
         </w:tc>
         <w:tc>
@@ -5602,6 +4568,12 @@
                 <w:rFonts w:ascii="Constantia" w:hAnsi="Constantia"/>
               </w:rPr>
             </w:pPr>
+            <w:r>
+              <w:rPr>
+                <w:rFonts w:ascii="Constantia" w:hAnsi="Constantia"/>
+              </w:rPr>
+              <w:t>Melee Waffen Klasse, einige Bugs gefixt</w:t>
+            </w:r>
           </w:p>
         </w:tc>
         <w:tc>
@@ -5615,6 +4587,12 @@
                 <w:rFonts w:ascii="Constantia" w:hAnsi="Constantia"/>
               </w:rPr>
             </w:pPr>
+            <w:r>
+              <w:rPr>
+                <w:rFonts w:ascii="Constantia" w:hAnsi="Constantia"/>
+              </w:rPr>
+              <w:t>I, A</w:t>
+            </w:r>
           </w:p>
         </w:tc>
         <w:tc>
@@ -5628,6 +4606,12 @@
                 <w:rFonts w:ascii="Constantia" w:hAnsi="Constantia"/>
               </w:rPr>
             </w:pPr>
+            <w:r>
+              <w:rPr>
+                <w:rFonts w:ascii="Constantia" w:hAnsi="Constantia"/>
+              </w:rPr>
+              <w:t>5 st.</w:t>
+            </w:r>
           </w:p>
         </w:tc>
       </w:tr>

</xml_diff>

<commit_message>
reported for multiple days
</commit_message>
<xml_diff>
--- a/report/Arbeitsjournal&Zeitplan.docx
+++ b/report/Arbeitsjournal&Zeitplan.docx
@@ -583,21 +583,7 @@
               <w:rPr>
                 <w:rFonts w:ascii="Constantia" w:hAnsi="Constantia"/>
               </w:rPr>
-              <w:t xml:space="preserve">Game </w:t>
-            </w:r>
-            <w:proofErr w:type="spellStart"/>
-            <w:r>
-              <w:rPr>
-                <w:rFonts w:ascii="Constantia" w:hAnsi="Constantia"/>
-              </w:rPr>
-              <w:t>engine</w:t>
-            </w:r>
-            <w:proofErr w:type="spellEnd"/>
-            <w:r>
-              <w:rPr>
-                <w:rFonts w:ascii="Constantia" w:hAnsi="Constantia"/>
-              </w:rPr>
-              <w:t>; Tool zu</w:t>
+              <w:t>Game engine; Tool zu</w:t>
             </w:r>
             <w:r>
               <w:rPr>
@@ -621,35 +607,7 @@
               <w:rPr>
                 <w:rFonts w:ascii="Constantia" w:hAnsi="Constantia"/>
               </w:rPr>
-              <w:t>chreiben (</w:t>
-            </w:r>
-            <w:proofErr w:type="spellStart"/>
-            <w:r>
-              <w:rPr>
-                <w:rFonts w:ascii="Constantia" w:hAnsi="Constantia"/>
-              </w:rPr>
-              <w:t>Overleaf</w:t>
-            </w:r>
-            <w:proofErr w:type="spellEnd"/>
-            <w:r>
-              <w:rPr>
-                <w:rFonts w:ascii="Constantia" w:hAnsi="Constantia"/>
-              </w:rPr>
-              <w:t xml:space="preserve"> oder </w:t>
-            </w:r>
-            <w:proofErr w:type="spellStart"/>
-            <w:r>
-              <w:rPr>
-                <w:rFonts w:ascii="Constantia" w:hAnsi="Constantia"/>
-              </w:rPr>
-              <w:t>word</w:t>
-            </w:r>
-            <w:proofErr w:type="spellEnd"/>
-            <w:r>
-              <w:rPr>
-                <w:rFonts w:ascii="Constantia" w:hAnsi="Constantia"/>
-              </w:rPr>
-              <w:t>) und Algorithmen wählen, Hintergrund Info studieren, die Tools nutzen zu lernen.</w:t>
+              <w:t>chreiben (Overleaf oder word) und Algorithmen wählen, Hintergrund Info studieren, die Tools nutzen zu lernen.</w:t>
             </w:r>
           </w:p>
         </w:tc>
@@ -922,62 +880,21 @@
                 <w:rFonts w:ascii="Constantia" w:hAnsi="Constantia"/>
                 <w:lang w:val="en-GB"/>
               </w:rPr>
-              <w:t xml:space="preserve">Ein </w:t>
-            </w:r>
-            <w:proofErr w:type="spellStart"/>
+              <w:t>Ein normale</w:t>
+            </w:r>
             <w:r>
               <w:rPr>
                 <w:rFonts w:ascii="Constantia" w:hAnsi="Constantia"/>
                 <w:lang w:val="en-GB"/>
               </w:rPr>
-              <w:t>normale</w:t>
+              <w:t>r</w:t>
             </w:r>
             <w:r>
               <w:rPr>
                 <w:rFonts w:ascii="Constantia" w:hAnsi="Constantia"/>
                 <w:lang w:val="en-GB"/>
               </w:rPr>
-              <w:t>r</w:t>
-            </w:r>
-            <w:proofErr w:type="spellEnd"/>
-            <w:r>
-              <w:rPr>
-                <w:rFonts w:ascii="Constantia" w:hAnsi="Constantia"/>
-                <w:lang w:val="en-GB"/>
-              </w:rPr>
-              <w:t xml:space="preserve"> </w:t>
-            </w:r>
-            <w:proofErr w:type="gramStart"/>
-            <w:r>
-              <w:rPr>
-                <w:rFonts w:ascii="Constantia" w:hAnsi="Constantia"/>
-                <w:lang w:val="en-GB"/>
-              </w:rPr>
-              <w:t>Top down</w:t>
-            </w:r>
-            <w:proofErr w:type="gramEnd"/>
-            <w:r>
-              <w:rPr>
-                <w:rFonts w:ascii="Constantia" w:hAnsi="Constantia"/>
-                <w:lang w:val="en-GB"/>
-              </w:rPr>
-              <w:t xml:space="preserve"> shooter roguelike </w:t>
-            </w:r>
-            <w:proofErr w:type="spellStart"/>
-            <w:r>
-              <w:rPr>
-                <w:rFonts w:ascii="Constantia" w:hAnsi="Constantia"/>
-                <w:lang w:val="en-GB"/>
-              </w:rPr>
-              <w:t>schaffen</w:t>
-            </w:r>
-            <w:proofErr w:type="spellEnd"/>
-            <w:r>
-              <w:rPr>
-                <w:rFonts w:ascii="Constantia" w:hAnsi="Constantia"/>
-                <w:lang w:val="en-GB"/>
-              </w:rPr>
-              <w:t xml:space="preserve">. </w:t>
+              <w:t xml:space="preserve"> Top down shooter roguelike schaffen. </w:t>
             </w:r>
           </w:p>
         </w:tc>
@@ -1294,62 +1211,21 @@
                 <w:rFonts w:ascii="Constantia" w:hAnsi="Constantia"/>
                 <w:lang w:val="en-GB"/>
               </w:rPr>
-              <w:t xml:space="preserve">Ein </w:t>
-            </w:r>
-            <w:proofErr w:type="spellStart"/>
+              <w:t>Ein normale</w:t>
+            </w:r>
             <w:r>
               <w:rPr>
                 <w:rFonts w:ascii="Constantia" w:hAnsi="Constantia"/>
                 <w:lang w:val="en-GB"/>
               </w:rPr>
-              <w:t>normale</w:t>
+              <w:t>r</w:t>
             </w:r>
             <w:r>
               <w:rPr>
                 <w:rFonts w:ascii="Constantia" w:hAnsi="Constantia"/>
                 <w:lang w:val="en-GB"/>
               </w:rPr>
-              <w:t>r</w:t>
-            </w:r>
-            <w:proofErr w:type="spellEnd"/>
-            <w:r>
-              <w:rPr>
-                <w:rFonts w:ascii="Constantia" w:hAnsi="Constantia"/>
-                <w:lang w:val="en-GB"/>
-              </w:rPr>
-              <w:t xml:space="preserve"> </w:t>
-            </w:r>
-            <w:proofErr w:type="gramStart"/>
-            <w:r>
-              <w:rPr>
-                <w:rFonts w:ascii="Constantia" w:hAnsi="Constantia"/>
-                <w:lang w:val="en-GB"/>
-              </w:rPr>
-              <w:t>Top down</w:t>
-            </w:r>
-            <w:proofErr w:type="gramEnd"/>
-            <w:r>
-              <w:rPr>
-                <w:rFonts w:ascii="Constantia" w:hAnsi="Constantia"/>
-                <w:lang w:val="en-GB"/>
-              </w:rPr>
-              <w:t xml:space="preserve"> shooter roguelike </w:t>
-            </w:r>
-            <w:proofErr w:type="spellStart"/>
-            <w:r>
-              <w:rPr>
-                <w:rFonts w:ascii="Constantia" w:hAnsi="Constantia"/>
-                <w:lang w:val="en-GB"/>
-              </w:rPr>
-              <w:t>schaffen</w:t>
-            </w:r>
-            <w:proofErr w:type="spellEnd"/>
-            <w:r>
-              <w:rPr>
-                <w:rFonts w:ascii="Constantia" w:hAnsi="Constantia"/>
-                <w:lang w:val="en-GB"/>
-              </w:rPr>
-              <w:t xml:space="preserve">. </w:t>
+              <w:t xml:space="preserve"> Top down shooter roguelike schaffen. </w:t>
             </w:r>
           </w:p>
         </w:tc>
@@ -1668,21 +1544,7 @@
         <w:rPr>
           <w:rFonts w:ascii="Constantia" w:hAnsi="Constantia"/>
         </w:rPr>
-        <w:t xml:space="preserve">Um eine detailliertere Änderungshistorie des Projekts zu sehen, können Sie die GitHub </w:t>
-      </w:r>
-      <w:proofErr w:type="spellStart"/>
-      <w:r>
-        <w:rPr>
-          <w:rFonts w:ascii="Constantia" w:hAnsi="Constantia"/>
-        </w:rPr>
-        <w:t>Commits</w:t>
-      </w:r>
-      <w:proofErr w:type="spellEnd"/>
-      <w:r>
-        <w:rPr>
-          <w:rFonts w:ascii="Constantia" w:hAnsi="Constantia"/>
-        </w:rPr>
-        <w:t xml:space="preserve"> des Projekts besuchen. (Wenn Sie Zugang haben)</w:t>
+        <w:t>Um eine detailliertere Änderungshistorie des Projekts zu sehen, können Sie die GitHub Commits des Projekts besuchen. (Wenn Sie Zugang haben)</w:t>
       </w:r>
       <w:r>
         <w:rPr>
@@ -1936,35 +1798,7 @@
               <w:rPr>
                 <w:rFonts w:ascii="Constantia" w:hAnsi="Constantia"/>
               </w:rPr>
-              <w:t xml:space="preserve">Repository auf </w:t>
-            </w:r>
-            <w:proofErr w:type="spellStart"/>
-            <w:r>
-              <w:rPr>
-                <w:rFonts w:ascii="Constantia" w:hAnsi="Constantia"/>
-              </w:rPr>
-              <w:t>Github</w:t>
-            </w:r>
-            <w:proofErr w:type="spellEnd"/>
-            <w:r>
-              <w:rPr>
-                <w:rFonts w:ascii="Constantia" w:hAnsi="Constantia"/>
-              </w:rPr>
-              <w:t xml:space="preserve"> erstellt; dieses Dokument erstellt; auf </w:t>
-            </w:r>
-            <w:proofErr w:type="spellStart"/>
-            <w:r>
-              <w:rPr>
-                <w:rFonts w:ascii="Constantia" w:hAnsi="Constantia"/>
-              </w:rPr>
-              <w:t>Overleaf</w:t>
-            </w:r>
-            <w:proofErr w:type="spellEnd"/>
-            <w:r>
-              <w:rPr>
-                <w:rFonts w:ascii="Constantia" w:hAnsi="Constantia"/>
-              </w:rPr>
-              <w:t xml:space="preserve"> nach Vorlagen</w:t>
+              <w:t>Repository auf Github erstellt; dieses Dokument erstellt; auf Overleaf nach Vorlagen</w:t>
             </w:r>
             <w:r>
               <w:rPr>
@@ -2070,21 +1904,7 @@
               <w:rPr>
                 <w:rFonts w:ascii="Constantia" w:hAnsi="Constantia"/>
               </w:rPr>
-              <w:t xml:space="preserve">, Struktur des Berichts in </w:t>
-            </w:r>
-            <w:proofErr w:type="spellStart"/>
-            <w:r>
-              <w:rPr>
-                <w:rFonts w:ascii="Constantia" w:hAnsi="Constantia"/>
-              </w:rPr>
-              <w:t>Overleaf</w:t>
-            </w:r>
-            <w:proofErr w:type="spellEnd"/>
-            <w:r>
-              <w:rPr>
-                <w:rFonts w:ascii="Constantia" w:hAnsi="Constantia"/>
-              </w:rPr>
-              <w:t xml:space="preserve"> gemacht. Recherche über die Q-Learning und Genetische Algorithmen.</w:t>
+              <w:t>, Struktur des Berichts in Overleaf gemacht. Recherche über die Q-Learning und Genetische Algorithmen.</w:t>
             </w:r>
           </w:p>
         </w:tc>
@@ -2370,21 +2190,7 @@
               <w:rPr>
                 <w:rFonts w:ascii="Constantia" w:hAnsi="Constantia"/>
               </w:rPr>
-              <w:t xml:space="preserve"> an Produkt gearbeitet: Player, Schiessen- und </w:t>
-            </w:r>
-            <w:proofErr w:type="spellStart"/>
-            <w:r>
-              <w:rPr>
-                <w:rFonts w:ascii="Constantia" w:hAnsi="Constantia"/>
-              </w:rPr>
-              <w:t>dashing</w:t>
-            </w:r>
-            <w:proofErr w:type="spellEnd"/>
-            <w:r>
-              <w:rPr>
-                <w:rFonts w:ascii="Constantia" w:hAnsi="Constantia"/>
-              </w:rPr>
-              <w:t>- Mechaniken gemacht. Die Folder-Struktur weiterentwickelt.</w:t>
+              <w:t xml:space="preserve"> an Produkt gearbeitet: Player, Schiessen- und dashing- Mechaniken gemacht. Die Folder-Struktur weiterentwickelt.</w:t>
             </w:r>
           </w:p>
         </w:tc>
@@ -2484,44 +2290,8 @@
               <w:rPr>
                 <w:rFonts w:ascii="Constantia" w:hAnsi="Constantia"/>
               </w:rPr>
-              <w:t xml:space="preserve"> (</w:t>
-            </w:r>
-            <w:proofErr w:type="spellStart"/>
-            <w:r>
-              <w:rPr>
-                <w:rFonts w:ascii="Constantia" w:hAnsi="Constantia"/>
-              </w:rPr>
-              <w:t>GameManager</w:t>
-            </w:r>
-            <w:proofErr w:type="spellEnd"/>
-            <w:r>
-              <w:rPr>
-                <w:rFonts w:ascii="Constantia" w:hAnsi="Constantia"/>
-              </w:rPr>
-              <w:t xml:space="preserve">, </w:t>
-            </w:r>
-            <w:proofErr w:type="spellStart"/>
-            <w:r>
-              <w:rPr>
-                <w:rFonts w:ascii="Constantia" w:hAnsi="Constantia"/>
-              </w:rPr>
-              <w:t>ProjectilesManager</w:t>
-            </w:r>
-            <w:proofErr w:type="spellEnd"/>
-            <w:r>
-              <w:rPr>
-                <w:rFonts w:ascii="Constantia" w:hAnsi="Constantia"/>
-              </w:rPr>
-              <w:t xml:space="preserve">, </w:t>
-            </w:r>
-            <w:proofErr w:type="spellStart"/>
-            <w:r>
-              <w:rPr>
-                <w:rFonts w:ascii="Constantia" w:hAnsi="Constantia"/>
-              </w:rPr>
-              <w:t>EntitiesManager</w:t>
-            </w:r>
-            <w:proofErr w:type="spellEnd"/>
+              <w:t xml:space="preserve"> (GameManager, ProjectilesManager, EntitiesManager</w:t>
+            </w:r>
             <w:r>
               <w:rPr>
                 <w:rFonts w:ascii="Constantia" w:hAnsi="Constantia"/>
@@ -2532,49 +2302,7 @@
               <w:rPr>
                 <w:rFonts w:ascii="Constantia" w:hAnsi="Constantia"/>
               </w:rPr>
-              <w:t xml:space="preserve">…). </w:t>
-            </w:r>
-            <w:proofErr w:type="spellStart"/>
-            <w:r>
-              <w:rPr>
-                <w:rFonts w:ascii="Constantia" w:hAnsi="Constantia"/>
-              </w:rPr>
-              <w:t>Spawning</w:t>
-            </w:r>
-            <w:proofErr w:type="spellEnd"/>
-            <w:r>
-              <w:rPr>
-                <w:rFonts w:ascii="Constantia" w:hAnsi="Constantia"/>
-              </w:rPr>
-              <w:t xml:space="preserve"> Mechanik der Gegner – </w:t>
-            </w:r>
-            <w:proofErr w:type="gramStart"/>
-            <w:r>
-              <w:rPr>
-                <w:rFonts w:ascii="Constantia" w:hAnsi="Constantia"/>
-              </w:rPr>
-              <w:t>zur Zeit</w:t>
-            </w:r>
-            <w:proofErr w:type="gramEnd"/>
-            <w:r>
-              <w:rPr>
-                <w:rFonts w:ascii="Constantia" w:hAnsi="Constantia"/>
-              </w:rPr>
-              <w:t xml:space="preserve"> rechteckige </w:t>
-            </w:r>
-            <w:proofErr w:type="spellStart"/>
-            <w:r>
-              <w:rPr>
-                <w:rFonts w:ascii="Constantia" w:hAnsi="Constantia"/>
-              </w:rPr>
-              <w:t>Spawners</w:t>
-            </w:r>
-            <w:proofErr w:type="spellEnd"/>
-            <w:r>
-              <w:rPr>
-                <w:rFonts w:ascii="Constantia" w:hAnsi="Constantia"/>
-              </w:rPr>
-              <w:t>.</w:t>
+              <w:t>…). Spawning Mechanik der Gegner – zur Zeit rechteckige Spawners.</w:t>
             </w:r>
           </w:p>
         </w:tc>
@@ -2962,35 +2690,7 @@
               <w:rPr>
                 <w:rFonts w:ascii="Constantia" w:hAnsi="Constantia"/>
               </w:rPr>
-              <w:t xml:space="preserve">Spieler Progression durch </w:t>
-            </w:r>
-            <w:proofErr w:type="spellStart"/>
-            <w:r>
-              <w:rPr>
-                <w:rFonts w:ascii="Constantia" w:hAnsi="Constantia"/>
-              </w:rPr>
-              <w:t>Bonusen</w:t>
-            </w:r>
-            <w:proofErr w:type="spellEnd"/>
-            <w:r>
-              <w:rPr>
-                <w:rFonts w:ascii="Constantia" w:hAnsi="Constantia"/>
-              </w:rPr>
-              <w:t xml:space="preserve">/Items addiert: Nach jeder Welle wird drei Optionen gegeben, die </w:t>
-            </w:r>
-            <w:proofErr w:type="gramStart"/>
-            <w:r>
-              <w:rPr>
-                <w:rFonts w:ascii="Constantia" w:hAnsi="Constantia"/>
-              </w:rPr>
-              <w:t>aus anderen Pool</w:t>
-            </w:r>
-            <w:proofErr w:type="gramEnd"/>
-            <w:r>
-              <w:rPr>
-                <w:rFonts w:ascii="Constantia" w:hAnsi="Constantia"/>
-              </w:rPr>
-              <w:t xml:space="preserve"> zufällig genommen werden und den Spieler stärker machen (z. B. Steigerung der Schaden von Kugeln oder d</w:t>
+              <w:t>Spieler Progression durch Bonusen/Items addiert: Nach jeder Welle wird drei Optionen gegeben, die aus anderen Pool zufällig genommen werden und den Spieler stärker machen (z. B. Steigerung der Schaden von Kugeln oder d</w:t>
             </w:r>
             <w:r>
               <w:rPr>
@@ -3116,35 +2816,7 @@
               <w:rPr>
                 <w:rFonts w:ascii="Constantia" w:hAnsi="Constantia"/>
               </w:rPr>
-              <w:t xml:space="preserve">Gegner, die schiessen können gemacht. Dafür Code mehr modular gemacht: </w:t>
-            </w:r>
-            <w:proofErr w:type="gramStart"/>
-            <w:r>
-              <w:rPr>
-                <w:rFonts w:ascii="Constantia" w:hAnsi="Constantia"/>
-              </w:rPr>
-              <w:t>das</w:t>
-            </w:r>
-            <w:proofErr w:type="gramEnd"/>
-            <w:r>
-              <w:rPr>
-                <w:rFonts w:ascii="Constantia" w:hAnsi="Constantia"/>
-              </w:rPr>
-              <w:t xml:space="preserve"> Spieler und dieses Gegner Typ können </w:t>
-            </w:r>
-            <w:proofErr w:type="spellStart"/>
-            <w:r>
-              <w:rPr>
-                <w:rFonts w:ascii="Constantia" w:hAnsi="Constantia"/>
-              </w:rPr>
-              <w:t>dasseble</w:t>
-            </w:r>
-            <w:proofErr w:type="spellEnd"/>
-            <w:r>
-              <w:rPr>
-                <w:rFonts w:ascii="Constantia" w:hAnsi="Constantia"/>
-              </w:rPr>
-              <w:t xml:space="preserve"> Waffenklassen tragen</w:t>
+              <w:t>Gegner, die schiessen können gemacht. Dafür Code mehr modular gemacht: das Spieler und dieses Gegner Typ können dasseble Waffenklassen tragen</w:t>
             </w:r>
           </w:p>
         </w:tc>
@@ -3232,21 +2904,7 @@
               <w:rPr>
                 <w:rFonts w:ascii="Constantia" w:hAnsi="Constantia"/>
               </w:rPr>
-              <w:t xml:space="preserve">Resources gelernt und im Spiel implementiert. Das hilft um mehr Gegenstände (Upgrades), Waffen, </w:t>
-            </w:r>
-            <w:proofErr w:type="spellStart"/>
-            <w:r>
-              <w:rPr>
-                <w:rFonts w:ascii="Constantia" w:hAnsi="Constantia"/>
-              </w:rPr>
-              <w:t>Gegener</w:t>
-            </w:r>
-            <w:proofErr w:type="spellEnd"/>
-            <w:r>
-              <w:rPr>
-                <w:rFonts w:ascii="Constantia" w:hAnsi="Constantia"/>
-              </w:rPr>
-              <w:t xml:space="preserve"> zu machen. </w:t>
+              <w:t xml:space="preserve">Resources gelernt und im Spiel implementiert. Das hilft um mehr Gegenstände (Upgrades), Waffen, Gegener zu machen. </w:t>
             </w:r>
           </w:p>
         </w:tc>
@@ -3333,42 +2991,7 @@
               <w:rPr>
                 <w:rFonts w:ascii="Constantia" w:hAnsi="Constantia"/>
               </w:rPr>
-              <w:t xml:space="preserve">Code </w:t>
-            </w:r>
-            <w:proofErr w:type="spellStart"/>
-            <w:r>
-              <w:rPr>
-                <w:rFonts w:ascii="Constantia" w:hAnsi="Constantia"/>
-              </w:rPr>
-              <w:t>refactoring</w:t>
-            </w:r>
-            <w:proofErr w:type="spellEnd"/>
-            <w:r>
-              <w:rPr>
-                <w:rFonts w:ascii="Constantia" w:hAnsi="Constantia"/>
-              </w:rPr>
-              <w:t xml:space="preserve">: 3 früher-gemachten Managers (globalen singleton </w:t>
-            </w:r>
-            <w:proofErr w:type="spellStart"/>
-            <w:r>
-              <w:rPr>
-                <w:rFonts w:ascii="Constantia" w:hAnsi="Constantia"/>
-              </w:rPr>
-              <w:t>autoloads</w:t>
-            </w:r>
-            <w:proofErr w:type="spellEnd"/>
-            <w:r>
-              <w:rPr>
-                <w:rFonts w:ascii="Constantia" w:hAnsi="Constantia"/>
-              </w:rPr>
-              <w:t>) abgeschafft und stattdessen Referenzen zu wichtigen Nodes (z. B. Spieler Instanz oder HUD) mehr zentriert in Level Node weitergegeben (was natürlich es schwieriger, aber sauberer macht, da das Prinzip von «</w:t>
-            </w:r>
-            <w:proofErr w:type="spellStart"/>
-            <w:r>
-              <w:rPr>
-                <w:rFonts w:ascii="Constantia" w:hAnsi="Constantia"/>
-              </w:rPr>
-              <w:t>En</w:t>
+              <w:t>Code refactoring: 3 früher-gemachten Managers (globalen singleton autoloads) abgeschafft und stattdessen Referenzen zu wichtigen Nodes (z. B. Spieler Instanz oder HUD) mehr zentriert in Level Node weitergegeben (was natürlich es schwieriger, aber sauberer macht, da das Prinzip von «En</w:t>
             </w:r>
             <w:r>
               <w:rPr>
@@ -3380,84 +3003,7 @@
               <w:rPr>
                 <w:rFonts w:ascii="Constantia" w:hAnsi="Constantia"/>
               </w:rPr>
-              <w:t>apsulation</w:t>
-            </w:r>
-            <w:proofErr w:type="spellEnd"/>
-            <w:r>
-              <w:rPr>
-                <w:rFonts w:ascii="Constantia" w:hAnsi="Constantia"/>
-              </w:rPr>
-              <w:t xml:space="preserve">» besser gehalten wird). Als Resultat ist nur 2 </w:t>
-            </w:r>
-            <w:proofErr w:type="spellStart"/>
-            <w:r>
-              <w:rPr>
-                <w:rFonts w:ascii="Constantia" w:hAnsi="Constantia"/>
-              </w:rPr>
-              <w:t>Autoloads</w:t>
-            </w:r>
-            <w:proofErr w:type="spellEnd"/>
-            <w:r>
-              <w:rPr>
-                <w:rFonts w:ascii="Constantia" w:hAnsi="Constantia"/>
-              </w:rPr>
-              <w:t xml:space="preserve"> geblieben: </w:t>
-            </w:r>
-            <w:proofErr w:type="spellStart"/>
-            <w:r>
-              <w:rPr>
-                <w:rFonts w:ascii="Constantia" w:hAnsi="Constantia"/>
-              </w:rPr>
-              <w:t>GameManager</w:t>
-            </w:r>
-            <w:proofErr w:type="spellEnd"/>
-            <w:r>
-              <w:rPr>
-                <w:rFonts w:ascii="Constantia" w:hAnsi="Constantia"/>
-              </w:rPr>
-              <w:t xml:space="preserve"> – notwendig für Szenen Wechsel (z. B. Main </w:t>
-            </w:r>
-            <w:proofErr w:type="spellStart"/>
-            <w:r>
-              <w:rPr>
-                <w:rFonts w:ascii="Constantia" w:hAnsi="Constantia"/>
-              </w:rPr>
-              <w:t>menu</w:t>
-            </w:r>
-            <w:proofErr w:type="spellEnd"/>
-            <w:r>
-              <w:rPr>
-                <w:rFonts w:ascii="Constantia" w:hAnsi="Constantia"/>
-              </w:rPr>
-              <w:t xml:space="preserve"> -&gt; Spiel) und </w:t>
-            </w:r>
-            <w:proofErr w:type="spellStart"/>
-            <w:r>
-              <w:rPr>
-                <w:rFonts w:ascii="Constantia" w:hAnsi="Constantia"/>
-              </w:rPr>
-              <w:t>EntitiiesManager</w:t>
-            </w:r>
-            <w:proofErr w:type="spellEnd"/>
-            <w:r>
-              <w:rPr>
-                <w:rFonts w:ascii="Constantia" w:hAnsi="Constantia"/>
-              </w:rPr>
-              <w:t xml:space="preserve"> (eher Wave </w:t>
-            </w:r>
-            <w:proofErr w:type="spellStart"/>
-            <w:r>
-              <w:rPr>
-                <w:rFonts w:ascii="Constantia" w:hAnsi="Constantia"/>
-              </w:rPr>
-              <w:t>manager</w:t>
-            </w:r>
-            <w:proofErr w:type="spellEnd"/>
-            <w:r>
-              <w:rPr>
-                <w:rFonts w:ascii="Constantia" w:hAnsi="Constantia"/>
-              </w:rPr>
-              <w:t xml:space="preserve"> eigentlich), den ich vielleicht später abschaffen werde. </w:t>
+              <w:t xml:space="preserve">apsulation» besser gehalten wird). Als Resultat ist nur 2 Autoloads geblieben: GameManager – notwendig für Szenen Wechsel (z. B. Main menu -&gt; Spiel) und EntitiiesManager (eher Wave manager eigentlich), den ich vielleicht später abschaffen werde. </w:t>
             </w:r>
           </w:p>
           <w:p>
@@ -3473,53 +3019,23 @@
               </w:rPr>
               <w:t xml:space="preserve">Der Grund dafür war die Realisation, dass </w:t>
             </w:r>
-            <w:proofErr w:type="gramStart"/>
             <w:r>
               <w:rPr>
                 <w:rFonts w:ascii="Constantia" w:hAnsi="Constantia"/>
               </w:rPr>
               <w:t>die Managers</w:t>
             </w:r>
-            <w:proofErr w:type="gramEnd"/>
-            <w:r>
-              <w:rPr>
-                <w:rFonts w:ascii="Constantia" w:hAnsi="Constantia"/>
-              </w:rPr>
-              <w:t xml:space="preserve"> auch während des Main </w:t>
-            </w:r>
-            <w:proofErr w:type="spellStart"/>
-            <w:r>
-              <w:rPr>
-                <w:rFonts w:ascii="Constantia" w:hAnsi="Constantia"/>
-              </w:rPr>
-              <w:t>menu</w:t>
-            </w:r>
-            <w:proofErr w:type="spellEnd"/>
-            <w:r>
-              <w:rPr>
-                <w:rFonts w:ascii="Constantia" w:hAnsi="Constantia"/>
-              </w:rPr>
-              <w:t xml:space="preserve"> geladen sind und Gedanke es sauberer versuchen zu machen. </w:t>
-            </w:r>
-            <w:r>
-              <w:rPr>
-                <w:rFonts w:ascii="Constantia" w:hAnsi="Constantia"/>
-              </w:rPr>
-              <w:t xml:space="preserve">Später wurde es aber klar, dass es nicht zu nötig war: mein Spiel wird nicht so gross, dass den Prinzipen des OOPs insbesondere </w:t>
-            </w:r>
-            <w:proofErr w:type="spellStart"/>
-            <w:r>
-              <w:rPr>
-                <w:rFonts w:ascii="Constantia" w:hAnsi="Constantia"/>
-              </w:rPr>
-              <w:t>Encapsulation</w:t>
-            </w:r>
-            <w:proofErr w:type="spellEnd"/>
-            <w:r>
-              <w:rPr>
-                <w:rFonts w:ascii="Constantia" w:hAnsi="Constantia"/>
-              </w:rPr>
-              <w:t xml:space="preserve"> wirklich wichtig sind. Ich arbeite zudem in diesem Projekt allein.</w:t>
+            <w:r>
+              <w:rPr>
+                <w:rFonts w:ascii="Constantia" w:hAnsi="Constantia"/>
+              </w:rPr>
+              <w:t xml:space="preserve"> auch während des Main menu geladen sind und Gedanke es sauberer versuchen zu machen. </w:t>
+            </w:r>
+            <w:r>
+              <w:rPr>
+                <w:rFonts w:ascii="Constantia" w:hAnsi="Constantia"/>
+              </w:rPr>
+              <w:t>Später wurde es aber klar, dass es nicht zu nötig war: mein Spiel wird nicht so gross, dass den Prinzipen des OOPs insbesondere Encapsulation wirklich wichtig sind. Ich arbeite zudem in diesem Projekt allein.</w:t>
             </w:r>
           </w:p>
           <w:p>
@@ -3547,77 +3063,7 @@
               <w:rPr>
                 <w:rFonts w:ascii="Constantia" w:hAnsi="Constantia"/>
               </w:rPr>
-              <w:t xml:space="preserve">Waffen gemacht: </w:t>
-            </w:r>
-            <w:proofErr w:type="spellStart"/>
-            <w:r>
-              <w:rPr>
-                <w:rFonts w:ascii="Constantia" w:hAnsi="Constantia"/>
-              </w:rPr>
-              <w:t>Handgun</w:t>
-            </w:r>
-            <w:proofErr w:type="spellEnd"/>
-            <w:r>
-              <w:rPr>
-                <w:rFonts w:ascii="Constantia" w:hAnsi="Constantia"/>
-              </w:rPr>
-              <w:t xml:space="preserve">, Shotgun, </w:t>
-            </w:r>
-            <w:proofErr w:type="spellStart"/>
-            <w:r>
-              <w:rPr>
-                <w:rFonts w:ascii="Constantia" w:hAnsi="Constantia"/>
-              </w:rPr>
-              <w:t>Machine</w:t>
-            </w:r>
-            <w:proofErr w:type="spellEnd"/>
-            <w:r>
-              <w:rPr>
-                <w:rFonts w:ascii="Constantia" w:hAnsi="Constantia"/>
-              </w:rPr>
-              <w:t xml:space="preserve"> </w:t>
-            </w:r>
-            <w:proofErr w:type="spellStart"/>
-            <w:r>
-              <w:rPr>
-                <w:rFonts w:ascii="Constantia" w:hAnsi="Constantia"/>
-              </w:rPr>
-              <w:t>gun</w:t>
-            </w:r>
-            <w:proofErr w:type="spellEnd"/>
-            <w:r>
-              <w:rPr>
-                <w:rFonts w:ascii="Constantia" w:hAnsi="Constantia"/>
-              </w:rPr>
-              <w:t xml:space="preserve">, Sniper </w:t>
-            </w:r>
-            <w:proofErr w:type="spellStart"/>
-            <w:r>
-              <w:rPr>
-                <w:rFonts w:ascii="Constantia" w:hAnsi="Constantia"/>
-              </w:rPr>
-              <w:t>rifle</w:t>
-            </w:r>
-            <w:proofErr w:type="spellEnd"/>
-            <w:r>
-              <w:rPr>
-                <w:rFonts w:ascii="Constantia" w:hAnsi="Constantia"/>
-              </w:rPr>
-              <w:t xml:space="preserve"> – alle mit eigenen </w:t>
-            </w:r>
-            <w:proofErr w:type="spellStart"/>
-            <w:r>
-              <w:rPr>
-                <w:rFonts w:ascii="Constantia" w:hAnsi="Constantia"/>
-              </w:rPr>
-              <w:t>Stats</w:t>
-            </w:r>
-            <w:proofErr w:type="spellEnd"/>
-            <w:r>
-              <w:rPr>
-                <w:rFonts w:ascii="Constantia" w:hAnsi="Constantia"/>
-              </w:rPr>
-              <w:t>.</w:t>
+              <w:t>Waffen gemacht: Handgun, Shotgun, Machine gun, Sniper rifle – alle mit eigenen Stats.</w:t>
             </w:r>
           </w:p>
         </w:tc>
@@ -3695,19 +3141,11 @@
                 <w:rFonts w:ascii="Constantia" w:hAnsi="Constantia"/>
               </w:rPr>
             </w:pPr>
-            <w:proofErr w:type="spellStart"/>
-            <w:r>
-              <w:rPr>
-                <w:rFonts w:ascii="Constantia" w:hAnsi="Constantia"/>
-              </w:rPr>
-              <w:t>Hud</w:t>
-            </w:r>
-            <w:proofErr w:type="spellEnd"/>
-            <w:r>
-              <w:rPr>
-                <w:rFonts w:ascii="Constantia" w:hAnsi="Constantia"/>
-              </w:rPr>
-              <w:t xml:space="preserve"> verbessert: nun zeigt es deine Gegenstände und Waffe. Bugs gefixt</w:t>
+            <w:r>
+              <w:rPr>
+                <w:rFonts w:ascii="Constantia" w:hAnsi="Constantia"/>
+              </w:rPr>
+              <w:t>Hud verbessert: nun zeigt es deine Gegenstände und Waffe. Bugs gefixt</w:t>
             </w:r>
           </w:p>
           <w:p>
@@ -3754,16 +3192,8 @@
               <w:rPr>
                 <w:rFonts w:ascii="Constantia" w:hAnsi="Constantia"/>
               </w:rPr>
-              <w:t xml:space="preserve">3 </w:t>
-            </w:r>
-            <w:proofErr w:type="spellStart"/>
-            <w:r>
-              <w:rPr>
-                <w:rFonts w:ascii="Constantia" w:hAnsi="Constantia"/>
-              </w:rPr>
-              <w:t>st.</w:t>
-            </w:r>
-            <w:proofErr w:type="spellEnd"/>
+              <w:t>3 st.</w:t>
+            </w:r>
           </w:p>
         </w:tc>
       </w:tr>
@@ -3851,16 +3281,8 @@
               <w:rPr>
                 <w:rFonts w:ascii="Constantia" w:hAnsi="Constantia"/>
               </w:rPr>
-              <w:t xml:space="preserve">4 </w:t>
-            </w:r>
-            <w:proofErr w:type="spellStart"/>
-            <w:r>
-              <w:rPr>
-                <w:rFonts w:ascii="Constantia" w:hAnsi="Constantia"/>
-              </w:rPr>
-              <w:t>st.</w:t>
-            </w:r>
-            <w:proofErr w:type="spellEnd"/>
+              <w:t>4 st.</w:t>
+            </w:r>
           </w:p>
         </w:tc>
       </w:tr>
@@ -4045,19 +3467,11 @@
                 <w:rFonts w:ascii="Constantia" w:hAnsi="Constantia"/>
               </w:rPr>
             </w:pPr>
-            <w:proofErr w:type="gramStart"/>
-            <w:r>
-              <w:rPr>
-                <w:rFonts w:ascii="Constantia" w:hAnsi="Constantia"/>
-              </w:rPr>
-              <w:t>I,A</w:t>
-            </w:r>
-            <w:proofErr w:type="gramEnd"/>
-            <w:r>
-              <w:rPr>
-                <w:rFonts w:ascii="Constantia" w:hAnsi="Constantia"/>
-              </w:rPr>
-              <w:t>,O</w:t>
+            <w:r>
+              <w:rPr>
+                <w:rFonts w:ascii="Constantia" w:hAnsi="Constantia"/>
+              </w:rPr>
+              <w:t>I,A,O</w:t>
             </w:r>
           </w:p>
         </w:tc>
@@ -4076,16 +3490,8 @@
               <w:rPr>
                 <w:rFonts w:ascii="Constantia" w:hAnsi="Constantia"/>
               </w:rPr>
-              <w:t xml:space="preserve">5 </w:t>
-            </w:r>
-            <w:proofErr w:type="spellStart"/>
-            <w:r>
-              <w:rPr>
-                <w:rFonts w:ascii="Constantia" w:hAnsi="Constantia"/>
-              </w:rPr>
-              <w:t>st.</w:t>
-            </w:r>
-            <w:proofErr w:type="spellEnd"/>
+              <w:t>5 st.</w:t>
+            </w:r>
           </w:p>
         </w:tc>
       </w:tr>
@@ -4194,35 +3600,7 @@
               <w:rPr>
                 <w:rFonts w:ascii="Constantia" w:hAnsi="Constantia"/>
               </w:rPr>
-              <w:t xml:space="preserve">Entschieden, dass Assets nicht gekauft werden </w:t>
-            </w:r>
-            <w:proofErr w:type="spellStart"/>
-            <w:r>
-              <w:rPr>
-                <w:rFonts w:ascii="Constantia" w:hAnsi="Constantia"/>
-              </w:rPr>
-              <w:t>werden</w:t>
-            </w:r>
-            <w:proofErr w:type="spellEnd"/>
-            <w:r>
-              <w:rPr>
-                <w:rFonts w:ascii="Constantia" w:hAnsi="Constantia"/>
-              </w:rPr>
-              <w:t xml:space="preserve"> (kein Budget, und professionelle kosten zu viel), sondern freie aus Internet herunterladen oder wenn es Zeit </w:t>
-            </w:r>
-            <w:proofErr w:type="gramStart"/>
-            <w:r>
-              <w:rPr>
-                <w:rFonts w:ascii="Constantia" w:hAnsi="Constantia"/>
-              </w:rPr>
-              <w:t>gibt</w:t>
-            </w:r>
-            <w:proofErr w:type="gramEnd"/>
-            <w:r>
-              <w:rPr>
-                <w:rFonts w:ascii="Constantia" w:hAnsi="Constantia"/>
-              </w:rPr>
-              <w:t xml:space="preserve"> selbst machen (unwahrscheinlich).</w:t>
+              <w:t>Entschieden, dass Assets nicht gekauft werden werden (kein Budget, und professionelle kosten zu viel), sondern freie aus Internet herunterladen oder wenn es Zeit gibt selbst machen (unwahrscheinlich).</w:t>
             </w:r>
           </w:p>
           <w:p>
@@ -4244,41 +3622,13 @@
               <w:rPr>
                 <w:rFonts w:ascii="Constantia" w:hAnsi="Constantia"/>
               </w:rPr>
-              <w:t>Waffen zur Gameplay addiert, wobei sie zur Wahl des Spielers jede 5 Welle gegeben werden. Wahl der Items verbessert: jedes Item hat «</w:t>
-            </w:r>
-            <w:proofErr w:type="spellStart"/>
-            <w:r>
-              <w:rPr>
-                <w:rFonts w:ascii="Constantia" w:hAnsi="Constantia"/>
-              </w:rPr>
-              <w:t>rarity</w:t>
-            </w:r>
-            <w:proofErr w:type="spellEnd"/>
-            <w:r>
-              <w:rPr>
-                <w:rFonts w:ascii="Constantia" w:hAnsi="Constantia"/>
-              </w:rPr>
-              <w:t>», die bestimmt wie häufig es nach der Welle in dem Upgrade Menu erscheinen kann.</w:t>
-            </w:r>
-            <w:r>
-              <w:rPr>
-                <w:rFonts w:ascii="Constantia" w:hAnsi="Constantia"/>
-              </w:rPr>
-              <w:t xml:space="preserve"> Die </w:t>
-            </w:r>
-            <w:proofErr w:type="spellStart"/>
-            <w:r>
-              <w:rPr>
-                <w:rFonts w:ascii="Constantia" w:hAnsi="Constantia"/>
-              </w:rPr>
-              <w:t>Rarity</w:t>
-            </w:r>
-            <w:proofErr w:type="spellEnd"/>
-            <w:r>
-              <w:rPr>
-                <w:rFonts w:ascii="Constantia" w:hAnsi="Constantia"/>
-              </w:rPr>
-              <w:t xml:space="preserve"> bestimmt zudem die Farbe von Border der Upgrade Knopf</w:t>
+              <w:t>Waffen zur Gameplay addiert, wobei sie zur Wahl des Spielers jede 5 Welle gegeben werden. Wahl der Items verbessert: jedes Item hat «rarity», die bestimmt wie häufig es nach der Welle in dem Upgrade Menu erscheinen kann.</w:t>
+            </w:r>
+            <w:r>
+              <w:rPr>
+                <w:rFonts w:ascii="Constantia" w:hAnsi="Constantia"/>
+              </w:rPr>
+              <w:t xml:space="preserve"> Die Rarity bestimmt zudem die Farbe von Border der Upgrade Knopf</w:t>
             </w:r>
           </w:p>
         </w:tc>
@@ -4316,16 +3666,8 @@
               <w:rPr>
                 <w:rFonts w:ascii="Constantia" w:hAnsi="Constantia"/>
               </w:rPr>
-              <w:t xml:space="preserve">6 </w:t>
-            </w:r>
-            <w:proofErr w:type="spellStart"/>
-            <w:r>
-              <w:rPr>
-                <w:rFonts w:ascii="Constantia" w:hAnsi="Constantia"/>
-              </w:rPr>
-              <w:t>st.</w:t>
-            </w:r>
-            <w:proofErr w:type="spellEnd"/>
+              <w:t>6 st.</w:t>
+            </w:r>
           </w:p>
         </w:tc>
       </w:tr>
@@ -4367,49 +3709,87 @@
               <w:rPr>
                 <w:rFonts w:ascii="Constantia" w:hAnsi="Constantia"/>
               </w:rPr>
-              <w:t xml:space="preserve">KI-Logik zu Python geschoben. Dafür die Python Scripts für Server, </w:t>
-            </w:r>
-            <w:proofErr w:type="spellStart"/>
-            <w:r>
-              <w:rPr>
-                <w:rFonts w:ascii="Constantia" w:hAnsi="Constantia"/>
-              </w:rPr>
-              <w:t>Q_Learner</w:t>
-            </w:r>
-            <w:proofErr w:type="spellEnd"/>
+              <w:t xml:space="preserve">KI-Logik zu Python geschoben. Dafür die Python Scripts für Server, Q_Learner class, und Config gemacht. Die Verbindung zwischen Server (Python Scripts) und Client (Godot Gegnern) durch TPC Sockets gemacht, die Kommunikation ist durch Austausch von JSON-Dateien passiert. </w:t>
+            </w:r>
+          </w:p>
+          <w:p>
+            <w:pPr>
+              <w:cnfStyle w:val="000000000000" w:firstRow="0" w:lastRow="0" w:firstColumn="0" w:lastColumn="0" w:oddVBand="0" w:evenVBand="0" w:oddHBand="0" w:evenHBand="0" w:firstRowFirstColumn="0" w:firstRowLastColumn="0" w:lastRowFirstColumn="0" w:lastRowLastColumn="0"/>
+              <w:rPr>
+                <w:rFonts w:ascii="Constantia" w:hAnsi="Constantia"/>
+              </w:rPr>
+            </w:pPr>
+            <w:r>
+              <w:rPr>
+                <w:rFonts w:ascii="Constantia" w:hAnsi="Constantia"/>
+              </w:rPr>
+              <w:t xml:space="preserve">Durch Delegation der Code zum Python, </w:t>
+            </w:r>
+            <w:r>
+              <w:rPr>
+                <w:rFonts w:ascii="Constantia" w:hAnsi="Constantia"/>
+              </w:rPr>
+              <w:t>ist viel</w:t>
+            </w:r>
             <w:r>
               <w:rPr>
                 <w:rFonts w:ascii="Constantia" w:hAnsi="Constantia"/>
               </w:rPr>
               <w:t xml:space="preserve"> </w:t>
             </w:r>
-            <w:proofErr w:type="spellStart"/>
-            <w:r>
-              <w:rPr>
-                <w:rFonts w:ascii="Constantia" w:hAnsi="Constantia"/>
-              </w:rPr>
-              <w:t>class</w:t>
-            </w:r>
-            <w:proofErr w:type="spellEnd"/>
-            <w:r>
-              <w:rPr>
-                <w:rFonts w:ascii="Constantia" w:hAnsi="Constantia"/>
-              </w:rPr>
-              <w:t xml:space="preserve">, und </w:t>
-            </w:r>
-            <w:proofErr w:type="spellStart"/>
-            <w:r>
-              <w:rPr>
-                <w:rFonts w:ascii="Constantia" w:hAnsi="Constantia"/>
-              </w:rPr>
-              <w:t>Config</w:t>
-            </w:r>
-            <w:proofErr w:type="spellEnd"/>
-            <w:r>
-              <w:rPr>
-                <w:rFonts w:ascii="Constantia" w:hAnsi="Constantia"/>
-              </w:rPr>
-              <w:t xml:space="preserve"> gemacht. Die Verbindung zwischen Server (Python Scripts) und Client (Godot Gegnern) durch TPC Sockets gemacht, die Kommunikation ist durch Austausch von JSON-Dateien passiert. </w:t>
+            <w:r>
+              <w:rPr>
+                <w:rFonts w:ascii="Constantia" w:hAnsi="Constantia"/>
+              </w:rPr>
+              <w:t>Flexibilität</w:t>
+            </w:r>
+            <w:r>
+              <w:rPr>
+                <w:rFonts w:ascii="Constantia" w:hAnsi="Constantia"/>
+              </w:rPr>
+              <w:t xml:space="preserve"> </w:t>
+            </w:r>
+            <w:r>
+              <w:rPr>
+                <w:rFonts w:ascii="Constantia" w:hAnsi="Constantia"/>
+              </w:rPr>
+              <w:t>gewonen:</w:t>
+            </w:r>
+            <w:r>
+              <w:rPr>
+                <w:rFonts w:ascii="Constantia" w:hAnsi="Constantia"/>
+              </w:rPr>
+              <w:t xml:space="preserve"> Das ermöglicht viel</w:t>
+            </w:r>
+            <w:r>
+              <w:rPr>
+                <w:rFonts w:ascii="Constantia" w:hAnsi="Constantia"/>
+              </w:rPr>
+              <w:t xml:space="preserve"> Libraries</w:t>
+            </w:r>
+            <w:r>
+              <w:rPr>
+                <w:rFonts w:ascii="Constantia" w:hAnsi="Constantia"/>
+              </w:rPr>
+              <w:t xml:space="preserve"> zum KI, wie z, B, Pytorch und </w:t>
+            </w:r>
+            <w:r>
+              <w:rPr>
+                <w:rFonts w:ascii="Constantia" w:hAnsi="Constantia"/>
+              </w:rPr>
+              <w:t>zur Schaffung der</w:t>
+            </w:r>
+            <w:r>
+              <w:rPr>
+                <w:rFonts w:ascii="Constantia" w:hAnsi="Constantia"/>
+              </w:rPr>
+              <w:t xml:space="preserve"> Grafiken für schriftliche Arbeit einfach mit  </w:t>
+            </w:r>
+            <w:r>
+              <w:rPr>
+                <w:rFonts w:ascii="Constantia" w:hAnsi="Constantia"/>
+              </w:rPr>
+              <w:t>matplotlib oder seaborn. Ich kenne zudem Python viel besser als GdScript oder Godot.</w:t>
             </w:r>
           </w:p>
           <w:p>
@@ -4419,17 +3799,31 @@
                 <w:rFonts w:ascii="Constantia" w:hAnsi="Constantia"/>
               </w:rPr>
             </w:pPr>
-            <w:r>
-              <w:rPr>
-                <w:rFonts w:ascii="Constantia" w:hAnsi="Constantia"/>
-              </w:rPr>
-              <w:t xml:space="preserve">Durch Delegation der Code zum Python, </w:t>
-            </w:r>
-            <w:r>
-              <w:rPr>
-                <w:rFonts w:ascii="Constantia" w:hAnsi="Constantia"/>
-              </w:rPr>
-              <w:t>ist viel</w:t>
+          </w:p>
+          <w:p>
+            <w:pPr>
+              <w:cnfStyle w:val="000000000000" w:firstRow="0" w:lastRow="0" w:firstColumn="0" w:lastColumn="0" w:oddVBand="0" w:evenVBand="0" w:oddHBand="0" w:evenHBand="0" w:firstRowFirstColumn="0" w:firstRowLastColumn="0" w:lastRowFirstColumn="0" w:lastRowLastColumn="0"/>
+              <w:rPr>
+                <w:rFonts w:ascii="Constantia" w:hAnsi="Constantia"/>
+              </w:rPr>
+            </w:pPr>
+            <w:r>
+              <w:rPr>
+                <w:rFonts w:ascii="Constantia" w:hAnsi="Constantia"/>
+              </w:rPr>
+              <w:t>Begann an Logging</w:t>
+            </w:r>
+            <w:r>
+              <w:rPr>
+                <w:rFonts w:ascii="Constantia" w:hAnsi="Constantia"/>
+              </w:rPr>
+              <w:t xml:space="preserve">: </w:t>
+            </w:r>
+            <w:r>
+              <w:rPr>
+                <w:rFonts w:ascii="Constantia" w:hAnsi="Constantia"/>
+              </w:rPr>
+              <w:t xml:space="preserve"> server</w:t>
             </w:r>
             <w:r>
               <w:rPr>
@@ -4441,123 +3835,14 @@
               <w:rPr>
                 <w:rFonts w:ascii="Constantia" w:hAnsi="Constantia"/>
               </w:rPr>
-              <w:t>Flexibilität</w:t>
-            </w:r>
-            <w:r>
-              <w:rPr>
-                <w:rFonts w:ascii="Constantia" w:hAnsi="Constantia"/>
-              </w:rPr>
-              <w:t xml:space="preserve"> </w:t>
-            </w:r>
-            <w:proofErr w:type="spellStart"/>
-            <w:r>
-              <w:rPr>
-                <w:rFonts w:ascii="Constantia" w:hAnsi="Constantia"/>
-              </w:rPr>
-              <w:t>gewonen</w:t>
-            </w:r>
-            <w:proofErr w:type="spellEnd"/>
-            <w:r>
-              <w:rPr>
-                <w:rFonts w:ascii="Constantia" w:hAnsi="Constantia"/>
-              </w:rPr>
-              <w:t>:</w:t>
-            </w:r>
-            <w:r>
-              <w:rPr>
-                <w:rFonts w:ascii="Constantia" w:hAnsi="Constantia"/>
-              </w:rPr>
-              <w:t xml:space="preserve"> Das ermöglicht viel</w:t>
-            </w:r>
-            <w:r>
-              <w:rPr>
-                <w:rFonts w:ascii="Constantia" w:hAnsi="Constantia"/>
-              </w:rPr>
-              <w:t xml:space="preserve"> Libraries</w:t>
-            </w:r>
-            <w:r>
-              <w:rPr>
-                <w:rFonts w:ascii="Constantia" w:hAnsi="Constantia"/>
-              </w:rPr>
-              <w:t xml:space="preserve"> zum KI, wie z, B, </w:t>
-            </w:r>
-            <w:proofErr w:type="spellStart"/>
-            <w:r>
-              <w:rPr>
-                <w:rFonts w:ascii="Constantia" w:hAnsi="Constantia"/>
-              </w:rPr>
-              <w:t>Pytorch</w:t>
-            </w:r>
-            <w:proofErr w:type="spellEnd"/>
-            <w:r>
-              <w:rPr>
-                <w:rFonts w:ascii="Constantia" w:hAnsi="Constantia"/>
-              </w:rPr>
-              <w:t xml:space="preserve"> und </w:t>
-            </w:r>
-            <w:r>
-              <w:rPr>
-                <w:rFonts w:ascii="Constantia" w:hAnsi="Constantia"/>
-              </w:rPr>
-              <w:t>zur Schaffung der</w:t>
-            </w:r>
-            <w:r>
-              <w:rPr>
-                <w:rFonts w:ascii="Constantia" w:hAnsi="Constantia"/>
-              </w:rPr>
-              <w:t xml:space="preserve"> Grafiken für schriftliche Arbeit einfach </w:t>
-            </w:r>
-            <w:proofErr w:type="gramStart"/>
-            <w:r>
-              <w:rPr>
-                <w:rFonts w:ascii="Constantia" w:hAnsi="Constantia"/>
-              </w:rPr>
-              <w:t xml:space="preserve">mit  </w:t>
-            </w:r>
-            <w:proofErr w:type="spellStart"/>
-            <w:r>
-              <w:rPr>
-                <w:rFonts w:ascii="Constantia" w:hAnsi="Constantia"/>
-              </w:rPr>
-              <w:t>matplotlib</w:t>
-            </w:r>
-            <w:proofErr w:type="spellEnd"/>
-            <w:proofErr w:type="gramEnd"/>
-            <w:r>
-              <w:rPr>
-                <w:rFonts w:ascii="Constantia" w:hAnsi="Constantia"/>
-              </w:rPr>
-              <w:t xml:space="preserve"> oder </w:t>
-            </w:r>
-            <w:proofErr w:type="spellStart"/>
-            <w:r>
-              <w:rPr>
-                <w:rFonts w:ascii="Constantia" w:hAnsi="Constantia"/>
-              </w:rPr>
-              <w:t>seaborn</w:t>
-            </w:r>
-            <w:proofErr w:type="spellEnd"/>
-            <w:r>
-              <w:rPr>
-                <w:rFonts w:ascii="Constantia" w:hAnsi="Constantia"/>
-              </w:rPr>
-              <w:t xml:space="preserve">. Ich kenne zudem Python viel besser als </w:t>
-            </w:r>
-            <w:proofErr w:type="spellStart"/>
-            <w:r>
-              <w:rPr>
-                <w:rFonts w:ascii="Constantia" w:hAnsi="Constantia"/>
-              </w:rPr>
-              <w:t>GdScript</w:t>
-            </w:r>
-            <w:proofErr w:type="spellEnd"/>
-            <w:r>
-              <w:rPr>
-                <w:rFonts w:ascii="Constantia" w:hAnsi="Constantia"/>
-              </w:rPr>
-              <w:t xml:space="preserve"> oder Godot.</w:t>
-            </w:r>
-          </w:p>
+              <w:t>Seite sagt nun alle nötige Info, um effektiv debuggen zu können.</w:t>
+            </w:r>
+          </w:p>
+        </w:tc>
+        <w:tc>
+          <w:tcPr>
+            <w:tcW w:w="1238" w:type="dxa"/>
+          </w:tcPr>
           <w:p>
             <w:pPr>
               <w:cnfStyle w:val="000000000000" w:firstRow="0" w:lastRow="0" w:firstColumn="0" w:lastColumn="0" w:oddVBand="0" w:evenVBand="0" w:oddHBand="0" w:evenHBand="0" w:firstRowFirstColumn="0" w:firstRowLastColumn="0" w:lastRowFirstColumn="0" w:lastRowLastColumn="0"/>
@@ -4565,7 +3850,18 @@
                 <w:rFonts w:ascii="Constantia" w:hAnsi="Constantia"/>
               </w:rPr>
             </w:pPr>
-          </w:p>
+            <w:r>
+              <w:rPr>
+                <w:rFonts w:ascii="Constantia" w:hAnsi="Constantia"/>
+              </w:rPr>
+              <w:t>I, A, O</w:t>
+            </w:r>
+          </w:p>
+        </w:tc>
+        <w:tc>
+          <w:tcPr>
+            <w:tcW w:w="1076" w:type="dxa"/>
+          </w:tcPr>
           <w:p>
             <w:pPr>
               <w:cnfStyle w:val="000000000000" w:firstRow="0" w:lastRow="0" w:firstColumn="0" w:lastColumn="0" w:oddVBand="0" w:evenVBand="0" w:oddHBand="0" w:evenHBand="0" w:firstRowFirstColumn="0" w:firstRowLastColumn="0" w:lastRowFirstColumn="0" w:lastRowLastColumn="0"/>
@@ -4577,94 +3873,8 @@
               <w:rPr>
                 <w:rFonts w:ascii="Constantia" w:hAnsi="Constantia"/>
               </w:rPr>
-              <w:t xml:space="preserve">Begann an </w:t>
-            </w:r>
-            <w:proofErr w:type="spellStart"/>
-            <w:r>
-              <w:rPr>
-                <w:rFonts w:ascii="Constantia" w:hAnsi="Constantia"/>
-              </w:rPr>
-              <w:t>Logging</w:t>
-            </w:r>
-            <w:proofErr w:type="spellEnd"/>
-            <w:r>
-              <w:rPr>
-                <w:rFonts w:ascii="Constantia" w:hAnsi="Constantia"/>
-              </w:rPr>
-              <w:t xml:space="preserve">: </w:t>
-            </w:r>
-            <w:r>
-              <w:rPr>
-                <w:rFonts w:ascii="Constantia" w:hAnsi="Constantia"/>
-              </w:rPr>
-              <w:t xml:space="preserve"> </w:t>
-            </w:r>
-            <w:proofErr w:type="spellStart"/>
-            <w:r>
-              <w:rPr>
-                <w:rFonts w:ascii="Constantia" w:hAnsi="Constantia"/>
-              </w:rPr>
-              <w:t>server</w:t>
-            </w:r>
-            <w:proofErr w:type="spellEnd"/>
-            <w:r>
-              <w:rPr>
-                <w:rFonts w:ascii="Constantia" w:hAnsi="Constantia"/>
-              </w:rPr>
-              <w:t xml:space="preserve"> </w:t>
-            </w:r>
-            <w:r>
-              <w:rPr>
-                <w:rFonts w:ascii="Constantia" w:hAnsi="Constantia"/>
-              </w:rPr>
-              <w:t>Seite sagt nun alle nötige Info, um effektiv debuggen zu können.</w:t>
-            </w:r>
-          </w:p>
-        </w:tc>
-        <w:tc>
-          <w:tcPr>
-            <w:tcW w:w="1238" w:type="dxa"/>
-          </w:tcPr>
-          <w:p>
-            <w:pPr>
-              <w:cnfStyle w:val="000000000000" w:firstRow="0" w:lastRow="0" w:firstColumn="0" w:lastColumn="0" w:oddVBand="0" w:evenVBand="0" w:oddHBand="0" w:evenHBand="0" w:firstRowFirstColumn="0" w:firstRowLastColumn="0" w:lastRowFirstColumn="0" w:lastRowLastColumn="0"/>
-              <w:rPr>
-                <w:rFonts w:ascii="Constantia" w:hAnsi="Constantia"/>
-              </w:rPr>
-            </w:pPr>
-            <w:r>
-              <w:rPr>
-                <w:rFonts w:ascii="Constantia" w:hAnsi="Constantia"/>
-              </w:rPr>
-              <w:t>I, A, O</w:t>
-            </w:r>
-          </w:p>
-        </w:tc>
-        <w:tc>
-          <w:tcPr>
-            <w:tcW w:w="1076" w:type="dxa"/>
-          </w:tcPr>
-          <w:p>
-            <w:pPr>
-              <w:cnfStyle w:val="000000000000" w:firstRow="0" w:lastRow="0" w:firstColumn="0" w:lastColumn="0" w:oddVBand="0" w:evenVBand="0" w:oddHBand="0" w:evenHBand="0" w:firstRowFirstColumn="0" w:firstRowLastColumn="0" w:lastRowFirstColumn="0" w:lastRowLastColumn="0"/>
-              <w:rPr>
-                <w:rFonts w:ascii="Constantia" w:hAnsi="Constantia"/>
-              </w:rPr>
-            </w:pPr>
-            <w:r>
-              <w:rPr>
-                <w:rFonts w:ascii="Constantia" w:hAnsi="Constantia"/>
-              </w:rPr>
-              <w:t xml:space="preserve">7.5 </w:t>
-            </w:r>
-            <w:proofErr w:type="spellStart"/>
-            <w:r>
-              <w:rPr>
-                <w:rFonts w:ascii="Constantia" w:hAnsi="Constantia"/>
-              </w:rPr>
-              <w:t>st.</w:t>
-            </w:r>
-            <w:proofErr w:type="spellEnd"/>
+              <w:t>7.5 st.</w:t>
+            </w:r>
           </w:p>
         </w:tc>
       </w:tr>
@@ -4721,21 +3931,7 @@
               <w:rPr>
                 <w:rFonts w:ascii="Constantia" w:hAnsi="Constantia"/>
               </w:rPr>
-              <w:t xml:space="preserve">An der </w:t>
-            </w:r>
-            <w:proofErr w:type="spellStart"/>
-            <w:r>
-              <w:rPr>
-                <w:rFonts w:ascii="Constantia" w:hAnsi="Constantia"/>
-              </w:rPr>
-              <w:t>Logging</w:t>
-            </w:r>
-            <w:proofErr w:type="spellEnd"/>
-            <w:r>
-              <w:rPr>
-                <w:rFonts w:ascii="Constantia" w:hAnsi="Constantia"/>
-              </w:rPr>
-              <w:t xml:space="preserve"> von Client (Godot, also </w:t>
+              <w:t xml:space="preserve">An der Logging von Client (Godot, also </w:t>
             </w:r>
             <w:r>
               <w:rPr>
@@ -4785,16 +3981,8 @@
               <w:rPr>
                 <w:rFonts w:ascii="Constantia" w:hAnsi="Constantia"/>
               </w:rPr>
-              <w:t xml:space="preserve">5 </w:t>
-            </w:r>
-            <w:proofErr w:type="spellStart"/>
-            <w:r>
-              <w:rPr>
-                <w:rFonts w:ascii="Constantia" w:hAnsi="Constantia"/>
-              </w:rPr>
-              <w:t>st.</w:t>
-            </w:r>
-            <w:proofErr w:type="spellEnd"/>
+              <w:t>5 st.</w:t>
+            </w:r>
           </w:p>
         </w:tc>
       </w:tr>
@@ -4849,41 +4037,13 @@
               <w:rPr>
                 <w:rFonts w:ascii="Constantia" w:hAnsi="Constantia"/>
               </w:rPr>
-              <w:t xml:space="preserve"> KI </w:t>
-            </w:r>
-            <w:proofErr w:type="spellStart"/>
-            <w:r>
-              <w:rPr>
-                <w:rFonts w:ascii="Constantia" w:hAnsi="Constantia"/>
-              </w:rPr>
-              <w:t>Rewards</w:t>
-            </w:r>
-            <w:proofErr w:type="spellEnd"/>
-            <w:r>
-              <w:rPr>
-                <w:rFonts w:ascii="Constantia" w:hAnsi="Constantia"/>
-              </w:rPr>
-              <w:t xml:space="preserve"> </w:t>
-            </w:r>
-            <w:r>
-              <w:rPr>
-                <w:rFonts w:ascii="Constantia" w:hAnsi="Constantia"/>
-              </w:rPr>
-              <w:t xml:space="preserve">und Aktionen verbessert, aber es gibt immer noch Problem mit Godot – Python – Godot. Es soll folgende Reihe der Sachen passieren (auf Englisch, da ich auch ein prompt zur </w:t>
-            </w:r>
-            <w:proofErr w:type="spellStart"/>
-            <w:r>
-              <w:rPr>
-                <w:rFonts w:ascii="Constantia" w:hAnsi="Constantia"/>
-              </w:rPr>
-              <w:t>ChatGPT</w:t>
-            </w:r>
-            <w:proofErr w:type="spellEnd"/>
-            <w:r>
-              <w:rPr>
-                <w:rFonts w:ascii="Constantia" w:hAnsi="Constantia"/>
-              </w:rPr>
-              <w:t xml:space="preserve"> gemacht, habe um Hilfe zu erhalten):</w:t>
+              <w:t xml:space="preserve"> KI Rewards </w:t>
+            </w:r>
+            <w:r>
+              <w:rPr>
+                <w:rFonts w:ascii="Constantia" w:hAnsi="Constantia"/>
+              </w:rPr>
+              <w:t>und Aktionen verbessert, aber es gibt immer noch Problem mit Godot – Python – Godot. Es soll folgende Reihe der Sachen passieren (auf Englisch, da ich auch ein prompt zur ChatGPT gemacht, habe um Hilfe zu erhalten):</w:t>
             </w:r>
           </w:p>
           <w:p>
@@ -4985,63 +4145,7 @@
               <w:rPr>
                 <w:rFonts w:ascii="Constantia" w:hAnsi="Constantia"/>
               </w:rPr>
-              <w:t xml:space="preserve">Wie sollen </w:t>
-            </w:r>
-            <w:proofErr w:type="spellStart"/>
-            <w:r>
-              <w:rPr>
-                <w:rFonts w:ascii="Constantia" w:hAnsi="Constantia"/>
-              </w:rPr>
-              <w:t>Reward</w:t>
-            </w:r>
-            <w:proofErr w:type="spellEnd"/>
-            <w:r>
-              <w:rPr>
-                <w:rFonts w:ascii="Constantia" w:hAnsi="Constantia"/>
-              </w:rPr>
-              <w:t xml:space="preserve"> und </w:t>
-            </w:r>
-            <w:proofErr w:type="gramStart"/>
-            <w:r>
-              <w:rPr>
-                <w:rFonts w:ascii="Constantia" w:hAnsi="Constantia"/>
-              </w:rPr>
-              <w:t>Lern</w:t>
-            </w:r>
-            <w:proofErr w:type="gramEnd"/>
-            <w:r>
-              <w:rPr>
-                <w:rFonts w:ascii="Constantia" w:hAnsi="Constantia"/>
-              </w:rPr>
-              <w:t xml:space="preserve"> Parametern nicht arbiträr sein. Entschieden später ein Algorithmus wählen und Spiel mit vielen </w:t>
-            </w:r>
-            <w:proofErr w:type="spellStart"/>
-            <w:r>
-              <w:rPr>
-                <w:rFonts w:ascii="Constantia" w:hAnsi="Constantia"/>
-              </w:rPr>
-              <w:t>Configs</w:t>
-            </w:r>
-            <w:proofErr w:type="spellEnd"/>
-            <w:r>
-              <w:rPr>
-                <w:rFonts w:ascii="Constantia" w:hAnsi="Constantia"/>
-              </w:rPr>
-              <w:t xml:space="preserve"> mit zufälligen (oder </w:t>
-            </w:r>
-            <w:proofErr w:type="spellStart"/>
-            <w:r>
-              <w:rPr>
-                <w:rFonts w:ascii="Constantia" w:hAnsi="Constantia"/>
-              </w:rPr>
-              <w:t>grid</w:t>
-            </w:r>
-            <w:proofErr w:type="spellEnd"/>
-            <w:r>
-              <w:rPr>
-                <w:rFonts w:ascii="Constantia" w:hAnsi="Constantia"/>
-              </w:rPr>
-              <w:t xml:space="preserve">-basierten) Parametern zu simulieren, wobei der Spieler auch simuliert wird. </w:t>
+              <w:t xml:space="preserve">Wie sollen Reward und Lern Parametern nicht arbiträr sein. Entschieden später ein Algorithmus wählen und Spiel mit vielen Configs mit zufälligen (oder grid-basierten) Parametern zu simulieren, wobei der Spieler auch simuliert wird. </w:t>
             </w:r>
           </w:p>
           <w:p>
@@ -5060,21 +4164,7 @@
               <w:rPr>
                 <w:rFonts w:ascii="Constantia" w:hAnsi="Constantia"/>
               </w:rPr>
-              <w:t xml:space="preserve">Setting, mit dummer Geschichte und Ziel des Spiels, und zwar sehr einfache, die durch zufällige Assets, die ich schon von Internet habe, in meinen Kopf gefallen ist: Spieler ist ein Ritter, der einfach mit seiner Familie chillt, aber dann wird teleportiert zu Goblin Camp. Das Ziel wird die Toren zu brechen und einfach fliehen. Um es aber zu machen, wird ein DPS check gemacht. Also es wird nötig </w:t>
-            </w:r>
-            <w:proofErr w:type="spellStart"/>
-            <w:r>
-              <w:rPr>
-                <w:rFonts w:ascii="Constantia" w:hAnsi="Constantia"/>
-              </w:rPr>
-              <w:t>Bonusen</w:t>
-            </w:r>
-            <w:proofErr w:type="spellEnd"/>
-            <w:r>
-              <w:rPr>
-                <w:rFonts w:ascii="Constantia" w:hAnsi="Constantia"/>
-              </w:rPr>
-              <w:t xml:space="preserve"> zu Schaden nehmen, bis es gelangt es in einer bestimmten Zeit zu brechen. </w:t>
+              <w:t xml:space="preserve">Setting, mit dummer Geschichte und Ziel des Spiels, und zwar sehr einfache, die durch zufällige Assets, die ich schon von Internet habe, in meinen Kopf gefallen ist: Spieler ist ein Ritter, der einfach mit seiner Familie chillt, aber dann wird teleportiert zu Goblin Camp. Das Ziel wird die Toren zu brechen und einfach fliehen. Um es aber zu machen, wird ein DPS check gemacht. Also es wird nötig Bonusen zu Schaden nehmen, bis es gelangt es in einer bestimmten Zeit zu brechen. </w:t>
             </w:r>
           </w:p>
           <w:p>
@@ -5174,16 +4264,8 @@
               <w:rPr>
                 <w:rFonts w:ascii="Constantia" w:hAnsi="Constantia"/>
               </w:rPr>
-              <w:t xml:space="preserve">6 </w:t>
-            </w:r>
-            <w:proofErr w:type="spellStart"/>
-            <w:r>
-              <w:rPr>
-                <w:rFonts w:ascii="Constantia" w:hAnsi="Constantia"/>
-              </w:rPr>
-              <w:t>st.</w:t>
-            </w:r>
-            <w:proofErr w:type="spellEnd"/>
+              <w:t>6 st.</w:t>
+            </w:r>
           </w:p>
         </w:tc>
       </w:tr>
@@ -5226,63 +4308,7 @@
               <w:rPr>
                 <w:rFonts w:ascii="Constantia" w:hAnsi="Constantia"/>
               </w:rPr>
-              <w:t xml:space="preserve">Mehr Socket Arbeit: alle Gegner q </w:t>
-            </w:r>
-            <w:proofErr w:type="spellStart"/>
-            <w:r>
-              <w:rPr>
-                <w:rFonts w:ascii="Constantia" w:hAnsi="Constantia"/>
-              </w:rPr>
-              <w:t>tables</w:t>
-            </w:r>
-            <w:proofErr w:type="spellEnd"/>
-            <w:r>
-              <w:rPr>
-                <w:rFonts w:ascii="Constantia" w:hAnsi="Constantia"/>
-              </w:rPr>
-              <w:t xml:space="preserve"> und </w:t>
-            </w:r>
-            <w:proofErr w:type="spellStart"/>
-            <w:r>
-              <w:rPr>
-                <w:rFonts w:ascii="Constantia" w:hAnsi="Constantia"/>
-              </w:rPr>
-              <w:t>Rewards</w:t>
-            </w:r>
-            <w:proofErr w:type="spellEnd"/>
-            <w:r>
-              <w:rPr>
-                <w:rFonts w:ascii="Constantia" w:hAnsi="Constantia"/>
-              </w:rPr>
-              <w:t xml:space="preserve"> </w:t>
-            </w:r>
-            <w:proofErr w:type="spellStart"/>
-            <w:r>
-              <w:rPr>
-                <w:rFonts w:ascii="Constantia" w:hAnsi="Constantia"/>
-              </w:rPr>
-              <w:t>requests</w:t>
-            </w:r>
-            <w:proofErr w:type="spellEnd"/>
-            <w:r>
-              <w:rPr>
-                <w:rFonts w:ascii="Constantia" w:hAnsi="Constantia"/>
-              </w:rPr>
-              <w:t xml:space="preserve"> werden zentral verarbeitet und dann gleichzeitig durch ein JSON zu Server geschickt. So wird es viel einfacher das Prozess zu kontrollieren (früher hatten die Gegner selbst immer eigene JSON, nur mit eigenen q </w:t>
-            </w:r>
-            <w:proofErr w:type="spellStart"/>
-            <w:r>
-              <w:rPr>
-                <w:rFonts w:ascii="Constantia" w:hAnsi="Constantia"/>
-              </w:rPr>
-              <w:t>table</w:t>
-            </w:r>
-            <w:proofErr w:type="spellEnd"/>
-            <w:r>
-              <w:rPr>
-                <w:rFonts w:ascii="Constantia" w:hAnsi="Constantia"/>
-              </w:rPr>
-              <w:t xml:space="preserve"> geschickt). Funktionierte aber immer nicht ganz.</w:t>
+              <w:t>Mehr Socket Arbeit: alle Gegner q tables und Rewards requests werden zentral verarbeitet und dann gleichzeitig durch ein JSON zu Server geschickt. So wird es viel einfacher das Prozess zu kontrollieren (früher hatten die Gegner selbst immer eigene JSON, nur mit eigenen q table geschickt). Funktionierte aber immer nicht ganz.</w:t>
             </w:r>
           </w:p>
         </w:tc>
@@ -5320,16 +4346,8 @@
               <w:rPr>
                 <w:rFonts w:ascii="Constantia" w:hAnsi="Constantia"/>
               </w:rPr>
-              <w:t xml:space="preserve">5 </w:t>
-            </w:r>
-            <w:proofErr w:type="spellStart"/>
-            <w:r>
-              <w:rPr>
-                <w:rFonts w:ascii="Constantia" w:hAnsi="Constantia"/>
-              </w:rPr>
-              <w:t>st.</w:t>
-            </w:r>
-            <w:proofErr w:type="spellEnd"/>
+              <w:t>5 st.</w:t>
+            </w:r>
           </w:p>
         </w:tc>
       </w:tr>
@@ -5377,21 +4395,7 @@
               <w:rPr>
                 <w:rFonts w:ascii="Constantia" w:hAnsi="Constantia"/>
               </w:rPr>
-              <w:t xml:space="preserve">Options und </w:t>
-            </w:r>
-            <w:proofErr w:type="spellStart"/>
-            <w:r>
-              <w:rPr>
-                <w:rFonts w:ascii="Constantia" w:hAnsi="Constantia"/>
-              </w:rPr>
-              <w:t>Credits</w:t>
-            </w:r>
-            <w:proofErr w:type="spellEnd"/>
-            <w:r>
-              <w:rPr>
-                <w:rFonts w:ascii="Constantia" w:hAnsi="Constantia"/>
-              </w:rPr>
-              <w:t xml:space="preserve"> Menus hinzugefü</w:t>
+              <w:t>Options und Credits Menus hinzugefü</w:t>
             </w:r>
             <w:r>
               <w:rPr>
@@ -5443,16 +4447,8 @@
               <w:rPr>
                 <w:rFonts w:ascii="Constantia" w:hAnsi="Constantia"/>
               </w:rPr>
-              <w:t xml:space="preserve">6 </w:t>
-            </w:r>
-            <w:proofErr w:type="spellStart"/>
-            <w:r>
-              <w:rPr>
-                <w:rFonts w:ascii="Constantia" w:hAnsi="Constantia"/>
-              </w:rPr>
-              <w:t>st.</w:t>
-            </w:r>
-            <w:proofErr w:type="spellEnd"/>
+              <w:t>6 st.</w:t>
+            </w:r>
           </w:p>
         </w:tc>
       </w:tr>
@@ -5495,35 +4491,7 @@
               <w:rPr>
                 <w:rFonts w:ascii="Constantia" w:hAnsi="Constantia"/>
               </w:rPr>
-              <w:t xml:space="preserve">Schatten, </w:t>
-            </w:r>
-            <w:proofErr w:type="spellStart"/>
-            <w:r>
-              <w:rPr>
-                <w:rFonts w:ascii="Constantia" w:hAnsi="Constantia"/>
-              </w:rPr>
-              <w:t>Gewin</w:t>
-            </w:r>
-            <w:proofErr w:type="spellEnd"/>
-            <w:r>
-              <w:rPr>
-                <w:rFonts w:ascii="Constantia" w:hAnsi="Constantia"/>
-              </w:rPr>
-              <w:t xml:space="preserve"> Bedingung, Toren, </w:t>
-            </w:r>
-            <w:proofErr w:type="spellStart"/>
-            <w:r>
-              <w:rPr>
-                <w:rFonts w:ascii="Constantia" w:hAnsi="Constantia"/>
-              </w:rPr>
-              <w:t>Gewin</w:t>
-            </w:r>
-            <w:proofErr w:type="spellEnd"/>
-            <w:r>
-              <w:rPr>
-                <w:rFonts w:ascii="Constantia" w:hAnsi="Constantia"/>
-              </w:rPr>
-              <w:t xml:space="preserve"> Menu.</w:t>
+              <w:t>Schatten, Gewin Bedingung, Toren, Gewin Menu.</w:t>
             </w:r>
           </w:p>
         </w:tc>
@@ -5561,16 +4529,8 @@
               <w:rPr>
                 <w:rFonts w:ascii="Constantia" w:hAnsi="Constantia"/>
               </w:rPr>
-              <w:t xml:space="preserve">5 </w:t>
-            </w:r>
-            <w:proofErr w:type="spellStart"/>
-            <w:r>
-              <w:rPr>
-                <w:rFonts w:ascii="Constantia" w:hAnsi="Constantia"/>
-              </w:rPr>
-              <w:t>st.</w:t>
-            </w:r>
-            <w:proofErr w:type="spellEnd"/>
+              <w:t>5 st.</w:t>
+            </w:r>
           </w:p>
         </w:tc>
       </w:tr>
@@ -5608,19 +4568,11 @@
                 <w:rFonts w:ascii="Constantia" w:hAnsi="Constantia"/>
               </w:rPr>
             </w:pPr>
-            <w:proofErr w:type="spellStart"/>
-            <w:r>
-              <w:rPr>
-                <w:rFonts w:ascii="Constantia" w:hAnsi="Constantia"/>
-              </w:rPr>
-              <w:t>Melee</w:t>
-            </w:r>
-            <w:proofErr w:type="spellEnd"/>
-            <w:r>
-              <w:rPr>
-                <w:rFonts w:ascii="Constantia" w:hAnsi="Constantia"/>
-              </w:rPr>
-              <w:t xml:space="preserve"> Waffen Klasse, einige Bugs gefixt</w:t>
+            <w:r>
+              <w:rPr>
+                <w:rFonts w:ascii="Constantia" w:hAnsi="Constantia"/>
+              </w:rPr>
+              <w:t>Melee Waffen Klasse, einige Bugs gefixt</w:t>
             </w:r>
           </w:p>
         </w:tc>
@@ -5658,16 +4610,8 @@
               <w:rPr>
                 <w:rFonts w:ascii="Constantia" w:hAnsi="Constantia"/>
               </w:rPr>
-              <w:t xml:space="preserve">5 </w:t>
-            </w:r>
-            <w:proofErr w:type="spellStart"/>
-            <w:r>
-              <w:rPr>
-                <w:rFonts w:ascii="Constantia" w:hAnsi="Constantia"/>
-              </w:rPr>
-              <w:t>st.</w:t>
-            </w:r>
-            <w:proofErr w:type="spellEnd"/>
+              <w:t>5 st.</w:t>
+            </w:r>
           </w:p>
         </w:tc>
       </w:tr>
@@ -5710,21 +4654,7 @@
               <w:rPr>
                 <w:rFonts w:ascii="Constantia" w:hAnsi="Constantia"/>
               </w:rPr>
-              <w:t xml:space="preserve">GUI schöner gemacht, eine </w:t>
-            </w:r>
-            <w:proofErr w:type="spellStart"/>
-            <w:r>
-              <w:rPr>
-                <w:rFonts w:ascii="Constantia" w:hAnsi="Constantia"/>
-              </w:rPr>
-              <w:t>Cutszene</w:t>
-            </w:r>
-            <w:proofErr w:type="spellEnd"/>
-            <w:r>
-              <w:rPr>
-                <w:rFonts w:ascii="Constantia" w:hAnsi="Constantia"/>
-              </w:rPr>
-              <w:t xml:space="preserve"> vor dem Spiel addiert.</w:t>
+              <w:t>GUI schöner gemacht, eine Cutszene vor dem Spiel addiert.</w:t>
             </w:r>
           </w:p>
         </w:tc>
@@ -5762,16 +4692,8 @@
               <w:rPr>
                 <w:rFonts w:ascii="Constantia" w:hAnsi="Constantia"/>
               </w:rPr>
-              <w:t xml:space="preserve">5 </w:t>
-            </w:r>
-            <w:proofErr w:type="spellStart"/>
-            <w:r>
-              <w:rPr>
-                <w:rFonts w:ascii="Constantia" w:hAnsi="Constantia"/>
-              </w:rPr>
-              <w:t>st.</w:t>
-            </w:r>
-            <w:proofErr w:type="spellEnd"/>
+              <w:t>5 st.</w:t>
+            </w:r>
           </w:p>
         </w:tc>
       </w:tr>
@@ -5790,6 +4712,12 @@
                 <w:rFonts w:cstheme="minorHAnsi"/>
               </w:rPr>
             </w:pPr>
+            <w:r>
+              <w:rPr>
+                <w:rFonts w:cstheme="minorHAnsi"/>
+              </w:rPr>
+              <w:t>25.07 – 30.07</w:t>
+            </w:r>
           </w:p>
         </w:tc>
         <w:tc>
@@ -5803,6 +4731,12 @@
                 <w:rFonts w:ascii="Constantia" w:hAnsi="Constantia"/>
               </w:rPr>
             </w:pPr>
+            <w:r>
+              <w:rPr>
+                <w:rFonts w:ascii="Constantia" w:hAnsi="Constantia"/>
+              </w:rPr>
+              <w:t>Vergessen hier report zu schreiben, jedenfalls so etwas gemacht: Tutorial, Audio Options, neue Melee Waffen, die neue Logik für Waffen Selektion der Gegnern, bessere Reward Logik.</w:t>
+            </w:r>
           </w:p>
         </w:tc>
         <w:tc>

</xml_diff>

<commit_message>
reported for several days
</commit_message>
<xml_diff>
--- a/report/Arbeitsjournal&Zeitplan.docx
+++ b/report/Arbeitsjournal&Zeitplan.docx
@@ -583,7 +583,21 @@
               <w:rPr>
                 <w:rFonts w:ascii="Constantia" w:hAnsi="Constantia"/>
               </w:rPr>
-              <w:t>Game engine; Tool zu</w:t>
+              <w:t xml:space="preserve">Game </w:t>
+            </w:r>
+            <w:proofErr w:type="spellStart"/>
+            <w:r>
+              <w:rPr>
+                <w:rFonts w:ascii="Constantia" w:hAnsi="Constantia"/>
+              </w:rPr>
+              <w:t>engine</w:t>
+            </w:r>
+            <w:proofErr w:type="spellEnd"/>
+            <w:r>
+              <w:rPr>
+                <w:rFonts w:ascii="Constantia" w:hAnsi="Constantia"/>
+              </w:rPr>
+              <w:t>; Tool zu</w:t>
             </w:r>
             <w:r>
               <w:rPr>
@@ -607,7 +621,35 @@
               <w:rPr>
                 <w:rFonts w:ascii="Constantia" w:hAnsi="Constantia"/>
               </w:rPr>
-              <w:t>chreiben (Overleaf oder word) und Algorithmen wählen, Hintergrund Info studieren, die Tools nutzen zu lernen.</w:t>
+              <w:t>chreiben (</w:t>
+            </w:r>
+            <w:proofErr w:type="spellStart"/>
+            <w:r>
+              <w:rPr>
+                <w:rFonts w:ascii="Constantia" w:hAnsi="Constantia"/>
+              </w:rPr>
+              <w:t>Overleaf</w:t>
+            </w:r>
+            <w:proofErr w:type="spellEnd"/>
+            <w:r>
+              <w:rPr>
+                <w:rFonts w:ascii="Constantia" w:hAnsi="Constantia"/>
+              </w:rPr>
+              <w:t xml:space="preserve"> oder </w:t>
+            </w:r>
+            <w:proofErr w:type="spellStart"/>
+            <w:r>
+              <w:rPr>
+                <w:rFonts w:ascii="Constantia" w:hAnsi="Constantia"/>
+              </w:rPr>
+              <w:t>word</w:t>
+            </w:r>
+            <w:proofErr w:type="spellEnd"/>
+            <w:r>
+              <w:rPr>
+                <w:rFonts w:ascii="Constantia" w:hAnsi="Constantia"/>
+              </w:rPr>
+              <w:t>) und Algorithmen wählen, Hintergrund Info studieren, die Tools nutzen zu lernen.</w:t>
             </w:r>
           </w:p>
         </w:tc>
@@ -880,21 +922,62 @@
                 <w:rFonts w:ascii="Constantia" w:hAnsi="Constantia"/>
                 <w:lang w:val="en-GB"/>
               </w:rPr>
-              <w:t>Ein normale</w:t>
-            </w:r>
+              <w:t xml:space="preserve">Ein </w:t>
+            </w:r>
+            <w:proofErr w:type="spellStart"/>
             <w:r>
               <w:rPr>
                 <w:rFonts w:ascii="Constantia" w:hAnsi="Constantia"/>
                 <w:lang w:val="en-GB"/>
               </w:rPr>
+              <w:t>normale</w:t>
+            </w:r>
+            <w:r>
+              <w:rPr>
+                <w:rFonts w:ascii="Constantia" w:hAnsi="Constantia"/>
+                <w:lang w:val="en-GB"/>
+              </w:rPr>
               <w:t>r</w:t>
             </w:r>
+            <w:proofErr w:type="spellEnd"/>
             <w:r>
               <w:rPr>
                 <w:rFonts w:ascii="Constantia" w:hAnsi="Constantia"/>
                 <w:lang w:val="en-GB"/>
               </w:rPr>
-              <w:t xml:space="preserve"> Top down shooter roguelike schaffen. </w:t>
+              <w:t xml:space="preserve"> </w:t>
+            </w:r>
+            <w:proofErr w:type="gramStart"/>
+            <w:r>
+              <w:rPr>
+                <w:rFonts w:ascii="Constantia" w:hAnsi="Constantia"/>
+                <w:lang w:val="en-GB"/>
+              </w:rPr>
+              <w:t>Top down</w:t>
+            </w:r>
+            <w:proofErr w:type="gramEnd"/>
+            <w:r>
+              <w:rPr>
+                <w:rFonts w:ascii="Constantia" w:hAnsi="Constantia"/>
+                <w:lang w:val="en-GB"/>
+              </w:rPr>
+              <w:t xml:space="preserve"> shooter roguelike </w:t>
+            </w:r>
+            <w:proofErr w:type="spellStart"/>
+            <w:r>
+              <w:rPr>
+                <w:rFonts w:ascii="Constantia" w:hAnsi="Constantia"/>
+                <w:lang w:val="en-GB"/>
+              </w:rPr>
+              <w:t>schaffen</w:t>
+            </w:r>
+            <w:proofErr w:type="spellEnd"/>
+            <w:r>
+              <w:rPr>
+                <w:rFonts w:ascii="Constantia" w:hAnsi="Constantia"/>
+                <w:lang w:val="en-GB"/>
+              </w:rPr>
+              <w:t xml:space="preserve">. </w:t>
             </w:r>
           </w:p>
         </w:tc>
@@ -1211,21 +1294,62 @@
                 <w:rFonts w:ascii="Constantia" w:hAnsi="Constantia"/>
                 <w:lang w:val="en-GB"/>
               </w:rPr>
-              <w:t>Ein normale</w:t>
-            </w:r>
+              <w:t xml:space="preserve">Ein </w:t>
+            </w:r>
+            <w:proofErr w:type="spellStart"/>
             <w:r>
               <w:rPr>
                 <w:rFonts w:ascii="Constantia" w:hAnsi="Constantia"/>
                 <w:lang w:val="en-GB"/>
               </w:rPr>
+              <w:t>normale</w:t>
+            </w:r>
+            <w:r>
+              <w:rPr>
+                <w:rFonts w:ascii="Constantia" w:hAnsi="Constantia"/>
+                <w:lang w:val="en-GB"/>
+              </w:rPr>
               <w:t>r</w:t>
             </w:r>
+            <w:proofErr w:type="spellEnd"/>
             <w:r>
               <w:rPr>
                 <w:rFonts w:ascii="Constantia" w:hAnsi="Constantia"/>
                 <w:lang w:val="en-GB"/>
               </w:rPr>
-              <w:t xml:space="preserve"> Top down shooter roguelike schaffen. </w:t>
+              <w:t xml:space="preserve"> </w:t>
+            </w:r>
+            <w:proofErr w:type="gramStart"/>
+            <w:r>
+              <w:rPr>
+                <w:rFonts w:ascii="Constantia" w:hAnsi="Constantia"/>
+                <w:lang w:val="en-GB"/>
+              </w:rPr>
+              <w:t>Top down</w:t>
+            </w:r>
+            <w:proofErr w:type="gramEnd"/>
+            <w:r>
+              <w:rPr>
+                <w:rFonts w:ascii="Constantia" w:hAnsi="Constantia"/>
+                <w:lang w:val="en-GB"/>
+              </w:rPr>
+              <w:t xml:space="preserve"> shooter roguelike </w:t>
+            </w:r>
+            <w:proofErr w:type="spellStart"/>
+            <w:r>
+              <w:rPr>
+                <w:rFonts w:ascii="Constantia" w:hAnsi="Constantia"/>
+                <w:lang w:val="en-GB"/>
+              </w:rPr>
+              <w:t>schaffen</w:t>
+            </w:r>
+            <w:proofErr w:type="spellEnd"/>
+            <w:r>
+              <w:rPr>
+                <w:rFonts w:ascii="Constantia" w:hAnsi="Constantia"/>
+                <w:lang w:val="en-GB"/>
+              </w:rPr>
+              <w:t xml:space="preserve">. </w:t>
             </w:r>
           </w:p>
         </w:tc>
@@ -1544,7 +1668,21 @@
         <w:rPr>
           <w:rFonts w:ascii="Constantia" w:hAnsi="Constantia"/>
         </w:rPr>
-        <w:t>Um eine detailliertere Änderungshistorie des Projekts zu sehen, können Sie die GitHub Commits des Projekts besuchen. (Wenn Sie Zugang haben)</w:t>
+        <w:t xml:space="preserve">Um eine detailliertere Änderungshistorie des Projekts zu sehen, können Sie die GitHub </w:t>
+      </w:r>
+      <w:proofErr w:type="spellStart"/>
+      <w:r>
+        <w:rPr>
+          <w:rFonts w:ascii="Constantia" w:hAnsi="Constantia"/>
+        </w:rPr>
+        <w:t>Commits</w:t>
+      </w:r>
+      <w:proofErr w:type="spellEnd"/>
+      <w:r>
+        <w:rPr>
+          <w:rFonts w:ascii="Constantia" w:hAnsi="Constantia"/>
+        </w:rPr>
+        <w:t xml:space="preserve"> des Projekts besuchen. (Wenn Sie Zugang haben)</w:t>
       </w:r>
       <w:r>
         <w:rPr>
@@ -1798,7 +1936,35 @@
               <w:rPr>
                 <w:rFonts w:ascii="Constantia" w:hAnsi="Constantia"/>
               </w:rPr>
-              <w:t>Repository auf Github erstellt; dieses Dokument erstellt; auf Overleaf nach Vorlagen</w:t>
+              <w:t xml:space="preserve">Repository auf </w:t>
+            </w:r>
+            <w:proofErr w:type="spellStart"/>
+            <w:r>
+              <w:rPr>
+                <w:rFonts w:ascii="Constantia" w:hAnsi="Constantia"/>
+              </w:rPr>
+              <w:t>Github</w:t>
+            </w:r>
+            <w:proofErr w:type="spellEnd"/>
+            <w:r>
+              <w:rPr>
+                <w:rFonts w:ascii="Constantia" w:hAnsi="Constantia"/>
+              </w:rPr>
+              <w:t xml:space="preserve"> erstellt; dieses Dokument erstellt; auf </w:t>
+            </w:r>
+            <w:proofErr w:type="spellStart"/>
+            <w:r>
+              <w:rPr>
+                <w:rFonts w:ascii="Constantia" w:hAnsi="Constantia"/>
+              </w:rPr>
+              <w:t>Overleaf</w:t>
+            </w:r>
+            <w:proofErr w:type="spellEnd"/>
+            <w:r>
+              <w:rPr>
+                <w:rFonts w:ascii="Constantia" w:hAnsi="Constantia"/>
+              </w:rPr>
+              <w:t xml:space="preserve"> nach Vorlagen</w:t>
             </w:r>
             <w:r>
               <w:rPr>
@@ -1904,7 +2070,21 @@
               <w:rPr>
                 <w:rFonts w:ascii="Constantia" w:hAnsi="Constantia"/>
               </w:rPr>
-              <w:t>, Struktur des Berichts in Overleaf gemacht. Recherche über die Q-Learning und Genetische Algorithmen.</w:t>
+              <w:t xml:space="preserve">, Struktur des Berichts in </w:t>
+            </w:r>
+            <w:proofErr w:type="spellStart"/>
+            <w:r>
+              <w:rPr>
+                <w:rFonts w:ascii="Constantia" w:hAnsi="Constantia"/>
+              </w:rPr>
+              <w:t>Overleaf</w:t>
+            </w:r>
+            <w:proofErr w:type="spellEnd"/>
+            <w:r>
+              <w:rPr>
+                <w:rFonts w:ascii="Constantia" w:hAnsi="Constantia"/>
+              </w:rPr>
+              <w:t xml:space="preserve"> gemacht. Recherche über die Q-Learning und Genetische Algorithmen.</w:t>
             </w:r>
           </w:p>
         </w:tc>
@@ -2190,7 +2370,21 @@
               <w:rPr>
                 <w:rFonts w:ascii="Constantia" w:hAnsi="Constantia"/>
               </w:rPr>
-              <w:t xml:space="preserve"> an Produkt gearbeitet: Player, Schiessen- und dashing- Mechaniken gemacht. Die Folder-Struktur weiterentwickelt.</w:t>
+              <w:t xml:space="preserve"> an Produkt gearbeitet: Player, Schiessen- und </w:t>
+            </w:r>
+            <w:proofErr w:type="spellStart"/>
+            <w:r>
+              <w:rPr>
+                <w:rFonts w:ascii="Constantia" w:hAnsi="Constantia"/>
+              </w:rPr>
+              <w:t>dashing</w:t>
+            </w:r>
+            <w:proofErr w:type="spellEnd"/>
+            <w:r>
+              <w:rPr>
+                <w:rFonts w:ascii="Constantia" w:hAnsi="Constantia"/>
+              </w:rPr>
+              <w:t>- Mechaniken gemacht. Die Folder-Struktur weiterentwickelt.</w:t>
             </w:r>
           </w:p>
         </w:tc>
@@ -2290,8 +2484,44 @@
               <w:rPr>
                 <w:rFonts w:ascii="Constantia" w:hAnsi="Constantia"/>
               </w:rPr>
-              <w:t xml:space="preserve"> (GameManager, ProjectilesManager, EntitiesManager</w:t>
-            </w:r>
+              <w:t xml:space="preserve"> (</w:t>
+            </w:r>
+            <w:proofErr w:type="spellStart"/>
+            <w:r>
+              <w:rPr>
+                <w:rFonts w:ascii="Constantia" w:hAnsi="Constantia"/>
+              </w:rPr>
+              <w:t>GameManager</w:t>
+            </w:r>
+            <w:proofErr w:type="spellEnd"/>
+            <w:r>
+              <w:rPr>
+                <w:rFonts w:ascii="Constantia" w:hAnsi="Constantia"/>
+              </w:rPr>
+              <w:t xml:space="preserve">, </w:t>
+            </w:r>
+            <w:proofErr w:type="spellStart"/>
+            <w:r>
+              <w:rPr>
+                <w:rFonts w:ascii="Constantia" w:hAnsi="Constantia"/>
+              </w:rPr>
+              <w:t>ProjectilesManager</w:t>
+            </w:r>
+            <w:proofErr w:type="spellEnd"/>
+            <w:r>
+              <w:rPr>
+                <w:rFonts w:ascii="Constantia" w:hAnsi="Constantia"/>
+              </w:rPr>
+              <w:t xml:space="preserve">, </w:t>
+            </w:r>
+            <w:proofErr w:type="spellStart"/>
+            <w:r>
+              <w:rPr>
+                <w:rFonts w:ascii="Constantia" w:hAnsi="Constantia"/>
+              </w:rPr>
+              <w:t>EntitiesManager</w:t>
+            </w:r>
+            <w:proofErr w:type="spellEnd"/>
             <w:r>
               <w:rPr>
                 <w:rFonts w:ascii="Constantia" w:hAnsi="Constantia"/>
@@ -2302,7 +2532,49 @@
               <w:rPr>
                 <w:rFonts w:ascii="Constantia" w:hAnsi="Constantia"/>
               </w:rPr>
-              <w:t>…). Spawning Mechanik der Gegner – zur Zeit rechteckige Spawners.</w:t>
+              <w:t xml:space="preserve">…). </w:t>
+            </w:r>
+            <w:proofErr w:type="spellStart"/>
+            <w:r>
+              <w:rPr>
+                <w:rFonts w:ascii="Constantia" w:hAnsi="Constantia"/>
+              </w:rPr>
+              <w:t>Spawning</w:t>
+            </w:r>
+            <w:proofErr w:type="spellEnd"/>
+            <w:r>
+              <w:rPr>
+                <w:rFonts w:ascii="Constantia" w:hAnsi="Constantia"/>
+              </w:rPr>
+              <w:t xml:space="preserve"> Mechanik der Gegner – </w:t>
+            </w:r>
+            <w:proofErr w:type="gramStart"/>
+            <w:r>
+              <w:rPr>
+                <w:rFonts w:ascii="Constantia" w:hAnsi="Constantia"/>
+              </w:rPr>
+              <w:t>zur Zeit</w:t>
+            </w:r>
+            <w:proofErr w:type="gramEnd"/>
+            <w:r>
+              <w:rPr>
+                <w:rFonts w:ascii="Constantia" w:hAnsi="Constantia"/>
+              </w:rPr>
+              <w:t xml:space="preserve"> rechteckige </w:t>
+            </w:r>
+            <w:proofErr w:type="spellStart"/>
+            <w:r>
+              <w:rPr>
+                <w:rFonts w:ascii="Constantia" w:hAnsi="Constantia"/>
+              </w:rPr>
+              <w:t>Spawners</w:t>
+            </w:r>
+            <w:proofErr w:type="spellEnd"/>
+            <w:r>
+              <w:rPr>
+                <w:rFonts w:ascii="Constantia" w:hAnsi="Constantia"/>
+              </w:rPr>
+              <w:t>.</w:t>
             </w:r>
           </w:p>
         </w:tc>
@@ -2690,7 +2962,35 @@
               <w:rPr>
                 <w:rFonts w:ascii="Constantia" w:hAnsi="Constantia"/>
               </w:rPr>
-              <w:t>Spieler Progression durch Bonusen/Items addiert: Nach jeder Welle wird drei Optionen gegeben, die aus anderen Pool zufällig genommen werden und den Spieler stärker machen (z. B. Steigerung der Schaden von Kugeln oder d</w:t>
+              <w:t xml:space="preserve">Spieler Progression durch </w:t>
+            </w:r>
+            <w:proofErr w:type="spellStart"/>
+            <w:r>
+              <w:rPr>
+                <w:rFonts w:ascii="Constantia" w:hAnsi="Constantia"/>
+              </w:rPr>
+              <w:t>Bonusen</w:t>
+            </w:r>
+            <w:proofErr w:type="spellEnd"/>
+            <w:r>
+              <w:rPr>
+                <w:rFonts w:ascii="Constantia" w:hAnsi="Constantia"/>
+              </w:rPr>
+              <w:t xml:space="preserve">/Items addiert: Nach jeder Welle wird drei Optionen gegeben, die </w:t>
+            </w:r>
+            <w:proofErr w:type="gramStart"/>
+            <w:r>
+              <w:rPr>
+                <w:rFonts w:ascii="Constantia" w:hAnsi="Constantia"/>
+              </w:rPr>
+              <w:t>aus anderen Pool</w:t>
+            </w:r>
+            <w:proofErr w:type="gramEnd"/>
+            <w:r>
+              <w:rPr>
+                <w:rFonts w:ascii="Constantia" w:hAnsi="Constantia"/>
+              </w:rPr>
+              <w:t xml:space="preserve"> zufällig genommen werden und den Spieler stärker machen (z. B. Steigerung der Schaden von Kugeln oder d</w:t>
             </w:r>
             <w:r>
               <w:rPr>
@@ -2816,7 +3116,35 @@
               <w:rPr>
                 <w:rFonts w:ascii="Constantia" w:hAnsi="Constantia"/>
               </w:rPr>
-              <w:t>Gegner, die schiessen können gemacht. Dafür Code mehr modular gemacht: das Spieler und dieses Gegner Typ können dasseble Waffenklassen tragen</w:t>
+              <w:t xml:space="preserve">Gegner, die schiessen können gemacht. Dafür Code mehr modular gemacht: </w:t>
+            </w:r>
+            <w:proofErr w:type="gramStart"/>
+            <w:r>
+              <w:rPr>
+                <w:rFonts w:ascii="Constantia" w:hAnsi="Constantia"/>
+              </w:rPr>
+              <w:t>das</w:t>
+            </w:r>
+            <w:proofErr w:type="gramEnd"/>
+            <w:r>
+              <w:rPr>
+                <w:rFonts w:ascii="Constantia" w:hAnsi="Constantia"/>
+              </w:rPr>
+              <w:t xml:space="preserve"> Spieler und dieses Gegner Typ können </w:t>
+            </w:r>
+            <w:proofErr w:type="spellStart"/>
+            <w:r>
+              <w:rPr>
+                <w:rFonts w:ascii="Constantia" w:hAnsi="Constantia"/>
+              </w:rPr>
+              <w:t>dasseble</w:t>
+            </w:r>
+            <w:proofErr w:type="spellEnd"/>
+            <w:r>
+              <w:rPr>
+                <w:rFonts w:ascii="Constantia" w:hAnsi="Constantia"/>
+              </w:rPr>
+              <w:t xml:space="preserve"> Waffenklassen tragen</w:t>
             </w:r>
           </w:p>
         </w:tc>
@@ -2904,7 +3232,21 @@
               <w:rPr>
                 <w:rFonts w:ascii="Constantia" w:hAnsi="Constantia"/>
               </w:rPr>
-              <w:t xml:space="preserve">Resources gelernt und im Spiel implementiert. Das hilft um mehr Gegenstände (Upgrades), Waffen, Gegener zu machen. </w:t>
+              <w:t xml:space="preserve">Resources gelernt und im Spiel implementiert. Das hilft um mehr Gegenstände (Upgrades), Waffen, </w:t>
+            </w:r>
+            <w:proofErr w:type="spellStart"/>
+            <w:r>
+              <w:rPr>
+                <w:rFonts w:ascii="Constantia" w:hAnsi="Constantia"/>
+              </w:rPr>
+              <w:t>Gegener</w:t>
+            </w:r>
+            <w:proofErr w:type="spellEnd"/>
+            <w:r>
+              <w:rPr>
+                <w:rFonts w:ascii="Constantia" w:hAnsi="Constantia"/>
+              </w:rPr>
+              <w:t xml:space="preserve"> zu machen. </w:t>
             </w:r>
           </w:p>
         </w:tc>
@@ -2991,7 +3333,42 @@
               <w:rPr>
                 <w:rFonts w:ascii="Constantia" w:hAnsi="Constantia"/>
               </w:rPr>
-              <w:t>Code refactoring: 3 früher-gemachten Managers (globalen singleton autoloads) abgeschafft und stattdessen Referenzen zu wichtigen Nodes (z. B. Spieler Instanz oder HUD) mehr zentriert in Level Node weitergegeben (was natürlich es schwieriger, aber sauberer macht, da das Prinzip von «En</w:t>
+              <w:t xml:space="preserve">Code </w:t>
+            </w:r>
+            <w:proofErr w:type="spellStart"/>
+            <w:r>
+              <w:rPr>
+                <w:rFonts w:ascii="Constantia" w:hAnsi="Constantia"/>
+              </w:rPr>
+              <w:t>refactoring</w:t>
+            </w:r>
+            <w:proofErr w:type="spellEnd"/>
+            <w:r>
+              <w:rPr>
+                <w:rFonts w:ascii="Constantia" w:hAnsi="Constantia"/>
+              </w:rPr>
+              <w:t xml:space="preserve">: 3 früher-gemachten Managers (globalen singleton </w:t>
+            </w:r>
+            <w:proofErr w:type="spellStart"/>
+            <w:r>
+              <w:rPr>
+                <w:rFonts w:ascii="Constantia" w:hAnsi="Constantia"/>
+              </w:rPr>
+              <w:t>autoloads</w:t>
+            </w:r>
+            <w:proofErr w:type="spellEnd"/>
+            <w:r>
+              <w:rPr>
+                <w:rFonts w:ascii="Constantia" w:hAnsi="Constantia"/>
+              </w:rPr>
+              <w:t>) abgeschafft und stattdessen Referenzen zu wichtigen Nodes (z. B. Spieler Instanz oder HUD) mehr zentriert in Level Node weitergegeben (was natürlich es schwieriger, aber sauberer macht, da das Prinzip von «</w:t>
+            </w:r>
+            <w:proofErr w:type="spellStart"/>
+            <w:r>
+              <w:rPr>
+                <w:rFonts w:ascii="Constantia" w:hAnsi="Constantia"/>
+              </w:rPr>
+              <w:t>En</w:t>
             </w:r>
             <w:r>
               <w:rPr>
@@ -3003,7 +3380,84 @@
               <w:rPr>
                 <w:rFonts w:ascii="Constantia" w:hAnsi="Constantia"/>
               </w:rPr>
-              <w:t xml:space="preserve">apsulation» besser gehalten wird). Als Resultat ist nur 2 Autoloads geblieben: GameManager – notwendig für Szenen Wechsel (z. B. Main menu -&gt; Spiel) und EntitiiesManager (eher Wave manager eigentlich), den ich vielleicht später abschaffen werde. </w:t>
+              <w:t>apsulation</w:t>
+            </w:r>
+            <w:proofErr w:type="spellEnd"/>
+            <w:r>
+              <w:rPr>
+                <w:rFonts w:ascii="Constantia" w:hAnsi="Constantia"/>
+              </w:rPr>
+              <w:t xml:space="preserve">» besser gehalten wird). Als Resultat ist nur 2 </w:t>
+            </w:r>
+            <w:proofErr w:type="spellStart"/>
+            <w:r>
+              <w:rPr>
+                <w:rFonts w:ascii="Constantia" w:hAnsi="Constantia"/>
+              </w:rPr>
+              <w:t>Autoloads</w:t>
+            </w:r>
+            <w:proofErr w:type="spellEnd"/>
+            <w:r>
+              <w:rPr>
+                <w:rFonts w:ascii="Constantia" w:hAnsi="Constantia"/>
+              </w:rPr>
+              <w:t xml:space="preserve"> geblieben: </w:t>
+            </w:r>
+            <w:proofErr w:type="spellStart"/>
+            <w:r>
+              <w:rPr>
+                <w:rFonts w:ascii="Constantia" w:hAnsi="Constantia"/>
+              </w:rPr>
+              <w:t>GameManager</w:t>
+            </w:r>
+            <w:proofErr w:type="spellEnd"/>
+            <w:r>
+              <w:rPr>
+                <w:rFonts w:ascii="Constantia" w:hAnsi="Constantia"/>
+              </w:rPr>
+              <w:t xml:space="preserve"> – notwendig für Szenen Wechsel (z. B. Main </w:t>
+            </w:r>
+            <w:proofErr w:type="spellStart"/>
+            <w:r>
+              <w:rPr>
+                <w:rFonts w:ascii="Constantia" w:hAnsi="Constantia"/>
+              </w:rPr>
+              <w:t>menu</w:t>
+            </w:r>
+            <w:proofErr w:type="spellEnd"/>
+            <w:r>
+              <w:rPr>
+                <w:rFonts w:ascii="Constantia" w:hAnsi="Constantia"/>
+              </w:rPr>
+              <w:t xml:space="preserve"> -&gt; Spiel) und </w:t>
+            </w:r>
+            <w:proofErr w:type="spellStart"/>
+            <w:r>
+              <w:rPr>
+                <w:rFonts w:ascii="Constantia" w:hAnsi="Constantia"/>
+              </w:rPr>
+              <w:t>EntitiiesManager</w:t>
+            </w:r>
+            <w:proofErr w:type="spellEnd"/>
+            <w:r>
+              <w:rPr>
+                <w:rFonts w:ascii="Constantia" w:hAnsi="Constantia"/>
+              </w:rPr>
+              <w:t xml:space="preserve"> (eher Wave </w:t>
+            </w:r>
+            <w:proofErr w:type="spellStart"/>
+            <w:r>
+              <w:rPr>
+                <w:rFonts w:ascii="Constantia" w:hAnsi="Constantia"/>
+              </w:rPr>
+              <w:t>manager</w:t>
+            </w:r>
+            <w:proofErr w:type="spellEnd"/>
+            <w:r>
+              <w:rPr>
+                <w:rFonts w:ascii="Constantia" w:hAnsi="Constantia"/>
+              </w:rPr>
+              <w:t xml:space="preserve"> eigentlich), den ich vielleicht später abschaffen werde. </w:t>
             </w:r>
           </w:p>
           <w:p>
@@ -3019,23 +3473,53 @@
               </w:rPr>
               <w:t xml:space="preserve">Der Grund dafür war die Realisation, dass </w:t>
             </w:r>
+            <w:proofErr w:type="gramStart"/>
             <w:r>
               <w:rPr>
                 <w:rFonts w:ascii="Constantia" w:hAnsi="Constantia"/>
               </w:rPr>
               <w:t>die Managers</w:t>
             </w:r>
-            <w:r>
-              <w:rPr>
-                <w:rFonts w:ascii="Constantia" w:hAnsi="Constantia"/>
-              </w:rPr>
-              <w:t xml:space="preserve"> auch während des Main menu geladen sind und Gedanke es sauberer versuchen zu machen. </w:t>
-            </w:r>
-            <w:r>
-              <w:rPr>
-                <w:rFonts w:ascii="Constantia" w:hAnsi="Constantia"/>
-              </w:rPr>
-              <w:t>Später wurde es aber klar, dass es nicht zu nötig war: mein Spiel wird nicht so gross, dass den Prinzipen des OOPs insbesondere Encapsulation wirklich wichtig sind. Ich arbeite zudem in diesem Projekt allein.</w:t>
+            <w:proofErr w:type="gramEnd"/>
+            <w:r>
+              <w:rPr>
+                <w:rFonts w:ascii="Constantia" w:hAnsi="Constantia"/>
+              </w:rPr>
+              <w:t xml:space="preserve"> auch während des Main </w:t>
+            </w:r>
+            <w:proofErr w:type="spellStart"/>
+            <w:r>
+              <w:rPr>
+                <w:rFonts w:ascii="Constantia" w:hAnsi="Constantia"/>
+              </w:rPr>
+              <w:t>menu</w:t>
+            </w:r>
+            <w:proofErr w:type="spellEnd"/>
+            <w:r>
+              <w:rPr>
+                <w:rFonts w:ascii="Constantia" w:hAnsi="Constantia"/>
+              </w:rPr>
+              <w:t xml:space="preserve"> geladen sind und Gedanke es sauberer versuchen zu machen. </w:t>
+            </w:r>
+            <w:r>
+              <w:rPr>
+                <w:rFonts w:ascii="Constantia" w:hAnsi="Constantia"/>
+              </w:rPr>
+              <w:t xml:space="preserve">Später wurde es aber klar, dass es nicht zu nötig war: mein Spiel wird nicht so gross, dass den Prinzipen des OOPs insbesondere </w:t>
+            </w:r>
+            <w:proofErr w:type="spellStart"/>
+            <w:r>
+              <w:rPr>
+                <w:rFonts w:ascii="Constantia" w:hAnsi="Constantia"/>
+              </w:rPr>
+              <w:t>Encapsulation</w:t>
+            </w:r>
+            <w:proofErr w:type="spellEnd"/>
+            <w:r>
+              <w:rPr>
+                <w:rFonts w:ascii="Constantia" w:hAnsi="Constantia"/>
+              </w:rPr>
+              <w:t xml:space="preserve"> wirklich wichtig sind. Ich arbeite zudem in diesem Projekt allein.</w:t>
             </w:r>
           </w:p>
           <w:p>
@@ -3063,7 +3547,77 @@
               <w:rPr>
                 <w:rFonts w:ascii="Constantia" w:hAnsi="Constantia"/>
               </w:rPr>
-              <w:t>Waffen gemacht: Handgun, Shotgun, Machine gun, Sniper rifle – alle mit eigenen Stats.</w:t>
+              <w:t xml:space="preserve">Waffen gemacht: </w:t>
+            </w:r>
+            <w:proofErr w:type="spellStart"/>
+            <w:r>
+              <w:rPr>
+                <w:rFonts w:ascii="Constantia" w:hAnsi="Constantia"/>
+              </w:rPr>
+              <w:t>Handgun</w:t>
+            </w:r>
+            <w:proofErr w:type="spellEnd"/>
+            <w:r>
+              <w:rPr>
+                <w:rFonts w:ascii="Constantia" w:hAnsi="Constantia"/>
+              </w:rPr>
+              <w:t xml:space="preserve">, Shotgun, </w:t>
+            </w:r>
+            <w:proofErr w:type="spellStart"/>
+            <w:r>
+              <w:rPr>
+                <w:rFonts w:ascii="Constantia" w:hAnsi="Constantia"/>
+              </w:rPr>
+              <w:t>Machine</w:t>
+            </w:r>
+            <w:proofErr w:type="spellEnd"/>
+            <w:r>
+              <w:rPr>
+                <w:rFonts w:ascii="Constantia" w:hAnsi="Constantia"/>
+              </w:rPr>
+              <w:t xml:space="preserve"> </w:t>
+            </w:r>
+            <w:proofErr w:type="spellStart"/>
+            <w:r>
+              <w:rPr>
+                <w:rFonts w:ascii="Constantia" w:hAnsi="Constantia"/>
+              </w:rPr>
+              <w:t>gun</w:t>
+            </w:r>
+            <w:proofErr w:type="spellEnd"/>
+            <w:r>
+              <w:rPr>
+                <w:rFonts w:ascii="Constantia" w:hAnsi="Constantia"/>
+              </w:rPr>
+              <w:t xml:space="preserve">, Sniper </w:t>
+            </w:r>
+            <w:proofErr w:type="spellStart"/>
+            <w:r>
+              <w:rPr>
+                <w:rFonts w:ascii="Constantia" w:hAnsi="Constantia"/>
+              </w:rPr>
+              <w:t>rifle</w:t>
+            </w:r>
+            <w:proofErr w:type="spellEnd"/>
+            <w:r>
+              <w:rPr>
+                <w:rFonts w:ascii="Constantia" w:hAnsi="Constantia"/>
+              </w:rPr>
+              <w:t xml:space="preserve"> – alle mit eigenen </w:t>
+            </w:r>
+            <w:proofErr w:type="spellStart"/>
+            <w:r>
+              <w:rPr>
+                <w:rFonts w:ascii="Constantia" w:hAnsi="Constantia"/>
+              </w:rPr>
+              <w:t>Stats</w:t>
+            </w:r>
+            <w:proofErr w:type="spellEnd"/>
+            <w:r>
+              <w:rPr>
+                <w:rFonts w:ascii="Constantia" w:hAnsi="Constantia"/>
+              </w:rPr>
+              <w:t>.</w:t>
             </w:r>
           </w:p>
         </w:tc>
@@ -3141,11 +3695,19 @@
                 <w:rFonts w:ascii="Constantia" w:hAnsi="Constantia"/>
               </w:rPr>
             </w:pPr>
-            <w:r>
-              <w:rPr>
-                <w:rFonts w:ascii="Constantia" w:hAnsi="Constantia"/>
-              </w:rPr>
-              <w:t>Hud verbessert: nun zeigt es deine Gegenstände und Waffe. Bugs gefixt</w:t>
+            <w:proofErr w:type="spellStart"/>
+            <w:r>
+              <w:rPr>
+                <w:rFonts w:ascii="Constantia" w:hAnsi="Constantia"/>
+              </w:rPr>
+              <w:t>Hud</w:t>
+            </w:r>
+            <w:proofErr w:type="spellEnd"/>
+            <w:r>
+              <w:rPr>
+                <w:rFonts w:ascii="Constantia" w:hAnsi="Constantia"/>
+              </w:rPr>
+              <w:t xml:space="preserve"> verbessert: nun zeigt es deine Gegenstände und Waffe. Bugs gefixt</w:t>
             </w:r>
           </w:p>
           <w:p>
@@ -3192,8 +3754,16 @@
               <w:rPr>
                 <w:rFonts w:ascii="Constantia" w:hAnsi="Constantia"/>
               </w:rPr>
-              <w:t>3 st.</w:t>
-            </w:r>
+              <w:t xml:space="preserve">3 </w:t>
+            </w:r>
+            <w:proofErr w:type="spellStart"/>
+            <w:r>
+              <w:rPr>
+                <w:rFonts w:ascii="Constantia" w:hAnsi="Constantia"/>
+              </w:rPr>
+              <w:t>st.</w:t>
+            </w:r>
+            <w:proofErr w:type="spellEnd"/>
           </w:p>
         </w:tc>
       </w:tr>
@@ -3281,8 +3851,16 @@
               <w:rPr>
                 <w:rFonts w:ascii="Constantia" w:hAnsi="Constantia"/>
               </w:rPr>
-              <w:t>4 st.</w:t>
-            </w:r>
+              <w:t xml:space="preserve">4 </w:t>
+            </w:r>
+            <w:proofErr w:type="spellStart"/>
+            <w:r>
+              <w:rPr>
+                <w:rFonts w:ascii="Constantia" w:hAnsi="Constantia"/>
+              </w:rPr>
+              <w:t>st.</w:t>
+            </w:r>
+            <w:proofErr w:type="spellEnd"/>
           </w:p>
         </w:tc>
       </w:tr>
@@ -3467,11 +4045,19 @@
                 <w:rFonts w:ascii="Constantia" w:hAnsi="Constantia"/>
               </w:rPr>
             </w:pPr>
-            <w:r>
-              <w:rPr>
-                <w:rFonts w:ascii="Constantia" w:hAnsi="Constantia"/>
-              </w:rPr>
-              <w:t>I,A,O</w:t>
+            <w:proofErr w:type="gramStart"/>
+            <w:r>
+              <w:rPr>
+                <w:rFonts w:ascii="Constantia" w:hAnsi="Constantia"/>
+              </w:rPr>
+              <w:t>I,A</w:t>
+            </w:r>
+            <w:proofErr w:type="gramEnd"/>
+            <w:r>
+              <w:rPr>
+                <w:rFonts w:ascii="Constantia" w:hAnsi="Constantia"/>
+              </w:rPr>
+              <w:t>,O</w:t>
             </w:r>
           </w:p>
         </w:tc>
@@ -3490,8 +4076,16 @@
               <w:rPr>
                 <w:rFonts w:ascii="Constantia" w:hAnsi="Constantia"/>
               </w:rPr>
-              <w:t>5 st.</w:t>
-            </w:r>
+              <w:t xml:space="preserve">5 </w:t>
+            </w:r>
+            <w:proofErr w:type="spellStart"/>
+            <w:r>
+              <w:rPr>
+                <w:rFonts w:ascii="Constantia" w:hAnsi="Constantia"/>
+              </w:rPr>
+              <w:t>st.</w:t>
+            </w:r>
+            <w:proofErr w:type="spellEnd"/>
           </w:p>
         </w:tc>
       </w:tr>
@@ -3600,7 +4194,35 @@
               <w:rPr>
                 <w:rFonts w:ascii="Constantia" w:hAnsi="Constantia"/>
               </w:rPr>
-              <w:t>Entschieden, dass Assets nicht gekauft werden werden (kein Budget, und professionelle kosten zu viel), sondern freie aus Internet herunterladen oder wenn es Zeit gibt selbst machen (unwahrscheinlich).</w:t>
+              <w:t xml:space="preserve">Entschieden, dass Assets nicht gekauft werden </w:t>
+            </w:r>
+            <w:proofErr w:type="spellStart"/>
+            <w:r>
+              <w:rPr>
+                <w:rFonts w:ascii="Constantia" w:hAnsi="Constantia"/>
+              </w:rPr>
+              <w:t>werden</w:t>
+            </w:r>
+            <w:proofErr w:type="spellEnd"/>
+            <w:r>
+              <w:rPr>
+                <w:rFonts w:ascii="Constantia" w:hAnsi="Constantia"/>
+              </w:rPr>
+              <w:t xml:space="preserve"> (kein Budget, und professionelle kosten zu viel), sondern freie aus Internet herunterladen oder wenn es Zeit </w:t>
+            </w:r>
+            <w:proofErr w:type="gramStart"/>
+            <w:r>
+              <w:rPr>
+                <w:rFonts w:ascii="Constantia" w:hAnsi="Constantia"/>
+              </w:rPr>
+              <w:t>gibt</w:t>
+            </w:r>
+            <w:proofErr w:type="gramEnd"/>
+            <w:r>
+              <w:rPr>
+                <w:rFonts w:ascii="Constantia" w:hAnsi="Constantia"/>
+              </w:rPr>
+              <w:t xml:space="preserve"> selbst machen (unwahrscheinlich).</w:t>
             </w:r>
           </w:p>
           <w:p>
@@ -3622,13 +4244,41 @@
               <w:rPr>
                 <w:rFonts w:ascii="Constantia" w:hAnsi="Constantia"/>
               </w:rPr>
-              <w:t>Waffen zur Gameplay addiert, wobei sie zur Wahl des Spielers jede 5 Welle gegeben werden. Wahl der Items verbessert: jedes Item hat «rarity», die bestimmt wie häufig es nach der Welle in dem Upgrade Menu erscheinen kann.</w:t>
-            </w:r>
-            <w:r>
-              <w:rPr>
-                <w:rFonts w:ascii="Constantia" w:hAnsi="Constantia"/>
-              </w:rPr>
-              <w:t xml:space="preserve"> Die Rarity bestimmt zudem die Farbe von Border der Upgrade Knopf</w:t>
+              <w:t>Waffen zur Gameplay addiert, wobei sie zur Wahl des Spielers jede 5 Welle gegeben werden. Wahl der Items verbessert: jedes Item hat «</w:t>
+            </w:r>
+            <w:proofErr w:type="spellStart"/>
+            <w:r>
+              <w:rPr>
+                <w:rFonts w:ascii="Constantia" w:hAnsi="Constantia"/>
+              </w:rPr>
+              <w:t>rarity</w:t>
+            </w:r>
+            <w:proofErr w:type="spellEnd"/>
+            <w:r>
+              <w:rPr>
+                <w:rFonts w:ascii="Constantia" w:hAnsi="Constantia"/>
+              </w:rPr>
+              <w:t>», die bestimmt wie häufig es nach der Welle in dem Upgrade Menu erscheinen kann.</w:t>
+            </w:r>
+            <w:r>
+              <w:rPr>
+                <w:rFonts w:ascii="Constantia" w:hAnsi="Constantia"/>
+              </w:rPr>
+              <w:t xml:space="preserve"> Die </w:t>
+            </w:r>
+            <w:proofErr w:type="spellStart"/>
+            <w:r>
+              <w:rPr>
+                <w:rFonts w:ascii="Constantia" w:hAnsi="Constantia"/>
+              </w:rPr>
+              <w:t>Rarity</w:t>
+            </w:r>
+            <w:proofErr w:type="spellEnd"/>
+            <w:r>
+              <w:rPr>
+                <w:rFonts w:ascii="Constantia" w:hAnsi="Constantia"/>
+              </w:rPr>
+              <w:t xml:space="preserve"> bestimmt zudem die Farbe von Border der Upgrade Knopf</w:t>
             </w:r>
           </w:p>
         </w:tc>
@@ -3666,8 +4316,16 @@
               <w:rPr>
                 <w:rFonts w:ascii="Constantia" w:hAnsi="Constantia"/>
               </w:rPr>
-              <w:t>6 st.</w:t>
-            </w:r>
+              <w:t xml:space="preserve">6 </w:t>
+            </w:r>
+            <w:proofErr w:type="spellStart"/>
+            <w:r>
+              <w:rPr>
+                <w:rFonts w:ascii="Constantia" w:hAnsi="Constantia"/>
+              </w:rPr>
+              <w:t>st.</w:t>
+            </w:r>
+            <w:proofErr w:type="spellEnd"/>
           </w:p>
         </w:tc>
       </w:tr>
@@ -3709,7 +4367,49 @@
               <w:rPr>
                 <w:rFonts w:ascii="Constantia" w:hAnsi="Constantia"/>
               </w:rPr>
-              <w:t xml:space="preserve">KI-Logik zu Python geschoben. Dafür die Python Scripts für Server, Q_Learner class, und Config gemacht. Die Verbindung zwischen Server (Python Scripts) und Client (Godot Gegnern) durch TPC Sockets gemacht, die Kommunikation ist durch Austausch von JSON-Dateien passiert. </w:t>
+              <w:t xml:space="preserve">KI-Logik zu Python geschoben. Dafür die Python Scripts für Server, </w:t>
+            </w:r>
+            <w:proofErr w:type="spellStart"/>
+            <w:r>
+              <w:rPr>
+                <w:rFonts w:ascii="Constantia" w:hAnsi="Constantia"/>
+              </w:rPr>
+              <w:t>Q_Learner</w:t>
+            </w:r>
+            <w:proofErr w:type="spellEnd"/>
+            <w:r>
+              <w:rPr>
+                <w:rFonts w:ascii="Constantia" w:hAnsi="Constantia"/>
+              </w:rPr>
+              <w:t xml:space="preserve"> </w:t>
+            </w:r>
+            <w:proofErr w:type="spellStart"/>
+            <w:r>
+              <w:rPr>
+                <w:rFonts w:ascii="Constantia" w:hAnsi="Constantia"/>
+              </w:rPr>
+              <w:t>class</w:t>
+            </w:r>
+            <w:proofErr w:type="spellEnd"/>
+            <w:r>
+              <w:rPr>
+                <w:rFonts w:ascii="Constantia" w:hAnsi="Constantia"/>
+              </w:rPr>
+              <w:t xml:space="preserve">, und </w:t>
+            </w:r>
+            <w:proofErr w:type="spellStart"/>
+            <w:r>
+              <w:rPr>
+                <w:rFonts w:ascii="Constantia" w:hAnsi="Constantia"/>
+              </w:rPr>
+              <w:t>Config</w:t>
+            </w:r>
+            <w:proofErr w:type="spellEnd"/>
+            <w:r>
+              <w:rPr>
+                <w:rFonts w:ascii="Constantia" w:hAnsi="Constantia"/>
+              </w:rPr>
+              <w:t xml:space="preserve"> gemacht. Die Verbindung zwischen Server (Python Scripts) und Client (Godot Gegnern) durch TPC Sockets gemacht, die Kommunikation ist durch Austausch von JSON-Dateien passiert. </w:t>
             </w:r>
           </w:p>
           <w:p>
@@ -3749,11 +4449,19 @@
               </w:rPr>
               <w:t xml:space="preserve"> </w:t>
             </w:r>
-            <w:r>
-              <w:rPr>
-                <w:rFonts w:ascii="Constantia" w:hAnsi="Constantia"/>
-              </w:rPr>
-              <w:t>gewonen:</w:t>
+            <w:proofErr w:type="spellStart"/>
+            <w:r>
+              <w:rPr>
+                <w:rFonts w:ascii="Constantia" w:hAnsi="Constantia"/>
+              </w:rPr>
+              <w:t>gewonen</w:t>
+            </w:r>
+            <w:proofErr w:type="spellEnd"/>
+            <w:r>
+              <w:rPr>
+                <w:rFonts w:ascii="Constantia" w:hAnsi="Constantia"/>
+              </w:rPr>
+              <w:t>:</w:t>
             </w:r>
             <w:r>
               <w:rPr>
@@ -3771,7 +4479,21 @@
               <w:rPr>
                 <w:rFonts w:ascii="Constantia" w:hAnsi="Constantia"/>
               </w:rPr>
-              <w:t xml:space="preserve"> zum KI, wie z, B, Pytorch und </w:t>
+              <w:t xml:space="preserve"> zum KI, wie z, B, </w:t>
+            </w:r>
+            <w:proofErr w:type="spellStart"/>
+            <w:r>
+              <w:rPr>
+                <w:rFonts w:ascii="Constantia" w:hAnsi="Constantia"/>
+              </w:rPr>
+              <w:t>Pytorch</w:t>
+            </w:r>
+            <w:proofErr w:type="spellEnd"/>
+            <w:r>
+              <w:rPr>
+                <w:rFonts w:ascii="Constantia" w:hAnsi="Constantia"/>
+              </w:rPr>
+              <w:t xml:space="preserve"> und </w:t>
             </w:r>
             <w:r>
               <w:rPr>
@@ -3783,13 +4505,57 @@
               <w:rPr>
                 <w:rFonts w:ascii="Constantia" w:hAnsi="Constantia"/>
               </w:rPr>
-              <w:t xml:space="preserve"> Grafiken für schriftliche Arbeit einfach mit  </w:t>
-            </w:r>
-            <w:r>
-              <w:rPr>
-                <w:rFonts w:ascii="Constantia" w:hAnsi="Constantia"/>
-              </w:rPr>
-              <w:t>matplotlib oder seaborn. Ich kenne zudem Python viel besser als GdScript oder Godot.</w:t>
+              <w:t xml:space="preserve"> Grafiken für schriftliche Arbeit einfach </w:t>
+            </w:r>
+            <w:proofErr w:type="gramStart"/>
+            <w:r>
+              <w:rPr>
+                <w:rFonts w:ascii="Constantia" w:hAnsi="Constantia"/>
+              </w:rPr>
+              <w:t xml:space="preserve">mit  </w:t>
+            </w:r>
+            <w:proofErr w:type="spellStart"/>
+            <w:r>
+              <w:rPr>
+                <w:rFonts w:ascii="Constantia" w:hAnsi="Constantia"/>
+              </w:rPr>
+              <w:t>matplotlib</w:t>
+            </w:r>
+            <w:proofErr w:type="spellEnd"/>
+            <w:proofErr w:type="gramEnd"/>
+            <w:r>
+              <w:rPr>
+                <w:rFonts w:ascii="Constantia" w:hAnsi="Constantia"/>
+              </w:rPr>
+              <w:t xml:space="preserve"> oder </w:t>
+            </w:r>
+            <w:proofErr w:type="spellStart"/>
+            <w:r>
+              <w:rPr>
+                <w:rFonts w:ascii="Constantia" w:hAnsi="Constantia"/>
+              </w:rPr>
+              <w:t>seaborn</w:t>
+            </w:r>
+            <w:proofErr w:type="spellEnd"/>
+            <w:r>
+              <w:rPr>
+                <w:rFonts w:ascii="Constantia" w:hAnsi="Constantia"/>
+              </w:rPr>
+              <w:t xml:space="preserve">. Ich kenne zudem Python viel besser als </w:t>
+            </w:r>
+            <w:proofErr w:type="spellStart"/>
+            <w:r>
+              <w:rPr>
+                <w:rFonts w:ascii="Constantia" w:hAnsi="Constantia"/>
+              </w:rPr>
+              <w:t>GdScript</w:t>
+            </w:r>
+            <w:proofErr w:type="spellEnd"/>
+            <w:r>
+              <w:rPr>
+                <w:rFonts w:ascii="Constantia" w:hAnsi="Constantia"/>
+              </w:rPr>
+              <w:t xml:space="preserve"> oder Godot.</w:t>
             </w:r>
           </w:p>
           <w:p>
@@ -3811,8 +4577,16 @@
               <w:rPr>
                 <w:rFonts w:ascii="Constantia" w:hAnsi="Constantia"/>
               </w:rPr>
-              <w:t>Begann an Logging</w:t>
-            </w:r>
+              <w:t xml:space="preserve">Begann an </w:t>
+            </w:r>
+            <w:proofErr w:type="spellStart"/>
+            <w:r>
+              <w:rPr>
+                <w:rFonts w:ascii="Constantia" w:hAnsi="Constantia"/>
+              </w:rPr>
+              <w:t>Logging</w:t>
+            </w:r>
+            <w:proofErr w:type="spellEnd"/>
             <w:r>
               <w:rPr>
                 <w:rFonts w:ascii="Constantia" w:hAnsi="Constantia"/>
@@ -3823,14 +4597,22 @@
               <w:rPr>
                 <w:rFonts w:ascii="Constantia" w:hAnsi="Constantia"/>
               </w:rPr>
-              <w:t xml:space="preserve"> server</w:t>
-            </w:r>
-            <w:r>
-              <w:rPr>
-                <w:rFonts w:ascii="Constantia" w:hAnsi="Constantia"/>
-              </w:rPr>
               <w:t xml:space="preserve"> </w:t>
             </w:r>
+            <w:proofErr w:type="spellStart"/>
+            <w:r>
+              <w:rPr>
+                <w:rFonts w:ascii="Constantia" w:hAnsi="Constantia"/>
+              </w:rPr>
+              <w:t>server</w:t>
+            </w:r>
+            <w:proofErr w:type="spellEnd"/>
+            <w:r>
+              <w:rPr>
+                <w:rFonts w:ascii="Constantia" w:hAnsi="Constantia"/>
+              </w:rPr>
+              <w:t xml:space="preserve"> </w:t>
+            </w:r>
             <w:r>
               <w:rPr>
                 <w:rFonts w:ascii="Constantia" w:hAnsi="Constantia"/>
@@ -3873,8 +4655,16 @@
               <w:rPr>
                 <w:rFonts w:ascii="Constantia" w:hAnsi="Constantia"/>
               </w:rPr>
-              <w:t>7.5 st.</w:t>
-            </w:r>
+              <w:t xml:space="preserve">7.5 </w:t>
+            </w:r>
+            <w:proofErr w:type="spellStart"/>
+            <w:r>
+              <w:rPr>
+                <w:rFonts w:ascii="Constantia" w:hAnsi="Constantia"/>
+              </w:rPr>
+              <w:t>st.</w:t>
+            </w:r>
+            <w:proofErr w:type="spellEnd"/>
           </w:p>
         </w:tc>
       </w:tr>
@@ -3931,7 +4721,21 @@
               <w:rPr>
                 <w:rFonts w:ascii="Constantia" w:hAnsi="Constantia"/>
               </w:rPr>
-              <w:t xml:space="preserve">An der Logging von Client (Godot, also </w:t>
+              <w:t xml:space="preserve">An der </w:t>
+            </w:r>
+            <w:proofErr w:type="spellStart"/>
+            <w:r>
+              <w:rPr>
+                <w:rFonts w:ascii="Constantia" w:hAnsi="Constantia"/>
+              </w:rPr>
+              <w:t>Logging</w:t>
+            </w:r>
+            <w:proofErr w:type="spellEnd"/>
+            <w:r>
+              <w:rPr>
+                <w:rFonts w:ascii="Constantia" w:hAnsi="Constantia"/>
+              </w:rPr>
+              <w:t xml:space="preserve"> von Client (Godot, also </w:t>
             </w:r>
             <w:r>
               <w:rPr>
@@ -3981,8 +4785,16 @@
               <w:rPr>
                 <w:rFonts w:ascii="Constantia" w:hAnsi="Constantia"/>
               </w:rPr>
-              <w:t>5 st.</w:t>
-            </w:r>
+              <w:t xml:space="preserve">5 </w:t>
+            </w:r>
+            <w:proofErr w:type="spellStart"/>
+            <w:r>
+              <w:rPr>
+                <w:rFonts w:ascii="Constantia" w:hAnsi="Constantia"/>
+              </w:rPr>
+              <w:t>st.</w:t>
+            </w:r>
+            <w:proofErr w:type="spellEnd"/>
           </w:p>
         </w:tc>
       </w:tr>
@@ -4037,13 +4849,41 @@
               <w:rPr>
                 <w:rFonts w:ascii="Constantia" w:hAnsi="Constantia"/>
               </w:rPr>
-              <w:t xml:space="preserve"> KI Rewards </w:t>
-            </w:r>
-            <w:r>
-              <w:rPr>
-                <w:rFonts w:ascii="Constantia" w:hAnsi="Constantia"/>
-              </w:rPr>
-              <w:t>und Aktionen verbessert, aber es gibt immer noch Problem mit Godot – Python – Godot. Es soll folgende Reihe der Sachen passieren (auf Englisch, da ich auch ein prompt zur ChatGPT gemacht, habe um Hilfe zu erhalten):</w:t>
+              <w:t xml:space="preserve"> KI </w:t>
+            </w:r>
+            <w:proofErr w:type="spellStart"/>
+            <w:r>
+              <w:rPr>
+                <w:rFonts w:ascii="Constantia" w:hAnsi="Constantia"/>
+              </w:rPr>
+              <w:t>Rewards</w:t>
+            </w:r>
+            <w:proofErr w:type="spellEnd"/>
+            <w:r>
+              <w:rPr>
+                <w:rFonts w:ascii="Constantia" w:hAnsi="Constantia"/>
+              </w:rPr>
+              <w:t xml:space="preserve"> </w:t>
+            </w:r>
+            <w:r>
+              <w:rPr>
+                <w:rFonts w:ascii="Constantia" w:hAnsi="Constantia"/>
+              </w:rPr>
+              <w:t xml:space="preserve">und Aktionen verbessert, aber es gibt immer noch Problem mit Godot – Python – Godot. Es soll folgende Reihe der Sachen passieren (auf Englisch, da ich auch ein prompt zur </w:t>
+            </w:r>
+            <w:proofErr w:type="spellStart"/>
+            <w:r>
+              <w:rPr>
+                <w:rFonts w:ascii="Constantia" w:hAnsi="Constantia"/>
+              </w:rPr>
+              <w:t>ChatGPT</w:t>
+            </w:r>
+            <w:proofErr w:type="spellEnd"/>
+            <w:r>
+              <w:rPr>
+                <w:rFonts w:ascii="Constantia" w:hAnsi="Constantia"/>
+              </w:rPr>
+              <w:t xml:space="preserve"> gemacht, habe um Hilfe zu erhalten):</w:t>
             </w:r>
           </w:p>
           <w:p>
@@ -4145,7 +4985,63 @@
               <w:rPr>
                 <w:rFonts w:ascii="Constantia" w:hAnsi="Constantia"/>
               </w:rPr>
-              <w:t xml:space="preserve">Wie sollen Reward und Lern Parametern nicht arbiträr sein. Entschieden später ein Algorithmus wählen und Spiel mit vielen Configs mit zufälligen (oder grid-basierten) Parametern zu simulieren, wobei der Spieler auch simuliert wird. </w:t>
+              <w:t xml:space="preserve">Wie sollen </w:t>
+            </w:r>
+            <w:proofErr w:type="spellStart"/>
+            <w:r>
+              <w:rPr>
+                <w:rFonts w:ascii="Constantia" w:hAnsi="Constantia"/>
+              </w:rPr>
+              <w:t>Reward</w:t>
+            </w:r>
+            <w:proofErr w:type="spellEnd"/>
+            <w:r>
+              <w:rPr>
+                <w:rFonts w:ascii="Constantia" w:hAnsi="Constantia"/>
+              </w:rPr>
+              <w:t xml:space="preserve"> und </w:t>
+            </w:r>
+            <w:proofErr w:type="gramStart"/>
+            <w:r>
+              <w:rPr>
+                <w:rFonts w:ascii="Constantia" w:hAnsi="Constantia"/>
+              </w:rPr>
+              <w:t>Lern</w:t>
+            </w:r>
+            <w:proofErr w:type="gramEnd"/>
+            <w:r>
+              <w:rPr>
+                <w:rFonts w:ascii="Constantia" w:hAnsi="Constantia"/>
+              </w:rPr>
+              <w:t xml:space="preserve"> Parametern nicht arbiträr sein. Entschieden später ein Algorithmus wählen und Spiel mit vielen </w:t>
+            </w:r>
+            <w:proofErr w:type="spellStart"/>
+            <w:r>
+              <w:rPr>
+                <w:rFonts w:ascii="Constantia" w:hAnsi="Constantia"/>
+              </w:rPr>
+              <w:t>Configs</w:t>
+            </w:r>
+            <w:proofErr w:type="spellEnd"/>
+            <w:r>
+              <w:rPr>
+                <w:rFonts w:ascii="Constantia" w:hAnsi="Constantia"/>
+              </w:rPr>
+              <w:t xml:space="preserve"> mit zufälligen (oder </w:t>
+            </w:r>
+            <w:proofErr w:type="spellStart"/>
+            <w:r>
+              <w:rPr>
+                <w:rFonts w:ascii="Constantia" w:hAnsi="Constantia"/>
+              </w:rPr>
+              <w:t>grid</w:t>
+            </w:r>
+            <w:proofErr w:type="spellEnd"/>
+            <w:r>
+              <w:rPr>
+                <w:rFonts w:ascii="Constantia" w:hAnsi="Constantia"/>
+              </w:rPr>
+              <w:t xml:space="preserve">-basierten) Parametern zu simulieren, wobei der Spieler auch simuliert wird. </w:t>
             </w:r>
           </w:p>
           <w:p>
@@ -4164,7 +5060,21 @@
               <w:rPr>
                 <w:rFonts w:ascii="Constantia" w:hAnsi="Constantia"/>
               </w:rPr>
-              <w:t xml:space="preserve">Setting, mit dummer Geschichte und Ziel des Spiels, und zwar sehr einfache, die durch zufällige Assets, die ich schon von Internet habe, in meinen Kopf gefallen ist: Spieler ist ein Ritter, der einfach mit seiner Familie chillt, aber dann wird teleportiert zu Goblin Camp. Das Ziel wird die Toren zu brechen und einfach fliehen. Um es aber zu machen, wird ein DPS check gemacht. Also es wird nötig Bonusen zu Schaden nehmen, bis es gelangt es in einer bestimmten Zeit zu brechen. </w:t>
+              <w:t xml:space="preserve">Setting, mit dummer Geschichte und Ziel des Spiels, und zwar sehr einfache, die durch zufällige Assets, die ich schon von Internet habe, in meinen Kopf gefallen ist: Spieler ist ein Ritter, der einfach mit seiner Familie chillt, aber dann wird teleportiert zu Goblin Camp. Das Ziel wird die Toren zu brechen und einfach fliehen. Um es aber zu machen, wird ein DPS check gemacht. Also es wird nötig </w:t>
+            </w:r>
+            <w:proofErr w:type="spellStart"/>
+            <w:r>
+              <w:rPr>
+                <w:rFonts w:ascii="Constantia" w:hAnsi="Constantia"/>
+              </w:rPr>
+              <w:t>Bonusen</w:t>
+            </w:r>
+            <w:proofErr w:type="spellEnd"/>
+            <w:r>
+              <w:rPr>
+                <w:rFonts w:ascii="Constantia" w:hAnsi="Constantia"/>
+              </w:rPr>
+              <w:t xml:space="preserve"> zu Schaden nehmen, bis es gelangt es in einer bestimmten Zeit zu brechen. </w:t>
             </w:r>
           </w:p>
           <w:p>
@@ -4264,8 +5174,16 @@
               <w:rPr>
                 <w:rFonts w:ascii="Constantia" w:hAnsi="Constantia"/>
               </w:rPr>
-              <w:t>6 st.</w:t>
-            </w:r>
+              <w:t xml:space="preserve">6 </w:t>
+            </w:r>
+            <w:proofErr w:type="spellStart"/>
+            <w:r>
+              <w:rPr>
+                <w:rFonts w:ascii="Constantia" w:hAnsi="Constantia"/>
+              </w:rPr>
+              <w:t>st.</w:t>
+            </w:r>
+            <w:proofErr w:type="spellEnd"/>
           </w:p>
         </w:tc>
       </w:tr>
@@ -4308,7 +5226,63 @@
               <w:rPr>
                 <w:rFonts w:ascii="Constantia" w:hAnsi="Constantia"/>
               </w:rPr>
-              <w:t>Mehr Socket Arbeit: alle Gegner q tables und Rewards requests werden zentral verarbeitet und dann gleichzeitig durch ein JSON zu Server geschickt. So wird es viel einfacher das Prozess zu kontrollieren (früher hatten die Gegner selbst immer eigene JSON, nur mit eigenen q table geschickt). Funktionierte aber immer nicht ganz.</w:t>
+              <w:t xml:space="preserve">Mehr Socket Arbeit: alle Gegner q </w:t>
+            </w:r>
+            <w:proofErr w:type="spellStart"/>
+            <w:r>
+              <w:rPr>
+                <w:rFonts w:ascii="Constantia" w:hAnsi="Constantia"/>
+              </w:rPr>
+              <w:t>tables</w:t>
+            </w:r>
+            <w:proofErr w:type="spellEnd"/>
+            <w:r>
+              <w:rPr>
+                <w:rFonts w:ascii="Constantia" w:hAnsi="Constantia"/>
+              </w:rPr>
+              <w:t xml:space="preserve"> und </w:t>
+            </w:r>
+            <w:proofErr w:type="spellStart"/>
+            <w:r>
+              <w:rPr>
+                <w:rFonts w:ascii="Constantia" w:hAnsi="Constantia"/>
+              </w:rPr>
+              <w:t>Rewards</w:t>
+            </w:r>
+            <w:proofErr w:type="spellEnd"/>
+            <w:r>
+              <w:rPr>
+                <w:rFonts w:ascii="Constantia" w:hAnsi="Constantia"/>
+              </w:rPr>
+              <w:t xml:space="preserve"> </w:t>
+            </w:r>
+            <w:proofErr w:type="spellStart"/>
+            <w:r>
+              <w:rPr>
+                <w:rFonts w:ascii="Constantia" w:hAnsi="Constantia"/>
+              </w:rPr>
+              <w:t>requests</w:t>
+            </w:r>
+            <w:proofErr w:type="spellEnd"/>
+            <w:r>
+              <w:rPr>
+                <w:rFonts w:ascii="Constantia" w:hAnsi="Constantia"/>
+              </w:rPr>
+              <w:t xml:space="preserve"> werden zentral verarbeitet und dann gleichzeitig durch ein JSON zu Server geschickt. So wird es viel einfacher das Prozess zu kontrollieren (früher hatten die Gegner selbst immer eigene JSON, nur mit eigenen q </w:t>
+            </w:r>
+            <w:proofErr w:type="spellStart"/>
+            <w:r>
+              <w:rPr>
+                <w:rFonts w:ascii="Constantia" w:hAnsi="Constantia"/>
+              </w:rPr>
+              <w:t>table</w:t>
+            </w:r>
+            <w:proofErr w:type="spellEnd"/>
+            <w:r>
+              <w:rPr>
+                <w:rFonts w:ascii="Constantia" w:hAnsi="Constantia"/>
+              </w:rPr>
+              <w:t xml:space="preserve"> geschickt). Funktionierte aber immer nicht ganz.</w:t>
             </w:r>
           </w:p>
         </w:tc>
@@ -4346,8 +5320,16 @@
               <w:rPr>
                 <w:rFonts w:ascii="Constantia" w:hAnsi="Constantia"/>
               </w:rPr>
-              <w:t>5 st.</w:t>
-            </w:r>
+              <w:t xml:space="preserve">5 </w:t>
+            </w:r>
+            <w:proofErr w:type="spellStart"/>
+            <w:r>
+              <w:rPr>
+                <w:rFonts w:ascii="Constantia" w:hAnsi="Constantia"/>
+              </w:rPr>
+              <w:t>st.</w:t>
+            </w:r>
+            <w:proofErr w:type="spellEnd"/>
           </w:p>
         </w:tc>
       </w:tr>
@@ -4395,7 +5377,21 @@
               <w:rPr>
                 <w:rFonts w:ascii="Constantia" w:hAnsi="Constantia"/>
               </w:rPr>
-              <w:t>Options und Credits Menus hinzugefü</w:t>
+              <w:t xml:space="preserve">Options und </w:t>
+            </w:r>
+            <w:proofErr w:type="spellStart"/>
+            <w:r>
+              <w:rPr>
+                <w:rFonts w:ascii="Constantia" w:hAnsi="Constantia"/>
+              </w:rPr>
+              <w:t>Credits</w:t>
+            </w:r>
+            <w:proofErr w:type="spellEnd"/>
+            <w:r>
+              <w:rPr>
+                <w:rFonts w:ascii="Constantia" w:hAnsi="Constantia"/>
+              </w:rPr>
+              <w:t xml:space="preserve"> Menus hinzugefü</w:t>
             </w:r>
             <w:r>
               <w:rPr>
@@ -4447,8 +5443,16 @@
               <w:rPr>
                 <w:rFonts w:ascii="Constantia" w:hAnsi="Constantia"/>
               </w:rPr>
-              <w:t>6 st.</w:t>
-            </w:r>
+              <w:t xml:space="preserve">6 </w:t>
+            </w:r>
+            <w:proofErr w:type="spellStart"/>
+            <w:r>
+              <w:rPr>
+                <w:rFonts w:ascii="Constantia" w:hAnsi="Constantia"/>
+              </w:rPr>
+              <w:t>st.</w:t>
+            </w:r>
+            <w:proofErr w:type="spellEnd"/>
           </w:p>
         </w:tc>
       </w:tr>
@@ -4491,7 +5495,35 @@
               <w:rPr>
                 <w:rFonts w:ascii="Constantia" w:hAnsi="Constantia"/>
               </w:rPr>
-              <w:t>Schatten, Gewin Bedingung, Toren, Gewin Menu.</w:t>
+              <w:t xml:space="preserve">Schatten, </w:t>
+            </w:r>
+            <w:proofErr w:type="spellStart"/>
+            <w:r>
+              <w:rPr>
+                <w:rFonts w:ascii="Constantia" w:hAnsi="Constantia"/>
+              </w:rPr>
+              <w:t>Gewin</w:t>
+            </w:r>
+            <w:proofErr w:type="spellEnd"/>
+            <w:r>
+              <w:rPr>
+                <w:rFonts w:ascii="Constantia" w:hAnsi="Constantia"/>
+              </w:rPr>
+              <w:t xml:space="preserve"> Bedingung, Toren, </w:t>
+            </w:r>
+            <w:proofErr w:type="spellStart"/>
+            <w:r>
+              <w:rPr>
+                <w:rFonts w:ascii="Constantia" w:hAnsi="Constantia"/>
+              </w:rPr>
+              <w:t>Gewin</w:t>
+            </w:r>
+            <w:proofErr w:type="spellEnd"/>
+            <w:r>
+              <w:rPr>
+                <w:rFonts w:ascii="Constantia" w:hAnsi="Constantia"/>
+              </w:rPr>
+              <w:t xml:space="preserve"> Menu.</w:t>
             </w:r>
           </w:p>
         </w:tc>
@@ -4529,8 +5561,16 @@
               <w:rPr>
                 <w:rFonts w:ascii="Constantia" w:hAnsi="Constantia"/>
               </w:rPr>
-              <w:t>5 st.</w:t>
-            </w:r>
+              <w:t xml:space="preserve">5 </w:t>
+            </w:r>
+            <w:proofErr w:type="spellStart"/>
+            <w:r>
+              <w:rPr>
+                <w:rFonts w:ascii="Constantia" w:hAnsi="Constantia"/>
+              </w:rPr>
+              <w:t>st.</w:t>
+            </w:r>
+            <w:proofErr w:type="spellEnd"/>
           </w:p>
         </w:tc>
       </w:tr>
@@ -4568,11 +5608,19 @@
                 <w:rFonts w:ascii="Constantia" w:hAnsi="Constantia"/>
               </w:rPr>
             </w:pPr>
-            <w:r>
-              <w:rPr>
-                <w:rFonts w:ascii="Constantia" w:hAnsi="Constantia"/>
-              </w:rPr>
-              <w:t>Melee Waffen Klasse, einige Bugs gefixt</w:t>
+            <w:proofErr w:type="spellStart"/>
+            <w:r>
+              <w:rPr>
+                <w:rFonts w:ascii="Constantia" w:hAnsi="Constantia"/>
+              </w:rPr>
+              <w:t>Melee</w:t>
+            </w:r>
+            <w:proofErr w:type="spellEnd"/>
+            <w:r>
+              <w:rPr>
+                <w:rFonts w:ascii="Constantia" w:hAnsi="Constantia"/>
+              </w:rPr>
+              <w:t xml:space="preserve"> Waffen Klasse, einige Bugs gefixt</w:t>
             </w:r>
           </w:p>
         </w:tc>
@@ -4610,8 +5658,16 @@
               <w:rPr>
                 <w:rFonts w:ascii="Constantia" w:hAnsi="Constantia"/>
               </w:rPr>
-              <w:t>5 st.</w:t>
-            </w:r>
+              <w:t xml:space="preserve">5 </w:t>
+            </w:r>
+            <w:proofErr w:type="spellStart"/>
+            <w:r>
+              <w:rPr>
+                <w:rFonts w:ascii="Constantia" w:hAnsi="Constantia"/>
+              </w:rPr>
+              <w:t>st.</w:t>
+            </w:r>
+            <w:proofErr w:type="spellEnd"/>
           </w:p>
         </w:tc>
       </w:tr>
@@ -4654,7 +5710,21 @@
               <w:rPr>
                 <w:rFonts w:ascii="Constantia" w:hAnsi="Constantia"/>
               </w:rPr>
-              <w:t>GUI schöner gemacht, eine Cutszene vor dem Spiel addiert.</w:t>
+              <w:t xml:space="preserve">GUI schöner gemacht, eine </w:t>
+            </w:r>
+            <w:proofErr w:type="spellStart"/>
+            <w:r>
+              <w:rPr>
+                <w:rFonts w:ascii="Constantia" w:hAnsi="Constantia"/>
+              </w:rPr>
+              <w:t>Cutszene</w:t>
+            </w:r>
+            <w:proofErr w:type="spellEnd"/>
+            <w:r>
+              <w:rPr>
+                <w:rFonts w:ascii="Constantia" w:hAnsi="Constantia"/>
+              </w:rPr>
+              <w:t xml:space="preserve"> vor dem Spiel addiert.</w:t>
             </w:r>
           </w:p>
         </w:tc>
@@ -4692,8 +5762,16 @@
               <w:rPr>
                 <w:rFonts w:ascii="Constantia" w:hAnsi="Constantia"/>
               </w:rPr>
-              <w:t>5 st.</w:t>
-            </w:r>
+              <w:t xml:space="preserve">5 </w:t>
+            </w:r>
+            <w:proofErr w:type="spellStart"/>
+            <w:r>
+              <w:rPr>
+                <w:rFonts w:ascii="Constantia" w:hAnsi="Constantia"/>
+              </w:rPr>
+              <w:t>st.</w:t>
+            </w:r>
+            <w:proofErr w:type="spellEnd"/>
           </w:p>
         </w:tc>
       </w:tr>
@@ -4735,7 +5813,63 @@
               <w:rPr>
                 <w:rFonts w:ascii="Constantia" w:hAnsi="Constantia"/>
               </w:rPr>
-              <w:t>Vergessen hier report zu schreiben, jedenfalls so etwas gemacht: Tutorial, Audio Options, neue Melee Waffen, die neue Logik für Waffen Selektion der Gegnern, bessere Reward Logik.</w:t>
+              <w:t xml:space="preserve">Vergessen hier </w:t>
+            </w:r>
+            <w:proofErr w:type="spellStart"/>
+            <w:r>
+              <w:rPr>
+                <w:rFonts w:ascii="Constantia" w:hAnsi="Constantia"/>
+              </w:rPr>
+              <w:t>report</w:t>
+            </w:r>
+            <w:proofErr w:type="spellEnd"/>
+            <w:r>
+              <w:rPr>
+                <w:rFonts w:ascii="Constantia" w:hAnsi="Constantia"/>
+              </w:rPr>
+              <w:t xml:space="preserve"> zu schreiben, jedenfalls so etwas gemacht: Tutorial, </w:t>
+            </w:r>
+            <w:proofErr w:type="gramStart"/>
+            <w:r>
+              <w:rPr>
+                <w:rFonts w:ascii="Constantia" w:hAnsi="Constantia"/>
+              </w:rPr>
+              <w:t>Audio Options</w:t>
+            </w:r>
+            <w:proofErr w:type="gramEnd"/>
+            <w:r>
+              <w:rPr>
+                <w:rFonts w:ascii="Constantia" w:hAnsi="Constantia"/>
+              </w:rPr>
+              <w:t xml:space="preserve">, neue </w:t>
+            </w:r>
+            <w:proofErr w:type="spellStart"/>
+            <w:r>
+              <w:rPr>
+                <w:rFonts w:ascii="Constantia" w:hAnsi="Constantia"/>
+              </w:rPr>
+              <w:t>Melee</w:t>
+            </w:r>
+            <w:proofErr w:type="spellEnd"/>
+            <w:r>
+              <w:rPr>
+                <w:rFonts w:ascii="Constantia" w:hAnsi="Constantia"/>
+              </w:rPr>
+              <w:t xml:space="preserve"> Waffen, die neue Logik für Waffen Selektion der Gegnern, bessere </w:t>
+            </w:r>
+            <w:proofErr w:type="spellStart"/>
+            <w:r>
+              <w:rPr>
+                <w:rFonts w:ascii="Constantia" w:hAnsi="Constantia"/>
+              </w:rPr>
+              <w:t>Reward</w:t>
+            </w:r>
+            <w:proofErr w:type="spellEnd"/>
+            <w:r>
+              <w:rPr>
+                <w:rFonts w:ascii="Constantia" w:hAnsi="Constantia"/>
+              </w:rPr>
+              <w:t xml:space="preserve"> Logik.</w:t>
             </w:r>
           </w:p>
         </w:tc>
@@ -4750,6 +5884,12 @@
                 <w:rFonts w:ascii="Constantia" w:hAnsi="Constantia"/>
               </w:rPr>
             </w:pPr>
+            <w:r>
+              <w:rPr>
+                <w:rFonts w:ascii="Constantia" w:hAnsi="Constantia"/>
+              </w:rPr>
+              <w:t>I, A</w:t>
+            </w:r>
           </w:p>
         </w:tc>
         <w:tc>
@@ -4763,6 +5903,20 @@
                 <w:rFonts w:ascii="Constantia" w:hAnsi="Constantia"/>
               </w:rPr>
             </w:pPr>
+            <w:r>
+              <w:rPr>
+                <w:rFonts w:ascii="Constantia" w:hAnsi="Constantia"/>
+              </w:rPr>
+              <w:t xml:space="preserve">18 </w:t>
+            </w:r>
+            <w:proofErr w:type="spellStart"/>
+            <w:r>
+              <w:rPr>
+                <w:rFonts w:ascii="Constantia" w:hAnsi="Constantia"/>
+              </w:rPr>
+              <w:t>st.</w:t>
+            </w:r>
+            <w:proofErr w:type="spellEnd"/>
           </w:p>
         </w:tc>
       </w:tr>
@@ -4782,6 +5936,12 @@
                 <w:rFonts w:cstheme="minorHAnsi"/>
               </w:rPr>
             </w:pPr>
+            <w:r>
+              <w:rPr>
+                <w:rFonts w:cstheme="minorHAnsi"/>
+              </w:rPr>
+              <w:t>31.07 – 3.08</w:t>
+            </w:r>
           </w:p>
         </w:tc>
         <w:tc>
@@ -4795,6 +5955,54 @@
                 <w:rFonts w:ascii="Constantia" w:hAnsi="Constantia"/>
               </w:rPr>
             </w:pPr>
+            <w:r>
+              <w:rPr>
+                <w:rFonts w:ascii="Constantia" w:hAnsi="Constantia"/>
+              </w:rPr>
+              <w:t xml:space="preserve">Angefangen mit der Optimierung der </w:t>
+            </w:r>
+            <w:proofErr w:type="spellStart"/>
+            <w:r>
+              <w:rPr>
+                <w:rFonts w:ascii="Constantia" w:hAnsi="Constantia"/>
+              </w:rPr>
+              <w:t>Rewards</w:t>
+            </w:r>
+            <w:proofErr w:type="spellEnd"/>
+            <w:r>
+              <w:rPr>
+                <w:rFonts w:ascii="Constantia" w:hAnsi="Constantia"/>
+              </w:rPr>
+              <w:t xml:space="preserve">, mehr Items gemacht, </w:t>
+            </w:r>
+            <w:proofErr w:type="spellStart"/>
+            <w:r>
+              <w:rPr>
+                <w:rFonts w:ascii="Constantia" w:hAnsi="Constantia"/>
+              </w:rPr>
+              <w:t>bugs</w:t>
+            </w:r>
+            <w:proofErr w:type="spellEnd"/>
+            <w:r>
+              <w:rPr>
+                <w:rFonts w:ascii="Constantia" w:hAnsi="Constantia"/>
+              </w:rPr>
+              <w:t xml:space="preserve"> gefixt. Spiel kompiliert und </w:t>
+            </w:r>
+            <w:proofErr w:type="spellStart"/>
+            <w:r>
+              <w:rPr>
+                <w:rFonts w:ascii="Constantia" w:hAnsi="Constantia"/>
+              </w:rPr>
+              <w:t>launcher</w:t>
+            </w:r>
+            <w:proofErr w:type="spellEnd"/>
+            <w:r>
+              <w:rPr>
+                <w:rFonts w:ascii="Constantia" w:hAnsi="Constantia"/>
+              </w:rPr>
+              <w:t xml:space="preserve"> gemacht (der aktiviert den Server und das Spiel), sodass man es einfach an itch.io herunterladen kann.</w:t>
+            </w:r>
           </w:p>
         </w:tc>
         <w:tc>
@@ -4808,6 +6016,12 @@
                 <w:rFonts w:ascii="Constantia" w:hAnsi="Constantia"/>
               </w:rPr>
             </w:pPr>
+            <w:r>
+              <w:rPr>
+                <w:rFonts w:ascii="Constantia" w:hAnsi="Constantia"/>
+              </w:rPr>
+              <w:t>I, A</w:t>
+            </w:r>
           </w:p>
         </w:tc>
         <w:tc>
@@ -4821,6 +6035,20 @@
                 <w:rFonts w:ascii="Constantia" w:hAnsi="Constantia"/>
               </w:rPr>
             </w:pPr>
+            <w:r>
+              <w:rPr>
+                <w:rFonts w:ascii="Constantia" w:hAnsi="Constantia"/>
+              </w:rPr>
+              <w:t xml:space="preserve">13 </w:t>
+            </w:r>
+            <w:proofErr w:type="spellStart"/>
+            <w:r>
+              <w:rPr>
+                <w:rFonts w:ascii="Constantia" w:hAnsi="Constantia"/>
+              </w:rPr>
+              <w:t>st.</w:t>
+            </w:r>
+            <w:proofErr w:type="spellEnd"/>
           </w:p>
         </w:tc>
       </w:tr>

</xml_diff>

<commit_message>
reported for 2 weeks
</commit_message>
<xml_diff>
--- a/report/Arbeitsjournal&Zeitplan.docx
+++ b/report/Arbeitsjournal&Zeitplan.docx
@@ -945,23 +945,7 @@
                 <w:rFonts w:ascii="Constantia" w:hAnsi="Constantia"/>
                 <w:lang w:val="en-GB"/>
               </w:rPr>
-              <w:t xml:space="preserve"> </w:t>
-            </w:r>
-            <w:proofErr w:type="gramStart"/>
-            <w:r>
-              <w:rPr>
-                <w:rFonts w:ascii="Constantia" w:hAnsi="Constantia"/>
-                <w:lang w:val="en-GB"/>
-              </w:rPr>
-              <w:t>Top down</w:t>
-            </w:r>
-            <w:proofErr w:type="gramEnd"/>
-            <w:r>
-              <w:rPr>
-                <w:rFonts w:ascii="Constantia" w:hAnsi="Constantia"/>
-                <w:lang w:val="en-GB"/>
-              </w:rPr>
-              <w:t xml:space="preserve"> shooter roguelike </w:t>
+              <w:t xml:space="preserve"> Top down shooter roguelike </w:t>
             </w:r>
             <w:proofErr w:type="spellStart"/>
             <w:r>
@@ -1317,23 +1301,7 @@
                 <w:rFonts w:ascii="Constantia" w:hAnsi="Constantia"/>
                 <w:lang w:val="en-GB"/>
               </w:rPr>
-              <w:t xml:space="preserve"> </w:t>
-            </w:r>
-            <w:proofErr w:type="gramStart"/>
-            <w:r>
-              <w:rPr>
-                <w:rFonts w:ascii="Constantia" w:hAnsi="Constantia"/>
-                <w:lang w:val="en-GB"/>
-              </w:rPr>
-              <w:t>Top down</w:t>
-            </w:r>
-            <w:proofErr w:type="gramEnd"/>
-            <w:r>
-              <w:rPr>
-                <w:rFonts w:ascii="Constantia" w:hAnsi="Constantia"/>
-                <w:lang w:val="en-GB"/>
-              </w:rPr>
-              <w:t xml:space="preserve"> shooter roguelike </w:t>
+              <w:t xml:space="preserve"> Top down shooter roguelike </w:t>
             </w:r>
             <w:proofErr w:type="spellStart"/>
             <w:r>
@@ -2546,21 +2514,7 @@
               <w:rPr>
                 <w:rFonts w:ascii="Constantia" w:hAnsi="Constantia"/>
               </w:rPr>
-              <w:t xml:space="preserve"> Mechanik der Gegner – </w:t>
-            </w:r>
-            <w:proofErr w:type="gramStart"/>
-            <w:r>
-              <w:rPr>
-                <w:rFonts w:ascii="Constantia" w:hAnsi="Constantia"/>
-              </w:rPr>
-              <w:t>zur Zeit</w:t>
-            </w:r>
-            <w:proofErr w:type="gramEnd"/>
-            <w:r>
-              <w:rPr>
-                <w:rFonts w:ascii="Constantia" w:hAnsi="Constantia"/>
-              </w:rPr>
-              <w:t xml:space="preserve"> rechteckige </w:t>
+              <w:t xml:space="preserve"> Mechanik der Gegner – zur Zeit rechteckige </w:t>
             </w:r>
             <w:proofErr w:type="spellStart"/>
             <w:r>
@@ -2976,21 +2930,7 @@
               <w:rPr>
                 <w:rFonts w:ascii="Constantia" w:hAnsi="Constantia"/>
               </w:rPr>
-              <w:t xml:space="preserve">/Items addiert: Nach jeder Welle wird drei Optionen gegeben, die </w:t>
-            </w:r>
-            <w:proofErr w:type="gramStart"/>
-            <w:r>
-              <w:rPr>
-                <w:rFonts w:ascii="Constantia" w:hAnsi="Constantia"/>
-              </w:rPr>
-              <w:t>aus anderen Pool</w:t>
-            </w:r>
-            <w:proofErr w:type="gramEnd"/>
-            <w:r>
-              <w:rPr>
-                <w:rFonts w:ascii="Constantia" w:hAnsi="Constantia"/>
-              </w:rPr>
-              <w:t xml:space="preserve"> zufällig genommen werden und den Spieler stärker machen (z. B. Steigerung der Schaden von Kugeln oder d</w:t>
+              <w:t>/Items addiert: Nach jeder Welle wird drei Optionen gegeben, die aus anderen Pool zufällig genommen werden und den Spieler stärker machen (z. B. Steigerung der Schaden von Kugeln oder d</w:t>
             </w:r>
             <w:r>
               <w:rPr>
@@ -3116,21 +3056,7 @@
               <w:rPr>
                 <w:rFonts w:ascii="Constantia" w:hAnsi="Constantia"/>
               </w:rPr>
-              <w:t xml:space="preserve">Gegner, die schiessen können gemacht. Dafür Code mehr modular gemacht: </w:t>
-            </w:r>
-            <w:proofErr w:type="gramStart"/>
-            <w:r>
-              <w:rPr>
-                <w:rFonts w:ascii="Constantia" w:hAnsi="Constantia"/>
-              </w:rPr>
-              <w:t>das</w:t>
-            </w:r>
-            <w:proofErr w:type="gramEnd"/>
-            <w:r>
-              <w:rPr>
-                <w:rFonts w:ascii="Constantia" w:hAnsi="Constantia"/>
-              </w:rPr>
-              <w:t xml:space="preserve"> Spieler und dieses Gegner Typ können </w:t>
+              <w:t xml:space="preserve">Gegner, die schiessen können gemacht. Dafür Code mehr modular gemacht: das Spieler und dieses Gegner Typ können </w:t>
             </w:r>
             <w:proofErr w:type="spellStart"/>
             <w:r>
@@ -3473,14 +3399,12 @@
               </w:rPr>
               <w:t xml:space="preserve">Der Grund dafür war die Realisation, dass </w:t>
             </w:r>
-            <w:proofErr w:type="gramStart"/>
             <w:r>
               <w:rPr>
                 <w:rFonts w:ascii="Constantia" w:hAnsi="Constantia"/>
               </w:rPr>
               <w:t>die Managers</w:t>
             </w:r>
-            <w:proofErr w:type="gramEnd"/>
             <w:r>
               <w:rPr>
                 <w:rFonts w:ascii="Constantia" w:hAnsi="Constantia"/>
@@ -4045,19 +3969,11 @@
                 <w:rFonts w:ascii="Constantia" w:hAnsi="Constantia"/>
               </w:rPr>
             </w:pPr>
-            <w:proofErr w:type="gramStart"/>
-            <w:r>
-              <w:rPr>
-                <w:rFonts w:ascii="Constantia" w:hAnsi="Constantia"/>
-              </w:rPr>
-              <w:t>I,A</w:t>
-            </w:r>
-            <w:proofErr w:type="gramEnd"/>
-            <w:r>
-              <w:rPr>
-                <w:rFonts w:ascii="Constantia" w:hAnsi="Constantia"/>
-              </w:rPr>
-              <w:t>,O</w:t>
+            <w:r>
+              <w:rPr>
+                <w:rFonts w:ascii="Constantia" w:hAnsi="Constantia"/>
+              </w:rPr>
+              <w:t>I,A,O</w:t>
             </w:r>
           </w:p>
         </w:tc>
@@ -4208,21 +4124,7 @@
               <w:rPr>
                 <w:rFonts w:ascii="Constantia" w:hAnsi="Constantia"/>
               </w:rPr>
-              <w:t xml:space="preserve"> (kein Budget, und professionelle kosten zu viel), sondern freie aus Internet herunterladen oder wenn es Zeit </w:t>
-            </w:r>
-            <w:proofErr w:type="gramStart"/>
-            <w:r>
-              <w:rPr>
-                <w:rFonts w:ascii="Constantia" w:hAnsi="Constantia"/>
-              </w:rPr>
-              <w:t>gibt</w:t>
-            </w:r>
-            <w:proofErr w:type="gramEnd"/>
-            <w:r>
-              <w:rPr>
-                <w:rFonts w:ascii="Constantia" w:hAnsi="Constantia"/>
-              </w:rPr>
-              <w:t xml:space="preserve"> selbst machen (unwahrscheinlich).</w:t>
+              <w:t xml:space="preserve"> (kein Budget, und professionelle kosten zu viel), sondern freie aus Internet herunterladen oder wenn es Zeit gibt selbst machen (unwahrscheinlich).</w:t>
             </w:r>
           </w:p>
           <w:p>
@@ -4505,14 +4407,7 @@
               <w:rPr>
                 <w:rFonts w:ascii="Constantia" w:hAnsi="Constantia"/>
               </w:rPr>
-              <w:t xml:space="preserve"> Grafiken für schriftliche Arbeit einfach </w:t>
-            </w:r>
-            <w:proofErr w:type="gramStart"/>
-            <w:r>
-              <w:rPr>
-                <w:rFonts w:ascii="Constantia" w:hAnsi="Constantia"/>
-              </w:rPr>
-              <w:t xml:space="preserve">mit  </w:t>
+              <w:t xml:space="preserve"> Grafiken für schriftliche Arbeit einfach mit  </w:t>
             </w:r>
             <w:proofErr w:type="spellStart"/>
             <w:r>
@@ -4522,7 +4417,6 @@
               <w:t>matplotlib</w:t>
             </w:r>
             <w:proofErr w:type="spellEnd"/>
-            <w:proofErr w:type="gramEnd"/>
             <w:r>
               <w:rPr>
                 <w:rFonts w:ascii="Constantia" w:hAnsi="Constantia"/>
@@ -4883,7 +4777,31 @@
               <w:rPr>
                 <w:rFonts w:ascii="Constantia" w:hAnsi="Constantia"/>
               </w:rPr>
-              <w:t xml:space="preserve"> gemacht, habe um Hilfe zu erhalten):</w:t>
+              <w:t xml:space="preserve"> gemacht</w:t>
+            </w:r>
+            <w:r>
+              <w:rPr>
+                <w:rFonts w:ascii="Constantia" w:hAnsi="Constantia"/>
+              </w:rPr>
+              <w:t xml:space="preserve"> </w:t>
+            </w:r>
+            <w:r>
+              <w:rPr>
+                <w:rFonts w:ascii="Constantia" w:hAnsi="Constantia"/>
+              </w:rPr>
+              <w:t>habe</w:t>
+            </w:r>
+            <w:r>
+              <w:rPr>
+                <w:rFonts w:ascii="Constantia" w:hAnsi="Constantia"/>
+              </w:rPr>
+              <w:t>,</w:t>
+            </w:r>
+            <w:r>
+              <w:rPr>
+                <w:rFonts w:ascii="Constantia" w:hAnsi="Constantia"/>
+              </w:rPr>
+              <w:t xml:space="preserve"> um Hilfe zu erhalten):</w:t>
             </w:r>
           </w:p>
           <w:p>
@@ -4999,21 +4917,7 @@
               <w:rPr>
                 <w:rFonts w:ascii="Constantia" w:hAnsi="Constantia"/>
               </w:rPr>
-              <w:t xml:space="preserve"> und </w:t>
-            </w:r>
-            <w:proofErr w:type="gramStart"/>
-            <w:r>
-              <w:rPr>
-                <w:rFonts w:ascii="Constantia" w:hAnsi="Constantia"/>
-              </w:rPr>
-              <w:t>Lern</w:t>
-            </w:r>
-            <w:proofErr w:type="gramEnd"/>
-            <w:r>
-              <w:rPr>
-                <w:rFonts w:ascii="Constantia" w:hAnsi="Constantia"/>
-              </w:rPr>
-              <w:t xml:space="preserve"> Parametern nicht arbiträr sein. Entschieden später ein Algorithmus wählen und Spiel mit vielen </w:t>
+              <w:t xml:space="preserve"> und Lern Parametern nicht arbiträr sein. Entschieden später ein Algorithmus wählen und Spiel mit vielen </w:t>
             </w:r>
             <w:proofErr w:type="spellStart"/>
             <w:r>
@@ -5464,113 +5368,22 @@
         <w:tc>
           <w:tcPr>
             <w:cnfStyle w:val="001000000000" w:firstRow="0" w:lastRow="0" w:firstColumn="1" w:lastColumn="0" w:oddVBand="0" w:evenVBand="0" w:oddHBand="0" w:evenHBand="0" w:firstRowFirstColumn="0" w:firstRowLastColumn="0" w:lastRowFirstColumn="0" w:lastRowLastColumn="0"/>
-            <w:tcW w:w="1413" w:type="dxa"/>
-          </w:tcPr>
-          <w:p>
-            <w:pPr>
-              <w:rPr>
-                <w:rFonts w:cstheme="minorHAnsi"/>
-              </w:rPr>
-            </w:pPr>
-            <w:r>
-              <w:rPr>
-                <w:rFonts w:cstheme="minorHAnsi"/>
-              </w:rPr>
-              <w:t>22.07</w:t>
-            </w:r>
-          </w:p>
-        </w:tc>
-        <w:tc>
-          <w:tcPr>
-            <w:tcW w:w="5566" w:type="dxa"/>
-          </w:tcPr>
-          <w:p>
-            <w:pPr>
-              <w:cnfStyle w:val="000000100000" w:firstRow="0" w:lastRow="0" w:firstColumn="0" w:lastColumn="0" w:oddVBand="0" w:evenVBand="0" w:oddHBand="1" w:evenHBand="0" w:firstRowFirstColumn="0" w:firstRowLastColumn="0" w:lastRowFirstColumn="0" w:lastRowLastColumn="0"/>
-              <w:rPr>
-                <w:rFonts w:ascii="Constantia" w:hAnsi="Constantia"/>
-              </w:rPr>
-            </w:pPr>
-            <w:r>
-              <w:rPr>
-                <w:rFonts w:ascii="Constantia" w:hAnsi="Constantia"/>
-              </w:rPr>
-              <w:t xml:space="preserve">Schatten, </w:t>
-            </w:r>
-            <w:proofErr w:type="spellStart"/>
-            <w:r>
-              <w:rPr>
-                <w:rFonts w:ascii="Constantia" w:hAnsi="Constantia"/>
-              </w:rPr>
-              <w:t>Gewin</w:t>
-            </w:r>
-            <w:proofErr w:type="spellEnd"/>
-            <w:r>
-              <w:rPr>
-                <w:rFonts w:ascii="Constantia" w:hAnsi="Constantia"/>
-              </w:rPr>
-              <w:t xml:space="preserve"> Bedingung, Toren, </w:t>
-            </w:r>
-            <w:proofErr w:type="spellStart"/>
-            <w:r>
-              <w:rPr>
-                <w:rFonts w:ascii="Constantia" w:hAnsi="Constantia"/>
-              </w:rPr>
-              <w:t>Gewin</w:t>
-            </w:r>
-            <w:proofErr w:type="spellEnd"/>
-            <w:r>
-              <w:rPr>
-                <w:rFonts w:ascii="Constantia" w:hAnsi="Constantia"/>
-              </w:rPr>
-              <w:t xml:space="preserve"> Menu.</w:t>
-            </w:r>
-          </w:p>
-        </w:tc>
-        <w:tc>
-          <w:tcPr>
-            <w:tcW w:w="1238" w:type="dxa"/>
-          </w:tcPr>
-          <w:p>
-            <w:pPr>
-              <w:cnfStyle w:val="000000100000" w:firstRow="0" w:lastRow="0" w:firstColumn="0" w:lastColumn="0" w:oddVBand="0" w:evenVBand="0" w:oddHBand="1" w:evenHBand="0" w:firstRowFirstColumn="0" w:firstRowLastColumn="0" w:lastRowFirstColumn="0" w:lastRowLastColumn="0"/>
-              <w:rPr>
-                <w:rFonts w:ascii="Constantia" w:hAnsi="Constantia"/>
-              </w:rPr>
-            </w:pPr>
-            <w:r>
-              <w:rPr>
-                <w:rFonts w:ascii="Constantia" w:hAnsi="Constantia"/>
-              </w:rPr>
-              <w:t>I, A</w:t>
-            </w:r>
-          </w:p>
-        </w:tc>
-        <w:tc>
-          <w:tcPr>
-            <w:tcW w:w="1076" w:type="dxa"/>
-          </w:tcPr>
-          <w:p>
-            <w:pPr>
-              <w:cnfStyle w:val="000000100000" w:firstRow="0" w:lastRow="0" w:firstColumn="0" w:lastColumn="0" w:oddVBand="0" w:evenVBand="0" w:oddHBand="1" w:evenHBand="0" w:firstRowFirstColumn="0" w:firstRowLastColumn="0" w:lastRowFirstColumn="0" w:lastRowLastColumn="0"/>
-              <w:rPr>
-                <w:rFonts w:ascii="Constantia" w:hAnsi="Constantia"/>
-              </w:rPr>
-            </w:pPr>
-            <w:r>
-              <w:rPr>
-                <w:rFonts w:ascii="Constantia" w:hAnsi="Constantia"/>
-              </w:rPr>
-              <w:t xml:space="preserve">5 </w:t>
-            </w:r>
-            <w:proofErr w:type="spellStart"/>
-            <w:r>
-              <w:rPr>
-                <w:rFonts w:ascii="Constantia" w:hAnsi="Constantia"/>
-              </w:rPr>
-              <w:t>st.</w:t>
-            </w:r>
-            <w:proofErr w:type="spellEnd"/>
+            <w:tcW w:w="9293" w:type="dxa"/>
+            <w:gridSpan w:val="4"/>
+          </w:tcPr>
+          <w:p>
+            <w:pPr>
+              <w:jc w:val="center"/>
+              <w:rPr>
+                <w:rFonts w:ascii="Constantia" w:hAnsi="Constantia"/>
+              </w:rPr>
+            </w:pPr>
+            <w:r>
+              <w:rPr>
+                <w:rFonts w:ascii="Constantia" w:hAnsi="Constantia"/>
+              </w:rPr>
+              <w:t>5 Woche</w:t>
+            </w:r>
           </w:p>
         </w:tc>
       </w:tr>
@@ -5593,7 +5406,7 @@
               <w:rPr>
                 <w:rFonts w:cstheme="minorHAnsi"/>
               </w:rPr>
-              <w:t>23.07</w:t>
+              <w:t>22.07</w:t>
             </w:r>
           </w:p>
         </w:tc>
@@ -5608,19 +5421,39 @@
                 <w:rFonts w:ascii="Constantia" w:hAnsi="Constantia"/>
               </w:rPr>
             </w:pPr>
+            <w:r>
+              <w:rPr>
+                <w:rFonts w:ascii="Constantia" w:hAnsi="Constantia"/>
+              </w:rPr>
+              <w:t xml:space="preserve">Schatten, </w:t>
+            </w:r>
             <w:proofErr w:type="spellStart"/>
             <w:r>
               <w:rPr>
                 <w:rFonts w:ascii="Constantia" w:hAnsi="Constantia"/>
               </w:rPr>
-              <w:t>Melee</w:t>
+              <w:t>Gewin</w:t>
             </w:r>
             <w:proofErr w:type="spellEnd"/>
             <w:r>
               <w:rPr>
                 <w:rFonts w:ascii="Constantia" w:hAnsi="Constantia"/>
               </w:rPr>
-              <w:t xml:space="preserve"> Waffen Klasse, einige Bugs gefixt</w:t>
+              <w:t xml:space="preserve"> Bedingung, Toren, </w:t>
+            </w:r>
+            <w:proofErr w:type="spellStart"/>
+            <w:r>
+              <w:rPr>
+                <w:rFonts w:ascii="Constantia" w:hAnsi="Constantia"/>
+              </w:rPr>
+              <w:t>Gewin</w:t>
+            </w:r>
+            <w:proofErr w:type="spellEnd"/>
+            <w:r>
+              <w:rPr>
+                <w:rFonts w:ascii="Constantia" w:hAnsi="Constantia"/>
+              </w:rPr>
+              <w:t xml:space="preserve"> Menu.</w:t>
             </w:r>
           </w:p>
         </w:tc>
@@ -5691,7 +5524,7 @@
               <w:rPr>
                 <w:rFonts w:cstheme="minorHAnsi"/>
               </w:rPr>
-              <w:t>24.07</w:t>
+              <w:t>23.07</w:t>
             </w:r>
           </w:p>
         </w:tc>
@@ -5706,25 +5539,19 @@
                 <w:rFonts w:ascii="Constantia" w:hAnsi="Constantia"/>
               </w:rPr>
             </w:pPr>
-            <w:r>
-              <w:rPr>
-                <w:rFonts w:ascii="Constantia" w:hAnsi="Constantia"/>
-              </w:rPr>
-              <w:t xml:space="preserve">GUI schöner gemacht, eine </w:t>
-            </w:r>
             <w:proofErr w:type="spellStart"/>
             <w:r>
               <w:rPr>
                 <w:rFonts w:ascii="Constantia" w:hAnsi="Constantia"/>
               </w:rPr>
-              <w:t>Cutszene</w:t>
+              <w:t>Melee</w:t>
             </w:r>
             <w:proofErr w:type="spellEnd"/>
             <w:r>
               <w:rPr>
                 <w:rFonts w:ascii="Constantia" w:hAnsi="Constantia"/>
               </w:rPr>
-              <w:t xml:space="preserve"> vor dem Spiel addiert.</w:t>
+              <w:t xml:space="preserve"> Waffen Klasse, einige Bugs gefixt</w:t>
             </w:r>
           </w:p>
         </w:tc>
@@ -5794,7 +5621,7 @@
               <w:rPr>
                 <w:rFonts w:cstheme="minorHAnsi"/>
               </w:rPr>
-              <w:t>25.07 – 30.07</w:t>
+              <w:t>24.07</w:t>
             </w:r>
           </w:p>
         </w:tc>
@@ -5813,63 +5640,21 @@
               <w:rPr>
                 <w:rFonts w:ascii="Constantia" w:hAnsi="Constantia"/>
               </w:rPr>
-              <w:t xml:space="preserve">Vergessen hier </w:t>
+              <w:t xml:space="preserve">GUI schöner gemacht, eine </w:t>
             </w:r>
             <w:proofErr w:type="spellStart"/>
             <w:r>
               <w:rPr>
                 <w:rFonts w:ascii="Constantia" w:hAnsi="Constantia"/>
               </w:rPr>
-              <w:t>report</w:t>
+              <w:t>Cutszene</w:t>
             </w:r>
             <w:proofErr w:type="spellEnd"/>
             <w:r>
               <w:rPr>
                 <w:rFonts w:ascii="Constantia" w:hAnsi="Constantia"/>
               </w:rPr>
-              <w:t xml:space="preserve"> zu schreiben, jedenfalls so etwas gemacht: Tutorial, </w:t>
-            </w:r>
-            <w:proofErr w:type="gramStart"/>
-            <w:r>
-              <w:rPr>
-                <w:rFonts w:ascii="Constantia" w:hAnsi="Constantia"/>
-              </w:rPr>
-              <w:t>Audio Options</w:t>
-            </w:r>
-            <w:proofErr w:type="gramEnd"/>
-            <w:r>
-              <w:rPr>
-                <w:rFonts w:ascii="Constantia" w:hAnsi="Constantia"/>
-              </w:rPr>
-              <w:t xml:space="preserve">, neue </w:t>
-            </w:r>
-            <w:proofErr w:type="spellStart"/>
-            <w:r>
-              <w:rPr>
-                <w:rFonts w:ascii="Constantia" w:hAnsi="Constantia"/>
-              </w:rPr>
-              <w:t>Melee</w:t>
-            </w:r>
-            <w:proofErr w:type="spellEnd"/>
-            <w:r>
-              <w:rPr>
-                <w:rFonts w:ascii="Constantia" w:hAnsi="Constantia"/>
-              </w:rPr>
-              <w:t xml:space="preserve"> Waffen, die neue Logik für Waffen Selektion der Gegnern, bessere </w:t>
-            </w:r>
-            <w:proofErr w:type="spellStart"/>
-            <w:r>
-              <w:rPr>
-                <w:rFonts w:ascii="Constantia" w:hAnsi="Constantia"/>
-              </w:rPr>
-              <w:t>Reward</w:t>
-            </w:r>
-            <w:proofErr w:type="spellEnd"/>
-            <w:r>
-              <w:rPr>
-                <w:rFonts w:ascii="Constantia" w:hAnsi="Constantia"/>
-              </w:rPr>
-              <w:t xml:space="preserve"> Logik.</w:t>
+              <w:t xml:space="preserve"> vor dem Spiel addiert.</w:t>
             </w:r>
           </w:p>
         </w:tc>
@@ -5907,7 +5692,7 @@
               <w:rPr>
                 <w:rFonts w:ascii="Constantia" w:hAnsi="Constantia"/>
               </w:rPr>
-              <w:t xml:space="preserve">18 </w:t>
+              <w:t xml:space="preserve">5 </w:t>
             </w:r>
             <w:proofErr w:type="spellStart"/>
             <w:r>
@@ -5940,7 +5725,7 @@
               <w:rPr>
                 <w:rFonts w:cstheme="minorHAnsi"/>
               </w:rPr>
-              <w:t>31.07 – 3.08</w:t>
+              <w:t>25.07 – 30.07</w:t>
             </w:r>
           </w:p>
         </w:tc>
@@ -5959,49 +5744,49 @@
               <w:rPr>
                 <w:rFonts w:ascii="Constantia" w:hAnsi="Constantia"/>
               </w:rPr>
-              <w:t xml:space="preserve">Angefangen mit der Optimierung der </w:t>
+              <w:t xml:space="preserve">Vergessen hier </w:t>
             </w:r>
             <w:proofErr w:type="spellStart"/>
             <w:r>
               <w:rPr>
                 <w:rFonts w:ascii="Constantia" w:hAnsi="Constantia"/>
               </w:rPr>
-              <w:t>Rewards</w:t>
+              <w:t>report</w:t>
             </w:r>
             <w:proofErr w:type="spellEnd"/>
             <w:r>
               <w:rPr>
                 <w:rFonts w:ascii="Constantia" w:hAnsi="Constantia"/>
               </w:rPr>
-              <w:t xml:space="preserve">, mehr Items gemacht, </w:t>
+              <w:t xml:space="preserve"> zu schreiben, jedenfalls so etwas gemacht: Tutorial, Audio Options, neue </w:t>
             </w:r>
             <w:proofErr w:type="spellStart"/>
             <w:r>
               <w:rPr>
                 <w:rFonts w:ascii="Constantia" w:hAnsi="Constantia"/>
               </w:rPr>
-              <w:t>bugs</w:t>
+              <w:t>Melee</w:t>
             </w:r>
             <w:proofErr w:type="spellEnd"/>
             <w:r>
               <w:rPr>
                 <w:rFonts w:ascii="Constantia" w:hAnsi="Constantia"/>
               </w:rPr>
-              <w:t xml:space="preserve"> gefixt. Spiel kompiliert und </w:t>
+              <w:t xml:space="preserve"> Waffen, die neue Logik für Waffen Selektion der Gegnern, bessere </w:t>
             </w:r>
             <w:proofErr w:type="spellStart"/>
             <w:r>
               <w:rPr>
                 <w:rFonts w:ascii="Constantia" w:hAnsi="Constantia"/>
               </w:rPr>
-              <w:t>launcher</w:t>
+              <w:t>Reward</w:t>
             </w:r>
             <w:proofErr w:type="spellEnd"/>
             <w:r>
               <w:rPr>
                 <w:rFonts w:ascii="Constantia" w:hAnsi="Constantia"/>
               </w:rPr>
-              <w:t xml:space="preserve"> gemacht (der aktiviert den Server und das Spiel), sodass man es einfach an itch.io herunterladen kann.</w:t>
+              <w:t xml:space="preserve"> Logik.</w:t>
             </w:r>
           </w:p>
         </w:tc>
@@ -6039,7 +5824,7 @@
               <w:rPr>
                 <w:rFonts w:ascii="Constantia" w:hAnsi="Constantia"/>
               </w:rPr>
-              <w:t xml:space="preserve">13 </w:t>
+              <w:t xml:space="preserve">18 </w:t>
             </w:r>
             <w:proofErr w:type="spellStart"/>
             <w:r>
@@ -6059,53 +5844,22 @@
         <w:tc>
           <w:tcPr>
             <w:cnfStyle w:val="001000000000" w:firstRow="0" w:lastRow="0" w:firstColumn="1" w:lastColumn="0" w:oddVBand="0" w:evenVBand="0" w:oddHBand="0" w:evenHBand="0" w:firstRowFirstColumn="0" w:firstRowLastColumn="0" w:lastRowFirstColumn="0" w:lastRowLastColumn="0"/>
-            <w:tcW w:w="1413" w:type="dxa"/>
-          </w:tcPr>
-          <w:p>
-            <w:pPr>
-              <w:rPr>
-                <w:rFonts w:cstheme="minorHAnsi"/>
-              </w:rPr>
-            </w:pPr>
-          </w:p>
-        </w:tc>
-        <w:tc>
-          <w:tcPr>
-            <w:tcW w:w="5566" w:type="dxa"/>
-          </w:tcPr>
-          <w:p>
-            <w:pPr>
-              <w:cnfStyle w:val="000000000000" w:firstRow="0" w:lastRow="0" w:firstColumn="0" w:lastColumn="0" w:oddVBand="0" w:evenVBand="0" w:oddHBand="0" w:evenHBand="0" w:firstRowFirstColumn="0" w:firstRowLastColumn="0" w:lastRowFirstColumn="0" w:lastRowLastColumn="0"/>
-              <w:rPr>
-                <w:rFonts w:ascii="Constantia" w:hAnsi="Constantia"/>
-              </w:rPr>
-            </w:pPr>
-          </w:p>
-        </w:tc>
-        <w:tc>
-          <w:tcPr>
-            <w:tcW w:w="1238" w:type="dxa"/>
-          </w:tcPr>
-          <w:p>
-            <w:pPr>
-              <w:cnfStyle w:val="000000000000" w:firstRow="0" w:lastRow="0" w:firstColumn="0" w:lastColumn="0" w:oddVBand="0" w:evenVBand="0" w:oddHBand="0" w:evenHBand="0" w:firstRowFirstColumn="0" w:firstRowLastColumn="0" w:lastRowFirstColumn="0" w:lastRowLastColumn="0"/>
-              <w:rPr>
-                <w:rFonts w:ascii="Constantia" w:hAnsi="Constantia"/>
-              </w:rPr>
-            </w:pPr>
-          </w:p>
-        </w:tc>
-        <w:tc>
-          <w:tcPr>
-            <w:tcW w:w="1076" w:type="dxa"/>
-          </w:tcPr>
-          <w:p>
-            <w:pPr>
-              <w:cnfStyle w:val="000000000000" w:firstRow="0" w:lastRow="0" w:firstColumn="0" w:lastColumn="0" w:oddVBand="0" w:evenVBand="0" w:oddHBand="0" w:evenHBand="0" w:firstRowFirstColumn="0" w:firstRowLastColumn="0" w:lastRowFirstColumn="0" w:lastRowLastColumn="0"/>
-              <w:rPr>
-                <w:rFonts w:ascii="Constantia" w:hAnsi="Constantia"/>
-              </w:rPr>
-            </w:pPr>
+            <w:tcW w:w="9293" w:type="dxa"/>
+            <w:gridSpan w:val="4"/>
+          </w:tcPr>
+          <w:p>
+            <w:pPr>
+              <w:jc w:val="center"/>
+              <w:rPr>
+                <w:rFonts w:ascii="Constantia" w:hAnsi="Constantia"/>
+              </w:rPr>
+            </w:pPr>
+            <w:r>
+              <w:rPr>
+                <w:rFonts w:ascii="Constantia" w:hAnsi="Constantia"/>
+              </w:rPr>
+              <w:t>6 Woche</w:t>
+            </w:r>
           </w:p>
         </w:tc>
       </w:tr>
@@ -6125,6 +5879,12 @@
                 <w:rFonts w:cstheme="minorHAnsi"/>
               </w:rPr>
             </w:pPr>
+            <w:r>
+              <w:rPr>
+                <w:rFonts w:cstheme="minorHAnsi"/>
+              </w:rPr>
+              <w:t>31.07 – 3.08</w:t>
+            </w:r>
           </w:p>
         </w:tc>
         <w:tc>
@@ -6136,6 +5896,595 @@
               <w:cnfStyle w:val="000000100000" w:firstRow="0" w:lastRow="0" w:firstColumn="0" w:lastColumn="0" w:oddVBand="0" w:evenVBand="0" w:oddHBand="1" w:evenHBand="0" w:firstRowFirstColumn="0" w:firstRowLastColumn="0" w:lastRowFirstColumn="0" w:lastRowLastColumn="0"/>
               <w:rPr>
                 <w:rFonts w:ascii="Constantia" w:hAnsi="Constantia"/>
+              </w:rPr>
+            </w:pPr>
+            <w:r>
+              <w:rPr>
+                <w:rFonts w:ascii="Constantia" w:hAnsi="Constantia"/>
+              </w:rPr>
+              <w:t xml:space="preserve">Angefangen mit der Optimierung der </w:t>
+            </w:r>
+            <w:proofErr w:type="spellStart"/>
+            <w:r>
+              <w:rPr>
+                <w:rFonts w:ascii="Constantia" w:hAnsi="Constantia"/>
+              </w:rPr>
+              <w:t>Rewards</w:t>
+            </w:r>
+            <w:proofErr w:type="spellEnd"/>
+            <w:r>
+              <w:rPr>
+                <w:rFonts w:ascii="Constantia" w:hAnsi="Constantia"/>
+              </w:rPr>
+              <w:t xml:space="preserve">, mehr Items gemacht, </w:t>
+            </w:r>
+            <w:proofErr w:type="spellStart"/>
+            <w:r>
+              <w:rPr>
+                <w:rFonts w:ascii="Constantia" w:hAnsi="Constantia"/>
+              </w:rPr>
+              <w:t>bugs</w:t>
+            </w:r>
+            <w:proofErr w:type="spellEnd"/>
+            <w:r>
+              <w:rPr>
+                <w:rFonts w:ascii="Constantia" w:hAnsi="Constantia"/>
+              </w:rPr>
+              <w:t xml:space="preserve"> gefixt. Spiel kompiliert und </w:t>
+            </w:r>
+            <w:proofErr w:type="spellStart"/>
+            <w:r>
+              <w:rPr>
+                <w:rFonts w:ascii="Constantia" w:hAnsi="Constantia"/>
+              </w:rPr>
+              <w:t>launcher</w:t>
+            </w:r>
+            <w:proofErr w:type="spellEnd"/>
+            <w:r>
+              <w:rPr>
+                <w:rFonts w:ascii="Constantia" w:hAnsi="Constantia"/>
+              </w:rPr>
+              <w:t xml:space="preserve"> gemacht (der aktiviert den Server und das Spiel), sodass man es einfach an itch.io herunterladen kann.</w:t>
+            </w:r>
+          </w:p>
+        </w:tc>
+        <w:tc>
+          <w:tcPr>
+            <w:tcW w:w="1238" w:type="dxa"/>
+          </w:tcPr>
+          <w:p>
+            <w:pPr>
+              <w:cnfStyle w:val="000000100000" w:firstRow="0" w:lastRow="0" w:firstColumn="0" w:lastColumn="0" w:oddVBand="0" w:evenVBand="0" w:oddHBand="1" w:evenHBand="0" w:firstRowFirstColumn="0" w:firstRowLastColumn="0" w:lastRowFirstColumn="0" w:lastRowLastColumn="0"/>
+              <w:rPr>
+                <w:rFonts w:ascii="Constantia" w:hAnsi="Constantia"/>
+              </w:rPr>
+            </w:pPr>
+            <w:r>
+              <w:rPr>
+                <w:rFonts w:ascii="Constantia" w:hAnsi="Constantia"/>
+              </w:rPr>
+              <w:t>I, A</w:t>
+            </w:r>
+          </w:p>
+        </w:tc>
+        <w:tc>
+          <w:tcPr>
+            <w:tcW w:w="1076" w:type="dxa"/>
+          </w:tcPr>
+          <w:p>
+            <w:pPr>
+              <w:cnfStyle w:val="000000100000" w:firstRow="0" w:lastRow="0" w:firstColumn="0" w:lastColumn="0" w:oddVBand="0" w:evenVBand="0" w:oddHBand="1" w:evenHBand="0" w:firstRowFirstColumn="0" w:firstRowLastColumn="0" w:lastRowFirstColumn="0" w:lastRowLastColumn="0"/>
+              <w:rPr>
+                <w:rFonts w:ascii="Constantia" w:hAnsi="Constantia"/>
+              </w:rPr>
+            </w:pPr>
+            <w:r>
+              <w:rPr>
+                <w:rFonts w:ascii="Constantia" w:hAnsi="Constantia"/>
+              </w:rPr>
+              <w:t xml:space="preserve">13 </w:t>
+            </w:r>
+            <w:proofErr w:type="spellStart"/>
+            <w:r>
+              <w:rPr>
+                <w:rFonts w:ascii="Constantia" w:hAnsi="Constantia"/>
+              </w:rPr>
+              <w:t>st.</w:t>
+            </w:r>
+            <w:proofErr w:type="spellEnd"/>
+          </w:p>
+        </w:tc>
+      </w:tr>
+      <w:tr>
+        <w:trPr>
+          <w:trHeight w:val="513"/>
+        </w:trPr>
+        <w:tc>
+          <w:tcPr>
+            <w:cnfStyle w:val="001000000000" w:firstRow="0" w:lastRow="0" w:firstColumn="1" w:lastColumn="0" w:oddVBand="0" w:evenVBand="0" w:oddHBand="0" w:evenHBand="0" w:firstRowFirstColumn="0" w:firstRowLastColumn="0" w:lastRowFirstColumn="0" w:lastRowLastColumn="0"/>
+            <w:tcW w:w="1413" w:type="dxa"/>
+          </w:tcPr>
+          <w:p>
+            <w:pPr>
+              <w:rPr>
+                <w:rFonts w:cstheme="minorHAnsi"/>
+              </w:rPr>
+            </w:pPr>
+            <w:r>
+              <w:rPr>
+                <w:rFonts w:cstheme="minorHAnsi"/>
+              </w:rPr>
+              <w:t>4.08 – 10.08</w:t>
+            </w:r>
+          </w:p>
+        </w:tc>
+        <w:tc>
+          <w:tcPr>
+            <w:tcW w:w="5566" w:type="dxa"/>
+          </w:tcPr>
+          <w:p>
+            <w:pPr>
+              <w:jc w:val="center"/>
+              <w:cnfStyle w:val="000000000000" w:firstRow="0" w:lastRow="0" w:firstColumn="0" w:lastColumn="0" w:oddVBand="0" w:evenVBand="0" w:oddHBand="0" w:evenHBand="0" w:firstRowFirstColumn="0" w:firstRowLastColumn="0" w:lastRowFirstColumn="0" w:lastRowLastColumn="0"/>
+              <w:rPr>
+                <w:rFonts w:ascii="Constantia" w:hAnsi="Constantia"/>
+                <w:b/>
+                <w:bCs/>
+              </w:rPr>
+            </w:pPr>
+            <w:r>
+              <w:rPr>
+                <w:rFonts w:ascii="Constantia" w:hAnsi="Constantia"/>
+                <w:b/>
+                <w:bCs/>
+              </w:rPr>
+              <w:t>7 Woche</w:t>
+            </w:r>
+          </w:p>
+          <w:p>
+            <w:pPr>
+              <w:cnfStyle w:val="000000000000" w:firstRow="0" w:lastRow="0" w:firstColumn="0" w:lastColumn="0" w:oddVBand="0" w:evenVBand="0" w:oddHBand="0" w:evenHBand="0" w:firstRowFirstColumn="0" w:firstRowLastColumn="0" w:lastRowFirstColumn="0" w:lastRowLastColumn="0"/>
+              <w:rPr>
+                <w:rFonts w:ascii="Constantia" w:hAnsi="Constantia"/>
+              </w:rPr>
+            </w:pPr>
+            <w:r>
+              <w:rPr>
+                <w:rFonts w:ascii="Constantia" w:hAnsi="Constantia"/>
+              </w:rPr>
+              <w:t xml:space="preserve">Schriftliches Teil der Arbeit: Erste </w:t>
+            </w:r>
+            <w:proofErr w:type="spellStart"/>
+            <w:r>
+              <w:rPr>
+                <w:rFonts w:ascii="Constantia" w:hAnsi="Constantia"/>
+              </w:rPr>
+              <w:t>Draft</w:t>
+            </w:r>
+            <w:proofErr w:type="spellEnd"/>
+            <w:r>
+              <w:rPr>
+                <w:rFonts w:ascii="Constantia" w:hAnsi="Constantia"/>
+              </w:rPr>
+              <w:t xml:space="preserve"> an Einleitung und Theoretischer Hintergrund</w:t>
+            </w:r>
+          </w:p>
+        </w:tc>
+        <w:tc>
+          <w:tcPr>
+            <w:tcW w:w="1238" w:type="dxa"/>
+          </w:tcPr>
+          <w:p>
+            <w:pPr>
+              <w:cnfStyle w:val="000000000000" w:firstRow="0" w:lastRow="0" w:firstColumn="0" w:lastColumn="0" w:oddVBand="0" w:evenVBand="0" w:oddHBand="0" w:evenHBand="0" w:firstRowFirstColumn="0" w:firstRowLastColumn="0" w:lastRowFirstColumn="0" w:lastRowLastColumn="0"/>
+              <w:rPr>
+                <w:rFonts w:ascii="Constantia" w:hAnsi="Constantia"/>
+              </w:rPr>
+            </w:pPr>
+            <w:r>
+              <w:rPr>
+                <w:rFonts w:ascii="Constantia" w:hAnsi="Constantia"/>
+              </w:rPr>
+              <w:t>A</w:t>
+            </w:r>
+          </w:p>
+        </w:tc>
+        <w:tc>
+          <w:tcPr>
+            <w:tcW w:w="1076" w:type="dxa"/>
+          </w:tcPr>
+          <w:p>
+            <w:pPr>
+              <w:cnfStyle w:val="000000000000" w:firstRow="0" w:lastRow="0" w:firstColumn="0" w:lastColumn="0" w:oddVBand="0" w:evenVBand="0" w:oddHBand="0" w:evenHBand="0" w:firstRowFirstColumn="0" w:firstRowLastColumn="0" w:lastRowFirstColumn="0" w:lastRowLastColumn="0"/>
+              <w:rPr>
+                <w:rFonts w:ascii="Constantia" w:hAnsi="Constantia"/>
+              </w:rPr>
+            </w:pPr>
+            <w:r>
+              <w:rPr>
+                <w:rFonts w:ascii="Constantia" w:hAnsi="Constantia"/>
+              </w:rPr>
+              <w:t xml:space="preserve">18 </w:t>
+            </w:r>
+            <w:proofErr w:type="spellStart"/>
+            <w:r>
+              <w:rPr>
+                <w:rFonts w:ascii="Constantia" w:hAnsi="Constantia"/>
+              </w:rPr>
+              <w:t>st.</w:t>
+            </w:r>
+            <w:proofErr w:type="spellEnd"/>
+          </w:p>
+        </w:tc>
+      </w:tr>
+      <w:tr>
+        <w:trPr>
+          <w:cnfStyle w:val="000000100000" w:firstRow="0" w:lastRow="0" w:firstColumn="0" w:lastColumn="0" w:oddVBand="0" w:evenVBand="0" w:oddHBand="1" w:evenHBand="0" w:firstRowFirstColumn="0" w:firstRowLastColumn="0" w:lastRowFirstColumn="0" w:lastRowLastColumn="0"/>
+          <w:trHeight w:val="513"/>
+        </w:trPr>
+        <w:tc>
+          <w:tcPr>
+            <w:cnfStyle w:val="001000000000" w:firstRow="0" w:lastRow="0" w:firstColumn="1" w:lastColumn="0" w:oddVBand="0" w:evenVBand="0" w:oddHBand="0" w:evenHBand="0" w:firstRowFirstColumn="0" w:firstRowLastColumn="0" w:lastRowFirstColumn="0" w:lastRowLastColumn="0"/>
+            <w:tcW w:w="1413" w:type="dxa"/>
+          </w:tcPr>
+          <w:p>
+            <w:pPr>
+              <w:rPr>
+                <w:rFonts w:cstheme="minorHAnsi"/>
+              </w:rPr>
+            </w:pPr>
+            <w:r>
+              <w:rPr>
+                <w:rFonts w:cstheme="minorHAnsi"/>
+              </w:rPr>
+              <w:t>11.08 - 17.08</w:t>
+            </w:r>
+          </w:p>
+        </w:tc>
+        <w:tc>
+          <w:tcPr>
+            <w:tcW w:w="5566" w:type="dxa"/>
+          </w:tcPr>
+          <w:p>
+            <w:pPr>
+              <w:jc w:val="center"/>
+              <w:cnfStyle w:val="000000100000" w:firstRow="0" w:lastRow="0" w:firstColumn="0" w:lastColumn="0" w:oddVBand="0" w:evenVBand="0" w:oddHBand="1" w:evenHBand="0" w:firstRowFirstColumn="0" w:firstRowLastColumn="0" w:lastRowFirstColumn="0" w:lastRowLastColumn="0"/>
+              <w:rPr>
+                <w:rFonts w:ascii="Constantia" w:hAnsi="Constantia"/>
+                <w:b/>
+                <w:bCs/>
+              </w:rPr>
+            </w:pPr>
+            <w:r>
+              <w:rPr>
+                <w:rFonts w:ascii="Constantia" w:hAnsi="Constantia"/>
+                <w:b/>
+                <w:bCs/>
+              </w:rPr>
+              <w:t>8 Woche</w:t>
+            </w:r>
+          </w:p>
+          <w:p>
+            <w:pPr>
+              <w:cnfStyle w:val="000000100000" w:firstRow="0" w:lastRow="0" w:firstColumn="0" w:lastColumn="0" w:oddVBand="0" w:evenVBand="0" w:oddHBand="1" w:evenHBand="0" w:firstRowFirstColumn="0" w:firstRowLastColumn="0" w:lastRowFirstColumn="0" w:lastRowLastColumn="0"/>
+              <w:rPr>
+                <w:rFonts w:ascii="Constantia" w:hAnsi="Constantia"/>
+              </w:rPr>
+            </w:pPr>
+            <w:r>
+              <w:rPr>
+                <w:rFonts w:ascii="Constantia" w:hAnsi="Constantia"/>
+              </w:rPr>
+              <w:t xml:space="preserve">Methodik und Implementierung Sektion </w:t>
+            </w:r>
+          </w:p>
+        </w:tc>
+        <w:tc>
+          <w:tcPr>
+            <w:tcW w:w="1238" w:type="dxa"/>
+          </w:tcPr>
+          <w:p>
+            <w:pPr>
+              <w:cnfStyle w:val="000000100000" w:firstRow="0" w:lastRow="0" w:firstColumn="0" w:lastColumn="0" w:oddVBand="0" w:evenVBand="0" w:oddHBand="1" w:evenHBand="0" w:firstRowFirstColumn="0" w:firstRowLastColumn="0" w:lastRowFirstColumn="0" w:lastRowLastColumn="0"/>
+              <w:rPr>
+                <w:rFonts w:ascii="Constantia" w:hAnsi="Constantia"/>
+              </w:rPr>
+            </w:pPr>
+            <w:r>
+              <w:rPr>
+                <w:rFonts w:ascii="Constantia" w:hAnsi="Constantia"/>
+              </w:rPr>
+              <w:t>A</w:t>
+            </w:r>
+          </w:p>
+        </w:tc>
+        <w:tc>
+          <w:tcPr>
+            <w:tcW w:w="1076" w:type="dxa"/>
+          </w:tcPr>
+          <w:p>
+            <w:pPr>
+              <w:cnfStyle w:val="000000100000" w:firstRow="0" w:lastRow="0" w:firstColumn="0" w:lastColumn="0" w:oddVBand="0" w:evenVBand="0" w:oddHBand="1" w:evenHBand="0" w:firstRowFirstColumn="0" w:firstRowLastColumn="0" w:lastRowFirstColumn="0" w:lastRowLastColumn="0"/>
+              <w:rPr>
+                <w:rFonts w:ascii="Constantia" w:hAnsi="Constantia"/>
+              </w:rPr>
+            </w:pPr>
+            <w:r>
+              <w:rPr>
+                <w:rFonts w:ascii="Constantia" w:hAnsi="Constantia"/>
+              </w:rPr>
+              <w:t xml:space="preserve">20 </w:t>
+            </w:r>
+            <w:proofErr w:type="spellStart"/>
+            <w:r>
+              <w:rPr>
+                <w:rFonts w:ascii="Constantia" w:hAnsi="Constantia"/>
+              </w:rPr>
+              <w:t>st.</w:t>
+            </w:r>
+            <w:proofErr w:type="spellEnd"/>
+          </w:p>
+        </w:tc>
+      </w:tr>
+      <w:tr>
+        <w:trPr>
+          <w:trHeight w:val="513"/>
+        </w:trPr>
+        <w:tc>
+          <w:tcPr>
+            <w:cnfStyle w:val="001000000000" w:firstRow="0" w:lastRow="0" w:firstColumn="1" w:lastColumn="0" w:oddVBand="0" w:evenVBand="0" w:oddHBand="0" w:evenHBand="0" w:firstRowFirstColumn="0" w:firstRowLastColumn="0" w:lastRowFirstColumn="0" w:lastRowLastColumn="0"/>
+            <w:tcW w:w="1413" w:type="dxa"/>
+          </w:tcPr>
+          <w:p>
+            <w:pPr>
+              <w:rPr>
+                <w:rFonts w:cstheme="minorHAnsi"/>
+              </w:rPr>
+            </w:pPr>
+            <w:r>
+              <w:rPr>
+                <w:rFonts w:cstheme="minorHAnsi"/>
+              </w:rPr>
+              <w:t>18.08 – 24.08</w:t>
+            </w:r>
+          </w:p>
+        </w:tc>
+        <w:tc>
+          <w:tcPr>
+            <w:tcW w:w="5566" w:type="dxa"/>
+          </w:tcPr>
+          <w:p>
+            <w:pPr>
+              <w:jc w:val="center"/>
+              <w:cnfStyle w:val="000000000000" w:firstRow="0" w:lastRow="0" w:firstColumn="0" w:lastColumn="0" w:oddVBand="0" w:evenVBand="0" w:oddHBand="0" w:evenHBand="0" w:firstRowFirstColumn="0" w:firstRowLastColumn="0" w:lastRowFirstColumn="0" w:lastRowLastColumn="0"/>
+              <w:rPr>
+                <w:rFonts w:ascii="Constantia" w:hAnsi="Constantia"/>
+                <w:b/>
+                <w:bCs/>
+              </w:rPr>
+            </w:pPr>
+            <w:r>
+              <w:rPr>
+                <w:rFonts w:ascii="Constantia" w:hAnsi="Constantia"/>
+                <w:b/>
+                <w:bCs/>
+              </w:rPr>
+              <w:t>9 Woche</w:t>
+            </w:r>
+          </w:p>
+          <w:p>
+            <w:pPr>
+              <w:cnfStyle w:val="000000000000" w:firstRow="0" w:lastRow="0" w:firstColumn="0" w:lastColumn="0" w:oddVBand="0" w:evenVBand="0" w:oddHBand="0" w:evenHBand="0" w:firstRowFirstColumn="0" w:firstRowLastColumn="0" w:lastRowFirstColumn="0" w:lastRowLastColumn="0"/>
+              <w:rPr>
+                <w:rFonts w:ascii="Constantia" w:hAnsi="Constantia"/>
+              </w:rPr>
+            </w:pPr>
+            <w:r>
+              <w:rPr>
+                <w:rFonts w:ascii="Constantia" w:hAnsi="Constantia"/>
+              </w:rPr>
+              <w:t>Einige Bug-Fixes / Zielsetzung</w:t>
+            </w:r>
+          </w:p>
+        </w:tc>
+        <w:tc>
+          <w:tcPr>
+            <w:tcW w:w="1238" w:type="dxa"/>
+          </w:tcPr>
+          <w:p>
+            <w:pPr>
+              <w:cnfStyle w:val="000000000000" w:firstRow="0" w:lastRow="0" w:firstColumn="0" w:lastColumn="0" w:oddVBand="0" w:evenVBand="0" w:oddHBand="0" w:evenHBand="0" w:firstRowFirstColumn="0" w:firstRowLastColumn="0" w:lastRowFirstColumn="0" w:lastRowLastColumn="0"/>
+              <w:rPr>
+                <w:rFonts w:ascii="Constantia" w:hAnsi="Constantia"/>
+              </w:rPr>
+            </w:pPr>
+            <w:r>
+              <w:rPr>
+                <w:rFonts w:ascii="Constantia" w:hAnsi="Constantia"/>
+              </w:rPr>
+              <w:t>A, I, O</w:t>
+            </w:r>
+          </w:p>
+        </w:tc>
+        <w:tc>
+          <w:tcPr>
+            <w:tcW w:w="1076" w:type="dxa"/>
+          </w:tcPr>
+          <w:p>
+            <w:pPr>
+              <w:cnfStyle w:val="000000000000" w:firstRow="0" w:lastRow="0" w:firstColumn="0" w:lastColumn="0" w:oddVBand="0" w:evenVBand="0" w:oddHBand="0" w:evenHBand="0" w:firstRowFirstColumn="0" w:firstRowLastColumn="0" w:lastRowFirstColumn="0" w:lastRowLastColumn="0"/>
+              <w:rPr>
+                <w:rFonts w:ascii="Constantia" w:hAnsi="Constantia"/>
+              </w:rPr>
+            </w:pPr>
+            <w:r>
+              <w:rPr>
+                <w:rFonts w:ascii="Constantia" w:hAnsi="Constantia"/>
+              </w:rPr>
+              <w:t xml:space="preserve">6 </w:t>
+            </w:r>
+            <w:proofErr w:type="spellStart"/>
+            <w:r>
+              <w:rPr>
+                <w:rFonts w:ascii="Constantia" w:hAnsi="Constantia"/>
+              </w:rPr>
+              <w:t>st.</w:t>
+            </w:r>
+            <w:proofErr w:type="spellEnd"/>
+          </w:p>
+        </w:tc>
+      </w:tr>
+      <w:tr>
+        <w:trPr>
+          <w:cnfStyle w:val="000000100000" w:firstRow="0" w:lastRow="0" w:firstColumn="0" w:lastColumn="0" w:oddVBand="0" w:evenVBand="0" w:oddHBand="1" w:evenHBand="0" w:firstRowFirstColumn="0" w:firstRowLastColumn="0" w:lastRowFirstColumn="0" w:lastRowLastColumn="0"/>
+          <w:trHeight w:val="513"/>
+        </w:trPr>
+        <w:tc>
+          <w:tcPr>
+            <w:cnfStyle w:val="001000000000" w:firstRow="0" w:lastRow="0" w:firstColumn="1" w:lastColumn="0" w:oddVBand="0" w:evenVBand="0" w:oddHBand="0" w:evenHBand="0" w:firstRowFirstColumn="0" w:firstRowLastColumn="0" w:lastRowFirstColumn="0" w:lastRowLastColumn="0"/>
+            <w:tcW w:w="1413" w:type="dxa"/>
+          </w:tcPr>
+          <w:p>
+            <w:pPr>
+              <w:rPr>
+                <w:rFonts w:cstheme="minorHAnsi"/>
+              </w:rPr>
+            </w:pPr>
+          </w:p>
+        </w:tc>
+        <w:tc>
+          <w:tcPr>
+            <w:tcW w:w="5566" w:type="dxa"/>
+          </w:tcPr>
+          <w:p>
+            <w:pPr>
+              <w:jc w:val="center"/>
+              <w:cnfStyle w:val="000000100000" w:firstRow="0" w:lastRow="0" w:firstColumn="0" w:lastColumn="0" w:oddVBand="0" w:evenVBand="0" w:oddHBand="1" w:evenHBand="0" w:firstRowFirstColumn="0" w:firstRowLastColumn="0" w:lastRowFirstColumn="0" w:lastRowLastColumn="0"/>
+              <w:rPr>
+                <w:rFonts w:ascii="Constantia" w:hAnsi="Constantia"/>
+                <w:b/>
+                <w:bCs/>
+              </w:rPr>
+            </w:pPr>
+          </w:p>
+        </w:tc>
+        <w:tc>
+          <w:tcPr>
+            <w:tcW w:w="1238" w:type="dxa"/>
+          </w:tcPr>
+          <w:p>
+            <w:pPr>
+              <w:cnfStyle w:val="000000100000" w:firstRow="0" w:lastRow="0" w:firstColumn="0" w:lastColumn="0" w:oddVBand="0" w:evenVBand="0" w:oddHBand="1" w:evenHBand="0" w:firstRowFirstColumn="0" w:firstRowLastColumn="0" w:lastRowFirstColumn="0" w:lastRowLastColumn="0"/>
+              <w:rPr>
+                <w:rFonts w:ascii="Constantia" w:hAnsi="Constantia"/>
+              </w:rPr>
+            </w:pPr>
+          </w:p>
+        </w:tc>
+        <w:tc>
+          <w:tcPr>
+            <w:tcW w:w="1076" w:type="dxa"/>
+          </w:tcPr>
+          <w:p>
+            <w:pPr>
+              <w:cnfStyle w:val="000000100000" w:firstRow="0" w:lastRow="0" w:firstColumn="0" w:lastColumn="0" w:oddVBand="0" w:evenVBand="0" w:oddHBand="1" w:evenHBand="0" w:firstRowFirstColumn="0" w:firstRowLastColumn="0" w:lastRowFirstColumn="0" w:lastRowLastColumn="0"/>
+              <w:rPr>
+                <w:rFonts w:ascii="Constantia" w:hAnsi="Constantia"/>
+              </w:rPr>
+            </w:pPr>
+          </w:p>
+        </w:tc>
+      </w:tr>
+      <w:tr>
+        <w:trPr>
+          <w:trHeight w:val="513"/>
+        </w:trPr>
+        <w:tc>
+          <w:tcPr>
+            <w:cnfStyle w:val="001000000000" w:firstRow="0" w:lastRow="0" w:firstColumn="1" w:lastColumn="0" w:oddVBand="0" w:evenVBand="0" w:oddHBand="0" w:evenHBand="0" w:firstRowFirstColumn="0" w:firstRowLastColumn="0" w:lastRowFirstColumn="0" w:lastRowLastColumn="0"/>
+            <w:tcW w:w="1413" w:type="dxa"/>
+          </w:tcPr>
+          <w:p>
+            <w:pPr>
+              <w:rPr>
+                <w:rFonts w:cstheme="minorHAnsi"/>
+              </w:rPr>
+            </w:pPr>
+          </w:p>
+        </w:tc>
+        <w:tc>
+          <w:tcPr>
+            <w:tcW w:w="5566" w:type="dxa"/>
+          </w:tcPr>
+          <w:p>
+            <w:pPr>
+              <w:jc w:val="center"/>
+              <w:cnfStyle w:val="000000000000" w:firstRow="0" w:lastRow="0" w:firstColumn="0" w:lastColumn="0" w:oddVBand="0" w:evenVBand="0" w:oddHBand="0" w:evenHBand="0" w:firstRowFirstColumn="0" w:firstRowLastColumn="0" w:lastRowFirstColumn="0" w:lastRowLastColumn="0"/>
+              <w:rPr>
+                <w:rFonts w:ascii="Constantia" w:hAnsi="Constantia"/>
+                <w:b/>
+                <w:bCs/>
+              </w:rPr>
+            </w:pPr>
+          </w:p>
+        </w:tc>
+        <w:tc>
+          <w:tcPr>
+            <w:tcW w:w="1238" w:type="dxa"/>
+          </w:tcPr>
+          <w:p>
+            <w:pPr>
+              <w:cnfStyle w:val="000000000000" w:firstRow="0" w:lastRow="0" w:firstColumn="0" w:lastColumn="0" w:oddVBand="0" w:evenVBand="0" w:oddHBand="0" w:evenHBand="0" w:firstRowFirstColumn="0" w:firstRowLastColumn="0" w:lastRowFirstColumn="0" w:lastRowLastColumn="0"/>
+              <w:rPr>
+                <w:rFonts w:ascii="Constantia" w:hAnsi="Constantia"/>
+              </w:rPr>
+            </w:pPr>
+          </w:p>
+        </w:tc>
+        <w:tc>
+          <w:tcPr>
+            <w:tcW w:w="1076" w:type="dxa"/>
+          </w:tcPr>
+          <w:p>
+            <w:pPr>
+              <w:cnfStyle w:val="000000000000" w:firstRow="0" w:lastRow="0" w:firstColumn="0" w:lastColumn="0" w:oddVBand="0" w:evenVBand="0" w:oddHBand="0" w:evenHBand="0" w:firstRowFirstColumn="0" w:firstRowLastColumn="0" w:lastRowFirstColumn="0" w:lastRowLastColumn="0"/>
+              <w:rPr>
+                <w:rFonts w:ascii="Constantia" w:hAnsi="Constantia"/>
+              </w:rPr>
+            </w:pPr>
+          </w:p>
+        </w:tc>
+      </w:tr>
+      <w:tr>
+        <w:trPr>
+          <w:cnfStyle w:val="000000100000" w:firstRow="0" w:lastRow="0" w:firstColumn="0" w:lastColumn="0" w:oddVBand="0" w:evenVBand="0" w:oddHBand="1" w:evenHBand="0" w:firstRowFirstColumn="0" w:firstRowLastColumn="0" w:lastRowFirstColumn="0" w:lastRowLastColumn="0"/>
+          <w:trHeight w:val="513"/>
+        </w:trPr>
+        <w:tc>
+          <w:tcPr>
+            <w:cnfStyle w:val="001000000000" w:firstRow="0" w:lastRow="0" w:firstColumn="1" w:lastColumn="0" w:oddVBand="0" w:evenVBand="0" w:oddHBand="0" w:evenHBand="0" w:firstRowFirstColumn="0" w:firstRowLastColumn="0" w:lastRowFirstColumn="0" w:lastRowLastColumn="0"/>
+            <w:tcW w:w="1413" w:type="dxa"/>
+          </w:tcPr>
+          <w:p>
+            <w:pPr>
+              <w:rPr>
+                <w:rFonts w:cstheme="minorHAnsi"/>
+              </w:rPr>
+            </w:pPr>
+          </w:p>
+        </w:tc>
+        <w:tc>
+          <w:tcPr>
+            <w:tcW w:w="5566" w:type="dxa"/>
+          </w:tcPr>
+          <w:p>
+            <w:pPr>
+              <w:jc w:val="center"/>
+              <w:cnfStyle w:val="000000100000" w:firstRow="0" w:lastRow="0" w:firstColumn="0" w:lastColumn="0" w:oddVBand="0" w:evenVBand="0" w:oddHBand="1" w:evenHBand="0" w:firstRowFirstColumn="0" w:firstRowLastColumn="0" w:lastRowFirstColumn="0" w:lastRowLastColumn="0"/>
+              <w:rPr>
+                <w:rFonts w:ascii="Constantia" w:hAnsi="Constantia"/>
+                <w:b/>
+                <w:bCs/>
               </w:rPr>
             </w:pPr>
           </w:p>

</xml_diff>

<commit_message>
reported for several weeks
</commit_message>
<xml_diff>
--- a/report/Arbeitsjournal&Zeitplan.docx
+++ b/report/Arbeitsjournal&Zeitplan.docx
@@ -1,10 +1,10 @@
 
 <file path=word/document.xml><?xml version="1.0" encoding="utf-8"?>
-<w:document xmlns:wpc="http://schemas.microsoft.com/office/word/2010/wordprocessingCanvas" xmlns:cx="http://schemas.microsoft.com/office/drawing/2014/chartex" xmlns:cx1="http://schemas.microsoft.com/office/drawing/2015/9/8/chartex" xmlns:cx2="http://schemas.microsoft.com/office/drawing/2015/10/21/chartex" xmlns:cx3="http://schemas.microsoft.com/office/drawing/2016/5/9/chartex" xmlns:cx4="http://schemas.microsoft.com/office/drawing/2016/5/10/chartex" xmlns:cx5="http://schemas.microsoft.com/office/drawing/2016/5/11/chartex" xmlns:cx6="http://schemas.microsoft.com/office/drawing/2016/5/12/chartex" xmlns:cx7="http://schemas.microsoft.com/office/drawing/2016/5/13/chartex" xmlns:cx8="http://schemas.microsoft.com/office/drawing/2016/5/14/chartex" xmlns:mc="http://schemas.openxmlformats.org/markup-compatibility/2006" xmlns:aink="http://schemas.microsoft.com/office/drawing/2016/ink" xmlns:am3d="http://schemas.microsoft.com/office/drawing/2017/model3d" xmlns:o="urn:schemas-microsoft-com:office:office" xmlns:oel="http://schemas.microsoft.com/office/2019/extlst" xmlns:r="http://schemas.openxmlformats.org/officeDocument/2006/relationships" xmlns:m="http://schemas.openxmlformats.org/officeDocument/2006/math" xmlns:v="urn:schemas-microsoft-com:vml" xmlns:wp14="http://schemas.microsoft.com/office/word/2010/wordprocessingDrawing" xmlns:wp="http://schemas.openxmlformats.org/drawingml/2006/wordprocessingDrawing" xmlns:w10="urn:schemas-microsoft-com:office:word" xmlns:w="http://schemas.openxmlformats.org/wordprocessingml/2006/main" xmlns:w14="http://schemas.microsoft.com/office/word/2010/wordml" xmlns:w15="http://schemas.microsoft.com/office/word/2012/wordml" xmlns:w16cex="http://schemas.microsoft.com/office/word/2018/wordml/cex" xmlns:w16cid="http://schemas.microsoft.com/office/word/2016/wordml/cid" xmlns:w16="http://schemas.microsoft.com/office/word/2018/wordml" xmlns:w16du="http://schemas.microsoft.com/office/word/2023/wordml/word16du" xmlns:w16sdtdh="http://schemas.microsoft.com/office/word/2020/wordml/sdtdatahash" xmlns:w16se="http://schemas.microsoft.com/office/word/2015/wordml/symex" xmlns:wpg="http://schemas.microsoft.com/office/word/2010/wordprocessingGroup" xmlns:wpi="http://schemas.microsoft.com/office/word/2010/wordprocessingInk" xmlns:wne="http://schemas.microsoft.com/office/word/2006/wordml" xmlns:wps="http://schemas.microsoft.com/office/word/2010/wordprocessingShape" mc:Ignorable="w14 w15 w16se w16cid w16 w16cex w16sdtdh w16du wp14">
+<w:document xmlns:wpc="http://schemas.microsoft.com/office/word/2010/wordprocessingCanvas" xmlns:cx="http://schemas.microsoft.com/office/drawing/2014/chartex" xmlns:cx1="http://schemas.microsoft.com/office/drawing/2015/9/8/chartex" xmlns:cx2="http://schemas.microsoft.com/office/drawing/2015/10/21/chartex" xmlns:cx3="http://schemas.microsoft.com/office/drawing/2016/5/9/chartex" xmlns:cx4="http://schemas.microsoft.com/office/drawing/2016/5/10/chartex" xmlns:cx5="http://schemas.microsoft.com/office/drawing/2016/5/11/chartex" xmlns:cx6="http://schemas.microsoft.com/office/drawing/2016/5/12/chartex" xmlns:cx7="http://schemas.microsoft.com/office/drawing/2016/5/13/chartex" xmlns:cx8="http://schemas.microsoft.com/office/drawing/2016/5/14/chartex" xmlns:mc="http://schemas.openxmlformats.org/markup-compatibility/2006" xmlns:aink="http://schemas.microsoft.com/office/drawing/2016/ink" xmlns:am3d="http://schemas.microsoft.com/office/drawing/2017/model3d" xmlns:o="urn:schemas-microsoft-com:office:office" xmlns:oel="http://schemas.microsoft.com/office/2019/extlst" xmlns:r="http://schemas.openxmlformats.org/officeDocument/2006/relationships" xmlns:m="http://schemas.openxmlformats.org/officeDocument/2006/math" xmlns:v="urn:schemas-microsoft-com:vml" xmlns:wp14="http://schemas.microsoft.com/office/word/2010/wordprocessingDrawing" xmlns:wp="http://schemas.openxmlformats.org/drawingml/2006/wordprocessingDrawing" xmlns:w10="urn:schemas-microsoft-com:office:word" xmlns:w="http://schemas.openxmlformats.org/wordprocessingml/2006/main" xmlns:w14="http://schemas.microsoft.com/office/word/2010/wordml" xmlns:w15="http://schemas.microsoft.com/office/word/2012/wordml" xmlns:w16cex="http://schemas.microsoft.com/office/word/2018/wordml/cex" xmlns:w16cid="http://schemas.microsoft.com/office/word/2016/wordml/cid" xmlns:w16="http://schemas.microsoft.com/office/word/2018/wordml" xmlns:w16du="http://schemas.microsoft.com/office/word/2023/wordml/word16du" xmlns:w16sdtdh="http://schemas.microsoft.com/office/word/2020/wordml/sdtdatahash" xmlns:w16sdtfl="http://schemas.microsoft.com/office/word/2024/wordml/sdtformatlock" xmlns:w16se="http://schemas.microsoft.com/office/word/2015/wordml/symex" xmlns:wpg="http://schemas.microsoft.com/office/word/2010/wordprocessingGroup" xmlns:wpi="http://schemas.microsoft.com/office/word/2010/wordprocessingInk" xmlns:wne="http://schemas.microsoft.com/office/word/2006/wordml" xmlns:wps="http://schemas.microsoft.com/office/word/2010/wordprocessingShape" mc:Ignorable="w14 w15 w16se w16cid w16 w16cex w16sdtdh w16sdtfl w16du wp14">
   <w:body>
     <w:p>
       <w:pPr>
-        <w:pStyle w:val="Title"/>
+        <w:pStyle w:val="Titel"/>
         <w:rPr>
           <w:rFonts w:ascii="Constantia" w:hAnsi="Constantia"/>
           <w:b w:val="0"/>
@@ -56,7 +56,7 @@
       <w:sdtContent>
         <w:p>
           <w:pPr>
-            <w:pStyle w:val="TOCHeading"/>
+            <w:pStyle w:val="Inhaltsverzeichnisberschrift"/>
           </w:pPr>
           <w:r>
             <w:t>Inhalt</w:t>
@@ -64,7 +64,7 @@
         </w:p>
         <w:p>
           <w:pPr>
-            <w:pStyle w:val="TOC1"/>
+            <w:pStyle w:val="Verzeichnis1"/>
             <w:tabs>
               <w:tab w:val="right" w:leader="dot" w:pos="9062"/>
             </w:tabs>
@@ -146,7 +146,7 @@
         </w:p>
         <w:p>
           <w:pPr>
-            <w:pStyle w:val="TOC2"/>
+            <w:pStyle w:val="Verzeichnis2"/>
             <w:tabs>
               <w:tab w:val="right" w:leader="dot" w:pos="9062"/>
             </w:tabs>
@@ -219,7 +219,7 @@
         </w:p>
         <w:p>
           <w:pPr>
-            <w:pStyle w:val="TOC2"/>
+            <w:pStyle w:val="Verzeichnis2"/>
             <w:tabs>
               <w:tab w:val="right" w:leader="dot" w:pos="9062"/>
             </w:tabs>
@@ -292,7 +292,7 @@
         </w:p>
         <w:p>
           <w:pPr>
-            <w:pStyle w:val="TOC2"/>
+            <w:pStyle w:val="Verzeichnis2"/>
             <w:tabs>
               <w:tab w:val="right" w:leader="dot" w:pos="9062"/>
             </w:tabs>
@@ -365,7 +365,7 @@
         </w:p>
         <w:p>
           <w:pPr>
-            <w:pStyle w:val="TOC1"/>
+            <w:pStyle w:val="Verzeichnis1"/>
             <w:tabs>
               <w:tab w:val="right" w:leader="dot" w:pos="9062"/>
             </w:tabs>
@@ -455,7 +455,7 @@
     </w:sdt>
     <w:p>
       <w:pPr>
-        <w:pStyle w:val="Heading1"/>
+        <w:pStyle w:val="berschrift1"/>
       </w:pPr>
       <w:bookmarkStart w:id="0" w:name="_Toc203504637"/>
       <w:r>
@@ -469,7 +469,7 @@
     </w:p>
     <w:p>
       <w:pPr>
-        <w:pStyle w:val="Heading1"/>
+        <w:pStyle w:val="berschrift1"/>
       </w:pPr>
       <w:r>
         <w:t>Zeitplan</w:t>
@@ -478,7 +478,7 @@
     </w:p>
     <w:p>
       <w:pPr>
-        <w:pStyle w:val="Heading2"/>
+        <w:pStyle w:val="berschrift2"/>
       </w:pPr>
       <w:bookmarkStart w:id="1" w:name="_Toc203504638"/>
       <w:r>
@@ -491,7 +491,7 @@
     </w:p>
     <w:tbl>
       <w:tblPr>
-        <w:tblStyle w:val="GridTable4"/>
+        <w:tblStyle w:val="Gitternetztabelle4"/>
         <w:tblpPr w:leftFromText="141" w:rightFromText="141" w:vertAnchor="text" w:horzAnchor="margin" w:tblpY="106"/>
         <w:tblW w:w="9290" w:type="dxa"/>
         <w:tblLook w:val="04A0" w:firstRow="1" w:lastRow="0" w:firstColumn="1" w:lastColumn="0" w:noHBand="0" w:noVBand="1"/>
@@ -597,31 +597,7 @@
               <w:rPr>
                 <w:rFonts w:ascii="Constantia" w:hAnsi="Constantia"/>
               </w:rPr>
-              <w:t>; Tool zu</w:t>
-            </w:r>
-            <w:r>
-              <w:rPr>
-                <w:rFonts w:ascii="Constantia" w:hAnsi="Constantia"/>
-              </w:rPr>
-              <w:t>m</w:t>
-            </w:r>
-            <w:r>
-              <w:rPr>
-                <w:rFonts w:ascii="Constantia" w:hAnsi="Constantia"/>
-              </w:rPr>
-              <w:t xml:space="preserve"> </w:t>
-            </w:r>
-            <w:r>
-              <w:rPr>
-                <w:rFonts w:ascii="Constantia" w:hAnsi="Constantia"/>
-              </w:rPr>
-              <w:t>S</w:t>
-            </w:r>
-            <w:r>
-              <w:rPr>
-                <w:rFonts w:ascii="Constantia" w:hAnsi="Constantia"/>
-              </w:rPr>
-              <w:t>chreiben (</w:t>
+              <w:t>; Tool zum Schreiben (</w:t>
             </w:r>
             <w:proofErr w:type="spellStart"/>
             <w:r>
@@ -736,19 +712,7 @@
               <w:rPr>
                 <w:rFonts w:ascii="Constantia" w:hAnsi="Constantia"/>
               </w:rPr>
-              <w:t>Das Spiel polieren, schriftliche Arbeit zu</w:t>
-            </w:r>
-            <w:r>
-              <w:rPr>
-                <w:rFonts w:ascii="Constantia" w:hAnsi="Constantia"/>
-              </w:rPr>
-              <w:t>m</w:t>
-            </w:r>
-            <w:r>
-              <w:rPr>
-                <w:rFonts w:ascii="Constantia" w:hAnsi="Constantia"/>
-              </w:rPr>
-              <w:t xml:space="preserve"> Spiel schreiben.</w:t>
+              <w:t>Das Spiel polieren, schriftliche Arbeit zum Spiel schreiben.</w:t>
             </w:r>
           </w:p>
         </w:tc>
@@ -815,20 +779,17 @@
     </w:p>
     <w:p>
       <w:pPr>
-        <w:pStyle w:val="Heading2"/>
+        <w:pStyle w:val="berschrift2"/>
       </w:pPr>
       <w:bookmarkStart w:id="2" w:name="_Toc203504639"/>
       <w:r>
-        <w:t>Detailliert Sommer (insgesamt 7-8 Wochen)</w:t>
-      </w:r>
-      <w:r>
-        <w:t xml:space="preserve"> (geplant)</w:t>
+        <w:t>Detailliert Sommer (insgesamt 7-8 Wochen) (geplant)</w:t>
       </w:r>
       <w:bookmarkEnd w:id="2"/>
     </w:p>
     <w:tbl>
       <w:tblPr>
-        <w:tblStyle w:val="GridTable4"/>
+        <w:tblStyle w:val="Gitternetztabelle4"/>
         <w:tblpPr w:leftFromText="141" w:rightFromText="141" w:vertAnchor="text" w:horzAnchor="margin" w:tblpY="286"/>
         <w:tblW w:w="9310" w:type="dxa"/>
         <w:tblLook w:val="04A0" w:firstRow="1" w:lastRow="0" w:firstColumn="1" w:lastColumn="0" w:noHBand="0" w:noVBand="1"/>
@@ -914,54 +875,41 @@
               <w:cnfStyle w:val="000000100000" w:firstRow="0" w:lastRow="0" w:firstColumn="0" w:lastColumn="0" w:oddVBand="0" w:evenVBand="0" w:oddHBand="1" w:evenHBand="0" w:firstRowFirstColumn="0" w:firstRowLastColumn="0" w:lastRowFirstColumn="0" w:lastRowLastColumn="0"/>
               <w:rPr>
                 <w:rFonts w:ascii="Constantia" w:hAnsi="Constantia"/>
-                <w:lang w:val="en-GB"/>
-              </w:rPr>
-            </w:pPr>
-            <w:r>
-              <w:rPr>
-                <w:rFonts w:ascii="Constantia" w:hAnsi="Constantia"/>
-                <w:lang w:val="en-GB"/>
-              </w:rPr>
-              <w:t xml:space="preserve">Ein </w:t>
-            </w:r>
-            <w:proofErr w:type="spellStart"/>
-            <w:r>
-              <w:rPr>
-                <w:rFonts w:ascii="Constantia" w:hAnsi="Constantia"/>
-                <w:lang w:val="en-GB"/>
-              </w:rPr>
-              <w:t>normale</w:t>
-            </w:r>
-            <w:r>
-              <w:rPr>
-                <w:rFonts w:ascii="Constantia" w:hAnsi="Constantia"/>
-                <w:lang w:val="en-GB"/>
-              </w:rPr>
-              <w:t>r</w:t>
-            </w:r>
-            <w:proofErr w:type="spellEnd"/>
-            <w:r>
-              <w:rPr>
-                <w:rFonts w:ascii="Constantia" w:hAnsi="Constantia"/>
-                <w:lang w:val="en-GB"/>
-              </w:rPr>
-              <w:t xml:space="preserve"> Top down shooter roguelike </w:t>
-            </w:r>
-            <w:proofErr w:type="spellStart"/>
-            <w:r>
-              <w:rPr>
-                <w:rFonts w:ascii="Constantia" w:hAnsi="Constantia"/>
-                <w:lang w:val="en-GB"/>
-              </w:rPr>
-              <w:t>schaffen</w:t>
-            </w:r>
-            <w:proofErr w:type="spellEnd"/>
-            <w:r>
-              <w:rPr>
-                <w:rFonts w:ascii="Constantia" w:hAnsi="Constantia"/>
-                <w:lang w:val="en-GB"/>
-              </w:rPr>
-              <w:t xml:space="preserve">. </w:t>
+              </w:rPr>
+            </w:pPr>
+            <w:r>
+              <w:rPr>
+                <w:rFonts w:ascii="Constantia" w:hAnsi="Constantia"/>
+              </w:rPr>
+              <w:t xml:space="preserve">Ein normaler Top down </w:t>
+            </w:r>
+            <w:proofErr w:type="spellStart"/>
+            <w:r>
+              <w:rPr>
+                <w:rFonts w:ascii="Constantia" w:hAnsi="Constantia"/>
+              </w:rPr>
+              <w:t>shooter</w:t>
+            </w:r>
+            <w:proofErr w:type="spellEnd"/>
+            <w:r>
+              <w:rPr>
+                <w:rFonts w:ascii="Constantia" w:hAnsi="Constantia"/>
+              </w:rPr>
+              <w:t xml:space="preserve"> </w:t>
+            </w:r>
+            <w:proofErr w:type="spellStart"/>
+            <w:r>
+              <w:rPr>
+                <w:rFonts w:ascii="Constantia" w:hAnsi="Constantia"/>
+              </w:rPr>
+              <w:t>roguelike</w:t>
+            </w:r>
+            <w:proofErr w:type="spellEnd"/>
+            <w:r>
+              <w:rPr>
+                <w:rFonts w:ascii="Constantia" w:hAnsi="Constantia"/>
+              </w:rPr>
+              <w:t xml:space="preserve"> schaffen. </w:t>
             </w:r>
           </w:p>
         </w:tc>
@@ -1143,24 +1091,21 @@
     </w:tbl>
     <w:p>
       <w:pPr>
-        <w:pStyle w:val="Heading2"/>
+        <w:pStyle w:val="berschrift2"/>
       </w:pPr>
     </w:p>
     <w:p>
       <w:pPr>
-        <w:pStyle w:val="Heading2"/>
+        <w:pStyle w:val="berschrift2"/>
       </w:pPr>
     </w:p>
     <w:p>
       <w:pPr>
-        <w:pStyle w:val="Heading2"/>
+        <w:pStyle w:val="berschrift2"/>
       </w:pPr>
       <w:bookmarkStart w:id="3" w:name="_Toc203504640"/>
       <w:r>
-        <w:t>Detailliert Sommer (insgesamt 7-8 Wochen)</w:t>
-      </w:r>
-      <w:r>
-        <w:t xml:space="preserve"> (</w:t>
+        <w:t>Detailliert Sommer (insgesamt 7-8 Wochen) (</w:t>
       </w:r>
       <w:r>
         <w:t>realisiert</w:t>
@@ -1172,7 +1117,7 @@
     </w:p>
     <w:tbl>
       <w:tblPr>
-        <w:tblStyle w:val="GridTable4"/>
+        <w:tblStyle w:val="Gitternetztabelle4"/>
         <w:tblpPr w:leftFromText="141" w:rightFromText="141" w:vertAnchor="text" w:horzAnchor="margin" w:tblpY="286"/>
         <w:tblW w:w="9310" w:type="dxa"/>
         <w:tblLook w:val="04A0" w:firstRow="1" w:lastRow="0" w:firstColumn="1" w:lastColumn="0" w:noHBand="0" w:noVBand="1"/>
@@ -1257,7 +1202,13 @@
               <w:rPr>
                 <w:rFonts w:cstheme="minorHAnsi"/>
               </w:rPr>
-              <w:t>1,2 Woche (23.06 – 6.07)</w:t>
+              <w:t>1,2</w:t>
+            </w:r>
+            <w:r>
+              <w:rPr>
+                <w:rFonts w:cstheme="minorHAnsi"/>
+              </w:rPr>
+              <w:t xml:space="preserve"> Wochen</w:t>
             </w:r>
           </w:p>
         </w:tc>
@@ -1270,52 +1221,81 @@
               <w:cnfStyle w:val="000000100000" w:firstRow="0" w:lastRow="0" w:firstColumn="0" w:lastColumn="0" w:oddVBand="0" w:evenVBand="0" w:oddHBand="1" w:evenHBand="0" w:firstRowFirstColumn="0" w:firstRowLastColumn="0" w:lastRowFirstColumn="0" w:lastRowLastColumn="0"/>
               <w:rPr>
                 <w:rFonts w:ascii="Constantia" w:hAnsi="Constantia"/>
-                <w:lang w:val="en-GB"/>
-              </w:rPr>
-            </w:pPr>
-            <w:r>
-              <w:rPr>
-                <w:rFonts w:ascii="Constantia" w:hAnsi="Constantia"/>
-                <w:lang w:val="en-GB"/>
+              </w:rPr>
+            </w:pPr>
+            <w:r>
+              <w:rPr>
+                <w:rFonts w:ascii="Constantia" w:hAnsi="Constantia"/>
               </w:rPr>
               <w:t xml:space="preserve">Ein </w:t>
             </w:r>
-            <w:proofErr w:type="spellStart"/>
-            <w:r>
-              <w:rPr>
-                <w:rFonts w:ascii="Constantia" w:hAnsi="Constantia"/>
-                <w:lang w:val="en-GB"/>
-              </w:rPr>
-              <w:t>normale</w:t>
-            </w:r>
-            <w:r>
-              <w:rPr>
-                <w:rFonts w:ascii="Constantia" w:hAnsi="Constantia"/>
-                <w:lang w:val="en-GB"/>
-              </w:rPr>
-              <w:t>r</w:t>
-            </w:r>
-            <w:proofErr w:type="spellEnd"/>
-            <w:r>
-              <w:rPr>
-                <w:rFonts w:ascii="Constantia" w:hAnsi="Constantia"/>
-                <w:lang w:val="en-GB"/>
-              </w:rPr>
-              <w:t xml:space="preserve"> Top down shooter roguelike </w:t>
-            </w:r>
-            <w:proofErr w:type="spellStart"/>
-            <w:r>
-              <w:rPr>
-                <w:rFonts w:ascii="Constantia" w:hAnsi="Constantia"/>
-                <w:lang w:val="en-GB"/>
-              </w:rPr>
-              <w:t>schaffen</w:t>
-            </w:r>
-            <w:proofErr w:type="spellEnd"/>
-            <w:r>
-              <w:rPr>
-                <w:rFonts w:ascii="Constantia" w:hAnsi="Constantia"/>
-                <w:lang w:val="en-GB"/>
+            <w:r>
+              <w:rPr>
+                <w:rFonts w:ascii="Constantia" w:hAnsi="Constantia"/>
+              </w:rPr>
+              <w:t>normales</w:t>
+            </w:r>
+            <w:r>
+              <w:rPr>
+                <w:rFonts w:ascii="Constantia" w:hAnsi="Constantia"/>
+              </w:rPr>
+              <w:t xml:space="preserve"> Top down </w:t>
+            </w:r>
+            <w:proofErr w:type="spellStart"/>
+            <w:r>
+              <w:rPr>
+                <w:rFonts w:ascii="Constantia" w:hAnsi="Constantia"/>
+              </w:rPr>
+              <w:t>shooter</w:t>
+            </w:r>
+            <w:proofErr w:type="spellEnd"/>
+            <w:r>
+              <w:rPr>
+                <w:rFonts w:ascii="Constantia" w:hAnsi="Constantia"/>
+              </w:rPr>
+              <w:t xml:space="preserve"> </w:t>
+            </w:r>
+            <w:proofErr w:type="spellStart"/>
+            <w:r>
+              <w:rPr>
+                <w:rFonts w:ascii="Constantia" w:hAnsi="Constantia"/>
+              </w:rPr>
+              <w:t>roguelike</w:t>
+            </w:r>
+            <w:proofErr w:type="spellEnd"/>
+            <w:r>
+              <w:rPr>
+                <w:rFonts w:ascii="Constantia" w:hAnsi="Constantia"/>
+              </w:rPr>
+              <w:t xml:space="preserve"> </w:t>
+            </w:r>
+            <w:r>
+              <w:rPr>
+                <w:rFonts w:ascii="Constantia" w:hAnsi="Constantia"/>
+              </w:rPr>
+              <w:t xml:space="preserve">fast </w:t>
+            </w:r>
+            <w:r>
+              <w:rPr>
+                <w:rFonts w:ascii="Constantia" w:hAnsi="Constantia"/>
+              </w:rPr>
+              <w:t>ge</w:t>
+            </w:r>
+            <w:r>
+              <w:rPr>
+                <w:rFonts w:ascii="Constantia" w:hAnsi="Constantia"/>
+              </w:rPr>
+              <w:t>schaff</w:t>
+            </w:r>
+            <w:r>
+              <w:rPr>
+                <w:rFonts w:ascii="Constantia" w:hAnsi="Constantia"/>
+              </w:rPr>
+              <w:t>t</w:t>
+            </w:r>
+            <w:r>
+              <w:rPr>
+                <w:rFonts w:ascii="Constantia" w:hAnsi="Constantia"/>
               </w:rPr>
               <w:t xml:space="preserve">. </w:t>
             </w:r>
@@ -1341,7 +1321,13 @@
               <w:rPr>
                 <w:rFonts w:cstheme="minorHAnsi"/>
               </w:rPr>
-              <w:t>3,4 Woche (7.07 – 20.07)</w:t>
+              <w:t>3</w:t>
+            </w:r>
+            <w:r>
+              <w:rPr>
+                <w:rFonts w:cstheme="minorHAnsi"/>
+              </w:rPr>
+              <w:t xml:space="preserve"> Woche </w:t>
             </w:r>
           </w:p>
         </w:tc>
@@ -1360,7 +1346,27 @@
               <w:rPr>
                 <w:rFonts w:ascii="Constantia" w:hAnsi="Constantia"/>
               </w:rPr>
-              <w:t xml:space="preserve">Die KI-Mechaniken mehr studieren und in dem Spiel implementieren und mit denen experimentieren. </w:t>
+              <w:t xml:space="preserve">Fast nichts gemacht, war </w:t>
+            </w:r>
+            <w:proofErr w:type="spellStart"/>
+            <w:r>
+              <w:rPr>
+                <w:rFonts w:ascii="Constantia" w:hAnsi="Constantia"/>
+              </w:rPr>
+              <w:t>busy</w:t>
+            </w:r>
+            <w:proofErr w:type="spellEnd"/>
+            <w:r>
+              <w:rPr>
+                <w:rFonts w:ascii="Constantia" w:hAnsi="Constantia"/>
+              </w:rPr>
+              <w:t>.</w:t>
+            </w:r>
+            <w:r>
+              <w:rPr>
+                <w:rFonts w:ascii="Constantia" w:hAnsi="Constantia"/>
+              </w:rPr>
+              <w:t xml:space="preserve"> </w:t>
             </w:r>
           </w:p>
         </w:tc>
@@ -1368,7 +1374,7 @@
       <w:tr>
         <w:trPr>
           <w:cnfStyle w:val="000000100000" w:firstRow="0" w:lastRow="0" w:firstColumn="0" w:lastColumn="0" w:oddVBand="0" w:evenVBand="0" w:oddHBand="1" w:evenHBand="0" w:firstRowFirstColumn="0" w:firstRowLastColumn="0" w:lastRowFirstColumn="0" w:lastRowLastColumn="0"/>
-          <w:trHeight w:val="427"/>
+          <w:trHeight w:val="145"/>
         </w:trPr>
         <w:tc>
           <w:tcPr>
@@ -1385,7 +1391,7 @@
               <w:rPr>
                 <w:rFonts w:cstheme="minorHAnsi"/>
               </w:rPr>
-              <w:t>5,6 Woche (21.07 – 3.08)</w:t>
+              <w:t>4 Woche</w:t>
             </w:r>
           </w:p>
         </w:tc>
@@ -1398,20 +1404,58 @@
               <w:cnfStyle w:val="000000100000" w:firstRow="0" w:lastRow="0" w:firstColumn="0" w:lastColumn="0" w:oddVBand="0" w:evenVBand="0" w:oddHBand="1" w:evenHBand="0" w:firstRowFirstColumn="0" w:firstRowLastColumn="0" w:lastRowFirstColumn="0" w:lastRowLastColumn="0"/>
               <w:rPr>
                 <w:rFonts w:ascii="Constantia" w:hAnsi="Constantia"/>
-              </w:rPr>
-            </w:pPr>
-            <w:r>
-              <w:rPr>
-                <w:rFonts w:ascii="Constantia" w:hAnsi="Constantia"/>
-              </w:rPr>
-              <w:t>Assets finden (eventuell kaufen), sie im Spiel gut nutzen, möglicherweise die Geschichte zum Spiel addieren. Allgemein das Spiel polieren und beenden.</w:t>
+                <w:lang w:val="en-US"/>
+              </w:rPr>
+            </w:pPr>
+            <w:r>
+              <w:rPr>
+                <w:rFonts w:ascii="Constantia" w:hAnsi="Constantia"/>
+              </w:rPr>
+              <w:t xml:space="preserve">Weiter basis-Spiel Arbeit, Sockets-Geschichte. </w:t>
+            </w:r>
+            <w:r>
+              <w:rPr>
+                <w:rFonts w:ascii="Constantia" w:hAnsi="Constantia"/>
+                <w:lang w:val="en-US"/>
+              </w:rPr>
+              <w:t>KI-Design.</w:t>
+            </w:r>
+            <w:r>
+              <w:rPr>
+                <w:rFonts w:ascii="Constantia" w:hAnsi="Constantia"/>
+                <w:lang w:val="en-US"/>
+              </w:rPr>
+              <w:t xml:space="preserve"> </w:t>
+            </w:r>
+            <w:r>
+              <w:rPr>
+                <w:rFonts w:ascii="Constantia" w:hAnsi="Constantia"/>
+                <w:lang w:val="en-US"/>
+              </w:rPr>
+              <w:t xml:space="preserve">Teil Assets </w:t>
+            </w:r>
+            <w:proofErr w:type="spellStart"/>
+            <w:r>
+              <w:rPr>
+                <w:rFonts w:ascii="Constantia" w:hAnsi="Constantia"/>
+                <w:lang w:val="en-US"/>
+              </w:rPr>
+              <w:t>gefunden</w:t>
+            </w:r>
+            <w:proofErr w:type="spellEnd"/>
+            <w:r>
+              <w:rPr>
+                <w:rFonts w:ascii="Constantia" w:hAnsi="Constantia"/>
+                <w:lang w:val="en-US"/>
+              </w:rPr>
+              <w:t>.</w:t>
             </w:r>
           </w:p>
         </w:tc>
       </w:tr>
       <w:tr>
         <w:trPr>
-          <w:trHeight w:val="403"/>
+          <w:trHeight w:val="145"/>
         </w:trPr>
         <w:tc>
           <w:tcPr>
@@ -1422,14 +1466,25 @@
             <w:pPr>
               <w:rPr>
                 <w:rFonts w:cstheme="minorHAnsi"/>
-              </w:rPr>
-            </w:pPr>
-            <w:r>
-              <w:rPr>
-                <w:rFonts w:cstheme="minorHAnsi"/>
-              </w:rPr>
-              <w:t>7,8 Woche (4.08 – 17.08)</w:t>
-            </w:r>
+                <w:lang w:val="en-US"/>
+              </w:rPr>
+            </w:pPr>
+            <w:r>
+              <w:rPr>
+                <w:rFonts w:cstheme="minorHAnsi"/>
+                <w:lang w:val="en-US"/>
+              </w:rPr>
+              <w:t xml:space="preserve">5, 6 </w:t>
+            </w:r>
+            <w:proofErr w:type="spellStart"/>
+            <w:r>
+              <w:rPr>
+                <w:rFonts w:cstheme="minorHAnsi"/>
+                <w:lang w:val="en-US"/>
+              </w:rPr>
+              <w:t>Wochen</w:t>
+            </w:r>
+            <w:proofErr w:type="spellEnd"/>
           </w:p>
         </w:tc>
         <w:tc>
@@ -1447,7 +1502,13 @@
               <w:rPr>
                 <w:rFonts w:ascii="Constantia" w:hAnsi="Constantia"/>
               </w:rPr>
-              <w:t>Die Schriftliche Arbeit schreiben.</w:t>
+              <w:t xml:space="preserve">Mehr Arbeit an Spiel, </w:t>
+            </w:r>
+            <w:r>
+              <w:rPr>
+                <w:rFonts w:ascii="Constantia" w:hAnsi="Constantia"/>
+              </w:rPr>
+              <w:t>Weitere Graphische und akustische Assets gefunden.</w:t>
             </w:r>
           </w:p>
         </w:tc>
@@ -1455,6 +1516,73 @@
       <w:tr>
         <w:trPr>
           <w:cnfStyle w:val="000000100000" w:firstRow="0" w:lastRow="0" w:firstColumn="0" w:lastColumn="0" w:oddVBand="0" w:evenVBand="0" w:oddHBand="1" w:evenHBand="0" w:firstRowFirstColumn="0" w:firstRowLastColumn="0" w:lastRowFirstColumn="0" w:lastRowLastColumn="0"/>
+          <w:trHeight w:val="403"/>
+        </w:trPr>
+        <w:tc>
+          <w:tcPr>
+            <w:cnfStyle w:val="001000000000" w:firstRow="0" w:lastRow="0" w:firstColumn="1" w:lastColumn="0" w:oddVBand="0" w:evenVBand="0" w:oddHBand="0" w:evenHBand="0" w:firstRowFirstColumn="0" w:firstRowLastColumn="0" w:lastRowFirstColumn="0" w:lastRowLastColumn="0"/>
+            <w:tcW w:w="3225" w:type="dxa"/>
+          </w:tcPr>
+          <w:p>
+            <w:pPr>
+              <w:rPr>
+                <w:rFonts w:cstheme="minorHAnsi"/>
+              </w:rPr>
+            </w:pPr>
+            <w:r>
+              <w:rPr>
+                <w:rFonts w:cstheme="minorHAnsi"/>
+              </w:rPr>
+              <w:t>7,8 Woche (4.08 – 17.08)</w:t>
+            </w:r>
+          </w:p>
+        </w:tc>
+        <w:tc>
+          <w:tcPr>
+            <w:tcW w:w="6085" w:type="dxa"/>
+          </w:tcPr>
+          <w:p>
+            <w:pPr>
+              <w:cnfStyle w:val="000000100000" w:firstRow="0" w:lastRow="0" w:firstColumn="0" w:lastColumn="0" w:oddVBand="0" w:evenVBand="0" w:oddHBand="1" w:evenHBand="0" w:firstRowFirstColumn="0" w:firstRowLastColumn="0" w:lastRowFirstColumn="0" w:lastRowLastColumn="0"/>
+              <w:rPr>
+                <w:rFonts w:ascii="Constantia" w:hAnsi="Constantia"/>
+              </w:rPr>
+            </w:pPr>
+            <w:r>
+              <w:rPr>
+                <w:rFonts w:ascii="Constantia" w:hAnsi="Constantia"/>
+              </w:rPr>
+              <w:t xml:space="preserve">Die Schriftliche Arbeit </w:t>
+            </w:r>
+            <w:r>
+              <w:rPr>
+                <w:rFonts w:ascii="Constantia" w:hAnsi="Constantia"/>
+              </w:rPr>
+              <w:t>ge</w:t>
+            </w:r>
+            <w:r>
+              <w:rPr>
+                <w:rFonts w:ascii="Constantia" w:hAnsi="Constantia"/>
+              </w:rPr>
+              <w:t>schr</w:t>
+            </w:r>
+            <w:r>
+              <w:rPr>
+                <w:rFonts w:ascii="Constantia" w:hAnsi="Constantia"/>
+              </w:rPr>
+              <w:t>ie</w:t>
+            </w:r>
+            <w:r>
+              <w:rPr>
+                <w:rFonts w:ascii="Constantia" w:hAnsi="Constantia"/>
+              </w:rPr>
+              <w:t>ben.</w:t>
+            </w:r>
+          </w:p>
+        </w:tc>
+      </w:tr>
+      <w:tr>
+        <w:trPr>
           <w:trHeight w:val="427"/>
         </w:trPr>
         <w:tc>
@@ -1482,7 +1610,7 @@
           </w:tcPr>
           <w:p>
             <w:pPr>
-              <w:cnfStyle w:val="000000100000" w:firstRow="0" w:lastRow="0" w:firstColumn="0" w:lastColumn="0" w:oddVBand="0" w:evenVBand="0" w:oddHBand="1" w:evenHBand="0" w:firstRowFirstColumn="0" w:firstRowLastColumn="0" w:lastRowFirstColumn="0" w:lastRowLastColumn="0"/>
+              <w:cnfStyle w:val="000000000000" w:firstRow="0" w:lastRow="0" w:firstColumn="0" w:lastColumn="0" w:oddVBand="0" w:evenVBand="0" w:oddHBand="0" w:evenHBand="0" w:firstRowFirstColumn="0" w:firstRowLastColumn="0" w:lastRowFirstColumn="0" w:lastRowLastColumn="0"/>
               <w:rPr>
                 <w:rFonts w:ascii="Constantia" w:hAnsi="Constantia"/>
               </w:rPr>
@@ -1498,10 +1626,14 @@
       </w:tr>
     </w:tbl>
     <w:p/>
-    <w:p/>
+    <w:p>
+      <w:r>
+        <w:t>Also: weniger Arbeit mit KI und Assets, mehr mit Spiel und Sockets.</w:t>
+      </w:r>
+    </w:p>
     <w:p>
       <w:pPr>
-        <w:pStyle w:val="Heading1"/>
+        <w:pStyle w:val="berschrift1"/>
       </w:pPr>
       <w:bookmarkStart w:id="4" w:name="_Toc203504641"/>
       <w:r>
@@ -1650,18 +1782,12 @@
         <w:rPr>
           <w:rFonts w:ascii="Constantia" w:hAnsi="Constantia"/>
         </w:rPr>
-        <w:t xml:space="preserve"> des Projekts besuchen. (Wenn Sie Zugang haben)</w:t>
-      </w:r>
-      <w:r>
-        <w:rPr>
-          <w:rFonts w:ascii="Constantia" w:hAnsi="Constantia"/>
-        </w:rPr>
-        <w:t>.</w:t>
+        <w:t xml:space="preserve"> des Projekts besuchen. (Wenn Sie Zugang haben).</w:t>
       </w:r>
     </w:p>
     <w:tbl>
       <w:tblPr>
-        <w:tblStyle w:val="GridTable4"/>
+        <w:tblStyle w:val="Gitternetztabelle4"/>
         <w:tblpPr w:leftFromText="141" w:rightFromText="141" w:vertAnchor="text" w:horzAnchor="margin" w:tblpY="286"/>
         <w:tblW w:w="9293" w:type="dxa"/>
         <w:tblLook w:val="04A0" w:firstRow="1" w:lastRow="0" w:firstColumn="1" w:lastColumn="0" w:noHBand="0" w:noVBand="1"/>
@@ -2514,7 +2640,21 @@
               <w:rPr>
                 <w:rFonts w:ascii="Constantia" w:hAnsi="Constantia"/>
               </w:rPr>
-              <w:t xml:space="preserve"> Mechanik der Gegner – zur Zeit rechteckige </w:t>
+              <w:t xml:space="preserve"> Mechanik der Gegner – </w:t>
+            </w:r>
+            <w:proofErr w:type="gramStart"/>
+            <w:r>
+              <w:rPr>
+                <w:rFonts w:ascii="Constantia" w:hAnsi="Constantia"/>
+              </w:rPr>
+              <w:t>zur Zeit</w:t>
+            </w:r>
+            <w:proofErr w:type="gramEnd"/>
+            <w:r>
+              <w:rPr>
+                <w:rFonts w:ascii="Constantia" w:hAnsi="Constantia"/>
+              </w:rPr>
+              <w:t xml:space="preserve"> rechteckige </w:t>
             </w:r>
             <w:proofErr w:type="spellStart"/>
             <w:r>
@@ -2930,7 +3070,21 @@
               <w:rPr>
                 <w:rFonts w:ascii="Constantia" w:hAnsi="Constantia"/>
               </w:rPr>
-              <w:t>/Items addiert: Nach jeder Welle wird drei Optionen gegeben, die aus anderen Pool zufällig genommen werden und den Spieler stärker machen (z. B. Steigerung der Schaden von Kugeln oder d</w:t>
+              <w:t xml:space="preserve">/Items addiert: Nach jeder Welle wird drei Optionen gegeben, die </w:t>
+            </w:r>
+            <w:proofErr w:type="gramStart"/>
+            <w:r>
+              <w:rPr>
+                <w:rFonts w:ascii="Constantia" w:hAnsi="Constantia"/>
+              </w:rPr>
+              <w:t>aus anderen Pool</w:t>
+            </w:r>
+            <w:proofErr w:type="gramEnd"/>
+            <w:r>
+              <w:rPr>
+                <w:rFonts w:ascii="Constantia" w:hAnsi="Constantia"/>
+              </w:rPr>
+              <w:t xml:space="preserve"> zufällig genommen werden und den Spieler stärker machen (z. B. Steigerung der Schaden von Kugeln oder d</w:t>
             </w:r>
             <w:r>
               <w:rPr>
@@ -2942,7 +3096,21 @@
               <w:rPr>
                 <w:rFonts w:ascii="Constantia" w:hAnsi="Constantia"/>
               </w:rPr>
-              <w:t xml:space="preserve"> Bewegungsgeschwindigkeit des Spieler) </w:t>
+              <w:t xml:space="preserve"> Bewegungsgeschwindigkeit </w:t>
+            </w:r>
+            <w:proofErr w:type="gramStart"/>
+            <w:r>
+              <w:rPr>
+                <w:rFonts w:ascii="Constantia" w:hAnsi="Constantia"/>
+              </w:rPr>
+              <w:t>des Spieler</w:t>
+            </w:r>
+            <w:proofErr w:type="gramEnd"/>
+            <w:r>
+              <w:rPr>
+                <w:rFonts w:ascii="Constantia" w:hAnsi="Constantia"/>
+              </w:rPr>
+              <w:t xml:space="preserve">) </w:t>
             </w:r>
           </w:p>
         </w:tc>
@@ -3056,7 +3224,21 @@
               <w:rPr>
                 <w:rFonts w:ascii="Constantia" w:hAnsi="Constantia"/>
               </w:rPr>
-              <w:t xml:space="preserve">Gegner, die schiessen können gemacht. Dafür Code mehr modular gemacht: das Spieler und dieses Gegner Typ können </w:t>
+              <w:t xml:space="preserve">Gegner, die schiessen können gemacht. Dafür Code mehr modular gemacht: </w:t>
+            </w:r>
+            <w:proofErr w:type="gramStart"/>
+            <w:r>
+              <w:rPr>
+                <w:rFonts w:ascii="Constantia" w:hAnsi="Constantia"/>
+              </w:rPr>
+              <w:t>das</w:t>
+            </w:r>
+            <w:proofErr w:type="gramEnd"/>
+            <w:r>
+              <w:rPr>
+                <w:rFonts w:ascii="Constantia" w:hAnsi="Constantia"/>
+              </w:rPr>
+              <w:t xml:space="preserve"> Spieler und dieses Gegner Typ können </w:t>
             </w:r>
             <w:proofErr w:type="spellStart"/>
             <w:r>
@@ -3399,12 +3581,14 @@
               </w:rPr>
               <w:t xml:space="preserve">Der Grund dafür war die Realisation, dass </w:t>
             </w:r>
+            <w:proofErr w:type="gramStart"/>
             <w:r>
               <w:rPr>
                 <w:rFonts w:ascii="Constantia" w:hAnsi="Constantia"/>
               </w:rPr>
               <w:t>die Managers</w:t>
             </w:r>
+            <w:proofErr w:type="gramEnd"/>
             <w:r>
               <w:rPr>
                 <w:rFonts w:ascii="Constantia" w:hAnsi="Constantia"/>
@@ -3527,21 +3711,7 @@
               <w:rPr>
                 <w:rFonts w:ascii="Constantia" w:hAnsi="Constantia"/>
               </w:rPr>
-              <w:t xml:space="preserve"> – alle mit eigenen </w:t>
-            </w:r>
-            <w:proofErr w:type="spellStart"/>
-            <w:r>
-              <w:rPr>
-                <w:rFonts w:ascii="Constantia" w:hAnsi="Constantia"/>
-              </w:rPr>
-              <w:t>Stats</w:t>
-            </w:r>
-            <w:proofErr w:type="spellEnd"/>
-            <w:r>
-              <w:rPr>
-                <w:rFonts w:ascii="Constantia" w:hAnsi="Constantia"/>
-              </w:rPr>
-              <w:t>.</w:t>
+              <w:t xml:space="preserve"> – alle mit eigenen Stats.</w:t>
             </w:r>
           </w:p>
         </w:tc>
@@ -3862,55 +4032,7 @@
                 <w:b w:val="0"/>
                 <w:bCs w:val="0"/>
               </w:rPr>
-              <w:t>N</w:t>
-            </w:r>
-            <w:r>
-              <w:rPr>
-                <w:rFonts w:ascii="Constantia" w:hAnsi="Constantia"/>
-                <w:b w:val="0"/>
-                <w:bCs w:val="0"/>
-              </w:rPr>
-              <w:t xml:space="preserve">icht viel </w:t>
-            </w:r>
-            <w:r>
-              <w:rPr>
-                <w:rFonts w:ascii="Constantia" w:hAnsi="Constantia"/>
-                <w:b w:val="0"/>
-                <w:bCs w:val="0"/>
-              </w:rPr>
-              <w:t xml:space="preserve">Arbeit gab es </w:t>
-            </w:r>
-            <w:r>
-              <w:rPr>
-                <w:rFonts w:ascii="Constantia" w:hAnsi="Constantia"/>
-                <w:b w:val="0"/>
-                <w:bCs w:val="0"/>
-              </w:rPr>
-              <w:t xml:space="preserve">an </w:t>
-            </w:r>
-            <w:r>
-              <w:rPr>
-                <w:rFonts w:ascii="Constantia" w:hAnsi="Constantia"/>
-                <w:b w:val="0"/>
-                <w:bCs w:val="0"/>
-              </w:rPr>
-              <w:t xml:space="preserve">der </w:t>
-            </w:r>
-            <w:r>
-              <w:rPr>
-                <w:rFonts w:ascii="Constantia" w:hAnsi="Constantia"/>
-                <w:b w:val="0"/>
-                <w:bCs w:val="0"/>
-              </w:rPr>
-              <w:t>Matura, da meine Mutter hatte viele Arzttermine zur Vorbereitung zur Operation</w:t>
-            </w:r>
-            <w:r>
-              <w:rPr>
-                <w:rFonts w:ascii="Constantia" w:hAnsi="Constantia"/>
-                <w:b w:val="0"/>
-                <w:bCs w:val="0"/>
-              </w:rPr>
-              <w:t xml:space="preserve"> und ich musste übersetzen</w:t>
+              <w:t>Nicht viel Arbeit gab es an der Matura, da meine Mutter hatte viele Arzttermine zur Vorbereitung zur Operation und ich musste übersetzen</w:t>
             </w:r>
           </w:p>
         </w:tc>
@@ -3969,11 +4091,19 @@
                 <w:rFonts w:ascii="Constantia" w:hAnsi="Constantia"/>
               </w:rPr>
             </w:pPr>
-            <w:r>
-              <w:rPr>
-                <w:rFonts w:ascii="Constantia" w:hAnsi="Constantia"/>
-              </w:rPr>
-              <w:t>I,A,O</w:t>
+            <w:proofErr w:type="gramStart"/>
+            <w:r>
+              <w:rPr>
+                <w:rFonts w:ascii="Constantia" w:hAnsi="Constantia"/>
+              </w:rPr>
+              <w:t>I,A</w:t>
+            </w:r>
+            <w:proofErr w:type="gramEnd"/>
+            <w:r>
+              <w:rPr>
+                <w:rFonts w:ascii="Constantia" w:hAnsi="Constantia"/>
+              </w:rPr>
+              <w:t>,O</w:t>
             </w:r>
           </w:p>
         </w:tc>
@@ -4124,7 +4254,21 @@
               <w:rPr>
                 <w:rFonts w:ascii="Constantia" w:hAnsi="Constantia"/>
               </w:rPr>
-              <w:t xml:space="preserve"> (kein Budget, und professionelle kosten zu viel), sondern freie aus Internet herunterladen oder wenn es Zeit gibt selbst machen (unwahrscheinlich).</w:t>
+              <w:t xml:space="preserve"> (kein Budget, und professionelle kosten zu viel), sondern freie aus Internet herunterladen oder wenn es Zeit </w:t>
+            </w:r>
+            <w:proofErr w:type="gramStart"/>
+            <w:r>
+              <w:rPr>
+                <w:rFonts w:ascii="Constantia" w:hAnsi="Constantia"/>
+              </w:rPr>
+              <w:t>gibt</w:t>
+            </w:r>
+            <w:proofErr w:type="gramEnd"/>
+            <w:r>
+              <w:rPr>
+                <w:rFonts w:ascii="Constantia" w:hAnsi="Constantia"/>
+              </w:rPr>
+              <w:t xml:space="preserve"> selbst machen (unwahrscheinlich).</w:t>
             </w:r>
           </w:p>
           <w:p>
@@ -4407,7 +4551,14 @@
               <w:rPr>
                 <w:rFonts w:ascii="Constantia" w:hAnsi="Constantia"/>
               </w:rPr>
-              <w:t xml:space="preserve"> Grafiken für schriftliche Arbeit einfach mit  </w:t>
+              <w:t xml:space="preserve"> Grafiken für schriftliche Arbeit einfach </w:t>
+            </w:r>
+            <w:proofErr w:type="gramStart"/>
+            <w:r>
+              <w:rPr>
+                <w:rFonts w:ascii="Constantia" w:hAnsi="Constantia"/>
+              </w:rPr>
+              <w:t xml:space="preserve">mit  </w:t>
             </w:r>
             <w:proofErr w:type="spellStart"/>
             <w:r>
@@ -4417,6 +4568,7 @@
               <w:t>matplotlib</w:t>
             </w:r>
             <w:proofErr w:type="spellEnd"/>
+            <w:proofErr w:type="gramEnd"/>
             <w:r>
               <w:rPr>
                 <w:rFonts w:ascii="Constantia" w:hAnsi="Constantia"/>
@@ -4763,21 +4915,7 @@
               <w:rPr>
                 <w:rFonts w:ascii="Constantia" w:hAnsi="Constantia"/>
               </w:rPr>
-              <w:t xml:space="preserve">und Aktionen verbessert, aber es gibt immer noch Problem mit Godot – Python – Godot. Es soll folgende Reihe der Sachen passieren (auf Englisch, da ich auch ein prompt zur </w:t>
-            </w:r>
-            <w:proofErr w:type="spellStart"/>
-            <w:r>
-              <w:rPr>
-                <w:rFonts w:ascii="Constantia" w:hAnsi="Constantia"/>
-              </w:rPr>
-              <w:t>ChatGPT</w:t>
-            </w:r>
-            <w:proofErr w:type="spellEnd"/>
-            <w:r>
-              <w:rPr>
-                <w:rFonts w:ascii="Constantia" w:hAnsi="Constantia"/>
-              </w:rPr>
-              <w:t xml:space="preserve"> gemacht</w:t>
+              <w:t>und Aktionen verbessert, aber es gibt immer noch Problem mit Godot – Python – Godot. Es soll folgende Reihe der Sachen passieren (auf Englisch, da ich auch ein prompt zur ChatGPT gemacht</w:t>
             </w:r>
             <w:r>
               <w:rPr>
@@ -4809,15 +4947,483 @@
               <w:cnfStyle w:val="000000000000" w:firstRow="0" w:lastRow="0" w:firstColumn="0" w:lastColumn="0" w:oddVBand="0" w:evenVBand="0" w:oddHBand="0" w:evenHBand="0" w:firstRowFirstColumn="0" w:firstRowLastColumn="0" w:lastRowFirstColumn="0" w:lastRowLastColumn="0"/>
               <w:rPr>
                 <w:rFonts w:ascii="Constantia" w:hAnsi="Constantia"/>
-                <w:lang w:val="en-US"/>
-              </w:rPr>
-            </w:pPr>
-            <w:r>
-              <w:rPr>
-                <w:rFonts w:ascii="Constantia" w:hAnsi="Constantia"/>
-                <w:lang w:val="en-US"/>
-              </w:rPr>
-              <w:t>server receives new state --&gt; server chooses some action for that state for that enemy --&gt; client gets the action, does it, and sends reward for that action --&gt; server gets it and updates the reward for that state.</w:t>
+              </w:rPr>
+            </w:pPr>
+            <w:proofErr w:type="spellStart"/>
+            <w:r>
+              <w:rPr>
+                <w:rFonts w:ascii="Constantia" w:hAnsi="Constantia"/>
+              </w:rPr>
+              <w:t>server</w:t>
+            </w:r>
+            <w:proofErr w:type="spellEnd"/>
+            <w:r>
+              <w:rPr>
+                <w:rFonts w:ascii="Constantia" w:hAnsi="Constantia"/>
+              </w:rPr>
+              <w:t xml:space="preserve"> </w:t>
+            </w:r>
+            <w:proofErr w:type="spellStart"/>
+            <w:r>
+              <w:rPr>
+                <w:rFonts w:ascii="Constantia" w:hAnsi="Constantia"/>
+              </w:rPr>
+              <w:t>receives</w:t>
+            </w:r>
+            <w:proofErr w:type="spellEnd"/>
+            <w:r>
+              <w:rPr>
+                <w:rFonts w:ascii="Constantia" w:hAnsi="Constantia"/>
+              </w:rPr>
+              <w:t xml:space="preserve"> </w:t>
+            </w:r>
+            <w:proofErr w:type="spellStart"/>
+            <w:r>
+              <w:rPr>
+                <w:rFonts w:ascii="Constantia" w:hAnsi="Constantia"/>
+              </w:rPr>
+              <w:t>new</w:t>
+            </w:r>
+            <w:proofErr w:type="spellEnd"/>
+            <w:r>
+              <w:rPr>
+                <w:rFonts w:ascii="Constantia" w:hAnsi="Constantia"/>
+              </w:rPr>
+              <w:t xml:space="preserve"> </w:t>
+            </w:r>
+            <w:proofErr w:type="spellStart"/>
+            <w:r>
+              <w:rPr>
+                <w:rFonts w:ascii="Constantia" w:hAnsi="Constantia"/>
+              </w:rPr>
+              <w:t>state</w:t>
+            </w:r>
+            <w:proofErr w:type="spellEnd"/>
+            <w:r>
+              <w:rPr>
+                <w:rFonts w:ascii="Constantia" w:hAnsi="Constantia"/>
+              </w:rPr>
+              <w:t xml:space="preserve"> --&gt; </w:t>
+            </w:r>
+            <w:proofErr w:type="spellStart"/>
+            <w:r>
+              <w:rPr>
+                <w:rFonts w:ascii="Constantia" w:hAnsi="Constantia"/>
+              </w:rPr>
+              <w:t>server</w:t>
+            </w:r>
+            <w:proofErr w:type="spellEnd"/>
+            <w:r>
+              <w:rPr>
+                <w:rFonts w:ascii="Constantia" w:hAnsi="Constantia"/>
+              </w:rPr>
+              <w:t xml:space="preserve"> </w:t>
+            </w:r>
+            <w:proofErr w:type="spellStart"/>
+            <w:r>
+              <w:rPr>
+                <w:rFonts w:ascii="Constantia" w:hAnsi="Constantia"/>
+              </w:rPr>
+              <w:t>chooses</w:t>
+            </w:r>
+            <w:proofErr w:type="spellEnd"/>
+            <w:r>
+              <w:rPr>
+                <w:rFonts w:ascii="Constantia" w:hAnsi="Constantia"/>
+              </w:rPr>
+              <w:t xml:space="preserve"> </w:t>
+            </w:r>
+            <w:proofErr w:type="spellStart"/>
+            <w:r>
+              <w:rPr>
+                <w:rFonts w:ascii="Constantia" w:hAnsi="Constantia"/>
+              </w:rPr>
+              <w:t>some</w:t>
+            </w:r>
+            <w:proofErr w:type="spellEnd"/>
+            <w:r>
+              <w:rPr>
+                <w:rFonts w:ascii="Constantia" w:hAnsi="Constantia"/>
+              </w:rPr>
+              <w:t xml:space="preserve"> </w:t>
+            </w:r>
+            <w:proofErr w:type="spellStart"/>
+            <w:r>
+              <w:rPr>
+                <w:rFonts w:ascii="Constantia" w:hAnsi="Constantia"/>
+              </w:rPr>
+              <w:t>action</w:t>
+            </w:r>
+            <w:proofErr w:type="spellEnd"/>
+            <w:r>
+              <w:rPr>
+                <w:rFonts w:ascii="Constantia" w:hAnsi="Constantia"/>
+              </w:rPr>
+              <w:t xml:space="preserve"> </w:t>
+            </w:r>
+            <w:proofErr w:type="spellStart"/>
+            <w:r>
+              <w:rPr>
+                <w:rFonts w:ascii="Constantia" w:hAnsi="Constantia"/>
+              </w:rPr>
+              <w:t>for</w:t>
+            </w:r>
+            <w:proofErr w:type="spellEnd"/>
+            <w:r>
+              <w:rPr>
+                <w:rFonts w:ascii="Constantia" w:hAnsi="Constantia"/>
+              </w:rPr>
+              <w:t xml:space="preserve"> </w:t>
+            </w:r>
+            <w:proofErr w:type="spellStart"/>
+            <w:r>
+              <w:rPr>
+                <w:rFonts w:ascii="Constantia" w:hAnsi="Constantia"/>
+              </w:rPr>
+              <w:t>that</w:t>
+            </w:r>
+            <w:proofErr w:type="spellEnd"/>
+            <w:r>
+              <w:rPr>
+                <w:rFonts w:ascii="Constantia" w:hAnsi="Constantia"/>
+              </w:rPr>
+              <w:t xml:space="preserve"> </w:t>
+            </w:r>
+            <w:proofErr w:type="spellStart"/>
+            <w:r>
+              <w:rPr>
+                <w:rFonts w:ascii="Constantia" w:hAnsi="Constantia"/>
+              </w:rPr>
+              <w:t>state</w:t>
+            </w:r>
+            <w:proofErr w:type="spellEnd"/>
+            <w:r>
+              <w:rPr>
+                <w:rFonts w:ascii="Constantia" w:hAnsi="Constantia"/>
+              </w:rPr>
+              <w:t xml:space="preserve"> </w:t>
+            </w:r>
+            <w:proofErr w:type="spellStart"/>
+            <w:r>
+              <w:rPr>
+                <w:rFonts w:ascii="Constantia" w:hAnsi="Constantia"/>
+              </w:rPr>
+              <w:t>for</w:t>
+            </w:r>
+            <w:proofErr w:type="spellEnd"/>
+            <w:r>
+              <w:rPr>
+                <w:rFonts w:ascii="Constantia" w:hAnsi="Constantia"/>
+              </w:rPr>
+              <w:t xml:space="preserve"> </w:t>
+            </w:r>
+            <w:proofErr w:type="spellStart"/>
+            <w:r>
+              <w:rPr>
+                <w:rFonts w:ascii="Constantia" w:hAnsi="Constantia"/>
+              </w:rPr>
+              <w:t>that</w:t>
+            </w:r>
+            <w:proofErr w:type="spellEnd"/>
+            <w:r>
+              <w:rPr>
+                <w:rFonts w:ascii="Constantia" w:hAnsi="Constantia"/>
+              </w:rPr>
+              <w:t xml:space="preserve"> </w:t>
+            </w:r>
+            <w:proofErr w:type="spellStart"/>
+            <w:r>
+              <w:rPr>
+                <w:rFonts w:ascii="Constantia" w:hAnsi="Constantia"/>
+              </w:rPr>
+              <w:t>enemy</w:t>
+            </w:r>
+            <w:proofErr w:type="spellEnd"/>
+            <w:r>
+              <w:rPr>
+                <w:rFonts w:ascii="Constantia" w:hAnsi="Constantia"/>
+              </w:rPr>
+              <w:t xml:space="preserve"> --&gt; </w:t>
+            </w:r>
+            <w:proofErr w:type="spellStart"/>
+            <w:r>
+              <w:rPr>
+                <w:rFonts w:ascii="Constantia" w:hAnsi="Constantia"/>
+              </w:rPr>
+              <w:t>client</w:t>
+            </w:r>
+            <w:proofErr w:type="spellEnd"/>
+            <w:r>
+              <w:rPr>
+                <w:rFonts w:ascii="Constantia" w:hAnsi="Constantia"/>
+              </w:rPr>
+              <w:t xml:space="preserve"> </w:t>
+            </w:r>
+            <w:proofErr w:type="spellStart"/>
+            <w:r>
+              <w:rPr>
+                <w:rFonts w:ascii="Constantia" w:hAnsi="Constantia"/>
+              </w:rPr>
+              <w:t>gets</w:t>
+            </w:r>
+            <w:proofErr w:type="spellEnd"/>
+            <w:r>
+              <w:rPr>
+                <w:rFonts w:ascii="Constantia" w:hAnsi="Constantia"/>
+              </w:rPr>
+              <w:t xml:space="preserve"> </w:t>
+            </w:r>
+            <w:proofErr w:type="spellStart"/>
+            <w:r>
+              <w:rPr>
+                <w:rFonts w:ascii="Constantia" w:hAnsi="Constantia"/>
+              </w:rPr>
+              <w:t>the</w:t>
+            </w:r>
+            <w:proofErr w:type="spellEnd"/>
+            <w:r>
+              <w:rPr>
+                <w:rFonts w:ascii="Constantia" w:hAnsi="Constantia"/>
+              </w:rPr>
+              <w:t xml:space="preserve"> </w:t>
+            </w:r>
+            <w:proofErr w:type="spellStart"/>
+            <w:r>
+              <w:rPr>
+                <w:rFonts w:ascii="Constantia" w:hAnsi="Constantia"/>
+              </w:rPr>
+              <w:t>action</w:t>
+            </w:r>
+            <w:proofErr w:type="spellEnd"/>
+            <w:r>
+              <w:rPr>
+                <w:rFonts w:ascii="Constantia" w:hAnsi="Constantia"/>
+              </w:rPr>
+              <w:t xml:space="preserve">, </w:t>
+            </w:r>
+            <w:proofErr w:type="spellStart"/>
+            <w:r>
+              <w:rPr>
+                <w:rFonts w:ascii="Constantia" w:hAnsi="Constantia"/>
+              </w:rPr>
+              <w:t>does</w:t>
+            </w:r>
+            <w:proofErr w:type="spellEnd"/>
+            <w:r>
+              <w:rPr>
+                <w:rFonts w:ascii="Constantia" w:hAnsi="Constantia"/>
+              </w:rPr>
+              <w:t xml:space="preserve"> </w:t>
+            </w:r>
+            <w:proofErr w:type="spellStart"/>
+            <w:r>
+              <w:rPr>
+                <w:rFonts w:ascii="Constantia" w:hAnsi="Constantia"/>
+              </w:rPr>
+              <w:t>it</w:t>
+            </w:r>
+            <w:proofErr w:type="spellEnd"/>
+            <w:r>
+              <w:rPr>
+                <w:rFonts w:ascii="Constantia" w:hAnsi="Constantia"/>
+              </w:rPr>
+              <w:t xml:space="preserve">, and </w:t>
+            </w:r>
+            <w:proofErr w:type="spellStart"/>
+            <w:r>
+              <w:rPr>
+                <w:rFonts w:ascii="Constantia" w:hAnsi="Constantia"/>
+              </w:rPr>
+              <w:t>sends</w:t>
+            </w:r>
+            <w:proofErr w:type="spellEnd"/>
+            <w:r>
+              <w:rPr>
+                <w:rFonts w:ascii="Constantia" w:hAnsi="Constantia"/>
+              </w:rPr>
+              <w:t xml:space="preserve"> </w:t>
+            </w:r>
+            <w:proofErr w:type="spellStart"/>
+            <w:r>
+              <w:rPr>
+                <w:rFonts w:ascii="Constantia" w:hAnsi="Constantia"/>
+              </w:rPr>
+              <w:t>reward</w:t>
+            </w:r>
+            <w:proofErr w:type="spellEnd"/>
+            <w:r>
+              <w:rPr>
+                <w:rFonts w:ascii="Constantia" w:hAnsi="Constantia"/>
+              </w:rPr>
+              <w:t xml:space="preserve"> </w:t>
+            </w:r>
+            <w:proofErr w:type="spellStart"/>
+            <w:r>
+              <w:rPr>
+                <w:rFonts w:ascii="Constantia" w:hAnsi="Constantia"/>
+              </w:rPr>
+              <w:t>for</w:t>
+            </w:r>
+            <w:proofErr w:type="spellEnd"/>
+            <w:r>
+              <w:rPr>
+                <w:rFonts w:ascii="Constantia" w:hAnsi="Constantia"/>
+              </w:rPr>
+              <w:t xml:space="preserve"> </w:t>
+            </w:r>
+            <w:proofErr w:type="spellStart"/>
+            <w:r>
+              <w:rPr>
+                <w:rFonts w:ascii="Constantia" w:hAnsi="Constantia"/>
+              </w:rPr>
+              <w:t>that</w:t>
+            </w:r>
+            <w:proofErr w:type="spellEnd"/>
+            <w:r>
+              <w:rPr>
+                <w:rFonts w:ascii="Constantia" w:hAnsi="Constantia"/>
+              </w:rPr>
+              <w:t xml:space="preserve"> </w:t>
+            </w:r>
+            <w:proofErr w:type="spellStart"/>
+            <w:r>
+              <w:rPr>
+                <w:rFonts w:ascii="Constantia" w:hAnsi="Constantia"/>
+              </w:rPr>
+              <w:t>action</w:t>
+            </w:r>
+            <w:proofErr w:type="spellEnd"/>
+            <w:r>
+              <w:rPr>
+                <w:rFonts w:ascii="Constantia" w:hAnsi="Constantia"/>
+              </w:rPr>
+              <w:t xml:space="preserve"> --&gt; </w:t>
+            </w:r>
+            <w:proofErr w:type="spellStart"/>
+            <w:r>
+              <w:rPr>
+                <w:rFonts w:ascii="Constantia" w:hAnsi="Constantia"/>
+              </w:rPr>
+              <w:t>server</w:t>
+            </w:r>
+            <w:proofErr w:type="spellEnd"/>
+            <w:r>
+              <w:rPr>
+                <w:rFonts w:ascii="Constantia" w:hAnsi="Constantia"/>
+              </w:rPr>
+              <w:t xml:space="preserve"> </w:t>
+            </w:r>
+            <w:proofErr w:type="spellStart"/>
+            <w:r>
+              <w:rPr>
+                <w:rFonts w:ascii="Constantia" w:hAnsi="Constantia"/>
+              </w:rPr>
+              <w:t>gets</w:t>
+            </w:r>
+            <w:proofErr w:type="spellEnd"/>
+            <w:r>
+              <w:rPr>
+                <w:rFonts w:ascii="Constantia" w:hAnsi="Constantia"/>
+              </w:rPr>
+              <w:t xml:space="preserve"> </w:t>
+            </w:r>
+            <w:proofErr w:type="spellStart"/>
+            <w:r>
+              <w:rPr>
+                <w:rFonts w:ascii="Constantia" w:hAnsi="Constantia"/>
+              </w:rPr>
+              <w:t>it</w:t>
+            </w:r>
+            <w:proofErr w:type="spellEnd"/>
+            <w:r>
+              <w:rPr>
+                <w:rFonts w:ascii="Constantia" w:hAnsi="Constantia"/>
+              </w:rPr>
+              <w:t xml:space="preserve"> and </w:t>
+            </w:r>
+            <w:proofErr w:type="spellStart"/>
+            <w:r>
+              <w:rPr>
+                <w:rFonts w:ascii="Constantia" w:hAnsi="Constantia"/>
+              </w:rPr>
+              <w:t>updates</w:t>
+            </w:r>
+            <w:proofErr w:type="spellEnd"/>
+            <w:r>
+              <w:rPr>
+                <w:rFonts w:ascii="Constantia" w:hAnsi="Constantia"/>
+              </w:rPr>
+              <w:t xml:space="preserve"> </w:t>
+            </w:r>
+            <w:proofErr w:type="spellStart"/>
+            <w:r>
+              <w:rPr>
+                <w:rFonts w:ascii="Constantia" w:hAnsi="Constantia"/>
+              </w:rPr>
+              <w:t>the</w:t>
+            </w:r>
+            <w:proofErr w:type="spellEnd"/>
+            <w:r>
+              <w:rPr>
+                <w:rFonts w:ascii="Constantia" w:hAnsi="Constantia"/>
+              </w:rPr>
+              <w:t xml:space="preserve"> </w:t>
+            </w:r>
+            <w:proofErr w:type="spellStart"/>
+            <w:r>
+              <w:rPr>
+                <w:rFonts w:ascii="Constantia" w:hAnsi="Constantia"/>
+              </w:rPr>
+              <w:t>reward</w:t>
+            </w:r>
+            <w:proofErr w:type="spellEnd"/>
+            <w:r>
+              <w:rPr>
+                <w:rFonts w:ascii="Constantia" w:hAnsi="Constantia"/>
+              </w:rPr>
+              <w:t xml:space="preserve"> </w:t>
+            </w:r>
+            <w:proofErr w:type="spellStart"/>
+            <w:r>
+              <w:rPr>
+                <w:rFonts w:ascii="Constantia" w:hAnsi="Constantia"/>
+              </w:rPr>
+              <w:t>for</w:t>
+            </w:r>
+            <w:proofErr w:type="spellEnd"/>
+            <w:r>
+              <w:rPr>
+                <w:rFonts w:ascii="Constantia" w:hAnsi="Constantia"/>
+              </w:rPr>
+              <w:t xml:space="preserve"> </w:t>
+            </w:r>
+            <w:proofErr w:type="spellStart"/>
+            <w:r>
+              <w:rPr>
+                <w:rFonts w:ascii="Constantia" w:hAnsi="Constantia"/>
+              </w:rPr>
+              <w:t>that</w:t>
+            </w:r>
+            <w:proofErr w:type="spellEnd"/>
+            <w:r>
+              <w:rPr>
+                <w:rFonts w:ascii="Constantia" w:hAnsi="Constantia"/>
+              </w:rPr>
+              <w:t xml:space="preserve"> </w:t>
+            </w:r>
+            <w:proofErr w:type="spellStart"/>
+            <w:r>
+              <w:rPr>
+                <w:rFonts w:ascii="Constantia" w:hAnsi="Constantia"/>
+              </w:rPr>
+              <w:t>state</w:t>
+            </w:r>
+            <w:proofErr w:type="spellEnd"/>
+            <w:r>
+              <w:rPr>
+                <w:rFonts w:ascii="Constantia" w:hAnsi="Constantia"/>
+              </w:rPr>
+              <w:t>.</w:t>
             </w:r>
           </w:p>
           <w:p>
@@ -4831,13 +5437,7 @@
               <w:rPr>
                 <w:rFonts w:ascii="Constantia" w:hAnsi="Constantia"/>
               </w:rPr>
-              <w:t xml:space="preserve">Passierte aber eher zufällig. </w:t>
-            </w:r>
-            <w:r>
-              <w:rPr>
-                <w:rFonts w:ascii="Constantia" w:hAnsi="Constantia"/>
-              </w:rPr>
-              <w:t xml:space="preserve">Ich habe dann es mit dem Buffer teilweise gelöst, aber es gibt immer noch Problem, wenn es 2+ Gegnern gibt. </w:t>
+              <w:t xml:space="preserve">Passierte aber eher zufällig. Ich habe dann es mit dem Buffer teilweise gelöst, aber es gibt immer noch Problem, wenn es 2+ Gegnern gibt. </w:t>
             </w:r>
           </w:p>
           <w:p>
@@ -4864,7 +5464,7 @@
           </w:p>
           <w:p>
             <w:pPr>
-              <w:pStyle w:val="ListParagraph"/>
+              <w:pStyle w:val="Listenabsatz"/>
               <w:numPr>
                 <w:ilvl w:val="0"/>
                 <w:numId w:val="4"/>
@@ -4889,7 +5489,7 @@
           </w:p>
           <w:p>
             <w:pPr>
-              <w:pStyle w:val="ListParagraph"/>
+              <w:pStyle w:val="Listenabsatz"/>
               <w:numPr>
                 <w:ilvl w:val="0"/>
                 <w:numId w:val="4"/>
@@ -4917,7 +5517,21 @@
               <w:rPr>
                 <w:rFonts w:ascii="Constantia" w:hAnsi="Constantia"/>
               </w:rPr>
-              <w:t xml:space="preserve"> und Lern Parametern nicht arbiträr sein. Entschieden später ein Algorithmus wählen und Spiel mit vielen </w:t>
+              <w:t xml:space="preserve"> und </w:t>
+            </w:r>
+            <w:proofErr w:type="gramStart"/>
+            <w:r>
+              <w:rPr>
+                <w:rFonts w:ascii="Constantia" w:hAnsi="Constantia"/>
+              </w:rPr>
+              <w:t>Lern</w:t>
+            </w:r>
+            <w:proofErr w:type="gramEnd"/>
+            <w:r>
+              <w:rPr>
+                <w:rFonts w:ascii="Constantia" w:hAnsi="Constantia"/>
+              </w:rPr>
+              <w:t xml:space="preserve"> Parametern nicht arbiträr sein. Entschieden später ein Algorithmus wählen und Spiel mit vielen </w:t>
             </w:r>
             <w:proofErr w:type="spellStart"/>
             <w:r>
@@ -4950,7 +5564,7 @@
           </w:p>
           <w:p>
             <w:pPr>
-              <w:pStyle w:val="ListParagraph"/>
+              <w:pStyle w:val="Listenabsatz"/>
               <w:numPr>
                 <w:ilvl w:val="0"/>
                 <w:numId w:val="4"/>
@@ -4983,7 +5597,7 @@
           </w:p>
           <w:p>
             <w:pPr>
-              <w:pStyle w:val="ListParagraph"/>
+              <w:pStyle w:val="Listenabsatz"/>
               <w:numPr>
                 <w:ilvl w:val="0"/>
                 <w:numId w:val="4"/>
@@ -5275,13 +5889,7 @@
               <w:rPr>
                 <w:rFonts w:ascii="Constantia" w:hAnsi="Constantia"/>
               </w:rPr>
-              <w:t xml:space="preserve">Endlich Sockets gefixt. </w:t>
-            </w:r>
-            <w:r>
-              <w:rPr>
-                <w:rFonts w:ascii="Constantia" w:hAnsi="Constantia"/>
-              </w:rPr>
-              <w:t xml:space="preserve">Options und </w:t>
+              <w:t xml:space="preserve">Endlich Sockets gefixt. Options und </w:t>
             </w:r>
             <w:proofErr w:type="spellStart"/>
             <w:r>
@@ -5295,13 +5903,7 @@
               <w:rPr>
                 <w:rFonts w:ascii="Constantia" w:hAnsi="Constantia"/>
               </w:rPr>
-              <w:t xml:space="preserve"> Menus hinzugefü</w:t>
-            </w:r>
-            <w:r>
-              <w:rPr>
-                <w:rFonts w:ascii="Constantia" w:hAnsi="Constantia"/>
-              </w:rPr>
-              <w:t xml:space="preserve">gt. Neue Assets aus dem itch.io </w:t>
+              <w:t xml:space="preserve"> Menus hinzugefügt. Neue Assets aus dem itch.io </w:t>
             </w:r>
             <w:r>
               <w:rPr>
@@ -5758,7 +6360,19 @@
               <w:rPr>
                 <w:rFonts w:ascii="Constantia" w:hAnsi="Constantia"/>
               </w:rPr>
-              <w:t xml:space="preserve"> zu schreiben, jedenfalls so etwas gemacht: Tutorial, Audio Options, neue </w:t>
+              <w:t xml:space="preserve"> zu schreiben, jedenfalls so etwas gemacht: Tutorial, </w:t>
+            </w:r>
+            <w:r>
+              <w:rPr>
+                <w:rFonts w:ascii="Constantia" w:hAnsi="Constantia"/>
+              </w:rPr>
+              <w:t>Audiooptions</w:t>
+            </w:r>
+            <w:r>
+              <w:rPr>
+                <w:rFonts w:ascii="Constantia" w:hAnsi="Constantia"/>
+              </w:rPr>
+              <w:t xml:space="preserve">, neue </w:t>
             </w:r>
             <w:proofErr w:type="spellStart"/>
             <w:r>
@@ -5772,7 +6386,21 @@
               <w:rPr>
                 <w:rFonts w:ascii="Constantia" w:hAnsi="Constantia"/>
               </w:rPr>
-              <w:t xml:space="preserve"> Waffen, die neue Logik für Waffen Selektion der Gegnern, bessere </w:t>
+              <w:t xml:space="preserve"> Waffen, die neue Logik für Waffen Selektion </w:t>
+            </w:r>
+            <w:proofErr w:type="gramStart"/>
+            <w:r>
+              <w:rPr>
+                <w:rFonts w:ascii="Constantia" w:hAnsi="Constantia"/>
+              </w:rPr>
+              <w:t>der Gegnern</w:t>
+            </w:r>
+            <w:proofErr w:type="gramEnd"/>
+            <w:r>
+              <w:rPr>
+                <w:rFonts w:ascii="Constantia" w:hAnsi="Constantia"/>
+              </w:rPr>
+              <w:t xml:space="preserve">, bessere </w:t>
             </w:r>
             <w:proofErr w:type="spellStart"/>
             <w:r>
@@ -6213,7 +6841,13 @@
               <w:rPr>
                 <w:rFonts w:ascii="Constantia" w:hAnsi="Constantia"/>
               </w:rPr>
-              <w:t xml:space="preserve">20 </w:t>
+              <w:t>18</w:t>
+            </w:r>
+            <w:r>
+              <w:rPr>
+                <w:rFonts w:ascii="Constantia" w:hAnsi="Constantia"/>
+              </w:rPr>
+              <w:t xml:space="preserve"> </w:t>
             </w:r>
             <w:proofErr w:type="spellStart"/>
             <w:r>
@@ -6350,6 +6984,30 @@
                 <w:rFonts w:cstheme="minorHAnsi"/>
               </w:rPr>
             </w:pPr>
+            <w:r>
+              <w:rPr>
+                <w:rFonts w:cstheme="minorHAnsi"/>
+              </w:rPr>
+              <w:t>25.08-</w:t>
+            </w:r>
+            <w:r>
+              <w:rPr>
+                <w:rFonts w:cstheme="minorHAnsi"/>
+              </w:rPr>
+              <w:t>7</w:t>
+            </w:r>
+            <w:r>
+              <w:rPr>
+                <w:rFonts w:cstheme="minorHAnsi"/>
+              </w:rPr>
+              <w:t>.0</w:t>
+            </w:r>
+            <w:r>
+              <w:rPr>
+                <w:rFonts w:cstheme="minorHAnsi"/>
+              </w:rPr>
+              <w:t>9</w:t>
+            </w:r>
           </w:p>
         </w:tc>
         <w:tc>
@@ -6366,6 +7024,188 @@
                 <w:bCs/>
               </w:rPr>
             </w:pPr>
+            <w:r>
+              <w:rPr>
+                <w:rFonts w:ascii="Constantia" w:hAnsi="Constantia"/>
+                <w:b/>
+                <w:bCs/>
+              </w:rPr>
+              <w:t>10</w:t>
+            </w:r>
+            <w:r>
+              <w:rPr>
+                <w:rFonts w:ascii="Constantia" w:hAnsi="Constantia"/>
+                <w:b/>
+                <w:bCs/>
+              </w:rPr>
+              <w:t>-11</w:t>
+            </w:r>
+            <w:r>
+              <w:rPr>
+                <w:rFonts w:ascii="Constantia" w:hAnsi="Constantia"/>
+                <w:b/>
+                <w:bCs/>
+              </w:rPr>
+              <w:t xml:space="preserve"> Woche</w:t>
+            </w:r>
+          </w:p>
+          <w:p>
+            <w:pPr>
+              <w:cnfStyle w:val="000000100000" w:firstRow="0" w:lastRow="0" w:firstColumn="0" w:lastColumn="0" w:oddVBand="0" w:evenVBand="0" w:oddHBand="1" w:evenHBand="0" w:firstRowFirstColumn="0" w:firstRowLastColumn="0" w:lastRowFirstColumn="0" w:lastRowLastColumn="0"/>
+              <w:rPr>
+                <w:rFonts w:ascii="Constantia" w:hAnsi="Constantia"/>
+              </w:rPr>
+            </w:pPr>
+            <w:r>
+              <w:rPr>
+                <w:rFonts w:ascii="Constantia" w:hAnsi="Constantia"/>
+              </w:rPr>
+              <w:t xml:space="preserve">Spiel </w:t>
+            </w:r>
+            <w:r>
+              <w:rPr>
+                <w:rFonts w:ascii="Constantia" w:hAnsi="Constantia"/>
+              </w:rPr>
+              <w:t xml:space="preserve">auf Itch.io </w:t>
+            </w:r>
+            <w:r>
+              <w:rPr>
+                <w:rFonts w:ascii="Constantia" w:hAnsi="Constantia"/>
+              </w:rPr>
+              <w:t>veröffentlicht,</w:t>
+            </w:r>
+            <w:r>
+              <w:rPr>
+                <w:rFonts w:ascii="Constantia" w:hAnsi="Constantia"/>
+              </w:rPr>
+              <w:t xml:space="preserve"> dafür nötige Dateien gemacht und gefunden,</w:t>
+            </w:r>
+            <w:r>
+              <w:rPr>
+                <w:rFonts w:ascii="Constantia" w:hAnsi="Constantia"/>
+              </w:rPr>
+              <w:t xml:space="preserve"> Kleine Spiel-Verbesserungen (Schönere Hintergründe an GUI, Dekorative Objekten in der Arena, Sterbeanimation der Gegner, Slash Effekt an Nahkampf Waffen), Ton während dieses Effektes. </w:t>
+            </w:r>
+            <w:proofErr w:type="spellStart"/>
+            <w:r>
+              <w:rPr>
+                <w:rFonts w:ascii="Constantia" w:hAnsi="Constantia"/>
+              </w:rPr>
+              <w:t>Balancing</w:t>
+            </w:r>
+            <w:proofErr w:type="spellEnd"/>
+            <w:r>
+              <w:rPr>
+                <w:rFonts w:ascii="Constantia" w:hAnsi="Constantia"/>
+              </w:rPr>
+              <w:t xml:space="preserve"> (Weniger Gegner, Gegner werden stärker jede 4 Welle, </w:t>
+            </w:r>
+            <w:proofErr w:type="spellStart"/>
+            <w:r>
+              <w:rPr>
+                <w:rFonts w:ascii="Constantia" w:hAnsi="Constantia"/>
+              </w:rPr>
+              <w:t>Ammo</w:t>
+            </w:r>
+            <w:proofErr w:type="spellEnd"/>
+            <w:r>
+              <w:rPr>
+                <w:rFonts w:ascii="Constantia" w:hAnsi="Constantia"/>
+              </w:rPr>
+              <w:t xml:space="preserve"> für Fernkampf Waffen)</w:t>
+            </w:r>
+            <w:r>
+              <w:rPr>
+                <w:rFonts w:ascii="Constantia" w:hAnsi="Constantia"/>
+              </w:rPr>
+              <w:t xml:space="preserve"> + </w:t>
+            </w:r>
+            <w:proofErr w:type="spellStart"/>
+            <w:r>
+              <w:rPr>
+                <w:rFonts w:ascii="Constantia" w:hAnsi="Constantia"/>
+              </w:rPr>
+              <w:t>Leaderboard</w:t>
+            </w:r>
+            <w:proofErr w:type="spellEnd"/>
+            <w:r>
+              <w:rPr>
+                <w:rFonts w:ascii="Constantia" w:hAnsi="Constantia"/>
+              </w:rPr>
+              <w:t xml:space="preserve"> das mit </w:t>
+            </w:r>
+            <w:proofErr w:type="spellStart"/>
+            <w:r>
+              <w:rPr>
+                <w:rFonts w:ascii="Constantia" w:hAnsi="Constantia"/>
+              </w:rPr>
+              <w:t>Firebase</w:t>
+            </w:r>
+            <w:proofErr w:type="spellEnd"/>
+            <w:r>
+              <w:rPr>
+                <w:rFonts w:ascii="Constantia" w:hAnsi="Constantia"/>
+              </w:rPr>
+              <w:t xml:space="preserve"> funktioniert.</w:t>
+            </w:r>
+          </w:p>
+          <w:p>
+            <w:pPr>
+              <w:cnfStyle w:val="000000100000" w:firstRow="0" w:lastRow="0" w:firstColumn="0" w:lastColumn="0" w:oddVBand="0" w:evenVBand="0" w:oddHBand="1" w:evenHBand="0" w:firstRowFirstColumn="0" w:firstRowLastColumn="0" w:lastRowFirstColumn="0" w:lastRowLastColumn="0"/>
+              <w:rPr>
+                <w:rFonts w:ascii="Constantia" w:hAnsi="Constantia"/>
+              </w:rPr>
+            </w:pPr>
+          </w:p>
+          <w:p>
+            <w:pPr>
+              <w:cnfStyle w:val="000000100000" w:firstRow="0" w:lastRow="0" w:firstColumn="0" w:lastColumn="0" w:oddVBand="0" w:evenVBand="0" w:oddHBand="1" w:evenHBand="0" w:firstRowFirstColumn="0" w:firstRowLastColumn="0" w:lastRowFirstColumn="0" w:lastRowLastColumn="0"/>
+              <w:rPr>
+                <w:rFonts w:ascii="Constantia" w:hAnsi="Constantia"/>
+              </w:rPr>
+            </w:pPr>
+            <w:r>
+              <w:rPr>
+                <w:rFonts w:ascii="Constantia" w:hAnsi="Constantia"/>
+              </w:rPr>
+              <w:t xml:space="preserve">Ich habe vergessen, hier Report zu schreiben daher 10-11 Wochen, falls </w:t>
+            </w:r>
+            <w:r>
+              <w:rPr>
+                <w:rFonts w:ascii="Constantia" w:hAnsi="Constantia"/>
+              </w:rPr>
+              <w:t>das genaue Date</w:t>
+            </w:r>
+            <w:r>
+              <w:rPr>
+                <w:rFonts w:ascii="Constantia" w:hAnsi="Constantia"/>
+              </w:rPr>
+              <w:t xml:space="preserve"> jeder </w:t>
+            </w:r>
+            <w:r>
+              <w:rPr>
+                <w:rFonts w:ascii="Constantia" w:hAnsi="Constantia"/>
+              </w:rPr>
+              <w:t>diesem Betrage</w:t>
+            </w:r>
+            <w:r>
+              <w:rPr>
+                <w:rFonts w:ascii="Constantia" w:hAnsi="Constantia"/>
+              </w:rPr>
+              <w:t xml:space="preserve"> wichtig ist, könnte man an GitHub Commit Geschichte es </w:t>
+            </w:r>
+            <w:r>
+              <w:rPr>
+                <w:rFonts w:ascii="Constantia" w:hAnsi="Constantia"/>
+              </w:rPr>
+              <w:t xml:space="preserve">detaillierter </w:t>
+            </w:r>
+            <w:r>
+              <w:rPr>
+                <w:rFonts w:ascii="Constantia" w:hAnsi="Constantia"/>
+              </w:rPr>
+              <w:t>anschauen.</w:t>
+            </w:r>
           </w:p>
         </w:tc>
         <w:tc>
@@ -6379,6 +7219,12 @@
                 <w:rFonts w:ascii="Constantia" w:hAnsi="Constantia"/>
               </w:rPr>
             </w:pPr>
+            <w:r>
+              <w:rPr>
+                <w:rFonts w:ascii="Constantia" w:hAnsi="Constantia"/>
+              </w:rPr>
+              <w:t>A, I, O</w:t>
+            </w:r>
           </w:p>
         </w:tc>
         <w:tc>
@@ -6392,6 +7238,20 @@
                 <w:rFonts w:ascii="Constantia" w:hAnsi="Constantia"/>
               </w:rPr>
             </w:pPr>
+            <w:r>
+              <w:rPr>
+                <w:rFonts w:ascii="Constantia" w:hAnsi="Constantia"/>
+              </w:rPr>
+              <w:t xml:space="preserve">20 </w:t>
+            </w:r>
+            <w:proofErr w:type="spellStart"/>
+            <w:r>
+              <w:rPr>
+                <w:rFonts w:ascii="Constantia" w:hAnsi="Constantia"/>
+              </w:rPr>
+              <w:t>st.</w:t>
+            </w:r>
+            <w:proofErr w:type="spellEnd"/>
           </w:p>
         </w:tc>
       </w:tr>
@@ -6410,6 +7270,12 @@
                 <w:rFonts w:cstheme="minorHAnsi"/>
               </w:rPr>
             </w:pPr>
+            <w:r>
+              <w:rPr>
+                <w:rFonts w:cstheme="minorHAnsi"/>
+              </w:rPr>
+              <w:t>8.09 – 14.09</w:t>
+            </w:r>
           </w:p>
         </w:tc>
         <w:tc>
@@ -6426,6 +7292,29 @@
                 <w:bCs/>
               </w:rPr>
             </w:pPr>
+            <w:r>
+              <w:rPr>
+                <w:rFonts w:ascii="Constantia" w:hAnsi="Constantia"/>
+                <w:b/>
+                <w:bCs/>
+              </w:rPr>
+              <w:t>12 Woche</w:t>
+            </w:r>
+          </w:p>
+          <w:p>
+            <w:pPr>
+              <w:jc w:val="center"/>
+              <w:cnfStyle w:val="000000000000" w:firstRow="0" w:lastRow="0" w:firstColumn="0" w:lastColumn="0" w:oddVBand="0" w:evenVBand="0" w:oddHBand="0" w:evenHBand="0" w:firstRowFirstColumn="0" w:firstRowLastColumn="0" w:lastRowFirstColumn="0" w:lastRowLastColumn="0"/>
+              <w:rPr>
+                <w:rFonts w:ascii="Constantia" w:hAnsi="Constantia"/>
+              </w:rPr>
+            </w:pPr>
+            <w:r>
+              <w:rPr>
+                <w:rFonts w:ascii="Constantia" w:hAnsi="Constantia"/>
+              </w:rPr>
+              <w:t>Methodik und Implementierung Sektion verbessert: Addition der Bewertung, einige Bilder und andere.</w:t>
+            </w:r>
           </w:p>
         </w:tc>
         <w:tc>
@@ -6439,6 +7328,12 @@
                 <w:rFonts w:ascii="Constantia" w:hAnsi="Constantia"/>
               </w:rPr>
             </w:pPr>
+            <w:r>
+              <w:rPr>
+                <w:rFonts w:ascii="Constantia" w:hAnsi="Constantia"/>
+              </w:rPr>
+              <w:t>A, I</w:t>
+            </w:r>
           </w:p>
         </w:tc>
         <w:tc>
@@ -6452,6 +7347,20 @@
                 <w:rFonts w:ascii="Constantia" w:hAnsi="Constantia"/>
               </w:rPr>
             </w:pPr>
+            <w:r>
+              <w:rPr>
+                <w:rFonts w:ascii="Constantia" w:hAnsi="Constantia"/>
+              </w:rPr>
+              <w:t xml:space="preserve">4 </w:t>
+            </w:r>
+            <w:proofErr w:type="spellStart"/>
+            <w:r>
+              <w:rPr>
+                <w:rFonts w:ascii="Constantia" w:hAnsi="Constantia"/>
+              </w:rPr>
+              <w:t>st.</w:t>
+            </w:r>
+            <w:proofErr w:type="spellEnd"/>
           </w:p>
         </w:tc>
       </w:tr>
@@ -6590,7 +7499,7 @@
 </file>
 
 <file path=word/numbering.xml><?xml version="1.0" encoding="utf-8"?>
-<w:numbering xmlns:wpc="http://schemas.microsoft.com/office/word/2010/wordprocessingCanvas" xmlns:cx="http://schemas.microsoft.com/office/drawing/2014/chartex" xmlns:cx1="http://schemas.microsoft.com/office/drawing/2015/9/8/chartex" xmlns:cx2="http://schemas.microsoft.com/office/drawing/2015/10/21/chartex" xmlns:cx3="http://schemas.microsoft.com/office/drawing/2016/5/9/chartex" xmlns:cx4="http://schemas.microsoft.com/office/drawing/2016/5/10/chartex" xmlns:cx5="http://schemas.microsoft.com/office/drawing/2016/5/11/chartex" xmlns:cx6="http://schemas.microsoft.com/office/drawing/2016/5/12/chartex" xmlns:cx7="http://schemas.microsoft.com/office/drawing/2016/5/13/chartex" xmlns:cx8="http://schemas.microsoft.com/office/drawing/2016/5/14/chartex" xmlns:mc="http://schemas.openxmlformats.org/markup-compatibility/2006" xmlns:aink="http://schemas.microsoft.com/office/drawing/2016/ink" xmlns:am3d="http://schemas.microsoft.com/office/drawing/2017/model3d" xmlns:o="urn:schemas-microsoft-com:office:office" xmlns:oel="http://schemas.microsoft.com/office/2019/extlst" xmlns:r="http://schemas.openxmlformats.org/officeDocument/2006/relationships" xmlns:m="http://schemas.openxmlformats.org/officeDocument/2006/math" xmlns:v="urn:schemas-microsoft-com:vml" xmlns:wp14="http://schemas.microsoft.com/office/word/2010/wordprocessingDrawing" xmlns:wp="http://schemas.openxmlformats.org/drawingml/2006/wordprocessingDrawing" xmlns:w10="urn:schemas-microsoft-com:office:word" xmlns:w="http://schemas.openxmlformats.org/wordprocessingml/2006/main" xmlns:w14="http://schemas.microsoft.com/office/word/2010/wordml" xmlns:w15="http://schemas.microsoft.com/office/word/2012/wordml" xmlns:w16cex="http://schemas.microsoft.com/office/word/2018/wordml/cex" xmlns:w16cid="http://schemas.microsoft.com/office/word/2016/wordml/cid" xmlns:w16="http://schemas.microsoft.com/office/word/2018/wordml" xmlns:w16du="http://schemas.microsoft.com/office/word/2023/wordml/word16du" xmlns:w16sdtdh="http://schemas.microsoft.com/office/word/2020/wordml/sdtdatahash" xmlns:w16se="http://schemas.microsoft.com/office/word/2015/wordml/symex" xmlns:wpg="http://schemas.microsoft.com/office/word/2010/wordprocessingGroup" xmlns:wpi="http://schemas.microsoft.com/office/word/2010/wordprocessingInk" xmlns:wne="http://schemas.microsoft.com/office/word/2006/wordml" xmlns:wps="http://schemas.microsoft.com/office/word/2010/wordprocessingShape" mc:Ignorable="w14 w15 w16se w16cid w16 w16cex w16sdtdh w16du wp14">
+<w:numbering xmlns:wpc="http://schemas.microsoft.com/office/word/2010/wordprocessingCanvas" xmlns:cx="http://schemas.microsoft.com/office/drawing/2014/chartex" xmlns:cx1="http://schemas.microsoft.com/office/drawing/2015/9/8/chartex" xmlns:cx2="http://schemas.microsoft.com/office/drawing/2015/10/21/chartex" xmlns:cx3="http://schemas.microsoft.com/office/drawing/2016/5/9/chartex" xmlns:cx4="http://schemas.microsoft.com/office/drawing/2016/5/10/chartex" xmlns:cx5="http://schemas.microsoft.com/office/drawing/2016/5/11/chartex" xmlns:cx6="http://schemas.microsoft.com/office/drawing/2016/5/12/chartex" xmlns:cx7="http://schemas.microsoft.com/office/drawing/2016/5/13/chartex" xmlns:cx8="http://schemas.microsoft.com/office/drawing/2016/5/14/chartex" xmlns:mc="http://schemas.openxmlformats.org/markup-compatibility/2006" xmlns:aink="http://schemas.microsoft.com/office/drawing/2016/ink" xmlns:am3d="http://schemas.microsoft.com/office/drawing/2017/model3d" xmlns:o="urn:schemas-microsoft-com:office:office" xmlns:oel="http://schemas.microsoft.com/office/2019/extlst" xmlns:r="http://schemas.openxmlformats.org/officeDocument/2006/relationships" xmlns:m="http://schemas.openxmlformats.org/officeDocument/2006/math" xmlns:v="urn:schemas-microsoft-com:vml" xmlns:wp14="http://schemas.microsoft.com/office/word/2010/wordprocessingDrawing" xmlns:wp="http://schemas.openxmlformats.org/drawingml/2006/wordprocessingDrawing" xmlns:w10="urn:schemas-microsoft-com:office:word" xmlns:w="http://schemas.openxmlformats.org/wordprocessingml/2006/main" xmlns:w14="http://schemas.microsoft.com/office/word/2010/wordml" xmlns:w15="http://schemas.microsoft.com/office/word/2012/wordml" xmlns:w16cex="http://schemas.microsoft.com/office/word/2018/wordml/cex" xmlns:w16cid="http://schemas.microsoft.com/office/word/2016/wordml/cid" xmlns:w16="http://schemas.microsoft.com/office/word/2018/wordml" xmlns:w16du="http://schemas.microsoft.com/office/word/2023/wordml/word16du" xmlns:w16sdtdh="http://schemas.microsoft.com/office/word/2020/wordml/sdtdatahash" xmlns:w16sdtfl="http://schemas.microsoft.com/office/word/2024/wordml/sdtformatlock" xmlns:w16se="http://schemas.microsoft.com/office/word/2015/wordml/symex" xmlns:wpg="http://schemas.microsoft.com/office/word/2010/wordprocessingGroup" xmlns:wpi="http://schemas.microsoft.com/office/word/2010/wordprocessingInk" xmlns:wne="http://schemas.microsoft.com/office/word/2006/wordml" xmlns:wps="http://schemas.microsoft.com/office/word/2010/wordprocessingShape" mc:Ignorable="w14 w15 w16se w16cid w16 w16cex w16sdtdh w16sdtfl w16du wp14">
   <w:abstractNum w:abstractNumId="0" w15:restartNumberingAfterBreak="0">
     <w:nsid w:val="0D9A78DB"/>
     <w:multiLevelType w:val="hybridMultilevel"/>
@@ -6925,7 +7834,7 @@
 </file>
 
 <file path=word/styles.xml><?xml version="1.0" encoding="utf-8"?>
-<w:styles xmlns:mc="http://schemas.openxmlformats.org/markup-compatibility/2006" xmlns:r="http://schemas.openxmlformats.org/officeDocument/2006/relationships" xmlns:w="http://schemas.openxmlformats.org/wordprocessingml/2006/main" xmlns:w14="http://schemas.microsoft.com/office/word/2010/wordml" xmlns:w15="http://schemas.microsoft.com/office/word/2012/wordml" xmlns:w16cex="http://schemas.microsoft.com/office/word/2018/wordml/cex" xmlns:w16cid="http://schemas.microsoft.com/office/word/2016/wordml/cid" xmlns:w16="http://schemas.microsoft.com/office/word/2018/wordml" xmlns:w16du="http://schemas.microsoft.com/office/word/2023/wordml/word16du" xmlns:w16sdtdh="http://schemas.microsoft.com/office/word/2020/wordml/sdtdatahash" xmlns:w16se="http://schemas.microsoft.com/office/word/2015/wordml/symex" mc:Ignorable="w14 w15 w16se w16cid w16 w16cex w16sdtdh w16du">
+<w:styles xmlns:mc="http://schemas.openxmlformats.org/markup-compatibility/2006" xmlns:r="http://schemas.openxmlformats.org/officeDocument/2006/relationships" xmlns:w="http://schemas.openxmlformats.org/wordprocessingml/2006/main" xmlns:w14="http://schemas.microsoft.com/office/word/2010/wordml" xmlns:w15="http://schemas.microsoft.com/office/word/2012/wordml" xmlns:w16cex="http://schemas.microsoft.com/office/word/2018/wordml/cex" xmlns:w16cid="http://schemas.microsoft.com/office/word/2016/wordml/cid" xmlns:w16="http://schemas.microsoft.com/office/word/2018/wordml" xmlns:w16du="http://schemas.microsoft.com/office/word/2023/wordml/word16du" xmlns:w16sdtdh="http://schemas.microsoft.com/office/word/2020/wordml/sdtdatahash" xmlns:w16sdtfl="http://schemas.microsoft.com/office/word/2024/wordml/sdtformatlock" xmlns:w16se="http://schemas.microsoft.com/office/word/2015/wordml/symex" mc:Ignorable="w14 w15 w16se w16cid w16 w16cex w16sdtdh w16sdtfl w16du">
   <w:docDefaults>
     <w:rPrDefault>
       <w:rPr>
@@ -7320,16 +8229,16 @@
     <w:lsdException w:name="Unresolved Mention" w:semiHidden="1" w:unhideWhenUsed="1"/>
     <w:lsdException w:name="Smart Link" w:semiHidden="1" w:unhideWhenUsed="1"/>
   </w:latentStyles>
-  <w:style w:type="paragraph" w:default="1" w:styleId="Normal">
+  <w:style w:type="paragraph" w:default="1" w:styleId="Standard">
     <w:name w:val="Normal"/>
     <w:qFormat/>
     <w:rsid w:val="00E24913"/>
   </w:style>
-  <w:style w:type="paragraph" w:styleId="Heading1">
+  <w:style w:type="paragraph" w:styleId="berschrift1">
     <w:name w:val="heading 1"/>
-    <w:basedOn w:val="Normal"/>
-    <w:next w:val="Normal"/>
-    <w:link w:val="Heading1Char"/>
+    <w:basedOn w:val="Standard"/>
+    <w:next w:val="Standard"/>
+    <w:link w:val="berschrift1Zchn"/>
     <w:uiPriority w:val="9"/>
     <w:qFormat/>
     <w:rsid w:val="00E24913"/>
@@ -7349,11 +8258,11 @@
       <w:szCs w:val="28"/>
     </w:rPr>
   </w:style>
-  <w:style w:type="paragraph" w:styleId="Heading2">
+  <w:style w:type="paragraph" w:styleId="berschrift2">
     <w:name w:val="heading 2"/>
-    <w:basedOn w:val="Normal"/>
-    <w:next w:val="Normal"/>
-    <w:link w:val="Heading2Char"/>
+    <w:basedOn w:val="Standard"/>
+    <w:next w:val="Standard"/>
+    <w:link w:val="berschrift2Zchn"/>
     <w:uiPriority w:val="9"/>
     <w:unhideWhenUsed/>
     <w:qFormat/>
@@ -7372,11 +8281,11 @@
       <w:szCs w:val="28"/>
     </w:rPr>
   </w:style>
-  <w:style w:type="paragraph" w:styleId="Heading3">
+  <w:style w:type="paragraph" w:styleId="berschrift3">
     <w:name w:val="heading 3"/>
-    <w:basedOn w:val="Normal"/>
-    <w:next w:val="Normal"/>
-    <w:link w:val="Heading3Char"/>
+    <w:basedOn w:val="Standard"/>
+    <w:next w:val="Standard"/>
+    <w:link w:val="berschrift3Zchn"/>
     <w:uiPriority w:val="9"/>
     <w:unhideWhenUsed/>
     <w:qFormat/>
@@ -7394,11 +8303,11 @@
       <w:szCs w:val="24"/>
     </w:rPr>
   </w:style>
-  <w:style w:type="paragraph" w:styleId="Heading4">
+  <w:style w:type="paragraph" w:styleId="berschrift4">
     <w:name w:val="heading 4"/>
-    <w:basedOn w:val="Normal"/>
-    <w:next w:val="Normal"/>
-    <w:link w:val="Heading4Char"/>
+    <w:basedOn w:val="Standard"/>
+    <w:next w:val="Standard"/>
+    <w:link w:val="berschrift4Zchn"/>
     <w:uiPriority w:val="9"/>
     <w:semiHidden/>
     <w:unhideWhenUsed/>
@@ -7418,11 +8327,11 @@
       <w:szCs w:val="24"/>
     </w:rPr>
   </w:style>
-  <w:style w:type="paragraph" w:styleId="Heading5">
+  <w:style w:type="paragraph" w:styleId="berschrift5">
     <w:name w:val="heading 5"/>
-    <w:basedOn w:val="Normal"/>
-    <w:next w:val="Normal"/>
-    <w:link w:val="Heading5Char"/>
+    <w:basedOn w:val="Standard"/>
+    <w:next w:val="Standard"/>
+    <w:link w:val="berschrift5Zchn"/>
     <w:uiPriority w:val="9"/>
     <w:semiHidden/>
     <w:unhideWhenUsed/>
@@ -7440,11 +8349,11 @@
       <w:bCs/>
     </w:rPr>
   </w:style>
-  <w:style w:type="paragraph" w:styleId="Heading6">
+  <w:style w:type="paragraph" w:styleId="berschrift6">
     <w:name w:val="heading 6"/>
-    <w:basedOn w:val="Normal"/>
-    <w:next w:val="Normal"/>
-    <w:link w:val="Heading6Char"/>
+    <w:basedOn w:val="Standard"/>
+    <w:next w:val="Standard"/>
+    <w:link w:val="berschrift6Zchn"/>
     <w:uiPriority w:val="9"/>
     <w:semiHidden/>
     <w:unhideWhenUsed/>
@@ -7464,11 +8373,11 @@
       <w:iCs/>
     </w:rPr>
   </w:style>
-  <w:style w:type="paragraph" w:styleId="Heading7">
+  <w:style w:type="paragraph" w:styleId="berschrift7">
     <w:name w:val="heading 7"/>
-    <w:basedOn w:val="Normal"/>
-    <w:next w:val="Normal"/>
-    <w:link w:val="Heading7Char"/>
+    <w:basedOn w:val="Standard"/>
+    <w:next w:val="Standard"/>
+    <w:link w:val="berschrift7Zchn"/>
     <w:uiPriority w:val="9"/>
     <w:semiHidden/>
     <w:unhideWhenUsed/>
@@ -7485,11 +8394,11 @@
       <w:iCs/>
     </w:rPr>
   </w:style>
-  <w:style w:type="paragraph" w:styleId="Heading8">
+  <w:style w:type="paragraph" w:styleId="berschrift8">
     <w:name w:val="heading 8"/>
-    <w:basedOn w:val="Normal"/>
-    <w:next w:val="Normal"/>
-    <w:link w:val="Heading8Char"/>
+    <w:basedOn w:val="Standard"/>
+    <w:next w:val="Standard"/>
+    <w:link w:val="berschrift8Zchn"/>
     <w:uiPriority w:val="9"/>
     <w:semiHidden/>
     <w:unhideWhenUsed/>
@@ -7506,11 +8415,11 @@
       <w:bCs/>
     </w:rPr>
   </w:style>
-  <w:style w:type="paragraph" w:styleId="Heading9">
+  <w:style w:type="paragraph" w:styleId="berschrift9">
     <w:name w:val="heading 9"/>
-    <w:basedOn w:val="Normal"/>
-    <w:next w:val="Normal"/>
-    <w:link w:val="Heading9Char"/>
+    <w:basedOn w:val="Standard"/>
+    <w:next w:val="Standard"/>
+    <w:link w:val="berschrift9Zchn"/>
     <w:uiPriority w:val="9"/>
     <w:semiHidden/>
     <w:unhideWhenUsed/>
@@ -7527,13 +8436,13 @@
       <w:iCs/>
     </w:rPr>
   </w:style>
-  <w:style w:type="character" w:default="1" w:styleId="DefaultParagraphFont">
+  <w:style w:type="character" w:default="1" w:styleId="Absatz-Standardschriftart">
     <w:name w:val="Default Paragraph Font"/>
     <w:uiPriority w:val="1"/>
     <w:semiHidden/>
     <w:unhideWhenUsed/>
   </w:style>
-  <w:style w:type="table" w:default="1" w:styleId="TableNormal">
+  <w:style w:type="table" w:default="1" w:styleId="NormaleTabelle">
     <w:name w:val="Normal Table"/>
     <w:uiPriority w:val="99"/>
     <w:semiHidden/>
@@ -7548,17 +8457,17 @@
       </w:tblCellMar>
     </w:tblPr>
   </w:style>
-  <w:style w:type="numbering" w:default="1" w:styleId="NoList">
+  <w:style w:type="numbering" w:default="1" w:styleId="KeineListe">
     <w:name w:val="No List"/>
     <w:uiPriority w:val="99"/>
     <w:semiHidden/>
     <w:unhideWhenUsed/>
   </w:style>
-  <w:style w:type="paragraph" w:styleId="Title">
+  <w:style w:type="paragraph" w:styleId="Titel">
     <w:name w:val="Title"/>
-    <w:basedOn w:val="Normal"/>
-    <w:next w:val="Normal"/>
-    <w:link w:val="TitleChar"/>
+    <w:basedOn w:val="Standard"/>
+    <w:next w:val="Standard"/>
+    <w:link w:val="TitelZchn"/>
     <w:uiPriority w:val="10"/>
     <w:qFormat/>
     <w:rsid w:val="00E24913"/>
@@ -7576,10 +8485,10 @@
       <w:szCs w:val="48"/>
     </w:rPr>
   </w:style>
-  <w:style w:type="character" w:customStyle="1" w:styleId="TitleChar">
-    <w:name w:val="Title Char"/>
-    <w:basedOn w:val="DefaultParagraphFont"/>
-    <w:link w:val="Title"/>
+  <w:style w:type="character" w:customStyle="1" w:styleId="TitelZchn">
+    <w:name w:val="Titel Zchn"/>
+    <w:basedOn w:val="Absatz-Standardschriftart"/>
+    <w:link w:val="Titel"/>
     <w:uiPriority w:val="10"/>
     <w:rsid w:val="00E24913"/>
     <w:rPr>
@@ -7591,9 +8500,9 @@
       <w:szCs w:val="48"/>
     </w:rPr>
   </w:style>
-  <w:style w:type="table" w:styleId="TableGrid">
+  <w:style w:type="table" w:styleId="Tabellenraster">
     <w:name w:val="Table Grid"/>
-    <w:basedOn w:val="TableNormal"/>
+    <w:basedOn w:val="NormaleTabelle"/>
     <w:uiPriority w:val="39"/>
     <w:rsid w:val="00140B24"/>
     <w:pPr>
@@ -7610,9 +8519,9 @@
       </w:tblBorders>
     </w:tblPr>
   </w:style>
-  <w:style w:type="table" w:styleId="GridTable1Light">
+  <w:style w:type="table" w:styleId="Gitternetztabelle1hell">
     <w:name w:val="Grid Table 1 Light"/>
-    <w:basedOn w:val="TableNormal"/>
+    <w:basedOn w:val="NormaleTabelle"/>
     <w:uiPriority w:val="46"/>
     <w:rsid w:val="00140B24"/>
     <w:pPr>
@@ -7667,9 +8576,9 @@
       </w:rPr>
     </w:tblStylePr>
   </w:style>
-  <w:style w:type="table" w:styleId="GridTable1Light-Accent1">
+  <w:style w:type="table" w:styleId="Gitternetztabelle1hellAkzent1">
     <w:name w:val="Grid Table 1 Light Accent 1"/>
-    <w:basedOn w:val="TableNormal"/>
+    <w:basedOn w:val="NormaleTabelle"/>
     <w:uiPriority w:val="46"/>
     <w:rsid w:val="00140B24"/>
     <w:pPr>
@@ -7724,9 +8633,9 @@
       </w:rPr>
     </w:tblStylePr>
   </w:style>
-  <w:style w:type="table" w:styleId="PlainTable5">
+  <w:style w:type="table" w:styleId="EinfacheTabelle5">
     <w:name w:val="Plain Table 5"/>
-    <w:basedOn w:val="TableNormal"/>
+    <w:basedOn w:val="NormaleTabelle"/>
     <w:uiPriority w:val="45"/>
     <w:rsid w:val="00140B24"/>
     <w:pPr>
@@ -7844,9 +8753,9 @@
       </w:tcPr>
     </w:tblStylePr>
   </w:style>
-  <w:style w:type="table" w:styleId="GridTable2">
+  <w:style w:type="table" w:styleId="Gitternetztabelle2">
     <w:name w:val="Grid Table 2"/>
-    <w:basedOn w:val="TableNormal"/>
+    <w:basedOn w:val="NormaleTabelle"/>
     <w:uiPriority w:val="47"/>
     <w:rsid w:val="00140B24"/>
     <w:pPr>
@@ -7919,9 +8828,9 @@
       </w:tcPr>
     </w:tblStylePr>
   </w:style>
-  <w:style w:type="table" w:styleId="GridTable5Dark-Accent3">
+  <w:style w:type="table" w:styleId="Gitternetztabelle5dunkelAkzent3">
     <w:name w:val="Grid Table 5 Dark Accent 3"/>
-    <w:basedOn w:val="TableNormal"/>
+    <w:basedOn w:val="NormaleTabelle"/>
     <w:uiPriority w:val="50"/>
     <w:rsid w:val="00140B24"/>
     <w:pPr>
@@ -8025,9 +8934,9 @@
       </w:tcPr>
     </w:tblStylePr>
   </w:style>
-  <w:style w:type="table" w:styleId="GridTable4-Accent1">
+  <w:style w:type="table" w:styleId="Gitternetztabelle4Akzent1">
     <w:name w:val="Grid Table 4 Accent 1"/>
-    <w:basedOn w:val="TableNormal"/>
+    <w:basedOn w:val="NormaleTabelle"/>
     <w:uiPriority w:val="49"/>
     <w:rsid w:val="00140B24"/>
     <w:pPr>
@@ -8101,9 +9010,9 @@
       </w:tcPr>
     </w:tblStylePr>
   </w:style>
-  <w:style w:type="table" w:styleId="GridTable4">
+  <w:style w:type="table" w:styleId="Gitternetztabelle4">
     <w:name w:val="Grid Table 4"/>
-    <w:basedOn w:val="TableNormal"/>
+    <w:basedOn w:val="NormaleTabelle"/>
     <w:uiPriority w:val="49"/>
     <w:rsid w:val="00140B24"/>
     <w:pPr>
@@ -8177,10 +9086,10 @@
       </w:tcPr>
     </w:tblStylePr>
   </w:style>
-  <w:style w:type="character" w:customStyle="1" w:styleId="Heading1Char">
-    <w:name w:val="Heading 1 Char"/>
-    <w:basedOn w:val="DefaultParagraphFont"/>
-    <w:link w:val="Heading1"/>
+  <w:style w:type="character" w:customStyle="1" w:styleId="berschrift1Zchn">
+    <w:name w:val="Überschrift 1 Zchn"/>
+    <w:basedOn w:val="Absatz-Standardschriftart"/>
+    <w:link w:val="berschrift1"/>
     <w:uiPriority w:val="9"/>
     <w:rsid w:val="00E24913"/>
     <w:rPr>
@@ -8193,10 +9102,10 @@
       <w:szCs w:val="28"/>
     </w:rPr>
   </w:style>
-  <w:style w:type="character" w:customStyle="1" w:styleId="Heading2Char">
-    <w:name w:val="Heading 2 Char"/>
-    <w:basedOn w:val="DefaultParagraphFont"/>
-    <w:link w:val="Heading2"/>
+  <w:style w:type="character" w:customStyle="1" w:styleId="berschrift2Zchn">
+    <w:name w:val="Überschrift 2 Zchn"/>
+    <w:basedOn w:val="Absatz-Standardschriftart"/>
+    <w:link w:val="berschrift2"/>
     <w:uiPriority w:val="9"/>
     <w:rsid w:val="00E24913"/>
     <w:rPr>
@@ -8207,10 +9116,10 @@
       <w:szCs w:val="28"/>
     </w:rPr>
   </w:style>
-  <w:style w:type="character" w:customStyle="1" w:styleId="Heading3Char">
-    <w:name w:val="Heading 3 Char"/>
-    <w:basedOn w:val="DefaultParagraphFont"/>
-    <w:link w:val="Heading3"/>
+  <w:style w:type="character" w:customStyle="1" w:styleId="berschrift3Zchn">
+    <w:name w:val="Überschrift 3 Zchn"/>
+    <w:basedOn w:val="Absatz-Standardschriftart"/>
+    <w:link w:val="berschrift3"/>
     <w:uiPriority w:val="9"/>
     <w:rsid w:val="00E24913"/>
     <w:rPr>
@@ -8220,10 +9129,10 @@
       <w:szCs w:val="24"/>
     </w:rPr>
   </w:style>
-  <w:style w:type="character" w:customStyle="1" w:styleId="Heading4Char">
-    <w:name w:val="Heading 4 Char"/>
-    <w:basedOn w:val="DefaultParagraphFont"/>
-    <w:link w:val="Heading4"/>
+  <w:style w:type="character" w:customStyle="1" w:styleId="berschrift4Zchn">
+    <w:name w:val="Überschrift 4 Zchn"/>
+    <w:basedOn w:val="Absatz-Standardschriftart"/>
+    <w:link w:val="berschrift4"/>
     <w:uiPriority w:val="9"/>
     <w:semiHidden/>
     <w:rsid w:val="00E24913"/>
@@ -8235,10 +9144,10 @@
       <w:szCs w:val="24"/>
     </w:rPr>
   </w:style>
-  <w:style w:type="character" w:customStyle="1" w:styleId="Heading5Char">
-    <w:name w:val="Heading 5 Char"/>
-    <w:basedOn w:val="DefaultParagraphFont"/>
-    <w:link w:val="Heading5"/>
+  <w:style w:type="character" w:customStyle="1" w:styleId="berschrift5Zchn">
+    <w:name w:val="Überschrift 5 Zchn"/>
+    <w:basedOn w:val="Absatz-Standardschriftart"/>
+    <w:link w:val="berschrift5"/>
     <w:uiPriority w:val="9"/>
     <w:semiHidden/>
     <w:rsid w:val="00E24913"/>
@@ -8248,10 +9157,10 @@
       <w:bCs/>
     </w:rPr>
   </w:style>
-  <w:style w:type="character" w:customStyle="1" w:styleId="Heading6Char">
-    <w:name w:val="Heading 6 Char"/>
-    <w:basedOn w:val="DefaultParagraphFont"/>
-    <w:link w:val="Heading6"/>
+  <w:style w:type="character" w:customStyle="1" w:styleId="berschrift6Zchn">
+    <w:name w:val="Überschrift 6 Zchn"/>
+    <w:basedOn w:val="Absatz-Standardschriftart"/>
+    <w:link w:val="berschrift6"/>
     <w:uiPriority w:val="9"/>
     <w:semiHidden/>
     <w:rsid w:val="00E24913"/>
@@ -8263,10 +9172,10 @@
       <w:iCs/>
     </w:rPr>
   </w:style>
-  <w:style w:type="character" w:customStyle="1" w:styleId="Heading7Char">
-    <w:name w:val="Heading 7 Char"/>
-    <w:basedOn w:val="DefaultParagraphFont"/>
-    <w:link w:val="Heading7"/>
+  <w:style w:type="character" w:customStyle="1" w:styleId="berschrift7Zchn">
+    <w:name w:val="Überschrift 7 Zchn"/>
+    <w:basedOn w:val="Absatz-Standardschriftart"/>
+    <w:link w:val="berschrift7"/>
     <w:uiPriority w:val="9"/>
     <w:semiHidden/>
     <w:rsid w:val="00E24913"/>
@@ -8275,10 +9184,10 @@
       <w:iCs/>
     </w:rPr>
   </w:style>
-  <w:style w:type="character" w:customStyle="1" w:styleId="Heading8Char">
-    <w:name w:val="Heading 8 Char"/>
-    <w:basedOn w:val="DefaultParagraphFont"/>
-    <w:link w:val="Heading8"/>
+  <w:style w:type="character" w:customStyle="1" w:styleId="berschrift8Zchn">
+    <w:name w:val="Überschrift 8 Zchn"/>
+    <w:basedOn w:val="Absatz-Standardschriftart"/>
+    <w:link w:val="berschrift8"/>
     <w:uiPriority w:val="9"/>
     <w:semiHidden/>
     <w:rsid w:val="00E24913"/>
@@ -8287,10 +9196,10 @@
       <w:bCs/>
     </w:rPr>
   </w:style>
-  <w:style w:type="character" w:customStyle="1" w:styleId="Heading9Char">
-    <w:name w:val="Heading 9 Char"/>
-    <w:basedOn w:val="DefaultParagraphFont"/>
-    <w:link w:val="Heading9"/>
+  <w:style w:type="character" w:customStyle="1" w:styleId="berschrift9Zchn">
+    <w:name w:val="Überschrift 9 Zchn"/>
+    <w:basedOn w:val="Absatz-Standardschriftart"/>
+    <w:link w:val="berschrift9"/>
     <w:uiPriority w:val="9"/>
     <w:semiHidden/>
     <w:rsid w:val="00E24913"/>
@@ -8299,10 +9208,10 @@
       <w:iCs/>
     </w:rPr>
   </w:style>
-  <w:style w:type="paragraph" w:styleId="Caption">
+  <w:style w:type="paragraph" w:styleId="Beschriftung">
     <w:name w:val="caption"/>
-    <w:basedOn w:val="Normal"/>
-    <w:next w:val="Normal"/>
+    <w:basedOn w:val="Standard"/>
+    <w:next w:val="Standard"/>
     <w:uiPriority w:val="35"/>
     <w:semiHidden/>
     <w:unhideWhenUsed/>
@@ -8315,11 +9224,11 @@
       <w:szCs w:val="18"/>
     </w:rPr>
   </w:style>
-  <w:style w:type="paragraph" w:styleId="Subtitle">
+  <w:style w:type="paragraph" w:styleId="Untertitel">
     <w:name w:val="Subtitle"/>
-    <w:basedOn w:val="Normal"/>
-    <w:next w:val="Normal"/>
-    <w:link w:val="SubtitleChar"/>
+    <w:basedOn w:val="Standard"/>
+    <w:next w:val="Standard"/>
+    <w:link w:val="UntertitelZchn"/>
     <w:uiPriority w:val="11"/>
     <w:qFormat/>
     <w:rsid w:val="00E24913"/>
@@ -8336,10 +9245,10 @@
       <w:szCs w:val="24"/>
     </w:rPr>
   </w:style>
-  <w:style w:type="character" w:customStyle="1" w:styleId="SubtitleChar">
-    <w:name w:val="Subtitle Char"/>
-    <w:basedOn w:val="DefaultParagraphFont"/>
-    <w:link w:val="Subtitle"/>
+  <w:style w:type="character" w:customStyle="1" w:styleId="UntertitelZchn">
+    <w:name w:val="Untertitel Zchn"/>
+    <w:basedOn w:val="Absatz-Standardschriftart"/>
+    <w:link w:val="Untertitel"/>
     <w:uiPriority w:val="11"/>
     <w:rsid w:val="00E24913"/>
     <w:rPr>
@@ -8348,9 +9257,9 @@
       <w:szCs w:val="24"/>
     </w:rPr>
   </w:style>
-  <w:style w:type="character" w:styleId="Strong">
+  <w:style w:type="character" w:styleId="Fett">
     <w:name w:val="Strong"/>
-    <w:basedOn w:val="DefaultParagraphFont"/>
+    <w:basedOn w:val="Absatz-Standardschriftart"/>
     <w:uiPriority w:val="22"/>
     <w:qFormat/>
     <w:rsid w:val="00E24913"/>
@@ -8360,9 +9269,9 @@
       <w:color w:val="auto"/>
     </w:rPr>
   </w:style>
-  <w:style w:type="character" w:styleId="Emphasis">
+  <w:style w:type="character" w:styleId="Hervorhebung">
     <w:name w:val="Emphasis"/>
-    <w:basedOn w:val="DefaultParagraphFont"/>
+    <w:basedOn w:val="Absatz-Standardschriftart"/>
     <w:uiPriority w:val="20"/>
     <w:qFormat/>
     <w:rsid w:val="00E24913"/>
@@ -8372,7 +9281,7 @@
       <w:color w:val="auto"/>
     </w:rPr>
   </w:style>
-  <w:style w:type="paragraph" w:styleId="NoSpacing">
+  <w:style w:type="paragraph" w:styleId="KeinLeerraum">
     <w:name w:val="No Spacing"/>
     <w:uiPriority w:val="1"/>
     <w:qFormat/>
@@ -8381,11 +9290,11 @@
       <w:spacing w:after="0" w:line="240" w:lineRule="auto"/>
     </w:pPr>
   </w:style>
-  <w:style w:type="paragraph" w:styleId="Quote">
+  <w:style w:type="paragraph" w:styleId="Zitat">
     <w:name w:val="Quote"/>
-    <w:basedOn w:val="Normal"/>
-    <w:next w:val="Normal"/>
-    <w:link w:val="QuoteChar"/>
+    <w:basedOn w:val="Standard"/>
+    <w:next w:val="Standard"/>
+    <w:link w:val="ZitatZchn"/>
     <w:uiPriority w:val="29"/>
     <w:qFormat/>
     <w:rsid w:val="00E24913"/>
@@ -8402,10 +9311,10 @@
       <w:szCs w:val="24"/>
     </w:rPr>
   </w:style>
-  <w:style w:type="character" w:customStyle="1" w:styleId="QuoteChar">
-    <w:name w:val="Quote Char"/>
-    <w:basedOn w:val="DefaultParagraphFont"/>
-    <w:link w:val="Quote"/>
+  <w:style w:type="character" w:customStyle="1" w:styleId="ZitatZchn">
+    <w:name w:val="Zitat Zchn"/>
+    <w:basedOn w:val="Absatz-Standardschriftart"/>
+    <w:link w:val="Zitat"/>
     <w:uiPriority w:val="29"/>
     <w:rsid w:val="00E24913"/>
     <w:rPr>
@@ -8416,11 +9325,11 @@
       <w:szCs w:val="24"/>
     </w:rPr>
   </w:style>
-  <w:style w:type="paragraph" w:styleId="IntenseQuote">
+  <w:style w:type="paragraph" w:styleId="IntensivesZitat">
     <w:name w:val="Intense Quote"/>
-    <w:basedOn w:val="Normal"/>
-    <w:next w:val="Normal"/>
-    <w:link w:val="IntenseQuoteChar"/>
+    <w:basedOn w:val="Standard"/>
+    <w:next w:val="Standard"/>
+    <w:link w:val="IntensivesZitatZchn"/>
     <w:uiPriority w:val="30"/>
     <w:qFormat/>
     <w:rsid w:val="00E24913"/>
@@ -8435,10 +9344,10 @@
       <w:szCs w:val="26"/>
     </w:rPr>
   </w:style>
-  <w:style w:type="character" w:customStyle="1" w:styleId="IntenseQuoteChar">
-    <w:name w:val="Intense Quote Char"/>
-    <w:basedOn w:val="DefaultParagraphFont"/>
-    <w:link w:val="IntenseQuote"/>
+  <w:style w:type="character" w:customStyle="1" w:styleId="IntensivesZitatZchn">
+    <w:name w:val="Intensives Zitat Zchn"/>
+    <w:basedOn w:val="Absatz-Standardschriftart"/>
+    <w:link w:val="IntensivesZitat"/>
     <w:uiPriority w:val="30"/>
     <w:rsid w:val="00E24913"/>
     <w:rPr>
@@ -8447,9 +9356,9 @@
       <w:szCs w:val="26"/>
     </w:rPr>
   </w:style>
-  <w:style w:type="character" w:styleId="SubtleEmphasis">
+  <w:style w:type="character" w:styleId="SchwacheHervorhebung">
     <w:name w:val="Subtle Emphasis"/>
-    <w:basedOn w:val="DefaultParagraphFont"/>
+    <w:basedOn w:val="Absatz-Standardschriftart"/>
     <w:uiPriority w:val="19"/>
     <w:qFormat/>
     <w:rsid w:val="00E24913"/>
@@ -8459,9 +9368,9 @@
       <w:color w:val="auto"/>
     </w:rPr>
   </w:style>
-  <w:style w:type="character" w:styleId="IntenseEmphasis">
+  <w:style w:type="character" w:styleId="IntensiveHervorhebung">
     <w:name w:val="Intense Emphasis"/>
-    <w:basedOn w:val="DefaultParagraphFont"/>
+    <w:basedOn w:val="Absatz-Standardschriftart"/>
     <w:uiPriority w:val="21"/>
     <w:qFormat/>
     <w:rsid w:val="00E24913"/>
@@ -8473,9 +9382,9 @@
       <w:color w:val="auto"/>
     </w:rPr>
   </w:style>
-  <w:style w:type="character" w:styleId="SubtleReference">
+  <w:style w:type="character" w:styleId="SchwacherVerweis">
     <w:name w:val="Subtle Reference"/>
-    <w:basedOn w:val="DefaultParagraphFont"/>
+    <w:basedOn w:val="Absatz-Standardschriftart"/>
     <w:uiPriority w:val="31"/>
     <w:qFormat/>
     <w:rsid w:val="00E24913"/>
@@ -8485,9 +9394,9 @@
       <w:u w:val="single" w:color="7F7F7F" w:themeColor="text1" w:themeTint="80"/>
     </w:rPr>
   </w:style>
-  <w:style w:type="character" w:styleId="IntenseReference">
+  <w:style w:type="character" w:styleId="IntensiverVerweis">
     <w:name w:val="Intense Reference"/>
-    <w:basedOn w:val="DefaultParagraphFont"/>
+    <w:basedOn w:val="Absatz-Standardschriftart"/>
     <w:uiPriority w:val="32"/>
     <w:qFormat/>
     <w:rsid w:val="00E24913"/>
@@ -8499,9 +9408,9 @@
       <w:u w:val="single"/>
     </w:rPr>
   </w:style>
-  <w:style w:type="character" w:styleId="BookTitle">
+  <w:style w:type="character" w:styleId="Buchtitel">
     <w:name w:val="Book Title"/>
-    <w:basedOn w:val="DefaultParagraphFont"/>
+    <w:basedOn w:val="Absatz-Standardschriftart"/>
     <w:uiPriority w:val="33"/>
     <w:qFormat/>
     <w:rsid w:val="00E24913"/>
@@ -8512,10 +9421,10 @@
       <w:color w:val="auto"/>
     </w:rPr>
   </w:style>
-  <w:style w:type="paragraph" w:styleId="TOCHeading">
+  <w:style w:type="paragraph" w:styleId="Inhaltsverzeichnisberschrift">
     <w:name w:val="TOC Heading"/>
-    <w:basedOn w:val="Heading1"/>
-    <w:next w:val="Normal"/>
+    <w:basedOn w:val="berschrift1"/>
+    <w:next w:val="Standard"/>
     <w:uiPriority w:val="39"/>
     <w:unhideWhenUsed/>
     <w:qFormat/>
@@ -8526,7 +9435,7 @@
   </w:style>
   <w:style w:type="character" w:styleId="Hyperlink">
     <w:name w:val="Hyperlink"/>
-    <w:basedOn w:val="DefaultParagraphFont"/>
+    <w:basedOn w:val="Absatz-Standardschriftart"/>
     <w:uiPriority w:val="99"/>
     <w:unhideWhenUsed/>
     <w:rsid w:val="00C338B4"/>
@@ -8535,9 +9444,9 @@
       <w:u w:val="single"/>
     </w:rPr>
   </w:style>
-  <w:style w:type="character" w:styleId="UnresolvedMention">
+  <w:style w:type="character" w:styleId="NichtaufgelsteErwhnung">
     <w:name w:val="Unresolved Mention"/>
-    <w:basedOn w:val="DefaultParagraphFont"/>
+    <w:basedOn w:val="Absatz-Standardschriftart"/>
     <w:uiPriority w:val="99"/>
     <w:semiHidden/>
     <w:unhideWhenUsed/>
@@ -8547,9 +9456,9 @@
       <w:shd w:val="clear" w:color="auto" w:fill="E1DFDD"/>
     </w:rPr>
   </w:style>
-  <w:style w:type="character" w:styleId="FollowedHyperlink">
+  <w:style w:type="character" w:styleId="BesuchterLink">
     <w:name w:val="FollowedHyperlink"/>
-    <w:basedOn w:val="DefaultParagraphFont"/>
+    <w:basedOn w:val="Absatz-Standardschriftart"/>
     <w:uiPriority w:val="99"/>
     <w:semiHidden/>
     <w:unhideWhenUsed/>
@@ -8559,10 +9468,10 @@
       <w:u w:val="single"/>
     </w:rPr>
   </w:style>
-  <w:style w:type="paragraph" w:styleId="TOC1">
+  <w:style w:type="paragraph" w:styleId="Verzeichnis1">
     <w:name w:val="toc 1"/>
-    <w:basedOn w:val="Normal"/>
-    <w:next w:val="Normal"/>
+    <w:basedOn w:val="Standard"/>
+    <w:next w:val="Standard"/>
     <w:autoRedefine/>
     <w:uiPriority w:val="39"/>
     <w:unhideWhenUsed/>
@@ -8571,10 +9480,10 @@
       <w:spacing w:after="100"/>
     </w:pPr>
   </w:style>
-  <w:style w:type="paragraph" w:styleId="TOC2">
+  <w:style w:type="paragraph" w:styleId="Verzeichnis2">
     <w:name w:val="toc 2"/>
-    <w:basedOn w:val="Normal"/>
-    <w:next w:val="Normal"/>
+    <w:basedOn w:val="Standard"/>
+    <w:next w:val="Standard"/>
     <w:autoRedefine/>
     <w:uiPriority w:val="39"/>
     <w:unhideWhenUsed/>
@@ -8584,9 +9493,9 @@
       <w:ind w:left="220"/>
     </w:pPr>
   </w:style>
-  <w:style w:type="paragraph" w:styleId="ListParagraph">
+  <w:style w:type="paragraph" w:styleId="Listenabsatz">
     <w:name w:val="List Paragraph"/>
-    <w:basedOn w:val="Normal"/>
+    <w:basedOn w:val="Standard"/>
     <w:uiPriority w:val="34"/>
     <w:qFormat/>
     <w:rsid w:val="00CC0183"/>

</xml_diff>